<commit_message>
Aggiunta analisi delle ridondanze alla relazione finale
</commit_message>
<xml_diff>
--- a/Relazione_finale.docx
+++ b/Relazione_finale.docx
@@ -4031,15 +4031,7 @@
               <w:cnfStyle w:val="000000000000" w:firstRow="0" w:lastRow="0" w:firstColumn="0" w:lastColumn="0" w:oddVBand="0" w:evenVBand="0" w:oddHBand="0" w:evenHBand="0" w:firstRowFirstColumn="0" w:firstRowLastColumn="0" w:lastRowFirstColumn="0" w:lastRowLastColumn="0"/>
             </w:pPr>
             <w:r>
-              <w:t xml:space="preserve">Data </w:t>
-            </w:r>
-            <w:proofErr w:type="spellStart"/>
-            <w:r>
-              <w:t>effettuazione,Codice</w:t>
-            </w:r>
-            <w:proofErr w:type="spellEnd"/>
-            <w:r>
-              <w:t xml:space="preserve"> Fiscale(iscritto)</w:t>
+              <w:t>Data effettuazione,Codice Fiscale(iscritto)</w:t>
             </w:r>
           </w:p>
         </w:tc>
@@ -4198,13 +4190,8 @@
               <w:cnfStyle w:val="000000100000" w:firstRow="0" w:lastRow="0" w:firstColumn="0" w:lastColumn="0" w:oddVBand="0" w:evenVBand="0" w:oddHBand="1" w:evenHBand="0" w:firstRowFirstColumn="0" w:firstRowLastColumn="0" w:lastRowFirstColumn="0" w:lastRowLastColumn="0"/>
             </w:pPr>
             <w:r>
-              <w:t xml:space="preserve">Persona che lavora per </w:t>
-            </w:r>
-            <w:proofErr w:type="spellStart"/>
-            <w:r>
-              <w:t>AnconaRockClimb</w:t>
-            </w:r>
-            <w:proofErr w:type="spellEnd"/>
+              <w:t>Persona che lavora per AnconaRockClimb</w:t>
+            </w:r>
           </w:p>
         </w:tc>
         <w:tc>
@@ -4801,15 +4788,7 @@
               <w:cnfStyle w:val="000000000000" w:firstRow="0" w:lastRow="0" w:firstColumn="0" w:lastColumn="0" w:oddVBand="0" w:evenVBand="0" w:oddHBand="0" w:evenHBand="0" w:firstRowFirstColumn="0" w:firstRowLastColumn="0" w:lastRowFirstColumn="0" w:lastRowLastColumn="0"/>
             </w:pPr>
             <w:r>
-              <w:t xml:space="preserve">Transazione associata al pagamento </w:t>
-            </w:r>
-            <w:proofErr w:type="spellStart"/>
-            <w:r>
-              <w:t>unantantum</w:t>
-            </w:r>
-            <w:proofErr w:type="spellEnd"/>
-            <w:r>
-              <w:t xml:space="preserve"> di un assicurazione da parte di un iscritto </w:t>
+              <w:t xml:space="preserve">Transazione associata al pagamento unantantum di un assicurazione da parte di un iscritto </w:t>
             </w:r>
           </w:p>
         </w:tc>
@@ -5206,15 +5185,7 @@
               <w:cnfStyle w:val="000000000000" w:firstRow="0" w:lastRow="0" w:firstColumn="0" w:lastColumn="0" w:oddVBand="0" w:evenVBand="0" w:oddHBand="0" w:evenHBand="0" w:firstRowFirstColumn="0" w:firstRowLastColumn="0" w:lastRowFirstColumn="0" w:lastRowLastColumn="0"/>
             </w:pPr>
             <w:r>
-              <w:t xml:space="preserve">Documento fornito ai dipendenti </w:t>
-            </w:r>
-            <w:proofErr w:type="spellStart"/>
-            <w:r>
-              <w:t>reletivo</w:t>
-            </w:r>
-            <w:proofErr w:type="spellEnd"/>
-            <w:r>
-              <w:t xml:space="preserve"> all’ importo della retribuzione recepita per un mese di lavoro</w:t>
+              <w:t>Documento fornito ai dipendenti reletivo all’ importo della retribuzione recepita per un mese di lavoro</w:t>
             </w:r>
           </w:p>
         </w:tc>
@@ -6395,23 +6366,7 @@
         <w:t>RV4</w:t>
       </w:r>
       <w:r>
-        <w:t xml:space="preserve">: L’ attributo composito dati anagrafici deve essere composto 4 </w:t>
-      </w:r>
-      <w:proofErr w:type="spellStart"/>
-      <w:r>
-        <w:t>attibuti</w:t>
-      </w:r>
-      <w:proofErr w:type="spellEnd"/>
-      <w:r>
-        <w:t xml:space="preserve">: nome(stringa), cognome(stringa), data di nascita(data), e codice fiscale(stringa), di cui data di nascita deve </w:t>
-      </w:r>
-      <w:proofErr w:type="spellStart"/>
-      <w:r>
-        <w:t>rappresentere</w:t>
-      </w:r>
-      <w:proofErr w:type="spellEnd"/>
-      <w:r>
-        <w:t xml:space="preserve"> una data valida (vedi RV2)</w:t>
+        <w:t>: L’ attributo composito dati anagrafici deve essere composto 4 attibuti: nome(stringa), cognome(stringa), data di nascita(data), e codice fiscale(stringa), di cui data di nascita deve rappresentere una data valida (vedi RV2)</w:t>
       </w:r>
     </w:p>
     <w:p>
@@ -9533,8 +9488,2510 @@
     </w:tbl>
     <w:p/>
     <w:p>
-      <w:r>
+      <w:pPr>
+        <w:rPr>
+          <w:b/>
+          <w:bCs/>
+        </w:rPr>
+      </w:pPr>
+      <w:r>
+        <w:rPr>
+          <w:b/>
+          <w:bCs/>
+        </w:rPr>
         <w:lastRenderedPageBreak/>
+        <w:t>Analisi delle ridondanze</w:t>
+      </w:r>
+    </w:p>
+    <w:p>
+      <w:pPr>
+        <w:rPr>
+          <w:b/>
+          <w:bCs/>
+        </w:rPr>
+      </w:pPr>
+      <w:r>
+        <w:rPr>
+          <w:b/>
+          <w:bCs/>
+        </w:rPr>
+        <w:t>Attributo “ingressi rimanenti” in “abbonamento”</w:t>
+      </w:r>
+    </w:p>
+    <w:p>
+      <w:pPr>
+        <w:jc w:val="center"/>
+      </w:pPr>
+      <w:r>
+        <w:t>Assenza di ridondanza</w:t>
+      </w:r>
+    </w:p>
+    <w:p>
+      <w:r>
+        <w:t>Note:</w:t>
+      </w:r>
+    </w:p>
+    <w:p>
+      <w:r>
+        <w:t>il periodo di tempo si considera annuale;</w:t>
+      </w:r>
+    </w:p>
+    <w:p>
+      <w:r>
+        <w:t>Il ricalcolo degli accessi rimanenti avviene in media 2 volte a settimana, ossia ogni volta che l’ iscritto effettua un’ accesso;</w:t>
+      </w:r>
+    </w:p>
+    <w:p>
+      <w:r>
+        <w:t>10 è il numero medio di accessi previsti da un abbonamento.</w:t>
+      </w:r>
+    </w:p>
+    <w:tbl>
+      <w:tblPr>
+        <w:tblStyle w:val="Tabellagriglia5scura-colore3"/>
+        <w:tblW w:w="0" w:type="auto"/>
+        <w:tblLook w:val="04A0" w:firstRow="1" w:lastRow="0" w:firstColumn="1" w:lastColumn="0" w:noHBand="0" w:noVBand="1"/>
+      </w:tblPr>
+      <w:tblGrid>
+        <w:gridCol w:w="2407"/>
+        <w:gridCol w:w="2407"/>
+        <w:gridCol w:w="2407"/>
+        <w:gridCol w:w="2407"/>
+      </w:tblGrid>
+      <w:tr>
+        <w:trPr>
+          <w:cnfStyle w:val="100000000000" w:firstRow="1" w:lastRow="0" w:firstColumn="0" w:lastColumn="0" w:oddVBand="0" w:evenVBand="0" w:oddHBand="0" w:evenHBand="0" w:firstRowFirstColumn="0" w:firstRowLastColumn="0" w:lastRowFirstColumn="0" w:lastRowLastColumn="0"/>
+        </w:trPr>
+        <w:tc>
+          <w:tcPr>
+            <w:cnfStyle w:val="001000000000" w:firstRow="0" w:lastRow="0" w:firstColumn="1" w:lastColumn="0" w:oddVBand="0" w:evenVBand="0" w:oddHBand="0" w:evenHBand="0" w:firstRowFirstColumn="0" w:firstRowLastColumn="0" w:lastRowFirstColumn="0" w:lastRowLastColumn="0"/>
+            <w:tcW w:w="9628" w:type="dxa"/>
+            <w:gridSpan w:val="4"/>
+          </w:tcPr>
+          <w:p>
+            <w:pPr>
+              <w:jc w:val="center"/>
+            </w:pPr>
+            <w:r>
+              <w:t>Operazione 35</w:t>
+            </w:r>
+          </w:p>
+        </w:tc>
+      </w:tr>
+      <w:tr>
+        <w:trPr>
+          <w:cnfStyle w:val="000000100000" w:firstRow="0" w:lastRow="0" w:firstColumn="0" w:lastColumn="0" w:oddVBand="0" w:evenVBand="0" w:oddHBand="1" w:evenHBand="0" w:firstRowFirstColumn="0" w:firstRowLastColumn="0" w:lastRowFirstColumn="0" w:lastRowLastColumn="0"/>
+        </w:trPr>
+        <w:tc>
+          <w:tcPr>
+            <w:cnfStyle w:val="001000000000" w:firstRow="0" w:lastRow="0" w:firstColumn="1" w:lastColumn="0" w:oddVBand="0" w:evenVBand="0" w:oddHBand="0" w:evenHBand="0" w:firstRowFirstColumn="0" w:firstRowLastColumn="0" w:lastRowFirstColumn="0" w:lastRowLastColumn="0"/>
+            <w:tcW w:w="2407" w:type="dxa"/>
+          </w:tcPr>
+          <w:p>
+            <w:r>
+              <w:t>Concetto</w:t>
+            </w:r>
+          </w:p>
+        </w:tc>
+        <w:tc>
+          <w:tcPr>
+            <w:tcW w:w="2407" w:type="dxa"/>
+          </w:tcPr>
+          <w:p>
+            <w:pPr>
+              <w:cnfStyle w:val="000000100000" w:firstRow="0" w:lastRow="0" w:firstColumn="0" w:lastColumn="0" w:oddVBand="0" w:evenVBand="0" w:oddHBand="1" w:evenHBand="0" w:firstRowFirstColumn="0" w:firstRowLastColumn="0" w:lastRowFirstColumn="0" w:lastRowLastColumn="0"/>
+            </w:pPr>
+            <w:r>
+              <w:t>Costrutto</w:t>
+            </w:r>
+          </w:p>
+        </w:tc>
+        <w:tc>
+          <w:tcPr>
+            <w:tcW w:w="2407" w:type="dxa"/>
+          </w:tcPr>
+          <w:p>
+            <w:pPr>
+              <w:cnfStyle w:val="000000100000" w:firstRow="0" w:lastRow="0" w:firstColumn="0" w:lastColumn="0" w:oddVBand="0" w:evenVBand="0" w:oddHBand="1" w:evenHBand="0" w:firstRowFirstColumn="0" w:firstRowLastColumn="0" w:lastRowFirstColumn="0" w:lastRowLastColumn="0"/>
+            </w:pPr>
+            <w:r>
+              <w:t>Accessi</w:t>
+            </w:r>
+          </w:p>
+        </w:tc>
+        <w:tc>
+          <w:tcPr>
+            <w:tcW w:w="2407" w:type="dxa"/>
+          </w:tcPr>
+          <w:p>
+            <w:pPr>
+              <w:cnfStyle w:val="000000100000" w:firstRow="0" w:lastRow="0" w:firstColumn="0" w:lastColumn="0" w:oddVBand="0" w:evenVBand="0" w:oddHBand="1" w:evenHBand="0" w:firstRowFirstColumn="0" w:firstRowLastColumn="0" w:lastRowFirstColumn="0" w:lastRowLastColumn="0"/>
+            </w:pPr>
+            <w:r>
+              <w:t>Tipo</w:t>
+            </w:r>
+          </w:p>
+        </w:tc>
+      </w:tr>
+      <w:tr>
+        <w:tc>
+          <w:tcPr>
+            <w:cnfStyle w:val="001000000000" w:firstRow="0" w:lastRow="0" w:firstColumn="1" w:lastColumn="0" w:oddVBand="0" w:evenVBand="0" w:oddHBand="0" w:evenHBand="0" w:firstRowFirstColumn="0" w:firstRowLastColumn="0" w:lastRowFirstColumn="0" w:lastRowLastColumn="0"/>
+            <w:tcW w:w="2407" w:type="dxa"/>
+          </w:tcPr>
+          <w:p>
+            <w:r>
+              <w:t>Iscritto</w:t>
+            </w:r>
+          </w:p>
+        </w:tc>
+        <w:tc>
+          <w:tcPr>
+            <w:tcW w:w="2407" w:type="dxa"/>
+          </w:tcPr>
+          <w:p>
+            <w:pPr>
+              <w:cnfStyle w:val="000000000000" w:firstRow="0" w:lastRow="0" w:firstColumn="0" w:lastColumn="0" w:oddVBand="0" w:evenVBand="0" w:oddHBand="0" w:evenHBand="0" w:firstRowFirstColumn="0" w:firstRowLastColumn="0" w:lastRowFirstColumn="0" w:lastRowLastColumn="0"/>
+            </w:pPr>
+            <w:r>
+              <w:t>E</w:t>
+            </w:r>
+          </w:p>
+        </w:tc>
+        <w:tc>
+          <w:tcPr>
+            <w:tcW w:w="2407" w:type="dxa"/>
+          </w:tcPr>
+          <w:p>
+            <w:pPr>
+              <w:cnfStyle w:val="000000000000" w:firstRow="0" w:lastRow="0" w:firstColumn="0" w:lastColumn="0" w:oddVBand="0" w:evenVBand="0" w:oddHBand="0" w:evenHBand="0" w:firstRowFirstColumn="0" w:firstRowLastColumn="0" w:lastRowFirstColumn="0" w:lastRowLastColumn="0"/>
+            </w:pPr>
+            <w:r>
+              <w:t>1</w:t>
+            </w:r>
+          </w:p>
+        </w:tc>
+        <w:tc>
+          <w:tcPr>
+            <w:tcW w:w="2407" w:type="dxa"/>
+          </w:tcPr>
+          <w:p>
+            <w:pPr>
+              <w:cnfStyle w:val="000000000000" w:firstRow="0" w:lastRow="0" w:firstColumn="0" w:lastColumn="0" w:oddVBand="0" w:evenVBand="0" w:oddHBand="0" w:evenHBand="0" w:firstRowFirstColumn="0" w:firstRowLastColumn="0" w:lastRowFirstColumn="0" w:lastRowLastColumn="0"/>
+            </w:pPr>
+            <w:r>
+              <w:t>L</w:t>
+            </w:r>
+          </w:p>
+        </w:tc>
+      </w:tr>
+      <w:tr>
+        <w:trPr>
+          <w:cnfStyle w:val="000000100000" w:firstRow="0" w:lastRow="0" w:firstColumn="0" w:lastColumn="0" w:oddVBand="0" w:evenVBand="0" w:oddHBand="1" w:evenHBand="0" w:firstRowFirstColumn="0" w:firstRowLastColumn="0" w:lastRowFirstColumn="0" w:lastRowLastColumn="0"/>
+        </w:trPr>
+        <w:tc>
+          <w:tcPr>
+            <w:cnfStyle w:val="001000000000" w:firstRow="0" w:lastRow="0" w:firstColumn="1" w:lastColumn="0" w:oddVBand="0" w:evenVBand="0" w:oddHBand="0" w:evenHBand="0" w:firstRowFirstColumn="0" w:firstRowLastColumn="0" w:lastRowFirstColumn="0" w:lastRowLastColumn="0"/>
+            <w:tcW w:w="2407" w:type="dxa"/>
+          </w:tcPr>
+          <w:p>
+            <w:r>
+              <w:t>Effettua abbonamento</w:t>
+            </w:r>
+          </w:p>
+        </w:tc>
+        <w:tc>
+          <w:tcPr>
+            <w:tcW w:w="2407" w:type="dxa"/>
+          </w:tcPr>
+          <w:p>
+            <w:pPr>
+              <w:cnfStyle w:val="000000100000" w:firstRow="0" w:lastRow="0" w:firstColumn="0" w:lastColumn="0" w:oddVBand="0" w:evenVBand="0" w:oddHBand="1" w:evenHBand="0" w:firstRowFirstColumn="0" w:firstRowLastColumn="0" w:lastRowFirstColumn="0" w:lastRowLastColumn="0"/>
+            </w:pPr>
+            <w:r>
+              <w:t>R</w:t>
+            </w:r>
+          </w:p>
+        </w:tc>
+        <w:tc>
+          <w:tcPr>
+            <w:tcW w:w="2407" w:type="dxa"/>
+          </w:tcPr>
+          <w:p>
+            <w:pPr>
+              <w:cnfStyle w:val="000000100000" w:firstRow="0" w:lastRow="0" w:firstColumn="0" w:lastColumn="0" w:oddVBand="0" w:evenVBand="0" w:oddHBand="1" w:evenHBand="0" w:firstRowFirstColumn="0" w:firstRowLastColumn="0" w:lastRowFirstColumn="0" w:lastRowLastColumn="0"/>
+            </w:pPr>
+            <w:r>
+              <w:t xml:space="preserve">1 </w:t>
+            </w:r>
+          </w:p>
+        </w:tc>
+        <w:tc>
+          <w:tcPr>
+            <w:tcW w:w="2407" w:type="dxa"/>
+          </w:tcPr>
+          <w:p>
+            <w:pPr>
+              <w:cnfStyle w:val="000000100000" w:firstRow="0" w:lastRow="0" w:firstColumn="0" w:lastColumn="0" w:oddVBand="0" w:evenVBand="0" w:oddHBand="1" w:evenHBand="0" w:firstRowFirstColumn="0" w:firstRowLastColumn="0" w:lastRowFirstColumn="0" w:lastRowLastColumn="0"/>
+            </w:pPr>
+            <w:r>
+              <w:t>L</w:t>
+            </w:r>
+          </w:p>
+        </w:tc>
+      </w:tr>
+      <w:tr>
+        <w:tc>
+          <w:tcPr>
+            <w:cnfStyle w:val="001000000000" w:firstRow="0" w:lastRow="0" w:firstColumn="1" w:lastColumn="0" w:oddVBand="0" w:evenVBand="0" w:oddHBand="0" w:evenHBand="0" w:firstRowFirstColumn="0" w:firstRowLastColumn="0" w:lastRowFirstColumn="0" w:lastRowLastColumn="0"/>
+            <w:tcW w:w="2407" w:type="dxa"/>
+          </w:tcPr>
+          <w:p>
+            <w:r>
+              <w:t>Transazione abbonamento</w:t>
+            </w:r>
+          </w:p>
+        </w:tc>
+        <w:tc>
+          <w:tcPr>
+            <w:tcW w:w="2407" w:type="dxa"/>
+          </w:tcPr>
+          <w:p>
+            <w:pPr>
+              <w:cnfStyle w:val="000000000000" w:firstRow="0" w:lastRow="0" w:firstColumn="0" w:lastColumn="0" w:oddVBand="0" w:evenVBand="0" w:oddHBand="0" w:evenHBand="0" w:firstRowFirstColumn="0" w:firstRowLastColumn="0" w:lastRowFirstColumn="0" w:lastRowLastColumn="0"/>
+            </w:pPr>
+            <w:r>
+              <w:t>E</w:t>
+            </w:r>
+          </w:p>
+        </w:tc>
+        <w:tc>
+          <w:tcPr>
+            <w:tcW w:w="2407" w:type="dxa"/>
+          </w:tcPr>
+          <w:p>
+            <w:pPr>
+              <w:cnfStyle w:val="000000000000" w:firstRow="0" w:lastRow="0" w:firstColumn="0" w:lastColumn="0" w:oddVBand="0" w:evenVBand="0" w:oddHBand="0" w:evenHBand="0" w:firstRowFirstColumn="0" w:firstRowLastColumn="0" w:lastRowFirstColumn="0" w:lastRowLastColumn="0"/>
+            </w:pPr>
+            <w:r>
+              <w:t>1</w:t>
+            </w:r>
+          </w:p>
+        </w:tc>
+        <w:tc>
+          <w:tcPr>
+            <w:tcW w:w="2407" w:type="dxa"/>
+          </w:tcPr>
+          <w:p>
+            <w:pPr>
+              <w:cnfStyle w:val="000000000000" w:firstRow="0" w:lastRow="0" w:firstColumn="0" w:lastColumn="0" w:oddVBand="0" w:evenVBand="0" w:oddHBand="0" w:evenHBand="0" w:firstRowFirstColumn="0" w:firstRowLastColumn="0" w:lastRowFirstColumn="0" w:lastRowLastColumn="0"/>
+            </w:pPr>
+            <w:r>
+              <w:t>L</w:t>
+            </w:r>
+          </w:p>
+        </w:tc>
+      </w:tr>
+      <w:tr>
+        <w:trPr>
+          <w:cnfStyle w:val="000000100000" w:firstRow="0" w:lastRow="0" w:firstColumn="0" w:lastColumn="0" w:oddVBand="0" w:evenVBand="0" w:oddHBand="1" w:evenHBand="0" w:firstRowFirstColumn="0" w:firstRowLastColumn="0" w:lastRowFirstColumn="0" w:lastRowLastColumn="0"/>
+        </w:trPr>
+        <w:tc>
+          <w:tcPr>
+            <w:cnfStyle w:val="001000000000" w:firstRow="0" w:lastRow="0" w:firstColumn="1" w:lastColumn="0" w:oddVBand="0" w:evenVBand="0" w:oddHBand="0" w:evenHBand="0" w:firstRowFirstColumn="0" w:firstRowLastColumn="0" w:lastRowFirstColumn="0" w:lastRowLastColumn="0"/>
+            <w:tcW w:w="2407" w:type="dxa"/>
+          </w:tcPr>
+          <w:p>
+            <w:r>
+              <w:t>Esecuzione abbonamento</w:t>
+            </w:r>
+          </w:p>
+        </w:tc>
+        <w:tc>
+          <w:tcPr>
+            <w:tcW w:w="2407" w:type="dxa"/>
+          </w:tcPr>
+          <w:p>
+            <w:pPr>
+              <w:cnfStyle w:val="000000100000" w:firstRow="0" w:lastRow="0" w:firstColumn="0" w:lastColumn="0" w:oddVBand="0" w:evenVBand="0" w:oddHBand="1" w:evenHBand="0" w:firstRowFirstColumn="0" w:firstRowLastColumn="0" w:lastRowFirstColumn="0" w:lastRowLastColumn="0"/>
+            </w:pPr>
+            <w:r>
+              <w:t>R</w:t>
+            </w:r>
+          </w:p>
+        </w:tc>
+        <w:tc>
+          <w:tcPr>
+            <w:tcW w:w="2407" w:type="dxa"/>
+          </w:tcPr>
+          <w:p>
+            <w:pPr>
+              <w:cnfStyle w:val="000000100000" w:firstRow="0" w:lastRow="0" w:firstColumn="0" w:lastColumn="0" w:oddVBand="0" w:evenVBand="0" w:oddHBand="1" w:evenHBand="0" w:firstRowFirstColumn="0" w:firstRowLastColumn="0" w:lastRowFirstColumn="0" w:lastRowLastColumn="0"/>
+            </w:pPr>
+            <w:r>
+              <w:t>1</w:t>
+            </w:r>
+          </w:p>
+        </w:tc>
+        <w:tc>
+          <w:tcPr>
+            <w:tcW w:w="2407" w:type="dxa"/>
+          </w:tcPr>
+          <w:p>
+            <w:pPr>
+              <w:cnfStyle w:val="000000100000" w:firstRow="0" w:lastRow="0" w:firstColumn="0" w:lastColumn="0" w:oddVBand="0" w:evenVBand="0" w:oddHBand="1" w:evenHBand="0" w:firstRowFirstColumn="0" w:firstRowLastColumn="0" w:lastRowFirstColumn="0" w:lastRowLastColumn="0"/>
+            </w:pPr>
+            <w:r>
+              <w:t>L</w:t>
+            </w:r>
+          </w:p>
+        </w:tc>
+      </w:tr>
+      <w:tr>
+        <w:tc>
+          <w:tcPr>
+            <w:cnfStyle w:val="001000000000" w:firstRow="0" w:lastRow="0" w:firstColumn="1" w:lastColumn="0" w:oddVBand="0" w:evenVBand="0" w:oddHBand="0" w:evenHBand="0" w:firstRowFirstColumn="0" w:firstRowLastColumn="0" w:lastRowFirstColumn="0" w:lastRowLastColumn="0"/>
+            <w:tcW w:w="2407" w:type="dxa"/>
+          </w:tcPr>
+          <w:p>
+            <w:r>
+              <w:t>Abbonamento</w:t>
+            </w:r>
+          </w:p>
+        </w:tc>
+        <w:tc>
+          <w:tcPr>
+            <w:tcW w:w="2407" w:type="dxa"/>
+          </w:tcPr>
+          <w:p>
+            <w:pPr>
+              <w:cnfStyle w:val="000000000000" w:firstRow="0" w:lastRow="0" w:firstColumn="0" w:lastColumn="0" w:oddVBand="0" w:evenVBand="0" w:oddHBand="0" w:evenHBand="0" w:firstRowFirstColumn="0" w:firstRowLastColumn="0" w:lastRowFirstColumn="0" w:lastRowLastColumn="0"/>
+            </w:pPr>
+            <w:r>
+              <w:t>E</w:t>
+            </w:r>
+          </w:p>
+        </w:tc>
+        <w:tc>
+          <w:tcPr>
+            <w:tcW w:w="2407" w:type="dxa"/>
+          </w:tcPr>
+          <w:p>
+            <w:pPr>
+              <w:cnfStyle w:val="000000000000" w:firstRow="0" w:lastRow="0" w:firstColumn="0" w:lastColumn="0" w:oddVBand="0" w:evenVBand="0" w:oddHBand="0" w:evenHBand="0" w:firstRowFirstColumn="0" w:firstRowLastColumn="0" w:lastRowFirstColumn="0" w:lastRowLastColumn="0"/>
+            </w:pPr>
+            <w:r>
+              <w:t>1</w:t>
+            </w:r>
+          </w:p>
+        </w:tc>
+        <w:tc>
+          <w:tcPr>
+            <w:tcW w:w="2407" w:type="dxa"/>
+          </w:tcPr>
+          <w:p>
+            <w:pPr>
+              <w:cnfStyle w:val="000000000000" w:firstRow="0" w:lastRow="0" w:firstColumn="0" w:lastColumn="0" w:oddVBand="0" w:evenVBand="0" w:oddHBand="0" w:evenHBand="0" w:firstRowFirstColumn="0" w:firstRowLastColumn="0" w:lastRowFirstColumn="0" w:lastRowLastColumn="0"/>
+            </w:pPr>
+            <w:r>
+              <w:t>L</w:t>
+            </w:r>
+          </w:p>
+        </w:tc>
+      </w:tr>
+      <w:tr>
+        <w:trPr>
+          <w:cnfStyle w:val="000000100000" w:firstRow="0" w:lastRow="0" w:firstColumn="0" w:lastColumn="0" w:oddVBand="0" w:evenVBand="0" w:oddHBand="1" w:evenHBand="0" w:firstRowFirstColumn="0" w:firstRowLastColumn="0" w:lastRowFirstColumn="0" w:lastRowLastColumn="0"/>
+        </w:trPr>
+        <w:tc>
+          <w:tcPr>
+            <w:cnfStyle w:val="001000000000" w:firstRow="0" w:lastRow="0" w:firstColumn="1" w:lastColumn="0" w:oddVBand="0" w:evenVBand="0" w:oddHBand="0" w:evenHBand="0" w:firstRowFirstColumn="0" w:firstRowLastColumn="0" w:lastRowFirstColumn="0" w:lastRowLastColumn="0"/>
+            <w:tcW w:w="2407" w:type="dxa"/>
+          </w:tcPr>
+          <w:p>
+            <w:r>
+              <w:t>Accesso</w:t>
+            </w:r>
+          </w:p>
+        </w:tc>
+        <w:tc>
+          <w:tcPr>
+            <w:tcW w:w="2407" w:type="dxa"/>
+          </w:tcPr>
+          <w:p>
+            <w:pPr>
+              <w:cnfStyle w:val="000000100000" w:firstRow="0" w:lastRow="0" w:firstColumn="0" w:lastColumn="0" w:oddVBand="0" w:evenVBand="0" w:oddHBand="1" w:evenHBand="0" w:firstRowFirstColumn="0" w:firstRowLastColumn="0" w:lastRowFirstColumn="0" w:lastRowLastColumn="0"/>
+            </w:pPr>
+            <w:r>
+              <w:t>R</w:t>
+            </w:r>
+          </w:p>
+        </w:tc>
+        <w:tc>
+          <w:tcPr>
+            <w:tcW w:w="2407" w:type="dxa"/>
+          </w:tcPr>
+          <w:p>
+            <w:pPr>
+              <w:tabs>
+                <w:tab w:val="center" w:pos="1095"/>
+              </w:tabs>
+              <w:cnfStyle w:val="000000100000" w:firstRow="0" w:lastRow="0" w:firstColumn="0" w:lastColumn="0" w:oddVBand="0" w:evenVBand="0" w:oddHBand="1" w:evenHBand="0" w:firstRowFirstColumn="0" w:firstRowLastColumn="0" w:lastRowFirstColumn="0" w:lastRowLastColumn="0"/>
+            </w:pPr>
+            <w:r>
+              <w:t>50</w:t>
+            </w:r>
+          </w:p>
+        </w:tc>
+        <w:tc>
+          <w:tcPr>
+            <w:tcW w:w="2407" w:type="dxa"/>
+          </w:tcPr>
+          <w:p>
+            <w:pPr>
+              <w:cnfStyle w:val="000000100000" w:firstRow="0" w:lastRow="0" w:firstColumn="0" w:lastColumn="0" w:oddVBand="0" w:evenVBand="0" w:oddHBand="1" w:evenHBand="0" w:firstRowFirstColumn="0" w:firstRowLastColumn="0" w:lastRowFirstColumn="0" w:lastRowLastColumn="0"/>
+            </w:pPr>
+            <w:r>
+              <w:t>L</w:t>
+            </w:r>
+          </w:p>
+        </w:tc>
+      </w:tr>
+      <w:tr>
+        <w:tc>
+          <w:tcPr>
+            <w:cnfStyle w:val="001000000000" w:firstRow="0" w:lastRow="0" w:firstColumn="1" w:lastColumn="0" w:oddVBand="0" w:evenVBand="0" w:oddHBand="0" w:evenHBand="0" w:firstRowFirstColumn="0" w:firstRowLastColumn="0" w:lastRowFirstColumn="0" w:lastRowLastColumn="0"/>
+            <w:tcW w:w="2407" w:type="dxa"/>
+          </w:tcPr>
+          <w:p>
+            <w:r>
+              <w:t>Sessione</w:t>
+            </w:r>
+          </w:p>
+        </w:tc>
+        <w:tc>
+          <w:tcPr>
+            <w:tcW w:w="2407" w:type="dxa"/>
+          </w:tcPr>
+          <w:p>
+            <w:pPr>
+              <w:cnfStyle w:val="000000000000" w:firstRow="0" w:lastRow="0" w:firstColumn="0" w:lastColumn="0" w:oddVBand="0" w:evenVBand="0" w:oddHBand="0" w:evenHBand="0" w:firstRowFirstColumn="0" w:firstRowLastColumn="0" w:lastRowFirstColumn="0" w:lastRowLastColumn="0"/>
+            </w:pPr>
+            <w:r>
+              <w:t>E</w:t>
+            </w:r>
+          </w:p>
+        </w:tc>
+        <w:tc>
+          <w:tcPr>
+            <w:tcW w:w="2407" w:type="dxa"/>
+          </w:tcPr>
+          <w:p>
+            <w:pPr>
+              <w:cnfStyle w:val="000000000000" w:firstRow="0" w:lastRow="0" w:firstColumn="0" w:lastColumn="0" w:oddVBand="0" w:evenVBand="0" w:oddHBand="0" w:evenHBand="0" w:firstRowFirstColumn="0" w:firstRowLastColumn="0" w:lastRowFirstColumn="0" w:lastRowLastColumn="0"/>
+            </w:pPr>
+            <w:r>
+              <w:t>50</w:t>
+            </w:r>
+          </w:p>
+        </w:tc>
+        <w:tc>
+          <w:tcPr>
+            <w:tcW w:w="2407" w:type="dxa"/>
+          </w:tcPr>
+          <w:p>
+            <w:pPr>
+              <w:cnfStyle w:val="000000000000" w:firstRow="0" w:lastRow="0" w:firstColumn="0" w:lastColumn="0" w:oddVBand="0" w:evenVBand="0" w:oddHBand="0" w:evenHBand="0" w:firstRowFirstColumn="0" w:firstRowLastColumn="0" w:lastRowFirstColumn="0" w:lastRowLastColumn="0"/>
+            </w:pPr>
+            <w:r>
+              <w:t>L</w:t>
+            </w:r>
+          </w:p>
+        </w:tc>
+      </w:tr>
+    </w:tbl>
+    <w:p/>
+    <w:p/>
+    <w:p>
+      <w:r>
+        <w:t xml:space="preserve"> </w:t>
+      </w:r>
+    </w:p>
+    <w:p>
+      <w:r>
+        <w:t>Nota: l’ operazione 35 è un operazione che va svolta mediamente 2 volte a settimana per ogni iscritto, ossia facendo riferimento alla tavola dei volumi circa 100 volte l’ anno (nel caso medio in cui esegua 2 accessi a settimana ogni settimana)</w:t>
+      </w:r>
+    </w:p>
+    <w:p>
+      <w:pPr>
+        <w:jc w:val="center"/>
+      </w:pPr>
+      <w:r>
+        <w:t>Con ridondanza</w:t>
+      </w:r>
+    </w:p>
+    <w:tbl>
+      <w:tblPr>
+        <w:tblStyle w:val="Tabellagriglia5scura-colore3"/>
+        <w:tblW w:w="0" w:type="auto"/>
+        <w:tblLook w:val="04A0" w:firstRow="1" w:lastRow="0" w:firstColumn="1" w:lastColumn="0" w:noHBand="0" w:noVBand="1"/>
+      </w:tblPr>
+      <w:tblGrid>
+        <w:gridCol w:w="2407"/>
+        <w:gridCol w:w="2407"/>
+        <w:gridCol w:w="2407"/>
+        <w:gridCol w:w="2407"/>
+      </w:tblGrid>
+      <w:tr>
+        <w:trPr>
+          <w:cnfStyle w:val="100000000000" w:firstRow="1" w:lastRow="0" w:firstColumn="0" w:lastColumn="0" w:oddVBand="0" w:evenVBand="0" w:oddHBand="0" w:evenHBand="0" w:firstRowFirstColumn="0" w:firstRowLastColumn="0" w:lastRowFirstColumn="0" w:lastRowLastColumn="0"/>
+        </w:trPr>
+        <w:tc>
+          <w:tcPr>
+            <w:cnfStyle w:val="001000000000" w:firstRow="0" w:lastRow="0" w:firstColumn="1" w:lastColumn="0" w:oddVBand="0" w:evenVBand="0" w:oddHBand="0" w:evenHBand="0" w:firstRowFirstColumn="0" w:firstRowLastColumn="0" w:lastRowFirstColumn="0" w:lastRowLastColumn="0"/>
+            <w:tcW w:w="9628" w:type="dxa"/>
+            <w:gridSpan w:val="4"/>
+          </w:tcPr>
+          <w:p>
+            <w:pPr>
+              <w:jc w:val="center"/>
+            </w:pPr>
+            <w:r>
+              <w:t>Operazione 35</w:t>
+            </w:r>
+          </w:p>
+        </w:tc>
+      </w:tr>
+      <w:tr>
+        <w:trPr>
+          <w:cnfStyle w:val="000000100000" w:firstRow="0" w:lastRow="0" w:firstColumn="0" w:lastColumn="0" w:oddVBand="0" w:evenVBand="0" w:oddHBand="1" w:evenHBand="0" w:firstRowFirstColumn="0" w:firstRowLastColumn="0" w:lastRowFirstColumn="0" w:lastRowLastColumn="0"/>
+        </w:trPr>
+        <w:tc>
+          <w:tcPr>
+            <w:cnfStyle w:val="001000000000" w:firstRow="0" w:lastRow="0" w:firstColumn="1" w:lastColumn="0" w:oddVBand="0" w:evenVBand="0" w:oddHBand="0" w:evenHBand="0" w:firstRowFirstColumn="0" w:firstRowLastColumn="0" w:lastRowFirstColumn="0" w:lastRowLastColumn="0"/>
+            <w:tcW w:w="2407" w:type="dxa"/>
+          </w:tcPr>
+          <w:p>
+            <w:r>
+              <w:t>Concetto</w:t>
+            </w:r>
+          </w:p>
+        </w:tc>
+        <w:tc>
+          <w:tcPr>
+            <w:tcW w:w="2407" w:type="dxa"/>
+          </w:tcPr>
+          <w:p>
+            <w:pPr>
+              <w:cnfStyle w:val="000000100000" w:firstRow="0" w:lastRow="0" w:firstColumn="0" w:lastColumn="0" w:oddVBand="0" w:evenVBand="0" w:oddHBand="1" w:evenHBand="0" w:firstRowFirstColumn="0" w:firstRowLastColumn="0" w:lastRowFirstColumn="0" w:lastRowLastColumn="0"/>
+            </w:pPr>
+            <w:r>
+              <w:t>Costrutto</w:t>
+            </w:r>
+          </w:p>
+        </w:tc>
+        <w:tc>
+          <w:tcPr>
+            <w:tcW w:w="2407" w:type="dxa"/>
+          </w:tcPr>
+          <w:p>
+            <w:pPr>
+              <w:cnfStyle w:val="000000100000" w:firstRow="0" w:lastRow="0" w:firstColumn="0" w:lastColumn="0" w:oddVBand="0" w:evenVBand="0" w:oddHBand="1" w:evenHBand="0" w:firstRowFirstColumn="0" w:firstRowLastColumn="0" w:lastRowFirstColumn="0" w:lastRowLastColumn="0"/>
+            </w:pPr>
+            <w:r>
+              <w:t>Accessi</w:t>
+            </w:r>
+          </w:p>
+        </w:tc>
+        <w:tc>
+          <w:tcPr>
+            <w:tcW w:w="2407" w:type="dxa"/>
+          </w:tcPr>
+          <w:p>
+            <w:pPr>
+              <w:cnfStyle w:val="000000100000" w:firstRow="0" w:lastRow="0" w:firstColumn="0" w:lastColumn="0" w:oddVBand="0" w:evenVBand="0" w:oddHBand="1" w:evenHBand="0" w:firstRowFirstColumn="0" w:firstRowLastColumn="0" w:lastRowFirstColumn="0" w:lastRowLastColumn="0"/>
+            </w:pPr>
+            <w:r>
+              <w:t>Tipo</w:t>
+            </w:r>
+          </w:p>
+        </w:tc>
+      </w:tr>
+      <w:tr>
+        <w:tc>
+          <w:tcPr>
+            <w:cnfStyle w:val="001000000000" w:firstRow="0" w:lastRow="0" w:firstColumn="1" w:lastColumn="0" w:oddVBand="0" w:evenVBand="0" w:oddHBand="0" w:evenHBand="0" w:firstRowFirstColumn="0" w:firstRowLastColumn="0" w:lastRowFirstColumn="0" w:lastRowLastColumn="0"/>
+            <w:tcW w:w="2407" w:type="dxa"/>
+          </w:tcPr>
+          <w:p>
+            <w:r>
+              <w:t>Iscritto</w:t>
+            </w:r>
+          </w:p>
+        </w:tc>
+        <w:tc>
+          <w:tcPr>
+            <w:tcW w:w="2407" w:type="dxa"/>
+          </w:tcPr>
+          <w:p>
+            <w:pPr>
+              <w:cnfStyle w:val="000000000000" w:firstRow="0" w:lastRow="0" w:firstColumn="0" w:lastColumn="0" w:oddVBand="0" w:evenVBand="0" w:oddHBand="0" w:evenHBand="0" w:firstRowFirstColumn="0" w:firstRowLastColumn="0" w:lastRowFirstColumn="0" w:lastRowLastColumn="0"/>
+            </w:pPr>
+            <w:r>
+              <w:t>E</w:t>
+            </w:r>
+          </w:p>
+        </w:tc>
+        <w:tc>
+          <w:tcPr>
+            <w:tcW w:w="2407" w:type="dxa"/>
+          </w:tcPr>
+          <w:p>
+            <w:pPr>
+              <w:cnfStyle w:val="000000000000" w:firstRow="0" w:lastRow="0" w:firstColumn="0" w:lastColumn="0" w:oddVBand="0" w:evenVBand="0" w:oddHBand="0" w:evenHBand="0" w:firstRowFirstColumn="0" w:firstRowLastColumn="0" w:lastRowFirstColumn="0" w:lastRowLastColumn="0"/>
+            </w:pPr>
+            <w:r>
+              <w:t>1</w:t>
+            </w:r>
+          </w:p>
+        </w:tc>
+        <w:tc>
+          <w:tcPr>
+            <w:tcW w:w="2407" w:type="dxa"/>
+          </w:tcPr>
+          <w:p>
+            <w:pPr>
+              <w:cnfStyle w:val="000000000000" w:firstRow="0" w:lastRow="0" w:firstColumn="0" w:lastColumn="0" w:oddVBand="0" w:evenVBand="0" w:oddHBand="0" w:evenHBand="0" w:firstRowFirstColumn="0" w:firstRowLastColumn="0" w:lastRowFirstColumn="0" w:lastRowLastColumn="0"/>
+            </w:pPr>
+            <w:r>
+              <w:t>L</w:t>
+            </w:r>
+          </w:p>
+        </w:tc>
+      </w:tr>
+      <w:tr>
+        <w:trPr>
+          <w:cnfStyle w:val="000000100000" w:firstRow="0" w:lastRow="0" w:firstColumn="0" w:lastColumn="0" w:oddVBand="0" w:evenVBand="0" w:oddHBand="1" w:evenHBand="0" w:firstRowFirstColumn="0" w:firstRowLastColumn="0" w:lastRowFirstColumn="0" w:lastRowLastColumn="0"/>
+        </w:trPr>
+        <w:tc>
+          <w:tcPr>
+            <w:cnfStyle w:val="001000000000" w:firstRow="0" w:lastRow="0" w:firstColumn="1" w:lastColumn="0" w:oddVBand="0" w:evenVBand="0" w:oddHBand="0" w:evenHBand="0" w:firstRowFirstColumn="0" w:firstRowLastColumn="0" w:lastRowFirstColumn="0" w:lastRowLastColumn="0"/>
+            <w:tcW w:w="2407" w:type="dxa"/>
+          </w:tcPr>
+          <w:p>
+            <w:r>
+              <w:t>Effettua abbonamento</w:t>
+            </w:r>
+          </w:p>
+        </w:tc>
+        <w:tc>
+          <w:tcPr>
+            <w:tcW w:w="2407" w:type="dxa"/>
+          </w:tcPr>
+          <w:p>
+            <w:pPr>
+              <w:cnfStyle w:val="000000100000" w:firstRow="0" w:lastRow="0" w:firstColumn="0" w:lastColumn="0" w:oddVBand="0" w:evenVBand="0" w:oddHBand="1" w:evenHBand="0" w:firstRowFirstColumn="0" w:firstRowLastColumn="0" w:lastRowFirstColumn="0" w:lastRowLastColumn="0"/>
+            </w:pPr>
+            <w:r>
+              <w:t>R</w:t>
+            </w:r>
+          </w:p>
+        </w:tc>
+        <w:tc>
+          <w:tcPr>
+            <w:tcW w:w="2407" w:type="dxa"/>
+          </w:tcPr>
+          <w:p>
+            <w:pPr>
+              <w:cnfStyle w:val="000000100000" w:firstRow="0" w:lastRow="0" w:firstColumn="0" w:lastColumn="0" w:oddVBand="0" w:evenVBand="0" w:oddHBand="1" w:evenHBand="0" w:firstRowFirstColumn="0" w:firstRowLastColumn="0" w:lastRowFirstColumn="0" w:lastRowLastColumn="0"/>
+            </w:pPr>
+            <w:r>
+              <w:t>1</w:t>
+            </w:r>
+          </w:p>
+        </w:tc>
+        <w:tc>
+          <w:tcPr>
+            <w:tcW w:w="2407" w:type="dxa"/>
+          </w:tcPr>
+          <w:p>
+            <w:pPr>
+              <w:cnfStyle w:val="000000100000" w:firstRow="0" w:lastRow="0" w:firstColumn="0" w:lastColumn="0" w:oddVBand="0" w:evenVBand="0" w:oddHBand="1" w:evenHBand="0" w:firstRowFirstColumn="0" w:firstRowLastColumn="0" w:lastRowFirstColumn="0" w:lastRowLastColumn="0"/>
+            </w:pPr>
+            <w:r>
+              <w:t>L</w:t>
+            </w:r>
+          </w:p>
+        </w:tc>
+      </w:tr>
+      <w:tr>
+        <w:tc>
+          <w:tcPr>
+            <w:cnfStyle w:val="001000000000" w:firstRow="0" w:lastRow="0" w:firstColumn="1" w:lastColumn="0" w:oddVBand="0" w:evenVBand="0" w:oddHBand="0" w:evenHBand="0" w:firstRowFirstColumn="0" w:firstRowLastColumn="0" w:lastRowFirstColumn="0" w:lastRowLastColumn="0"/>
+            <w:tcW w:w="2407" w:type="dxa"/>
+          </w:tcPr>
+          <w:p>
+            <w:r>
+              <w:t>Transazione abbonamento</w:t>
+            </w:r>
+          </w:p>
+        </w:tc>
+        <w:tc>
+          <w:tcPr>
+            <w:tcW w:w="2407" w:type="dxa"/>
+          </w:tcPr>
+          <w:p>
+            <w:pPr>
+              <w:cnfStyle w:val="000000000000" w:firstRow="0" w:lastRow="0" w:firstColumn="0" w:lastColumn="0" w:oddVBand="0" w:evenVBand="0" w:oddHBand="0" w:evenHBand="0" w:firstRowFirstColumn="0" w:firstRowLastColumn="0" w:lastRowFirstColumn="0" w:lastRowLastColumn="0"/>
+            </w:pPr>
+            <w:r>
+              <w:t>E</w:t>
+            </w:r>
+          </w:p>
+        </w:tc>
+        <w:tc>
+          <w:tcPr>
+            <w:tcW w:w="2407" w:type="dxa"/>
+          </w:tcPr>
+          <w:p>
+            <w:pPr>
+              <w:cnfStyle w:val="000000000000" w:firstRow="0" w:lastRow="0" w:firstColumn="0" w:lastColumn="0" w:oddVBand="0" w:evenVBand="0" w:oddHBand="0" w:evenHBand="0" w:firstRowFirstColumn="0" w:firstRowLastColumn="0" w:lastRowFirstColumn="0" w:lastRowLastColumn="0"/>
+            </w:pPr>
+            <w:r>
+              <w:t>1</w:t>
+            </w:r>
+          </w:p>
+        </w:tc>
+        <w:tc>
+          <w:tcPr>
+            <w:tcW w:w="2407" w:type="dxa"/>
+          </w:tcPr>
+          <w:p>
+            <w:pPr>
+              <w:cnfStyle w:val="000000000000" w:firstRow="0" w:lastRow="0" w:firstColumn="0" w:lastColumn="0" w:oddVBand="0" w:evenVBand="0" w:oddHBand="0" w:evenHBand="0" w:firstRowFirstColumn="0" w:firstRowLastColumn="0" w:lastRowFirstColumn="0" w:lastRowLastColumn="0"/>
+            </w:pPr>
+            <w:r>
+              <w:t>L</w:t>
+            </w:r>
+          </w:p>
+        </w:tc>
+      </w:tr>
+      <w:tr>
+        <w:trPr>
+          <w:cnfStyle w:val="000000100000" w:firstRow="0" w:lastRow="0" w:firstColumn="0" w:lastColumn="0" w:oddVBand="0" w:evenVBand="0" w:oddHBand="1" w:evenHBand="0" w:firstRowFirstColumn="0" w:firstRowLastColumn="0" w:lastRowFirstColumn="0" w:lastRowLastColumn="0"/>
+        </w:trPr>
+        <w:tc>
+          <w:tcPr>
+            <w:cnfStyle w:val="001000000000" w:firstRow="0" w:lastRow="0" w:firstColumn="1" w:lastColumn="0" w:oddVBand="0" w:evenVBand="0" w:oddHBand="0" w:evenHBand="0" w:firstRowFirstColumn="0" w:firstRowLastColumn="0" w:lastRowFirstColumn="0" w:lastRowLastColumn="0"/>
+            <w:tcW w:w="2407" w:type="dxa"/>
+          </w:tcPr>
+          <w:p>
+            <w:r>
+              <w:t>Esecuzione Abbonamento</w:t>
+            </w:r>
+          </w:p>
+        </w:tc>
+        <w:tc>
+          <w:tcPr>
+            <w:tcW w:w="2407" w:type="dxa"/>
+          </w:tcPr>
+          <w:p>
+            <w:pPr>
+              <w:cnfStyle w:val="000000100000" w:firstRow="0" w:lastRow="0" w:firstColumn="0" w:lastColumn="0" w:oddVBand="0" w:evenVBand="0" w:oddHBand="1" w:evenHBand="0" w:firstRowFirstColumn="0" w:firstRowLastColumn="0" w:lastRowFirstColumn="0" w:lastRowLastColumn="0"/>
+            </w:pPr>
+            <w:r>
+              <w:t>R</w:t>
+            </w:r>
+          </w:p>
+        </w:tc>
+        <w:tc>
+          <w:tcPr>
+            <w:tcW w:w="2407" w:type="dxa"/>
+          </w:tcPr>
+          <w:p>
+            <w:pPr>
+              <w:cnfStyle w:val="000000100000" w:firstRow="0" w:lastRow="0" w:firstColumn="0" w:lastColumn="0" w:oddVBand="0" w:evenVBand="0" w:oddHBand="1" w:evenHBand="0" w:firstRowFirstColumn="0" w:firstRowLastColumn="0" w:lastRowFirstColumn="0" w:lastRowLastColumn="0"/>
+            </w:pPr>
+            <w:r>
+              <w:t>1</w:t>
+            </w:r>
+          </w:p>
+        </w:tc>
+        <w:tc>
+          <w:tcPr>
+            <w:tcW w:w="2407" w:type="dxa"/>
+          </w:tcPr>
+          <w:p>
+            <w:pPr>
+              <w:cnfStyle w:val="000000100000" w:firstRow="0" w:lastRow="0" w:firstColumn="0" w:lastColumn="0" w:oddVBand="0" w:evenVBand="0" w:oddHBand="1" w:evenHBand="0" w:firstRowFirstColumn="0" w:firstRowLastColumn="0" w:lastRowFirstColumn="0" w:lastRowLastColumn="0"/>
+            </w:pPr>
+            <w:r>
+              <w:t>L</w:t>
+            </w:r>
+          </w:p>
+        </w:tc>
+      </w:tr>
+      <w:tr>
+        <w:tc>
+          <w:tcPr>
+            <w:cnfStyle w:val="001000000000" w:firstRow="0" w:lastRow="0" w:firstColumn="1" w:lastColumn="0" w:oddVBand="0" w:evenVBand="0" w:oddHBand="0" w:evenHBand="0" w:firstRowFirstColumn="0" w:firstRowLastColumn="0" w:lastRowFirstColumn="0" w:lastRowLastColumn="0"/>
+            <w:tcW w:w="2407" w:type="dxa"/>
+          </w:tcPr>
+          <w:p>
+            <w:r>
+              <w:t>Abbonamento</w:t>
+            </w:r>
+          </w:p>
+        </w:tc>
+        <w:tc>
+          <w:tcPr>
+            <w:tcW w:w="2407" w:type="dxa"/>
+          </w:tcPr>
+          <w:p>
+            <w:pPr>
+              <w:cnfStyle w:val="000000000000" w:firstRow="0" w:lastRow="0" w:firstColumn="0" w:lastColumn="0" w:oddVBand="0" w:evenVBand="0" w:oddHBand="0" w:evenHBand="0" w:firstRowFirstColumn="0" w:firstRowLastColumn="0" w:lastRowFirstColumn="0" w:lastRowLastColumn="0"/>
+            </w:pPr>
+            <w:r>
+              <w:t>E</w:t>
+            </w:r>
+          </w:p>
+        </w:tc>
+        <w:tc>
+          <w:tcPr>
+            <w:tcW w:w="2407" w:type="dxa"/>
+          </w:tcPr>
+          <w:p>
+            <w:pPr>
+              <w:cnfStyle w:val="000000000000" w:firstRow="0" w:lastRow="0" w:firstColumn="0" w:lastColumn="0" w:oddVBand="0" w:evenVBand="0" w:oddHBand="0" w:evenHBand="0" w:firstRowFirstColumn="0" w:firstRowLastColumn="0" w:lastRowFirstColumn="0" w:lastRowLastColumn="0"/>
+            </w:pPr>
+            <w:r>
+              <w:t>1</w:t>
+            </w:r>
+          </w:p>
+        </w:tc>
+        <w:tc>
+          <w:tcPr>
+            <w:tcW w:w="2407" w:type="dxa"/>
+          </w:tcPr>
+          <w:p>
+            <w:pPr>
+              <w:cnfStyle w:val="000000000000" w:firstRow="0" w:lastRow="0" w:firstColumn="0" w:lastColumn="0" w:oddVBand="0" w:evenVBand="0" w:oddHBand="0" w:evenHBand="0" w:firstRowFirstColumn="0" w:firstRowLastColumn="0" w:lastRowFirstColumn="0" w:lastRowLastColumn="0"/>
+            </w:pPr>
+            <w:r>
+              <w:t>L</w:t>
+            </w:r>
+          </w:p>
+        </w:tc>
+      </w:tr>
+    </w:tbl>
+    <w:p/>
+    <w:p/>
+    <w:p>
+      <w:r>
+        <w:t>Calcolo dei costi totali:</w:t>
+      </w:r>
+    </w:p>
+    <w:tbl>
+      <w:tblPr>
+        <w:tblStyle w:val="Tabellagriglia4-colore3"/>
+        <w:tblW w:w="0" w:type="auto"/>
+        <w:tblLook w:val="04A0" w:firstRow="1" w:lastRow="0" w:firstColumn="1" w:lastColumn="0" w:noHBand="0" w:noVBand="1"/>
+      </w:tblPr>
+      <w:tblGrid>
+        <w:gridCol w:w="2546"/>
+        <w:gridCol w:w="2369"/>
+        <w:gridCol w:w="2514"/>
+        <w:gridCol w:w="2199"/>
+      </w:tblGrid>
+      <w:tr>
+        <w:trPr>
+          <w:cnfStyle w:val="100000000000" w:firstRow="1" w:lastRow="0" w:firstColumn="0" w:lastColumn="0" w:oddVBand="0" w:evenVBand="0" w:oddHBand="0" w:evenHBand="0" w:firstRowFirstColumn="0" w:firstRowLastColumn="0" w:lastRowFirstColumn="0" w:lastRowLastColumn="0"/>
+        </w:trPr>
+        <w:tc>
+          <w:tcPr>
+            <w:cnfStyle w:val="001000000000" w:firstRow="0" w:lastRow="0" w:firstColumn="1" w:lastColumn="0" w:oddVBand="0" w:evenVBand="0" w:oddHBand="0" w:evenHBand="0" w:firstRowFirstColumn="0" w:firstRowLastColumn="0" w:lastRowFirstColumn="0" w:lastRowLastColumn="0"/>
+            <w:tcW w:w="2546" w:type="dxa"/>
+          </w:tcPr>
+          <w:p>
+            <w:r>
+              <w:t>Operazione</w:t>
+            </w:r>
+          </w:p>
+        </w:tc>
+        <w:tc>
+          <w:tcPr>
+            <w:tcW w:w="2369" w:type="dxa"/>
+          </w:tcPr>
+          <w:p>
+            <w:pPr>
+              <w:cnfStyle w:val="100000000000" w:firstRow="1" w:lastRow="0" w:firstColumn="0" w:lastColumn="0" w:oddVBand="0" w:evenVBand="0" w:oddHBand="0" w:evenHBand="0" w:firstRowFirstColumn="0" w:firstRowLastColumn="0" w:lastRowFirstColumn="0" w:lastRowLastColumn="0"/>
+            </w:pPr>
+            <w:r>
+              <w:t>Costo</w:t>
+            </w:r>
+          </w:p>
+        </w:tc>
+        <w:tc>
+          <w:tcPr>
+            <w:tcW w:w="2514" w:type="dxa"/>
+          </w:tcPr>
+          <w:p>
+            <w:pPr>
+              <w:cnfStyle w:val="100000000000" w:firstRow="1" w:lastRow="0" w:firstColumn="0" w:lastColumn="0" w:oddVBand="0" w:evenVBand="0" w:oddHBand="0" w:evenHBand="0" w:firstRowFirstColumn="0" w:firstRowLastColumn="0" w:lastRowFirstColumn="0" w:lastRowLastColumn="0"/>
+            </w:pPr>
+            <w:r>
+              <w:t>Frequenza(settimanale)</w:t>
+            </w:r>
+          </w:p>
+        </w:tc>
+        <w:tc>
+          <w:tcPr>
+            <w:tcW w:w="2199" w:type="dxa"/>
+          </w:tcPr>
+          <w:p>
+            <w:pPr>
+              <w:cnfStyle w:val="100000000000" w:firstRow="1" w:lastRow="0" w:firstColumn="0" w:lastColumn="0" w:oddVBand="0" w:evenVBand="0" w:oddHBand="0" w:evenHBand="0" w:firstRowFirstColumn="0" w:firstRowLastColumn="0" w:lastRowFirstColumn="0" w:lastRowLastColumn="0"/>
+            </w:pPr>
+            <w:r>
+              <w:t>Totale</w:t>
+            </w:r>
+          </w:p>
+        </w:tc>
+      </w:tr>
+      <w:tr>
+        <w:trPr>
+          <w:cnfStyle w:val="000000100000" w:firstRow="0" w:lastRow="0" w:firstColumn="0" w:lastColumn="0" w:oddVBand="0" w:evenVBand="0" w:oddHBand="1" w:evenHBand="0" w:firstRowFirstColumn="0" w:firstRowLastColumn="0" w:lastRowFirstColumn="0" w:lastRowLastColumn="0"/>
+        </w:trPr>
+        <w:tc>
+          <w:tcPr>
+            <w:cnfStyle w:val="001000000000" w:firstRow="0" w:lastRow="0" w:firstColumn="1" w:lastColumn="0" w:oddVBand="0" w:evenVBand="0" w:oddHBand="0" w:evenHBand="0" w:firstRowFirstColumn="0" w:firstRowLastColumn="0" w:lastRowFirstColumn="0" w:lastRowLastColumn="0"/>
+            <w:tcW w:w="2546" w:type="dxa"/>
+          </w:tcPr>
+          <w:p>
+            <w:r>
+              <w:t>35</w:t>
+            </w:r>
+          </w:p>
+        </w:tc>
+        <w:tc>
+          <w:tcPr>
+            <w:tcW w:w="2369" w:type="dxa"/>
+          </w:tcPr>
+          <w:p>
+            <w:pPr>
+              <w:cnfStyle w:val="000000100000" w:firstRow="0" w:lastRow="0" w:firstColumn="0" w:lastColumn="0" w:oddVBand="0" w:evenVBand="0" w:oddHBand="1" w:evenHBand="0" w:firstRowFirstColumn="0" w:firstRowLastColumn="0" w:lastRowFirstColumn="0" w:lastRowLastColumn="0"/>
+            </w:pPr>
+            <w:r>
+              <w:t>105</w:t>
+            </w:r>
+          </w:p>
+        </w:tc>
+        <w:tc>
+          <w:tcPr>
+            <w:tcW w:w="2514" w:type="dxa"/>
+          </w:tcPr>
+          <w:p>
+            <w:pPr>
+              <w:cnfStyle w:val="000000100000" w:firstRow="0" w:lastRow="0" w:firstColumn="0" w:lastColumn="0" w:oddVBand="0" w:evenVBand="0" w:oddHBand="1" w:evenHBand="0" w:firstRowFirstColumn="0" w:firstRowLastColumn="0" w:lastRowFirstColumn="0" w:lastRowLastColumn="0"/>
+            </w:pPr>
+            <w:r>
+              <w:t>2</w:t>
+            </w:r>
+          </w:p>
+        </w:tc>
+        <w:tc>
+          <w:tcPr>
+            <w:tcW w:w="2199" w:type="dxa"/>
+          </w:tcPr>
+          <w:p>
+            <w:pPr>
+              <w:cnfStyle w:val="000000100000" w:firstRow="0" w:lastRow="0" w:firstColumn="0" w:lastColumn="0" w:oddVBand="0" w:evenVBand="0" w:oddHBand="1" w:evenHBand="0" w:firstRowFirstColumn="0" w:firstRowLastColumn="0" w:lastRowFirstColumn="0" w:lastRowLastColumn="0"/>
+            </w:pPr>
+            <w:r>
+              <w:t>210</w:t>
+            </w:r>
+          </w:p>
+        </w:tc>
+      </w:tr>
+      <w:tr>
+        <w:tc>
+          <w:tcPr>
+            <w:cnfStyle w:val="001000000000" w:firstRow="0" w:lastRow="0" w:firstColumn="1" w:lastColumn="0" w:oddVBand="0" w:evenVBand="0" w:oddHBand="0" w:evenHBand="0" w:firstRowFirstColumn="0" w:firstRowLastColumn="0" w:lastRowFirstColumn="0" w:lastRowLastColumn="0"/>
+            <w:tcW w:w="7429" w:type="dxa"/>
+            <w:gridSpan w:val="3"/>
+          </w:tcPr>
+          <w:p>
+            <w:r>
+              <w:t>Costo operazioni senza ridondanza</w:t>
+            </w:r>
+          </w:p>
+        </w:tc>
+        <w:tc>
+          <w:tcPr>
+            <w:tcW w:w="2199" w:type="dxa"/>
+          </w:tcPr>
+          <w:p>
+            <w:pPr>
+              <w:cnfStyle w:val="000000000000" w:firstRow="0" w:lastRow="0" w:firstColumn="0" w:lastColumn="0" w:oddVBand="0" w:evenVBand="0" w:oddHBand="0" w:evenHBand="0" w:firstRowFirstColumn="0" w:firstRowLastColumn="0" w:lastRowFirstColumn="0" w:lastRowLastColumn="0"/>
+            </w:pPr>
+            <w:r>
+              <w:t>210</w:t>
+            </w:r>
+          </w:p>
+        </w:tc>
+      </w:tr>
+    </w:tbl>
+    <w:p/>
+    <w:tbl>
+      <w:tblPr>
+        <w:tblStyle w:val="Tabellagriglia4-colore3"/>
+        <w:tblW w:w="0" w:type="auto"/>
+        <w:tblLook w:val="04A0" w:firstRow="1" w:lastRow="0" w:firstColumn="1" w:lastColumn="0" w:noHBand="0" w:noVBand="1"/>
+      </w:tblPr>
+      <w:tblGrid>
+        <w:gridCol w:w="2546"/>
+        <w:gridCol w:w="2369"/>
+        <w:gridCol w:w="2514"/>
+        <w:gridCol w:w="2199"/>
+      </w:tblGrid>
+      <w:tr>
+        <w:trPr>
+          <w:cnfStyle w:val="100000000000" w:firstRow="1" w:lastRow="0" w:firstColumn="0" w:lastColumn="0" w:oddVBand="0" w:evenVBand="0" w:oddHBand="0" w:evenHBand="0" w:firstRowFirstColumn="0" w:firstRowLastColumn="0" w:lastRowFirstColumn="0" w:lastRowLastColumn="0"/>
+        </w:trPr>
+        <w:tc>
+          <w:tcPr>
+            <w:cnfStyle w:val="001000000000" w:firstRow="0" w:lastRow="0" w:firstColumn="1" w:lastColumn="0" w:oddVBand="0" w:evenVBand="0" w:oddHBand="0" w:evenHBand="0" w:firstRowFirstColumn="0" w:firstRowLastColumn="0" w:lastRowFirstColumn="0" w:lastRowLastColumn="0"/>
+            <w:tcW w:w="2546" w:type="dxa"/>
+          </w:tcPr>
+          <w:p>
+            <w:r>
+              <w:lastRenderedPageBreak/>
+              <w:t>Operazione</w:t>
+            </w:r>
+          </w:p>
+        </w:tc>
+        <w:tc>
+          <w:tcPr>
+            <w:tcW w:w="2369" w:type="dxa"/>
+          </w:tcPr>
+          <w:p>
+            <w:pPr>
+              <w:cnfStyle w:val="100000000000" w:firstRow="1" w:lastRow="0" w:firstColumn="0" w:lastColumn="0" w:oddVBand="0" w:evenVBand="0" w:oddHBand="0" w:evenHBand="0" w:firstRowFirstColumn="0" w:firstRowLastColumn="0" w:lastRowFirstColumn="0" w:lastRowLastColumn="0"/>
+            </w:pPr>
+            <w:r>
+              <w:t>Costo</w:t>
+            </w:r>
+          </w:p>
+        </w:tc>
+        <w:tc>
+          <w:tcPr>
+            <w:tcW w:w="2514" w:type="dxa"/>
+          </w:tcPr>
+          <w:p>
+            <w:pPr>
+              <w:cnfStyle w:val="100000000000" w:firstRow="1" w:lastRow="0" w:firstColumn="0" w:lastColumn="0" w:oddVBand="0" w:evenVBand="0" w:oddHBand="0" w:evenHBand="0" w:firstRowFirstColumn="0" w:firstRowLastColumn="0" w:lastRowFirstColumn="0" w:lastRowLastColumn="0"/>
+            </w:pPr>
+            <w:r>
+              <w:t>Frequenza(settimanale)</w:t>
+            </w:r>
+          </w:p>
+        </w:tc>
+        <w:tc>
+          <w:tcPr>
+            <w:tcW w:w="2199" w:type="dxa"/>
+          </w:tcPr>
+          <w:p>
+            <w:pPr>
+              <w:cnfStyle w:val="100000000000" w:firstRow="1" w:lastRow="0" w:firstColumn="0" w:lastColumn="0" w:oddVBand="0" w:evenVBand="0" w:oddHBand="0" w:evenHBand="0" w:firstRowFirstColumn="0" w:firstRowLastColumn="0" w:lastRowFirstColumn="0" w:lastRowLastColumn="0"/>
+            </w:pPr>
+            <w:r>
+              <w:t>Totale</w:t>
+            </w:r>
+          </w:p>
+        </w:tc>
+      </w:tr>
+      <w:tr>
+        <w:trPr>
+          <w:cnfStyle w:val="000000100000" w:firstRow="0" w:lastRow="0" w:firstColumn="0" w:lastColumn="0" w:oddVBand="0" w:evenVBand="0" w:oddHBand="1" w:evenHBand="0" w:firstRowFirstColumn="0" w:firstRowLastColumn="0" w:lastRowFirstColumn="0" w:lastRowLastColumn="0"/>
+        </w:trPr>
+        <w:tc>
+          <w:tcPr>
+            <w:cnfStyle w:val="001000000000" w:firstRow="0" w:lastRow="0" w:firstColumn="1" w:lastColumn="0" w:oddVBand="0" w:evenVBand="0" w:oddHBand="0" w:evenHBand="0" w:firstRowFirstColumn="0" w:firstRowLastColumn="0" w:lastRowFirstColumn="0" w:lastRowLastColumn="0"/>
+            <w:tcW w:w="2546" w:type="dxa"/>
+          </w:tcPr>
+          <w:p>
+            <w:r>
+              <w:t>35</w:t>
+            </w:r>
+          </w:p>
+        </w:tc>
+        <w:tc>
+          <w:tcPr>
+            <w:tcW w:w="2369" w:type="dxa"/>
+          </w:tcPr>
+          <w:p>
+            <w:pPr>
+              <w:cnfStyle w:val="000000100000" w:firstRow="0" w:lastRow="0" w:firstColumn="0" w:lastColumn="0" w:oddVBand="0" w:evenVBand="0" w:oddHBand="1" w:evenHBand="0" w:firstRowFirstColumn="0" w:firstRowLastColumn="0" w:lastRowFirstColumn="0" w:lastRowLastColumn="0"/>
+            </w:pPr>
+            <w:r>
+              <w:t>5</w:t>
+            </w:r>
+          </w:p>
+        </w:tc>
+        <w:tc>
+          <w:tcPr>
+            <w:tcW w:w="2514" w:type="dxa"/>
+          </w:tcPr>
+          <w:p>
+            <w:pPr>
+              <w:cnfStyle w:val="000000100000" w:firstRow="0" w:lastRow="0" w:firstColumn="0" w:lastColumn="0" w:oddVBand="0" w:evenVBand="0" w:oddHBand="1" w:evenHBand="0" w:firstRowFirstColumn="0" w:firstRowLastColumn="0" w:lastRowFirstColumn="0" w:lastRowLastColumn="0"/>
+            </w:pPr>
+            <w:r>
+              <w:t>2</w:t>
+            </w:r>
+          </w:p>
+        </w:tc>
+        <w:tc>
+          <w:tcPr>
+            <w:tcW w:w="2199" w:type="dxa"/>
+          </w:tcPr>
+          <w:p>
+            <w:pPr>
+              <w:cnfStyle w:val="000000100000" w:firstRow="0" w:lastRow="0" w:firstColumn="0" w:lastColumn="0" w:oddVBand="0" w:evenVBand="0" w:oddHBand="1" w:evenHBand="0" w:firstRowFirstColumn="0" w:firstRowLastColumn="0" w:lastRowFirstColumn="0" w:lastRowLastColumn="0"/>
+            </w:pPr>
+            <w:r>
+              <w:t>10</w:t>
+            </w:r>
+          </w:p>
+        </w:tc>
+      </w:tr>
+      <w:tr>
+        <w:tc>
+          <w:tcPr>
+            <w:cnfStyle w:val="001000000000" w:firstRow="0" w:lastRow="0" w:firstColumn="1" w:lastColumn="0" w:oddVBand="0" w:evenVBand="0" w:oddHBand="0" w:evenHBand="0" w:firstRowFirstColumn="0" w:firstRowLastColumn="0" w:lastRowFirstColumn="0" w:lastRowLastColumn="0"/>
+            <w:tcW w:w="7429" w:type="dxa"/>
+            <w:gridSpan w:val="3"/>
+          </w:tcPr>
+          <w:p>
+            <w:r>
+              <w:t>Costo operazioni con ridondanza</w:t>
+            </w:r>
+          </w:p>
+        </w:tc>
+        <w:tc>
+          <w:tcPr>
+            <w:tcW w:w="2199" w:type="dxa"/>
+          </w:tcPr>
+          <w:p>
+            <w:pPr>
+              <w:cnfStyle w:val="000000000000" w:firstRow="0" w:lastRow="0" w:firstColumn="0" w:lastColumn="0" w:oddVBand="0" w:evenVBand="0" w:oddHBand="0" w:evenHBand="0" w:firstRowFirstColumn="0" w:firstRowLastColumn="0" w:lastRowFirstColumn="0" w:lastRowLastColumn="0"/>
+            </w:pPr>
+            <w:r>
+              <w:t>10</w:t>
+            </w:r>
+          </w:p>
+        </w:tc>
+      </w:tr>
+    </w:tbl>
+    <w:p>
+      <w:bookmarkStart w:id="0" w:name="_Hlk89944434"/>
+    </w:p>
+    <w:p>
+      <w:r>
+        <w:t>Si ottiene un fattore di riduzione delle operazioni di circa 21 volte, quindi conviene inserire la ridondanza</w:t>
+      </w:r>
+      <w:bookmarkEnd w:id="0"/>
+    </w:p>
+    <w:p>
+      <w:r>
+        <w:t>Viene quindi effettuata la seguente modifica allo schema:</w:t>
+      </w:r>
+    </w:p>
+    <w:p>
+      <w:r>
+        <w:rPr>
+          <w:noProof/>
+        </w:rPr>
+        <w:drawing>
+          <wp:inline distT="0" distB="0" distL="0" distR="0" wp14:anchorId="7D406544" wp14:editId="2A79CEE0">
+            <wp:extent cx="4943475" cy="3267075"/>
+            <wp:effectExtent l="0" t="0" r="9525" b="9525"/>
+            <wp:docPr id="4" name="Immagine 4"/>
+            <wp:cNvGraphicFramePr>
+              <a:graphicFrameLocks xmlns:a="http://schemas.openxmlformats.org/drawingml/2006/main" noChangeAspect="1"/>
+            </wp:cNvGraphicFramePr>
+            <a:graphic xmlns:a="http://schemas.openxmlformats.org/drawingml/2006/main">
+              <a:graphicData uri="http://schemas.openxmlformats.org/drawingml/2006/picture">
+                <pic:pic xmlns:pic="http://schemas.openxmlformats.org/drawingml/2006/picture">
+                  <pic:nvPicPr>
+                    <pic:cNvPr id="1" name=""/>
+                    <pic:cNvPicPr/>
+                  </pic:nvPicPr>
+                  <pic:blipFill>
+                    <a:blip r:embed="rId11"/>
+                    <a:stretch>
+                      <a:fillRect/>
+                    </a:stretch>
+                  </pic:blipFill>
+                  <pic:spPr>
+                    <a:xfrm>
+                      <a:off x="0" y="0"/>
+                      <a:ext cx="4943475" cy="3267075"/>
+                    </a:xfrm>
+                    <a:prstGeom prst="rect">
+                      <a:avLst/>
+                    </a:prstGeom>
+                  </pic:spPr>
+                </pic:pic>
+              </a:graphicData>
+            </a:graphic>
+          </wp:inline>
+        </w:drawing>
+      </w:r>
+    </w:p>
+    <w:p/>
+    <w:p>
+      <w:pPr>
+        <w:rPr>
+          <w:b/>
+          <w:bCs/>
+        </w:rPr>
+      </w:pPr>
+      <w:r>
+        <w:rPr>
+          <w:b/>
+          <w:bCs/>
+        </w:rPr>
+        <w:t>Attributo “posti rimanenti” in sessione</w:t>
+      </w:r>
+    </w:p>
+    <w:p>
+      <w:pPr>
+        <w:jc w:val="center"/>
+      </w:pPr>
+      <w:r>
+        <w:t>Assenza di ridondanza</w:t>
+      </w:r>
+    </w:p>
+    <w:p>
+      <w:r>
+        <w:t>Note:</w:t>
+      </w:r>
+    </w:p>
+    <w:p>
+      <w:r>
+        <w:t>il periodo di tempo si considera giornaliero;</w:t>
+      </w:r>
+    </w:p>
+    <w:p>
+      <w:r>
+        <w:t>il ricalcolo dei posti disponibili avviene ogni volta che un iscritto si deve prenotare quindi mediamente è un operazione che viene svolta una decina di volte al giorno</w:t>
+      </w:r>
+    </w:p>
+    <w:tbl>
+      <w:tblPr>
+        <w:tblStyle w:val="Tabellagriglia4-colore3"/>
+        <w:tblW w:w="0" w:type="auto"/>
+        <w:tblLook w:val="04A0" w:firstRow="1" w:lastRow="0" w:firstColumn="1" w:lastColumn="0" w:noHBand="0" w:noVBand="1"/>
+      </w:tblPr>
+      <w:tblGrid>
+        <w:gridCol w:w="2407"/>
+        <w:gridCol w:w="2407"/>
+        <w:gridCol w:w="2407"/>
+        <w:gridCol w:w="2407"/>
+      </w:tblGrid>
+      <w:tr>
+        <w:trPr>
+          <w:cnfStyle w:val="100000000000" w:firstRow="1" w:lastRow="0" w:firstColumn="0" w:lastColumn="0" w:oddVBand="0" w:evenVBand="0" w:oddHBand="0" w:evenHBand="0" w:firstRowFirstColumn="0" w:firstRowLastColumn="0" w:lastRowFirstColumn="0" w:lastRowLastColumn="0"/>
+        </w:trPr>
+        <w:tc>
+          <w:tcPr>
+            <w:cnfStyle w:val="001000000000" w:firstRow="0" w:lastRow="0" w:firstColumn="1" w:lastColumn="0" w:oddVBand="0" w:evenVBand="0" w:oddHBand="0" w:evenHBand="0" w:firstRowFirstColumn="0" w:firstRowLastColumn="0" w:lastRowFirstColumn="0" w:lastRowLastColumn="0"/>
+            <w:tcW w:w="9628" w:type="dxa"/>
+            <w:gridSpan w:val="4"/>
+          </w:tcPr>
+          <w:p>
+            <w:pPr>
+              <w:jc w:val="center"/>
+            </w:pPr>
+            <w:r>
+              <w:t>Operazione 34</w:t>
+            </w:r>
+          </w:p>
+        </w:tc>
+      </w:tr>
+      <w:tr>
+        <w:trPr>
+          <w:cnfStyle w:val="000000100000" w:firstRow="0" w:lastRow="0" w:firstColumn="0" w:lastColumn="0" w:oddVBand="0" w:evenVBand="0" w:oddHBand="1" w:evenHBand="0" w:firstRowFirstColumn="0" w:firstRowLastColumn="0" w:lastRowFirstColumn="0" w:lastRowLastColumn="0"/>
+        </w:trPr>
+        <w:tc>
+          <w:tcPr>
+            <w:cnfStyle w:val="001000000000" w:firstRow="0" w:lastRow="0" w:firstColumn="1" w:lastColumn="0" w:oddVBand="0" w:evenVBand="0" w:oddHBand="0" w:evenHBand="0" w:firstRowFirstColumn="0" w:firstRowLastColumn="0" w:lastRowFirstColumn="0" w:lastRowLastColumn="0"/>
+            <w:tcW w:w="2407" w:type="dxa"/>
+          </w:tcPr>
+          <w:p>
+            <w:r>
+              <w:t>Concetto</w:t>
+            </w:r>
+          </w:p>
+        </w:tc>
+        <w:tc>
+          <w:tcPr>
+            <w:tcW w:w="2407" w:type="dxa"/>
+          </w:tcPr>
+          <w:p>
+            <w:pPr>
+              <w:cnfStyle w:val="000000100000" w:firstRow="0" w:lastRow="0" w:firstColumn="0" w:lastColumn="0" w:oddVBand="0" w:evenVBand="0" w:oddHBand="1" w:evenHBand="0" w:firstRowFirstColumn="0" w:firstRowLastColumn="0" w:lastRowFirstColumn="0" w:lastRowLastColumn="0"/>
+            </w:pPr>
+            <w:r>
+              <w:t>Costrutto</w:t>
+            </w:r>
+          </w:p>
+        </w:tc>
+        <w:tc>
+          <w:tcPr>
+            <w:tcW w:w="2407" w:type="dxa"/>
+          </w:tcPr>
+          <w:p>
+            <w:pPr>
+              <w:cnfStyle w:val="000000100000" w:firstRow="0" w:lastRow="0" w:firstColumn="0" w:lastColumn="0" w:oddVBand="0" w:evenVBand="0" w:oddHBand="1" w:evenHBand="0" w:firstRowFirstColumn="0" w:firstRowLastColumn="0" w:lastRowFirstColumn="0" w:lastRowLastColumn="0"/>
+            </w:pPr>
+            <w:r>
+              <w:t>Accessi</w:t>
+            </w:r>
+          </w:p>
+        </w:tc>
+        <w:tc>
+          <w:tcPr>
+            <w:tcW w:w="2407" w:type="dxa"/>
+          </w:tcPr>
+          <w:p>
+            <w:pPr>
+              <w:cnfStyle w:val="000000100000" w:firstRow="0" w:lastRow="0" w:firstColumn="0" w:lastColumn="0" w:oddVBand="0" w:evenVBand="0" w:oddHBand="1" w:evenHBand="0" w:firstRowFirstColumn="0" w:firstRowLastColumn="0" w:lastRowFirstColumn="0" w:lastRowLastColumn="0"/>
+            </w:pPr>
+            <w:r>
+              <w:t>Tipo</w:t>
+            </w:r>
+          </w:p>
+        </w:tc>
+      </w:tr>
+      <w:tr>
+        <w:tc>
+          <w:tcPr>
+            <w:cnfStyle w:val="001000000000" w:firstRow="0" w:lastRow="0" w:firstColumn="1" w:lastColumn="0" w:oddVBand="0" w:evenVBand="0" w:oddHBand="0" w:evenHBand="0" w:firstRowFirstColumn="0" w:firstRowLastColumn="0" w:lastRowFirstColumn="0" w:lastRowLastColumn="0"/>
+            <w:tcW w:w="2407" w:type="dxa"/>
+          </w:tcPr>
+          <w:p>
+            <w:r>
+              <w:t>Sessione</w:t>
+            </w:r>
+          </w:p>
+        </w:tc>
+        <w:tc>
+          <w:tcPr>
+            <w:tcW w:w="2407" w:type="dxa"/>
+          </w:tcPr>
+          <w:p>
+            <w:pPr>
+              <w:cnfStyle w:val="000000000000" w:firstRow="0" w:lastRow="0" w:firstColumn="0" w:lastColumn="0" w:oddVBand="0" w:evenVBand="0" w:oddHBand="0" w:evenHBand="0" w:firstRowFirstColumn="0" w:firstRowLastColumn="0" w:lastRowFirstColumn="0" w:lastRowLastColumn="0"/>
+            </w:pPr>
+            <w:r>
+              <w:t>E</w:t>
+            </w:r>
+          </w:p>
+        </w:tc>
+        <w:tc>
+          <w:tcPr>
+            <w:tcW w:w="2407" w:type="dxa"/>
+          </w:tcPr>
+          <w:p>
+            <w:pPr>
+              <w:cnfStyle w:val="000000000000" w:firstRow="0" w:lastRow="0" w:firstColumn="0" w:lastColumn="0" w:oddVBand="0" w:evenVBand="0" w:oddHBand="0" w:evenHBand="0" w:firstRowFirstColumn="0" w:firstRowLastColumn="0" w:lastRowFirstColumn="0" w:lastRowLastColumn="0"/>
+            </w:pPr>
+            <w:r>
+              <w:t>1</w:t>
+            </w:r>
+          </w:p>
+        </w:tc>
+        <w:tc>
+          <w:tcPr>
+            <w:tcW w:w="2407" w:type="dxa"/>
+          </w:tcPr>
+          <w:p>
+            <w:pPr>
+              <w:cnfStyle w:val="000000000000" w:firstRow="0" w:lastRow="0" w:firstColumn="0" w:lastColumn="0" w:oddVBand="0" w:evenVBand="0" w:oddHBand="0" w:evenHBand="0" w:firstRowFirstColumn="0" w:firstRowLastColumn="0" w:lastRowFirstColumn="0" w:lastRowLastColumn="0"/>
+            </w:pPr>
+            <w:r>
+              <w:t>L</w:t>
+            </w:r>
+          </w:p>
+        </w:tc>
+      </w:tr>
+      <w:tr>
+        <w:trPr>
+          <w:cnfStyle w:val="000000100000" w:firstRow="0" w:lastRow="0" w:firstColumn="0" w:lastColumn="0" w:oddVBand="0" w:evenVBand="0" w:oddHBand="1" w:evenHBand="0" w:firstRowFirstColumn="0" w:firstRowLastColumn="0" w:lastRowFirstColumn="0" w:lastRowLastColumn="0"/>
+        </w:trPr>
+        <w:tc>
+          <w:tcPr>
+            <w:cnfStyle w:val="001000000000" w:firstRow="0" w:lastRow="0" w:firstColumn="1" w:lastColumn="0" w:oddVBand="0" w:evenVBand="0" w:oddHBand="0" w:evenHBand="0" w:firstRowFirstColumn="0" w:firstRowLastColumn="0" w:lastRowFirstColumn="0" w:lastRowLastColumn="0"/>
+            <w:tcW w:w="2407" w:type="dxa"/>
+          </w:tcPr>
+          <w:p>
+            <w:r>
+              <w:t>Corrispondenza</w:t>
+            </w:r>
+          </w:p>
+        </w:tc>
+        <w:tc>
+          <w:tcPr>
+            <w:tcW w:w="2407" w:type="dxa"/>
+          </w:tcPr>
+          <w:p>
+            <w:pPr>
+              <w:cnfStyle w:val="000000100000" w:firstRow="0" w:lastRow="0" w:firstColumn="0" w:lastColumn="0" w:oddVBand="0" w:evenVBand="0" w:oddHBand="1" w:evenHBand="0" w:firstRowFirstColumn="0" w:firstRowLastColumn="0" w:lastRowFirstColumn="0" w:lastRowLastColumn="0"/>
+            </w:pPr>
+            <w:r>
+              <w:t>R</w:t>
+            </w:r>
+          </w:p>
+        </w:tc>
+        <w:tc>
+          <w:tcPr>
+            <w:tcW w:w="2407" w:type="dxa"/>
+          </w:tcPr>
+          <w:p>
+            <w:pPr>
+              <w:cnfStyle w:val="000000100000" w:firstRow="0" w:lastRow="0" w:firstColumn="0" w:lastColumn="0" w:oddVBand="0" w:evenVBand="0" w:oddHBand="1" w:evenHBand="0" w:firstRowFirstColumn="0" w:firstRowLastColumn="0" w:lastRowFirstColumn="0" w:lastRowLastColumn="0"/>
+            </w:pPr>
+            <w:r>
+              <w:t>20</w:t>
+            </w:r>
+          </w:p>
+        </w:tc>
+        <w:tc>
+          <w:tcPr>
+            <w:tcW w:w="2407" w:type="dxa"/>
+          </w:tcPr>
+          <w:p>
+            <w:pPr>
+              <w:cnfStyle w:val="000000100000" w:firstRow="0" w:lastRow="0" w:firstColumn="0" w:lastColumn="0" w:oddVBand="0" w:evenVBand="0" w:oddHBand="1" w:evenHBand="0" w:firstRowFirstColumn="0" w:firstRowLastColumn="0" w:lastRowFirstColumn="0" w:lastRowLastColumn="0"/>
+            </w:pPr>
+            <w:r>
+              <w:t>L</w:t>
+            </w:r>
+          </w:p>
+        </w:tc>
+      </w:tr>
+    </w:tbl>
+    <w:p/>
+    <w:p>
+      <w:r>
+        <w:t>Note:</w:t>
+      </w:r>
+    </w:p>
+    <w:p>
+      <w:r>
+        <w:t>la visualizzazione delle sessioni prenotabili avviene con la stessa frequenza del calcolo dei posti rimanenti,</w:t>
+      </w:r>
+    </w:p>
+    <w:p>
+      <w:r>
+        <w:t>ma viene eseguita su tutte le sessioni registrate che hanno una data non passata, le sessioni di allenamento vengono inserite di settimana in settimana e sono circa 5-6 per settimana, ognuna da circa 20 posti</w:t>
+      </w:r>
+    </w:p>
+    <w:tbl>
+      <w:tblPr>
+        <w:tblStyle w:val="Tabellagriglia4-colore3"/>
+        <w:tblW w:w="0" w:type="auto"/>
+        <w:tblLook w:val="04A0" w:firstRow="1" w:lastRow="0" w:firstColumn="1" w:lastColumn="0" w:noHBand="0" w:noVBand="1"/>
+      </w:tblPr>
+      <w:tblGrid>
+        <w:gridCol w:w="2407"/>
+        <w:gridCol w:w="2407"/>
+        <w:gridCol w:w="2407"/>
+        <w:gridCol w:w="2407"/>
+      </w:tblGrid>
+      <w:tr>
+        <w:trPr>
+          <w:cnfStyle w:val="100000000000" w:firstRow="1" w:lastRow="0" w:firstColumn="0" w:lastColumn="0" w:oddVBand="0" w:evenVBand="0" w:oddHBand="0" w:evenHBand="0" w:firstRowFirstColumn="0" w:firstRowLastColumn="0" w:lastRowFirstColumn="0" w:lastRowLastColumn="0"/>
+        </w:trPr>
+        <w:tc>
+          <w:tcPr>
+            <w:cnfStyle w:val="001000000000" w:firstRow="0" w:lastRow="0" w:firstColumn="1" w:lastColumn="0" w:oddVBand="0" w:evenVBand="0" w:oddHBand="0" w:evenHBand="0" w:firstRowFirstColumn="0" w:firstRowLastColumn="0" w:lastRowFirstColumn="0" w:lastRowLastColumn="0"/>
+            <w:tcW w:w="9628" w:type="dxa"/>
+            <w:gridSpan w:val="4"/>
+          </w:tcPr>
+          <w:p>
+            <w:pPr>
+              <w:jc w:val="center"/>
+            </w:pPr>
+            <w:r>
+              <w:t>Operazione 38</w:t>
+            </w:r>
+          </w:p>
+        </w:tc>
+      </w:tr>
+      <w:tr>
+        <w:trPr>
+          <w:cnfStyle w:val="000000100000" w:firstRow="0" w:lastRow="0" w:firstColumn="0" w:lastColumn="0" w:oddVBand="0" w:evenVBand="0" w:oddHBand="1" w:evenHBand="0" w:firstRowFirstColumn="0" w:firstRowLastColumn="0" w:lastRowFirstColumn="0" w:lastRowLastColumn="0"/>
+        </w:trPr>
+        <w:tc>
+          <w:tcPr>
+            <w:cnfStyle w:val="001000000000" w:firstRow="0" w:lastRow="0" w:firstColumn="1" w:lastColumn="0" w:oddVBand="0" w:evenVBand="0" w:oddHBand="0" w:evenHBand="0" w:firstRowFirstColumn="0" w:firstRowLastColumn="0" w:lastRowFirstColumn="0" w:lastRowLastColumn="0"/>
+            <w:tcW w:w="2407" w:type="dxa"/>
+          </w:tcPr>
+          <w:p>
+            <w:r>
+              <w:lastRenderedPageBreak/>
+              <w:t>Concetto</w:t>
+            </w:r>
+          </w:p>
+        </w:tc>
+        <w:tc>
+          <w:tcPr>
+            <w:tcW w:w="2407" w:type="dxa"/>
+          </w:tcPr>
+          <w:p>
+            <w:pPr>
+              <w:cnfStyle w:val="000000100000" w:firstRow="0" w:lastRow="0" w:firstColumn="0" w:lastColumn="0" w:oddVBand="0" w:evenVBand="0" w:oddHBand="1" w:evenHBand="0" w:firstRowFirstColumn="0" w:firstRowLastColumn="0" w:lastRowFirstColumn="0" w:lastRowLastColumn="0"/>
+            </w:pPr>
+            <w:r>
+              <w:t>Costrutto</w:t>
+            </w:r>
+          </w:p>
+        </w:tc>
+        <w:tc>
+          <w:tcPr>
+            <w:tcW w:w="2407" w:type="dxa"/>
+          </w:tcPr>
+          <w:p>
+            <w:pPr>
+              <w:cnfStyle w:val="000000100000" w:firstRow="0" w:lastRow="0" w:firstColumn="0" w:lastColumn="0" w:oddVBand="0" w:evenVBand="0" w:oddHBand="1" w:evenHBand="0" w:firstRowFirstColumn="0" w:firstRowLastColumn="0" w:lastRowFirstColumn="0" w:lastRowLastColumn="0"/>
+            </w:pPr>
+            <w:r>
+              <w:t>Accessi</w:t>
+            </w:r>
+          </w:p>
+        </w:tc>
+        <w:tc>
+          <w:tcPr>
+            <w:tcW w:w="2407" w:type="dxa"/>
+          </w:tcPr>
+          <w:p>
+            <w:pPr>
+              <w:cnfStyle w:val="000000100000" w:firstRow="0" w:lastRow="0" w:firstColumn="0" w:lastColumn="0" w:oddVBand="0" w:evenVBand="0" w:oddHBand="1" w:evenHBand="0" w:firstRowFirstColumn="0" w:firstRowLastColumn="0" w:lastRowFirstColumn="0" w:lastRowLastColumn="0"/>
+            </w:pPr>
+            <w:r>
+              <w:t>Tipo</w:t>
+            </w:r>
+          </w:p>
+        </w:tc>
+      </w:tr>
+      <w:tr>
+        <w:tc>
+          <w:tcPr>
+            <w:cnfStyle w:val="001000000000" w:firstRow="0" w:lastRow="0" w:firstColumn="1" w:lastColumn="0" w:oddVBand="0" w:evenVBand="0" w:oddHBand="0" w:evenHBand="0" w:firstRowFirstColumn="0" w:firstRowLastColumn="0" w:lastRowFirstColumn="0" w:lastRowLastColumn="0"/>
+            <w:tcW w:w="2407" w:type="dxa"/>
+          </w:tcPr>
+          <w:p>
+            <w:r>
+              <w:t>Sessione</w:t>
+            </w:r>
+          </w:p>
+        </w:tc>
+        <w:tc>
+          <w:tcPr>
+            <w:tcW w:w="2407" w:type="dxa"/>
+          </w:tcPr>
+          <w:p>
+            <w:pPr>
+              <w:cnfStyle w:val="000000000000" w:firstRow="0" w:lastRow="0" w:firstColumn="0" w:lastColumn="0" w:oddVBand="0" w:evenVBand="0" w:oddHBand="0" w:evenHBand="0" w:firstRowFirstColumn="0" w:firstRowLastColumn="0" w:lastRowFirstColumn="0" w:lastRowLastColumn="0"/>
+            </w:pPr>
+            <w:r>
+              <w:t>E</w:t>
+            </w:r>
+          </w:p>
+        </w:tc>
+        <w:tc>
+          <w:tcPr>
+            <w:tcW w:w="2407" w:type="dxa"/>
+          </w:tcPr>
+          <w:p>
+            <w:pPr>
+              <w:cnfStyle w:val="000000000000" w:firstRow="0" w:lastRow="0" w:firstColumn="0" w:lastColumn="0" w:oddVBand="0" w:evenVBand="0" w:oddHBand="0" w:evenHBand="0" w:firstRowFirstColumn="0" w:firstRowLastColumn="0" w:lastRowFirstColumn="0" w:lastRowLastColumn="0"/>
+            </w:pPr>
+            <w:r>
+              <w:t>6</w:t>
+            </w:r>
+          </w:p>
+        </w:tc>
+        <w:tc>
+          <w:tcPr>
+            <w:tcW w:w="2407" w:type="dxa"/>
+          </w:tcPr>
+          <w:p>
+            <w:pPr>
+              <w:cnfStyle w:val="000000000000" w:firstRow="0" w:lastRow="0" w:firstColumn="0" w:lastColumn="0" w:oddVBand="0" w:evenVBand="0" w:oddHBand="0" w:evenHBand="0" w:firstRowFirstColumn="0" w:firstRowLastColumn="0" w:lastRowFirstColumn="0" w:lastRowLastColumn="0"/>
+            </w:pPr>
+            <w:r>
+              <w:t>L</w:t>
+            </w:r>
+          </w:p>
+        </w:tc>
+      </w:tr>
+      <w:tr>
+        <w:trPr>
+          <w:cnfStyle w:val="000000100000" w:firstRow="0" w:lastRow="0" w:firstColumn="0" w:lastColumn="0" w:oddVBand="0" w:evenVBand="0" w:oddHBand="1" w:evenHBand="0" w:firstRowFirstColumn="0" w:firstRowLastColumn="0" w:lastRowFirstColumn="0" w:lastRowLastColumn="0"/>
+        </w:trPr>
+        <w:tc>
+          <w:tcPr>
+            <w:cnfStyle w:val="001000000000" w:firstRow="0" w:lastRow="0" w:firstColumn="1" w:lastColumn="0" w:oddVBand="0" w:evenVBand="0" w:oddHBand="0" w:evenHBand="0" w:firstRowFirstColumn="0" w:firstRowLastColumn="0" w:lastRowFirstColumn="0" w:lastRowLastColumn="0"/>
+            <w:tcW w:w="2407" w:type="dxa"/>
+          </w:tcPr>
+          <w:p>
+            <w:r>
+              <w:t>Corrispondenza</w:t>
+            </w:r>
+          </w:p>
+        </w:tc>
+        <w:tc>
+          <w:tcPr>
+            <w:tcW w:w="2407" w:type="dxa"/>
+          </w:tcPr>
+          <w:p>
+            <w:pPr>
+              <w:cnfStyle w:val="000000100000" w:firstRow="0" w:lastRow="0" w:firstColumn="0" w:lastColumn="0" w:oddVBand="0" w:evenVBand="0" w:oddHBand="1" w:evenHBand="0" w:firstRowFirstColumn="0" w:firstRowLastColumn="0" w:lastRowFirstColumn="0" w:lastRowLastColumn="0"/>
+            </w:pPr>
+            <w:r>
+              <w:t>R</w:t>
+            </w:r>
+          </w:p>
+        </w:tc>
+        <w:tc>
+          <w:tcPr>
+            <w:tcW w:w="2407" w:type="dxa"/>
+          </w:tcPr>
+          <w:p>
+            <w:pPr>
+              <w:cnfStyle w:val="000000100000" w:firstRow="0" w:lastRow="0" w:firstColumn="0" w:lastColumn="0" w:oddVBand="0" w:evenVBand="0" w:oddHBand="1" w:evenHBand="0" w:firstRowFirstColumn="0" w:firstRowLastColumn="0" w:lastRowFirstColumn="0" w:lastRowLastColumn="0"/>
+            </w:pPr>
+            <w:r>
+              <w:t>20* 6</w:t>
+            </w:r>
+          </w:p>
+        </w:tc>
+        <w:tc>
+          <w:tcPr>
+            <w:tcW w:w="2407" w:type="dxa"/>
+          </w:tcPr>
+          <w:p>
+            <w:pPr>
+              <w:cnfStyle w:val="000000100000" w:firstRow="0" w:lastRow="0" w:firstColumn="0" w:lastColumn="0" w:oddVBand="0" w:evenVBand="0" w:oddHBand="1" w:evenHBand="0" w:firstRowFirstColumn="0" w:firstRowLastColumn="0" w:lastRowFirstColumn="0" w:lastRowLastColumn="0"/>
+            </w:pPr>
+            <w:r>
+              <w:t>L</w:t>
+            </w:r>
+          </w:p>
+        </w:tc>
+      </w:tr>
+    </w:tbl>
+    <w:p/>
+    <w:p>
+      <w:pPr>
+        <w:jc w:val="center"/>
+      </w:pPr>
+      <w:r>
+        <w:t>Con ridondanza</w:t>
+      </w:r>
+    </w:p>
+    <w:tbl>
+      <w:tblPr>
+        <w:tblStyle w:val="Tabellagriglia4-colore3"/>
+        <w:tblW w:w="0" w:type="auto"/>
+        <w:tblLook w:val="04A0" w:firstRow="1" w:lastRow="0" w:firstColumn="1" w:lastColumn="0" w:noHBand="0" w:noVBand="1"/>
+      </w:tblPr>
+      <w:tblGrid>
+        <w:gridCol w:w="2407"/>
+        <w:gridCol w:w="2407"/>
+        <w:gridCol w:w="2407"/>
+        <w:gridCol w:w="2407"/>
+      </w:tblGrid>
+      <w:tr>
+        <w:trPr>
+          <w:cnfStyle w:val="100000000000" w:firstRow="1" w:lastRow="0" w:firstColumn="0" w:lastColumn="0" w:oddVBand="0" w:evenVBand="0" w:oddHBand="0" w:evenHBand="0" w:firstRowFirstColumn="0" w:firstRowLastColumn="0" w:lastRowFirstColumn="0" w:lastRowLastColumn="0"/>
+        </w:trPr>
+        <w:tc>
+          <w:tcPr>
+            <w:cnfStyle w:val="001000000000" w:firstRow="0" w:lastRow="0" w:firstColumn="1" w:lastColumn="0" w:oddVBand="0" w:evenVBand="0" w:oddHBand="0" w:evenHBand="0" w:firstRowFirstColumn="0" w:firstRowLastColumn="0" w:lastRowFirstColumn="0" w:lastRowLastColumn="0"/>
+            <w:tcW w:w="9628" w:type="dxa"/>
+            <w:gridSpan w:val="4"/>
+          </w:tcPr>
+          <w:p>
+            <w:pPr>
+              <w:jc w:val="center"/>
+            </w:pPr>
+            <w:r>
+              <w:t>Operazione 34</w:t>
+            </w:r>
+          </w:p>
+        </w:tc>
+      </w:tr>
+      <w:tr>
+        <w:trPr>
+          <w:cnfStyle w:val="000000100000" w:firstRow="0" w:lastRow="0" w:firstColumn="0" w:lastColumn="0" w:oddVBand="0" w:evenVBand="0" w:oddHBand="1" w:evenHBand="0" w:firstRowFirstColumn="0" w:firstRowLastColumn="0" w:lastRowFirstColumn="0" w:lastRowLastColumn="0"/>
+        </w:trPr>
+        <w:tc>
+          <w:tcPr>
+            <w:cnfStyle w:val="001000000000" w:firstRow="0" w:lastRow="0" w:firstColumn="1" w:lastColumn="0" w:oddVBand="0" w:evenVBand="0" w:oddHBand="0" w:evenHBand="0" w:firstRowFirstColumn="0" w:firstRowLastColumn="0" w:lastRowFirstColumn="0" w:lastRowLastColumn="0"/>
+            <w:tcW w:w="2407" w:type="dxa"/>
+          </w:tcPr>
+          <w:p>
+            <w:pPr>
+              <w:jc w:val="center"/>
+              <w:rPr>
+                <w:b w:val="0"/>
+                <w:bCs w:val="0"/>
+              </w:rPr>
+            </w:pPr>
+            <w:r>
+              <w:rPr>
+                <w:b w:val="0"/>
+                <w:bCs w:val="0"/>
+              </w:rPr>
+              <w:t>Concetto</w:t>
+            </w:r>
+          </w:p>
+        </w:tc>
+        <w:tc>
+          <w:tcPr>
+            <w:tcW w:w="2407" w:type="dxa"/>
+          </w:tcPr>
+          <w:p>
+            <w:pPr>
+              <w:jc w:val="center"/>
+              <w:cnfStyle w:val="000000100000" w:firstRow="0" w:lastRow="0" w:firstColumn="0" w:lastColumn="0" w:oddVBand="0" w:evenVBand="0" w:oddHBand="1" w:evenHBand="0" w:firstRowFirstColumn="0" w:firstRowLastColumn="0" w:lastRowFirstColumn="0" w:lastRowLastColumn="0"/>
+            </w:pPr>
+            <w:r>
+              <w:t>Costrutto</w:t>
+            </w:r>
+          </w:p>
+        </w:tc>
+        <w:tc>
+          <w:tcPr>
+            <w:tcW w:w="2407" w:type="dxa"/>
+          </w:tcPr>
+          <w:p>
+            <w:pPr>
+              <w:jc w:val="center"/>
+              <w:cnfStyle w:val="000000100000" w:firstRow="0" w:lastRow="0" w:firstColumn="0" w:lastColumn="0" w:oddVBand="0" w:evenVBand="0" w:oddHBand="1" w:evenHBand="0" w:firstRowFirstColumn="0" w:firstRowLastColumn="0" w:lastRowFirstColumn="0" w:lastRowLastColumn="0"/>
+            </w:pPr>
+            <w:r>
+              <w:t>Accessi</w:t>
+            </w:r>
+          </w:p>
+        </w:tc>
+        <w:tc>
+          <w:tcPr>
+            <w:tcW w:w="2407" w:type="dxa"/>
+          </w:tcPr>
+          <w:p>
+            <w:pPr>
+              <w:jc w:val="center"/>
+              <w:cnfStyle w:val="000000100000" w:firstRow="0" w:lastRow="0" w:firstColumn="0" w:lastColumn="0" w:oddVBand="0" w:evenVBand="0" w:oddHBand="1" w:evenHBand="0" w:firstRowFirstColumn="0" w:firstRowLastColumn="0" w:lastRowFirstColumn="0" w:lastRowLastColumn="0"/>
+            </w:pPr>
+            <w:r>
+              <w:t>Tipo</w:t>
+            </w:r>
+          </w:p>
+        </w:tc>
+      </w:tr>
+      <w:tr>
+        <w:tc>
+          <w:tcPr>
+            <w:cnfStyle w:val="001000000000" w:firstRow="0" w:lastRow="0" w:firstColumn="1" w:lastColumn="0" w:oddVBand="0" w:evenVBand="0" w:oddHBand="0" w:evenHBand="0" w:firstRowFirstColumn="0" w:firstRowLastColumn="0" w:lastRowFirstColumn="0" w:lastRowLastColumn="0"/>
+            <w:tcW w:w="2407" w:type="dxa"/>
+          </w:tcPr>
+          <w:p>
+            <w:pPr>
+              <w:jc w:val="center"/>
+              <w:rPr>
+                <w:b w:val="0"/>
+                <w:bCs w:val="0"/>
+              </w:rPr>
+            </w:pPr>
+            <w:r>
+              <w:rPr>
+                <w:b w:val="0"/>
+                <w:bCs w:val="0"/>
+              </w:rPr>
+              <w:t>Sessione</w:t>
+            </w:r>
+          </w:p>
+        </w:tc>
+        <w:tc>
+          <w:tcPr>
+            <w:tcW w:w="2407" w:type="dxa"/>
+          </w:tcPr>
+          <w:p>
+            <w:pPr>
+              <w:jc w:val="center"/>
+              <w:cnfStyle w:val="000000000000" w:firstRow="0" w:lastRow="0" w:firstColumn="0" w:lastColumn="0" w:oddVBand="0" w:evenVBand="0" w:oddHBand="0" w:evenHBand="0" w:firstRowFirstColumn="0" w:firstRowLastColumn="0" w:lastRowFirstColumn="0" w:lastRowLastColumn="0"/>
+            </w:pPr>
+            <w:r>
+              <w:t>E</w:t>
+            </w:r>
+          </w:p>
+        </w:tc>
+        <w:tc>
+          <w:tcPr>
+            <w:tcW w:w="2407" w:type="dxa"/>
+          </w:tcPr>
+          <w:p>
+            <w:pPr>
+              <w:jc w:val="center"/>
+              <w:cnfStyle w:val="000000000000" w:firstRow="0" w:lastRow="0" w:firstColumn="0" w:lastColumn="0" w:oddVBand="0" w:evenVBand="0" w:oddHBand="0" w:evenHBand="0" w:firstRowFirstColumn="0" w:firstRowLastColumn="0" w:lastRowFirstColumn="0" w:lastRowLastColumn="0"/>
+            </w:pPr>
+            <w:r>
+              <w:t>1</w:t>
+            </w:r>
+          </w:p>
+        </w:tc>
+        <w:tc>
+          <w:tcPr>
+            <w:tcW w:w="2407" w:type="dxa"/>
+          </w:tcPr>
+          <w:p>
+            <w:pPr>
+              <w:jc w:val="center"/>
+              <w:cnfStyle w:val="000000000000" w:firstRow="0" w:lastRow="0" w:firstColumn="0" w:lastColumn="0" w:oddVBand="0" w:evenVBand="0" w:oddHBand="0" w:evenHBand="0" w:firstRowFirstColumn="0" w:firstRowLastColumn="0" w:lastRowFirstColumn="0" w:lastRowLastColumn="0"/>
+            </w:pPr>
+            <w:r>
+              <w:t>L</w:t>
+            </w:r>
+          </w:p>
+        </w:tc>
+      </w:tr>
+    </w:tbl>
+    <w:p/>
+    <w:tbl>
+      <w:tblPr>
+        <w:tblStyle w:val="Tabellagriglia4-colore3"/>
+        <w:tblW w:w="0" w:type="auto"/>
+        <w:tblLook w:val="04A0" w:firstRow="1" w:lastRow="0" w:firstColumn="1" w:lastColumn="0" w:noHBand="0" w:noVBand="1"/>
+      </w:tblPr>
+      <w:tblGrid>
+        <w:gridCol w:w="2407"/>
+        <w:gridCol w:w="2407"/>
+        <w:gridCol w:w="2407"/>
+        <w:gridCol w:w="2407"/>
+      </w:tblGrid>
+      <w:tr>
+        <w:trPr>
+          <w:cnfStyle w:val="100000000000" w:firstRow="1" w:lastRow="0" w:firstColumn="0" w:lastColumn="0" w:oddVBand="0" w:evenVBand="0" w:oddHBand="0" w:evenHBand="0" w:firstRowFirstColumn="0" w:firstRowLastColumn="0" w:lastRowFirstColumn="0" w:lastRowLastColumn="0"/>
+        </w:trPr>
+        <w:tc>
+          <w:tcPr>
+            <w:cnfStyle w:val="001000000000" w:firstRow="0" w:lastRow="0" w:firstColumn="1" w:lastColumn="0" w:oddVBand="0" w:evenVBand="0" w:oddHBand="0" w:evenHBand="0" w:firstRowFirstColumn="0" w:firstRowLastColumn="0" w:lastRowFirstColumn="0" w:lastRowLastColumn="0"/>
+            <w:tcW w:w="9628" w:type="dxa"/>
+            <w:gridSpan w:val="4"/>
+          </w:tcPr>
+          <w:p>
+            <w:pPr>
+              <w:jc w:val="center"/>
+            </w:pPr>
+            <w:r>
+              <w:t>Operazione 38</w:t>
+            </w:r>
+          </w:p>
+        </w:tc>
+      </w:tr>
+      <w:tr>
+        <w:trPr>
+          <w:cnfStyle w:val="000000100000" w:firstRow="0" w:lastRow="0" w:firstColumn="0" w:lastColumn="0" w:oddVBand="0" w:evenVBand="0" w:oddHBand="1" w:evenHBand="0" w:firstRowFirstColumn="0" w:firstRowLastColumn="0" w:lastRowFirstColumn="0" w:lastRowLastColumn="0"/>
+        </w:trPr>
+        <w:tc>
+          <w:tcPr>
+            <w:cnfStyle w:val="001000000000" w:firstRow="0" w:lastRow="0" w:firstColumn="1" w:lastColumn="0" w:oddVBand="0" w:evenVBand="0" w:oddHBand="0" w:evenHBand="0" w:firstRowFirstColumn="0" w:firstRowLastColumn="0" w:lastRowFirstColumn="0" w:lastRowLastColumn="0"/>
+            <w:tcW w:w="2407" w:type="dxa"/>
+          </w:tcPr>
+          <w:p>
+            <w:r>
+              <w:t>Concetto</w:t>
+            </w:r>
+          </w:p>
+        </w:tc>
+        <w:tc>
+          <w:tcPr>
+            <w:tcW w:w="2407" w:type="dxa"/>
+          </w:tcPr>
+          <w:p>
+            <w:pPr>
+              <w:cnfStyle w:val="000000100000" w:firstRow="0" w:lastRow="0" w:firstColumn="0" w:lastColumn="0" w:oddVBand="0" w:evenVBand="0" w:oddHBand="1" w:evenHBand="0" w:firstRowFirstColumn="0" w:firstRowLastColumn="0" w:lastRowFirstColumn="0" w:lastRowLastColumn="0"/>
+            </w:pPr>
+            <w:r>
+              <w:t>Costrutto</w:t>
+            </w:r>
+          </w:p>
+        </w:tc>
+        <w:tc>
+          <w:tcPr>
+            <w:tcW w:w="2407" w:type="dxa"/>
+          </w:tcPr>
+          <w:p>
+            <w:pPr>
+              <w:cnfStyle w:val="000000100000" w:firstRow="0" w:lastRow="0" w:firstColumn="0" w:lastColumn="0" w:oddVBand="0" w:evenVBand="0" w:oddHBand="1" w:evenHBand="0" w:firstRowFirstColumn="0" w:firstRowLastColumn="0" w:lastRowFirstColumn="0" w:lastRowLastColumn="0"/>
+            </w:pPr>
+            <w:r>
+              <w:t>Accessi</w:t>
+            </w:r>
+          </w:p>
+        </w:tc>
+        <w:tc>
+          <w:tcPr>
+            <w:tcW w:w="2407" w:type="dxa"/>
+          </w:tcPr>
+          <w:p>
+            <w:pPr>
+              <w:cnfStyle w:val="000000100000" w:firstRow="0" w:lastRow="0" w:firstColumn="0" w:lastColumn="0" w:oddVBand="0" w:evenVBand="0" w:oddHBand="1" w:evenHBand="0" w:firstRowFirstColumn="0" w:firstRowLastColumn="0" w:lastRowFirstColumn="0" w:lastRowLastColumn="0"/>
+            </w:pPr>
+            <w:r>
+              <w:t>Tipo</w:t>
+            </w:r>
+          </w:p>
+        </w:tc>
+      </w:tr>
+      <w:tr>
+        <w:tc>
+          <w:tcPr>
+            <w:cnfStyle w:val="001000000000" w:firstRow="0" w:lastRow="0" w:firstColumn="1" w:lastColumn="0" w:oddVBand="0" w:evenVBand="0" w:oddHBand="0" w:evenHBand="0" w:firstRowFirstColumn="0" w:firstRowLastColumn="0" w:lastRowFirstColumn="0" w:lastRowLastColumn="0"/>
+            <w:tcW w:w="2407" w:type="dxa"/>
+          </w:tcPr>
+          <w:p>
+            <w:r>
+              <w:t>Sessione</w:t>
+            </w:r>
+          </w:p>
+        </w:tc>
+        <w:tc>
+          <w:tcPr>
+            <w:tcW w:w="2407" w:type="dxa"/>
+          </w:tcPr>
+          <w:p>
+            <w:pPr>
+              <w:cnfStyle w:val="000000000000" w:firstRow="0" w:lastRow="0" w:firstColumn="0" w:lastColumn="0" w:oddVBand="0" w:evenVBand="0" w:oddHBand="0" w:evenHBand="0" w:firstRowFirstColumn="0" w:firstRowLastColumn="0" w:lastRowFirstColumn="0" w:lastRowLastColumn="0"/>
+            </w:pPr>
+            <w:r>
+              <w:t>E</w:t>
+            </w:r>
+          </w:p>
+        </w:tc>
+        <w:tc>
+          <w:tcPr>
+            <w:tcW w:w="2407" w:type="dxa"/>
+          </w:tcPr>
+          <w:p>
+            <w:pPr>
+              <w:cnfStyle w:val="000000000000" w:firstRow="0" w:lastRow="0" w:firstColumn="0" w:lastColumn="0" w:oddVBand="0" w:evenVBand="0" w:oddHBand="0" w:evenHBand="0" w:firstRowFirstColumn="0" w:firstRowLastColumn="0" w:lastRowFirstColumn="0" w:lastRowLastColumn="0"/>
+            </w:pPr>
+            <w:r>
+              <w:t>6</w:t>
+            </w:r>
+          </w:p>
+        </w:tc>
+        <w:tc>
+          <w:tcPr>
+            <w:tcW w:w="2407" w:type="dxa"/>
+          </w:tcPr>
+          <w:p>
+            <w:pPr>
+              <w:cnfStyle w:val="000000000000" w:firstRow="0" w:lastRow="0" w:firstColumn="0" w:lastColumn="0" w:oddVBand="0" w:evenVBand="0" w:oddHBand="0" w:evenHBand="0" w:firstRowFirstColumn="0" w:firstRowLastColumn="0" w:lastRowFirstColumn="0" w:lastRowLastColumn="0"/>
+            </w:pPr>
+            <w:r>
+              <w:t>L</w:t>
+            </w:r>
+          </w:p>
+        </w:tc>
+      </w:tr>
+    </w:tbl>
+    <w:p/>
+    <w:p>
+      <w:r>
+        <w:t>Calcolo dei costi totali:</w:t>
+      </w:r>
+    </w:p>
+    <w:tbl>
+      <w:tblPr>
+        <w:tblStyle w:val="Tabellagriglia5scura-colore3"/>
+        <w:tblW w:w="0" w:type="auto"/>
+        <w:tblLook w:val="04A0" w:firstRow="1" w:lastRow="0" w:firstColumn="1" w:lastColumn="0" w:noHBand="0" w:noVBand="1"/>
+      </w:tblPr>
+      <w:tblGrid>
+        <w:gridCol w:w="2546"/>
+        <w:gridCol w:w="2369"/>
+        <w:gridCol w:w="2514"/>
+        <w:gridCol w:w="2199"/>
+      </w:tblGrid>
+      <w:tr>
+        <w:trPr>
+          <w:cnfStyle w:val="100000000000" w:firstRow="1" w:lastRow="0" w:firstColumn="0" w:lastColumn="0" w:oddVBand="0" w:evenVBand="0" w:oddHBand="0" w:evenHBand="0" w:firstRowFirstColumn="0" w:firstRowLastColumn="0" w:lastRowFirstColumn="0" w:lastRowLastColumn="0"/>
+        </w:trPr>
+        <w:tc>
+          <w:tcPr>
+            <w:cnfStyle w:val="001000000000" w:firstRow="0" w:lastRow="0" w:firstColumn="1" w:lastColumn="0" w:oddVBand="0" w:evenVBand="0" w:oddHBand="0" w:evenHBand="0" w:firstRowFirstColumn="0" w:firstRowLastColumn="0" w:lastRowFirstColumn="0" w:lastRowLastColumn="0"/>
+            <w:tcW w:w="2546" w:type="dxa"/>
+          </w:tcPr>
+          <w:p>
+            <w:r>
+              <w:t>Operazione</w:t>
+            </w:r>
+          </w:p>
+        </w:tc>
+        <w:tc>
+          <w:tcPr>
+            <w:tcW w:w="2369" w:type="dxa"/>
+          </w:tcPr>
+          <w:p>
+            <w:pPr>
+              <w:cnfStyle w:val="100000000000" w:firstRow="1" w:lastRow="0" w:firstColumn="0" w:lastColumn="0" w:oddVBand="0" w:evenVBand="0" w:oddHBand="0" w:evenHBand="0" w:firstRowFirstColumn="0" w:firstRowLastColumn="0" w:lastRowFirstColumn="0" w:lastRowLastColumn="0"/>
+            </w:pPr>
+            <w:r>
+              <w:t>Costo</w:t>
+            </w:r>
+          </w:p>
+        </w:tc>
+        <w:tc>
+          <w:tcPr>
+            <w:tcW w:w="2514" w:type="dxa"/>
+          </w:tcPr>
+          <w:p>
+            <w:pPr>
+              <w:cnfStyle w:val="100000000000" w:firstRow="1" w:lastRow="0" w:firstColumn="0" w:lastColumn="0" w:oddVBand="0" w:evenVBand="0" w:oddHBand="0" w:evenHBand="0" w:firstRowFirstColumn="0" w:firstRowLastColumn="0" w:lastRowFirstColumn="0" w:lastRowLastColumn="0"/>
+            </w:pPr>
+            <w:r>
+              <w:t>Frequenza(giornaliera)</w:t>
+            </w:r>
+          </w:p>
+        </w:tc>
+        <w:tc>
+          <w:tcPr>
+            <w:tcW w:w="2199" w:type="dxa"/>
+          </w:tcPr>
+          <w:p>
+            <w:pPr>
+              <w:cnfStyle w:val="100000000000" w:firstRow="1" w:lastRow="0" w:firstColumn="0" w:lastColumn="0" w:oddVBand="0" w:evenVBand="0" w:oddHBand="0" w:evenHBand="0" w:firstRowFirstColumn="0" w:firstRowLastColumn="0" w:lastRowFirstColumn="0" w:lastRowLastColumn="0"/>
+            </w:pPr>
+            <w:r>
+              <w:t>Totale</w:t>
+            </w:r>
+          </w:p>
+        </w:tc>
+      </w:tr>
+      <w:tr>
+        <w:trPr>
+          <w:cnfStyle w:val="000000100000" w:firstRow="0" w:lastRow="0" w:firstColumn="0" w:lastColumn="0" w:oddVBand="0" w:evenVBand="0" w:oddHBand="1" w:evenHBand="0" w:firstRowFirstColumn="0" w:firstRowLastColumn="0" w:lastRowFirstColumn="0" w:lastRowLastColumn="0"/>
+        </w:trPr>
+        <w:tc>
+          <w:tcPr>
+            <w:cnfStyle w:val="001000000000" w:firstRow="0" w:lastRow="0" w:firstColumn="1" w:lastColumn="0" w:oddVBand="0" w:evenVBand="0" w:oddHBand="0" w:evenHBand="0" w:firstRowFirstColumn="0" w:firstRowLastColumn="0" w:lastRowFirstColumn="0" w:lastRowLastColumn="0"/>
+            <w:tcW w:w="2546" w:type="dxa"/>
+          </w:tcPr>
+          <w:p>
+            <w:r>
+              <w:t>34</w:t>
+            </w:r>
+          </w:p>
+        </w:tc>
+        <w:tc>
+          <w:tcPr>
+            <w:tcW w:w="2369" w:type="dxa"/>
+          </w:tcPr>
+          <w:p>
+            <w:pPr>
+              <w:cnfStyle w:val="000000100000" w:firstRow="0" w:lastRow="0" w:firstColumn="0" w:lastColumn="0" w:oddVBand="0" w:evenVBand="0" w:oddHBand="1" w:evenHBand="0" w:firstRowFirstColumn="0" w:firstRowLastColumn="0" w:lastRowFirstColumn="0" w:lastRowLastColumn="0"/>
+            </w:pPr>
+            <w:r>
+              <w:t>21</w:t>
+            </w:r>
+          </w:p>
+        </w:tc>
+        <w:tc>
+          <w:tcPr>
+            <w:tcW w:w="2514" w:type="dxa"/>
+          </w:tcPr>
+          <w:p>
+            <w:pPr>
+              <w:cnfStyle w:val="000000100000" w:firstRow="0" w:lastRow="0" w:firstColumn="0" w:lastColumn="0" w:oddVBand="0" w:evenVBand="0" w:oddHBand="1" w:evenHBand="0" w:firstRowFirstColumn="0" w:firstRowLastColumn="0" w:lastRowFirstColumn="0" w:lastRowLastColumn="0"/>
+            </w:pPr>
+            <w:r>
+              <w:t>10</w:t>
+            </w:r>
+          </w:p>
+        </w:tc>
+        <w:tc>
+          <w:tcPr>
+            <w:tcW w:w="2199" w:type="dxa"/>
+          </w:tcPr>
+          <w:p>
+            <w:pPr>
+              <w:cnfStyle w:val="000000100000" w:firstRow="0" w:lastRow="0" w:firstColumn="0" w:lastColumn="0" w:oddVBand="0" w:evenVBand="0" w:oddHBand="1" w:evenHBand="0" w:firstRowFirstColumn="0" w:firstRowLastColumn="0" w:lastRowFirstColumn="0" w:lastRowLastColumn="0"/>
+            </w:pPr>
+            <w:r>
+              <w:t>210</w:t>
+            </w:r>
+          </w:p>
+        </w:tc>
+      </w:tr>
+      <w:tr>
+        <w:tc>
+          <w:tcPr>
+            <w:cnfStyle w:val="001000000000" w:firstRow="0" w:lastRow="0" w:firstColumn="1" w:lastColumn="0" w:oddVBand="0" w:evenVBand="0" w:oddHBand="0" w:evenHBand="0" w:firstRowFirstColumn="0" w:firstRowLastColumn="0" w:lastRowFirstColumn="0" w:lastRowLastColumn="0"/>
+            <w:tcW w:w="2546" w:type="dxa"/>
+          </w:tcPr>
+          <w:p>
+            <w:r>
+              <w:t>38</w:t>
+            </w:r>
+          </w:p>
+        </w:tc>
+        <w:tc>
+          <w:tcPr>
+            <w:tcW w:w="2369" w:type="dxa"/>
+          </w:tcPr>
+          <w:p>
+            <w:pPr>
+              <w:cnfStyle w:val="000000000000" w:firstRow="0" w:lastRow="0" w:firstColumn="0" w:lastColumn="0" w:oddVBand="0" w:evenVBand="0" w:oddHBand="0" w:evenHBand="0" w:firstRowFirstColumn="0" w:firstRowLastColumn="0" w:lastRowFirstColumn="0" w:lastRowLastColumn="0"/>
+            </w:pPr>
+            <w:r>
+              <w:t>126</w:t>
+            </w:r>
+          </w:p>
+        </w:tc>
+        <w:tc>
+          <w:tcPr>
+            <w:tcW w:w="2514" w:type="dxa"/>
+          </w:tcPr>
+          <w:p>
+            <w:pPr>
+              <w:cnfStyle w:val="000000000000" w:firstRow="0" w:lastRow="0" w:firstColumn="0" w:lastColumn="0" w:oddVBand="0" w:evenVBand="0" w:oddHBand="0" w:evenHBand="0" w:firstRowFirstColumn="0" w:firstRowLastColumn="0" w:lastRowFirstColumn="0" w:lastRowLastColumn="0"/>
+            </w:pPr>
+            <w:r>
+              <w:t>10</w:t>
+            </w:r>
+          </w:p>
+        </w:tc>
+        <w:tc>
+          <w:tcPr>
+            <w:tcW w:w="2199" w:type="dxa"/>
+          </w:tcPr>
+          <w:p>
+            <w:pPr>
+              <w:cnfStyle w:val="000000000000" w:firstRow="0" w:lastRow="0" w:firstColumn="0" w:lastColumn="0" w:oddVBand="0" w:evenVBand="0" w:oddHBand="0" w:evenHBand="0" w:firstRowFirstColumn="0" w:firstRowLastColumn="0" w:lastRowFirstColumn="0" w:lastRowLastColumn="0"/>
+            </w:pPr>
+            <w:r>
+              <w:t>1260</w:t>
+            </w:r>
+          </w:p>
+        </w:tc>
+      </w:tr>
+      <w:tr>
+        <w:trPr>
+          <w:cnfStyle w:val="000000100000" w:firstRow="0" w:lastRow="0" w:firstColumn="0" w:lastColumn="0" w:oddVBand="0" w:evenVBand="0" w:oddHBand="1" w:evenHBand="0" w:firstRowFirstColumn="0" w:firstRowLastColumn="0" w:lastRowFirstColumn="0" w:lastRowLastColumn="0"/>
+        </w:trPr>
+        <w:tc>
+          <w:tcPr>
+            <w:cnfStyle w:val="001000000000" w:firstRow="0" w:lastRow="0" w:firstColumn="1" w:lastColumn="0" w:oddVBand="0" w:evenVBand="0" w:oddHBand="0" w:evenHBand="0" w:firstRowFirstColumn="0" w:firstRowLastColumn="0" w:lastRowFirstColumn="0" w:lastRowLastColumn="0"/>
+            <w:tcW w:w="7429" w:type="dxa"/>
+            <w:gridSpan w:val="3"/>
+          </w:tcPr>
+          <w:p>
+            <w:r>
+              <w:t>Costo operazioni senza ridondanza</w:t>
+            </w:r>
+          </w:p>
+        </w:tc>
+        <w:tc>
+          <w:tcPr>
+            <w:tcW w:w="2199" w:type="dxa"/>
+          </w:tcPr>
+          <w:p>
+            <w:pPr>
+              <w:cnfStyle w:val="000000100000" w:firstRow="0" w:lastRow="0" w:firstColumn="0" w:lastColumn="0" w:oddVBand="0" w:evenVBand="0" w:oddHBand="1" w:evenHBand="0" w:firstRowFirstColumn="0" w:firstRowLastColumn="0" w:lastRowFirstColumn="0" w:lastRowLastColumn="0"/>
+            </w:pPr>
+            <w:r>
+              <w:t>1470</w:t>
+            </w:r>
+          </w:p>
+        </w:tc>
+      </w:tr>
+    </w:tbl>
+    <w:p/>
+    <w:tbl>
+      <w:tblPr>
+        <w:tblStyle w:val="Tabellagriglia5scura-colore3"/>
+        <w:tblW w:w="0" w:type="auto"/>
+        <w:tblLook w:val="04A0" w:firstRow="1" w:lastRow="0" w:firstColumn="1" w:lastColumn="0" w:noHBand="0" w:noVBand="1"/>
+      </w:tblPr>
+      <w:tblGrid>
+        <w:gridCol w:w="2546"/>
+        <w:gridCol w:w="2369"/>
+        <w:gridCol w:w="2514"/>
+        <w:gridCol w:w="2199"/>
+      </w:tblGrid>
+      <w:tr>
+        <w:trPr>
+          <w:cnfStyle w:val="100000000000" w:firstRow="1" w:lastRow="0" w:firstColumn="0" w:lastColumn="0" w:oddVBand="0" w:evenVBand="0" w:oddHBand="0" w:evenHBand="0" w:firstRowFirstColumn="0" w:firstRowLastColumn="0" w:lastRowFirstColumn="0" w:lastRowLastColumn="0"/>
+        </w:trPr>
+        <w:tc>
+          <w:tcPr>
+            <w:cnfStyle w:val="001000000000" w:firstRow="0" w:lastRow="0" w:firstColumn="1" w:lastColumn="0" w:oddVBand="0" w:evenVBand="0" w:oddHBand="0" w:evenHBand="0" w:firstRowFirstColumn="0" w:firstRowLastColumn="0" w:lastRowFirstColumn="0" w:lastRowLastColumn="0"/>
+            <w:tcW w:w="2546" w:type="dxa"/>
+          </w:tcPr>
+          <w:p>
+            <w:r>
+              <w:t>Operazione</w:t>
+            </w:r>
+          </w:p>
+        </w:tc>
+        <w:tc>
+          <w:tcPr>
+            <w:tcW w:w="2369" w:type="dxa"/>
+          </w:tcPr>
+          <w:p>
+            <w:pPr>
+              <w:cnfStyle w:val="100000000000" w:firstRow="1" w:lastRow="0" w:firstColumn="0" w:lastColumn="0" w:oddVBand="0" w:evenVBand="0" w:oddHBand="0" w:evenHBand="0" w:firstRowFirstColumn="0" w:firstRowLastColumn="0" w:lastRowFirstColumn="0" w:lastRowLastColumn="0"/>
+            </w:pPr>
+            <w:r>
+              <w:t>Costo</w:t>
+            </w:r>
+          </w:p>
+        </w:tc>
+        <w:tc>
+          <w:tcPr>
+            <w:tcW w:w="2514" w:type="dxa"/>
+          </w:tcPr>
+          <w:p>
+            <w:pPr>
+              <w:cnfStyle w:val="100000000000" w:firstRow="1" w:lastRow="0" w:firstColumn="0" w:lastColumn="0" w:oddVBand="0" w:evenVBand="0" w:oddHBand="0" w:evenHBand="0" w:firstRowFirstColumn="0" w:firstRowLastColumn="0" w:lastRowFirstColumn="0" w:lastRowLastColumn="0"/>
+            </w:pPr>
+            <w:r>
+              <w:t>Frequenza(giornaliera)</w:t>
+            </w:r>
+          </w:p>
+        </w:tc>
+        <w:tc>
+          <w:tcPr>
+            <w:tcW w:w="2199" w:type="dxa"/>
+          </w:tcPr>
+          <w:p>
+            <w:pPr>
+              <w:cnfStyle w:val="100000000000" w:firstRow="1" w:lastRow="0" w:firstColumn="0" w:lastColumn="0" w:oddVBand="0" w:evenVBand="0" w:oddHBand="0" w:evenHBand="0" w:firstRowFirstColumn="0" w:firstRowLastColumn="0" w:lastRowFirstColumn="0" w:lastRowLastColumn="0"/>
+            </w:pPr>
+            <w:r>
+              <w:t>Totale</w:t>
+            </w:r>
+          </w:p>
+        </w:tc>
+      </w:tr>
+      <w:tr>
+        <w:trPr>
+          <w:cnfStyle w:val="000000100000" w:firstRow="0" w:lastRow="0" w:firstColumn="0" w:lastColumn="0" w:oddVBand="0" w:evenVBand="0" w:oddHBand="1" w:evenHBand="0" w:firstRowFirstColumn="0" w:firstRowLastColumn="0" w:lastRowFirstColumn="0" w:lastRowLastColumn="0"/>
+        </w:trPr>
+        <w:tc>
+          <w:tcPr>
+            <w:cnfStyle w:val="001000000000" w:firstRow="0" w:lastRow="0" w:firstColumn="1" w:lastColumn="0" w:oddVBand="0" w:evenVBand="0" w:oddHBand="0" w:evenHBand="0" w:firstRowFirstColumn="0" w:firstRowLastColumn="0" w:lastRowFirstColumn="0" w:lastRowLastColumn="0"/>
+            <w:tcW w:w="2546" w:type="dxa"/>
+          </w:tcPr>
+          <w:p>
+            <w:r>
+              <w:t>34</w:t>
+            </w:r>
+          </w:p>
+        </w:tc>
+        <w:tc>
+          <w:tcPr>
+            <w:tcW w:w="2369" w:type="dxa"/>
+          </w:tcPr>
+          <w:p>
+            <w:pPr>
+              <w:cnfStyle w:val="000000100000" w:firstRow="0" w:lastRow="0" w:firstColumn="0" w:lastColumn="0" w:oddVBand="0" w:evenVBand="0" w:oddHBand="1" w:evenHBand="0" w:firstRowFirstColumn="0" w:firstRowLastColumn="0" w:lastRowFirstColumn="0" w:lastRowLastColumn="0"/>
+            </w:pPr>
+            <w:r>
+              <w:t>1</w:t>
+            </w:r>
+          </w:p>
+        </w:tc>
+        <w:tc>
+          <w:tcPr>
+            <w:tcW w:w="2514" w:type="dxa"/>
+          </w:tcPr>
+          <w:p>
+            <w:pPr>
+              <w:cnfStyle w:val="000000100000" w:firstRow="0" w:lastRow="0" w:firstColumn="0" w:lastColumn="0" w:oddVBand="0" w:evenVBand="0" w:oddHBand="1" w:evenHBand="0" w:firstRowFirstColumn="0" w:firstRowLastColumn="0" w:lastRowFirstColumn="0" w:lastRowLastColumn="0"/>
+            </w:pPr>
+            <w:r>
+              <w:t>10</w:t>
+            </w:r>
+          </w:p>
+        </w:tc>
+        <w:tc>
+          <w:tcPr>
+            <w:tcW w:w="2199" w:type="dxa"/>
+          </w:tcPr>
+          <w:p>
+            <w:pPr>
+              <w:cnfStyle w:val="000000100000" w:firstRow="0" w:lastRow="0" w:firstColumn="0" w:lastColumn="0" w:oddVBand="0" w:evenVBand="0" w:oddHBand="1" w:evenHBand="0" w:firstRowFirstColumn="0" w:firstRowLastColumn="0" w:lastRowFirstColumn="0" w:lastRowLastColumn="0"/>
+            </w:pPr>
+            <w:r>
+              <w:t>10</w:t>
+            </w:r>
+          </w:p>
+        </w:tc>
+      </w:tr>
+      <w:tr>
+        <w:tc>
+          <w:tcPr>
+            <w:cnfStyle w:val="001000000000" w:firstRow="0" w:lastRow="0" w:firstColumn="1" w:lastColumn="0" w:oddVBand="0" w:evenVBand="0" w:oddHBand="0" w:evenHBand="0" w:firstRowFirstColumn="0" w:firstRowLastColumn="0" w:lastRowFirstColumn="0" w:lastRowLastColumn="0"/>
+            <w:tcW w:w="2546" w:type="dxa"/>
+          </w:tcPr>
+          <w:p>
+            <w:r>
+              <w:t>38</w:t>
+            </w:r>
+          </w:p>
+        </w:tc>
+        <w:tc>
+          <w:tcPr>
+            <w:tcW w:w="2369" w:type="dxa"/>
+          </w:tcPr>
+          <w:p>
+            <w:pPr>
+              <w:cnfStyle w:val="000000000000" w:firstRow="0" w:lastRow="0" w:firstColumn="0" w:lastColumn="0" w:oddVBand="0" w:evenVBand="0" w:oddHBand="0" w:evenHBand="0" w:firstRowFirstColumn="0" w:firstRowLastColumn="0" w:lastRowFirstColumn="0" w:lastRowLastColumn="0"/>
+            </w:pPr>
+            <w:r>
+              <w:t>6</w:t>
+            </w:r>
+          </w:p>
+        </w:tc>
+        <w:tc>
+          <w:tcPr>
+            <w:tcW w:w="2514" w:type="dxa"/>
+          </w:tcPr>
+          <w:p>
+            <w:pPr>
+              <w:cnfStyle w:val="000000000000" w:firstRow="0" w:lastRow="0" w:firstColumn="0" w:lastColumn="0" w:oddVBand="0" w:evenVBand="0" w:oddHBand="0" w:evenHBand="0" w:firstRowFirstColumn="0" w:firstRowLastColumn="0" w:lastRowFirstColumn="0" w:lastRowLastColumn="0"/>
+            </w:pPr>
+            <w:r>
+              <w:t>10</w:t>
+            </w:r>
+          </w:p>
+        </w:tc>
+        <w:tc>
+          <w:tcPr>
+            <w:tcW w:w="2199" w:type="dxa"/>
+          </w:tcPr>
+          <w:p>
+            <w:pPr>
+              <w:cnfStyle w:val="000000000000" w:firstRow="0" w:lastRow="0" w:firstColumn="0" w:lastColumn="0" w:oddVBand="0" w:evenVBand="0" w:oddHBand="0" w:evenHBand="0" w:firstRowFirstColumn="0" w:firstRowLastColumn="0" w:lastRowFirstColumn="0" w:lastRowLastColumn="0"/>
+            </w:pPr>
+            <w:r>
+              <w:t>60</w:t>
+            </w:r>
+          </w:p>
+        </w:tc>
+      </w:tr>
+      <w:tr>
+        <w:trPr>
+          <w:cnfStyle w:val="000000100000" w:firstRow="0" w:lastRow="0" w:firstColumn="0" w:lastColumn="0" w:oddVBand="0" w:evenVBand="0" w:oddHBand="1" w:evenHBand="0" w:firstRowFirstColumn="0" w:firstRowLastColumn="0" w:lastRowFirstColumn="0" w:lastRowLastColumn="0"/>
+        </w:trPr>
+        <w:tc>
+          <w:tcPr>
+            <w:cnfStyle w:val="001000000000" w:firstRow="0" w:lastRow="0" w:firstColumn="1" w:lastColumn="0" w:oddVBand="0" w:evenVBand="0" w:oddHBand="0" w:evenHBand="0" w:firstRowFirstColumn="0" w:firstRowLastColumn="0" w:lastRowFirstColumn="0" w:lastRowLastColumn="0"/>
+            <w:tcW w:w="7429" w:type="dxa"/>
+            <w:gridSpan w:val="3"/>
+          </w:tcPr>
+          <w:p>
+            <w:r>
+              <w:t>Costo operazioni con ridondanza</w:t>
+            </w:r>
+          </w:p>
+        </w:tc>
+        <w:tc>
+          <w:tcPr>
+            <w:tcW w:w="2199" w:type="dxa"/>
+          </w:tcPr>
+          <w:p>
+            <w:pPr>
+              <w:cnfStyle w:val="000000100000" w:firstRow="0" w:lastRow="0" w:firstColumn="0" w:lastColumn="0" w:oddVBand="0" w:evenVBand="0" w:oddHBand="1" w:evenHBand="0" w:firstRowFirstColumn="0" w:firstRowLastColumn="0" w:lastRowFirstColumn="0" w:lastRowLastColumn="0"/>
+            </w:pPr>
+            <w:r>
+              <w:t>70</w:t>
+            </w:r>
+          </w:p>
+        </w:tc>
+      </w:tr>
+    </w:tbl>
+    <w:p/>
+    <w:p>
+      <w:r>
+        <w:t>Si ottiene un fattore di riduzione delle operazioni di circa 21 volte, quindi conviene inserire la ridondanza.</w:t>
+      </w:r>
+    </w:p>
+    <w:p>
+      <w:r>
+        <w:t>Viene quindi effettuata la seguente modifica allo schema:</w:t>
+      </w:r>
+    </w:p>
+    <w:p>
+      <w:pPr>
+        <w:rPr>
+          <w:u w:val="single"/>
+        </w:rPr>
+      </w:pPr>
+      <w:r>
+        <w:rPr>
+          <w:noProof/>
+        </w:rPr>
+        <w:lastRenderedPageBreak/>
+        <w:drawing>
+          <wp:inline distT="0" distB="0" distL="0" distR="0" wp14:anchorId="1E0233E1" wp14:editId="558D03AC">
+            <wp:extent cx="5133975" cy="3476625"/>
+            <wp:effectExtent l="0" t="0" r="9525" b="9525"/>
+            <wp:docPr id="5" name="Immagine 5"/>
+            <wp:cNvGraphicFramePr>
+              <a:graphicFrameLocks xmlns:a="http://schemas.openxmlformats.org/drawingml/2006/main" noChangeAspect="1"/>
+            </wp:cNvGraphicFramePr>
+            <a:graphic xmlns:a="http://schemas.openxmlformats.org/drawingml/2006/main">
+              <a:graphicData uri="http://schemas.openxmlformats.org/drawingml/2006/picture">
+                <pic:pic xmlns:pic="http://schemas.openxmlformats.org/drawingml/2006/picture">
+                  <pic:nvPicPr>
+                    <pic:cNvPr id="1" name=""/>
+                    <pic:cNvPicPr/>
+                  </pic:nvPicPr>
+                  <pic:blipFill>
+                    <a:blip r:embed="rId12"/>
+                    <a:stretch>
+                      <a:fillRect/>
+                    </a:stretch>
+                  </pic:blipFill>
+                  <pic:spPr>
+                    <a:xfrm>
+                      <a:off x="0" y="0"/>
+                      <a:ext cx="5133975" cy="3476625"/>
+                    </a:xfrm>
+                    <a:prstGeom prst="rect">
+                      <a:avLst/>
+                    </a:prstGeom>
+                  </pic:spPr>
+                </pic:pic>
+              </a:graphicData>
+            </a:graphic>
+          </wp:inline>
+        </w:drawing>
+      </w:r>
+    </w:p>
+    <w:p/>
+    <w:p>
+      <w:r>
         <w:t>ELIMINAZIONE DELLE GERARCHIE</w:t>
       </w:r>
     </w:p>
@@ -9588,15 +12045,7 @@
     </w:p>
     <w:p>
       <w:r>
-        <w:t>(</w:t>
-      </w:r>
-      <w:proofErr w:type="spellStart"/>
-      <w:r>
-        <w:t>ER_senza_gerarchie.drawio</w:t>
-      </w:r>
-      <w:proofErr w:type="spellEnd"/>
-      <w:r>
-        <w:t>)</w:t>
+        <w:t>(ER_senza_gerarchie.drawio)</w:t>
       </w:r>
     </w:p>
     <w:p/>
@@ -9608,51 +12057,26 @@
     </w:p>
     <w:p>
       <w:r>
-        <w:t xml:space="preserve">All’interno del nostro diagramma E-R non abbiamo ritenuto necessario effettuare alcuna operazione di partizionamento o di accorpamento di concetti in quanto anche se avessimo effettuato partizionamenti verticali di entità, partizionamenti orizzontali di </w:t>
-      </w:r>
-      <w:proofErr w:type="spellStart"/>
-      <w:r>
-        <w:t>relationship</w:t>
-      </w:r>
-      <w:proofErr w:type="spellEnd"/>
-      <w:r>
-        <w:t xml:space="preserve"> o accorpamenti di entità/</w:t>
-      </w:r>
-      <w:proofErr w:type="spellStart"/>
-      <w:r>
-        <w:t>relationship</w:t>
-      </w:r>
-      <w:proofErr w:type="spellEnd"/>
-      <w:r>
-        <w:t xml:space="preserve"> non avremmo ottenuto nessun miglioramento significativo in termini di efficienza.</w:t>
-      </w:r>
-    </w:p>
-    <w:p/>
-    <w:p/>
-    <w:p/>
-    <w:p/>
-    <w:p/>
-    <w:p/>
-    <w:p/>
-    <w:p/>
-    <w:p/>
-    <w:p>
-      <w:r>
-        <w:lastRenderedPageBreak/>
+        <w:t>All’interno del nostro diagramma E-R non abbiamo ritenuto necessario effettuare alcuna operazione di partizionamento o di accorpamento di concetti in quanto anche se avessimo effettuato partizionamenti verticali di entità, partizionamenti orizzontali di relationship o accorpamenti di entità/relationship non avremmo ottenuto nessun miglioramento significativo in termini di efficienza.</w:t>
+      </w:r>
+    </w:p>
+    <w:p/>
+    <w:p/>
+    <w:p/>
+    <w:p/>
+    <w:p/>
+    <w:p/>
+    <w:p/>
+    <w:p/>
+    <w:p/>
+    <w:p>
+      <w:r>
         <w:t>ELIMINAZIONE DEGLI ATTRIBUTI MULTIVALORE</w:t>
       </w:r>
     </w:p>
     <w:p>
       <w:r>
-        <w:t xml:space="preserve">L’unico attributo </w:t>
-      </w:r>
-      <w:proofErr w:type="spellStart"/>
-      <w:r>
-        <w:t>multivalore</w:t>
-      </w:r>
-      <w:proofErr w:type="spellEnd"/>
-      <w:r>
-        <w:t xml:space="preserve"> individuato è il </w:t>
+        <w:t xml:space="preserve">L’unico attributo multivalore individuato è il </w:t>
       </w:r>
       <w:r>
         <w:t>R</w:t>
@@ -9701,7 +12125,7 @@
                     <pic:cNvPicPr/>
                   </pic:nvPicPr>
                   <pic:blipFill>
-                    <a:blip r:embed="rId11">
+                    <a:blip r:embed="rId13">
                       <a:extLst>
                         <a:ext uri="{28A0092B-C50C-407E-A947-70E740481C1C}">
                           <a14:useLocalDpi xmlns:a14="http://schemas.microsoft.com/office/drawing/2010/main" val="0"/>
@@ -9805,7 +12229,6 @@
         <w:jc w:val="center"/>
       </w:pPr>
       <w:r>
-        <w:lastRenderedPageBreak/>
         <w:t>ELENCO DEGLI IDENTIFICATORI PRINCIPALI</w:t>
       </w:r>
     </w:p>
@@ -10385,35 +12808,26 @@
     </w:p>
     <w:p>
       <w:r>
-        <w:t>(</w:t>
-      </w:r>
-      <w:proofErr w:type="spellStart"/>
-      <w:r>
-        <w:t>ER_ristrutturato.drawio</w:t>
-      </w:r>
-      <w:proofErr w:type="spellEnd"/>
-      <w:r>
-        <w:t>)</w:t>
-      </w:r>
-    </w:p>
-    <w:p/>
-    <w:p/>
-    <w:p/>
-    <w:p/>
-    <w:p/>
-    <w:p/>
-    <w:p/>
-    <w:p/>
-    <w:p/>
-    <w:p/>
-    <w:p/>
-    <w:p/>
-    <w:p/>
-    <w:p/>
-    <w:p/>
-    <w:p>
-      <w:r>
-        <w:lastRenderedPageBreak/>
+        <w:t>(ER_ristrutturato.drawio)</w:t>
+      </w:r>
+    </w:p>
+    <w:p/>
+    <w:p/>
+    <w:p/>
+    <w:p/>
+    <w:p/>
+    <w:p/>
+    <w:p/>
+    <w:p/>
+    <w:p/>
+    <w:p/>
+    <w:p/>
+    <w:p/>
+    <w:p/>
+    <w:p/>
+    <w:p/>
+    <w:p>
+      <w:r>
         <w:t>NORMALIZZAZIONE</w:t>
       </w:r>
     </w:p>
@@ -10424,15 +12838,7 @@
     </w:p>
     <w:p>
       <w:r>
-        <w:t xml:space="preserve">Il diagramma E-R ristrutturato risulta essere in forma normale di </w:t>
-      </w:r>
-      <w:proofErr w:type="spellStart"/>
-      <w:r>
-        <w:t>Boyce-Codd</w:t>
-      </w:r>
-      <w:proofErr w:type="spellEnd"/>
-      <w:r>
-        <w:t xml:space="preserve"> in quanto rispetta le caratteristiche fondamentali del modello relazionale (1FN) e in essa ogni determinante è una chiave candidata, cioè ogni attributo dal quale dipendono altri attributi può svolgere la funzione di chiave.</w:t>
+        <w:t>Il diagramma E-R ristrutturato risulta essere in forma normale di Boyce-Codd in quanto rispetta le caratteristiche fondamentali del modello relazionale (1FN) e in essa ogni determinante è una chiave candidata, cioè ogni attributo dal quale dipendono altri attributi può svolgere la funzione di chiave.</w:t>
       </w:r>
     </w:p>
     <w:p>

</xml_diff>

<commit_message>
Aggiunta traduzione a relazionale, modificate cardinalità vecchie
</commit_message>
<xml_diff>
--- a/Relazione_finale.docx
+++ b/Relazione_finale.docx
@@ -36,7 +36,15 @@
     </w:p>
     <w:p>
       <w:r>
-        <w:t>Per garantire l’anonimato, ci rivolgeremo al titolare con l’appellativo di  Sig. X.</w:t>
+        <w:t xml:space="preserve">Per garantire l’anonimato, ci rivolgeremo al titolare con l’appellativo </w:t>
+      </w:r>
+      <w:proofErr w:type="gramStart"/>
+      <w:r>
+        <w:t>di  Sig.</w:t>
+      </w:r>
+      <w:proofErr w:type="gramEnd"/>
+      <w:r>
+        <w:t xml:space="preserve"> X.</w:t>
       </w:r>
     </w:p>
     <w:p>
@@ -228,7 +236,15 @@
     </w:p>
     <w:p>
       <w:r>
-        <w:t>Per garantire l’anonimato, ci rivolgeremo al titolare con l’appellativo di  Sig. Y.</w:t>
+        <w:t xml:space="preserve">Per garantire l’anonimato, ci rivolgeremo al titolare con l’appellativo </w:t>
+      </w:r>
+      <w:proofErr w:type="gramStart"/>
+      <w:r>
+        <w:t>di  Sig.</w:t>
+      </w:r>
+      <w:proofErr w:type="gramEnd"/>
+      <w:r>
+        <w:t xml:space="preserve"> Y.</w:t>
       </w:r>
     </w:p>
     <w:p>
@@ -362,7 +378,15 @@
         <w:t>e di conseguenza stanno aumentando i dati di cui dobbiamo tener traccia</w:t>
       </w:r>
       <w:r>
-        <w:t>. Inoltre, a causa dell’emergenza sanitaria, dobbiamo garantire a tutti gli atleti il pieno rispetto delle norme Covid-19 per potersi allenare in un ambiente sicuro e protetto. Inoltre spesso e volentieri siamo soggetti a controlli da parte delle autorità e risulta quindi fondamentale garantire trasparenza e reperibilità di accesso ai nostri dati.”</w:t>
+        <w:t xml:space="preserve">. Inoltre, a causa dell’emergenza sanitaria, dobbiamo garantire a tutti gli atleti il pieno rispetto delle norme Covid-19 per potersi allenare in un ambiente sicuro e protetto. </w:t>
+      </w:r>
+      <w:proofErr w:type="gramStart"/>
+      <w:r>
+        <w:t>Inoltre</w:t>
+      </w:r>
+      <w:proofErr w:type="gramEnd"/>
+      <w:r>
+        <w:t xml:space="preserve"> spesso e volentieri siamo soggetti a controlli da parte delle autorità e risulta quindi fondamentale garantire trasparenza e reperibilità di accesso ai nostri dati.”</w:t>
       </w:r>
     </w:p>
     <w:p/>
@@ -2948,7 +2972,15 @@
         <w:t xml:space="preserve">(caratterizzato dal capitale sociale, liquidità immediate, liquidità differite, immobilizzazioni e anno di esercizio) </w:t>
       </w:r>
       <w:r>
-        <w:t xml:space="preserve">della società e di conseguenza dovrà essere in grado di registrare tutti i dati e tutte le transazioni necessarie alla sua compilazione. Inoltre </w:t>
+        <w:t xml:space="preserve">della società e di conseguenza dovrà essere in grado di registrare tutti i dati e tutte le transazioni necessarie alla sua compilazione. </w:t>
+      </w:r>
+      <w:proofErr w:type="gramStart"/>
+      <w:r>
+        <w:t>Inoltre</w:t>
+      </w:r>
+      <w:proofErr w:type="gramEnd"/>
+      <w:r>
+        <w:t xml:space="preserve"> </w:t>
       </w:r>
       <w:r>
         <w:lastRenderedPageBreak/>
@@ -3079,7 +3111,15 @@
         <w:t xml:space="preserve">La transazione relativa alle buste paga </w:t>
       </w:r>
       <w:r>
-        <w:t>permetterà ad ogni singolo dipendente di riscuotere una certa somma la quale sarà caratterizzata dalla mensilità, dall’anno e da un codice identificativo.</w:t>
+        <w:t xml:space="preserve">permetterà ad ogni singolo dipendente di riscuotere una certa </w:t>
+      </w:r>
+      <w:proofErr w:type="gramStart"/>
+      <w:r>
+        <w:t>somma</w:t>
+      </w:r>
+      <w:proofErr w:type="gramEnd"/>
+      <w:r>
+        <w:t xml:space="preserve"> la quale sarà caratterizzata dalla mensilità, dall’anno e da un codice identificativo.</w:t>
       </w:r>
     </w:p>
     <w:p/>
@@ -3940,7 +3980,15 @@
               <w:cnfStyle w:val="000000100000" w:firstRow="0" w:lastRow="0" w:firstColumn="0" w:lastColumn="0" w:oddVBand="0" w:evenVBand="0" w:oddHBand="1" w:evenHBand="0" w:firstRowFirstColumn="0" w:firstRowLastColumn="0" w:lastRowFirstColumn="0" w:lastRowLastColumn="0"/>
             </w:pPr>
             <w:r>
-              <w:t>Dati Anagrafici( nome(stringa), cognome(stringa), data di nascita(data)e Codice Fiscale(stringa)), Credenziali(username e password), e-mail(stringa)</w:t>
+              <w:t xml:space="preserve">Dati </w:t>
+            </w:r>
+            <w:proofErr w:type="gramStart"/>
+            <w:r>
+              <w:t>Anagrafici( nome</w:t>
+            </w:r>
+            <w:proofErr w:type="gramEnd"/>
+            <w:r>
+              <w:t>(stringa), cognome(stringa), data di nascita(data)e Codice Fiscale(stringa)), Credenziali(username e password), e-mail(stringa)</w:t>
             </w:r>
           </w:p>
         </w:tc>
@@ -3953,7 +4001,15 @@
               <w:cnfStyle w:val="000000100000" w:firstRow="0" w:lastRow="0" w:firstColumn="0" w:lastColumn="0" w:oddVBand="0" w:evenVBand="0" w:oddHBand="1" w:evenHBand="0" w:firstRowFirstColumn="0" w:firstRowLastColumn="0" w:lastRowFirstColumn="0" w:lastRowLastColumn="0"/>
             </w:pPr>
             <w:r>
-              <w:t>“password”  non si riferisce alla password in chiaro ma criptata secondo una qualche logica lato client</w:t>
+              <w:t>“</w:t>
+            </w:r>
+            <w:proofErr w:type="gramStart"/>
+            <w:r>
+              <w:t>password”  non</w:t>
+            </w:r>
+            <w:proofErr w:type="gramEnd"/>
+            <w:r>
+              <w:t xml:space="preserve"> si riferisce alla password in chiaro ma criptata secondo una qualche logica lato client</w:t>
             </w:r>
           </w:p>
         </w:tc>
@@ -4018,7 +4074,15 @@
               <w:cnfStyle w:val="000000000000" w:firstRow="0" w:lastRow="0" w:firstColumn="0" w:lastColumn="0" w:oddVBand="0" w:evenVBand="0" w:oddHBand="0" w:evenHBand="0" w:firstRowFirstColumn="0" w:firstRowLastColumn="0" w:lastRowFirstColumn="0" w:lastRowLastColumn="0"/>
             </w:pPr>
             <w:r>
-              <w:t>Data effettuazione si riferisce al giorno in cui l’ utente ha effettato la prenotazione</w:t>
+              <w:t xml:space="preserve">Data effettuazione si riferisce al giorno in cui </w:t>
+            </w:r>
+            <w:proofErr w:type="gramStart"/>
+            <w:r>
+              <w:t>l’ utente</w:t>
+            </w:r>
+            <w:proofErr w:type="gramEnd"/>
+            <w:r>
+              <w:t xml:space="preserve"> ha effettato la prenotazione</w:t>
             </w:r>
           </w:p>
         </w:tc>
@@ -4031,7 +4095,15 @@
               <w:cnfStyle w:val="000000000000" w:firstRow="0" w:lastRow="0" w:firstColumn="0" w:lastColumn="0" w:oddVBand="0" w:evenVBand="0" w:oddHBand="0" w:evenHBand="0" w:firstRowFirstColumn="0" w:firstRowLastColumn="0" w:lastRowFirstColumn="0" w:lastRowLastColumn="0"/>
             </w:pPr>
             <w:r>
-              <w:t>Data effettuazione,Codice Fiscale(iscritto)</w:t>
+              <w:t xml:space="preserve">Data </w:t>
+            </w:r>
+            <w:proofErr w:type="gramStart"/>
+            <w:r>
+              <w:t>effettuazione,Codice</w:t>
+            </w:r>
+            <w:proofErr w:type="gramEnd"/>
+            <w:r>
+              <w:t xml:space="preserve"> Fiscale(iscritto)</w:t>
             </w:r>
           </w:p>
         </w:tc>
@@ -4073,7 +4145,18 @@
               <w:cnfStyle w:val="000000100000" w:firstRow="0" w:lastRow="0" w:firstColumn="0" w:lastColumn="0" w:oddVBand="0" w:evenVBand="0" w:oddHBand="1" w:evenHBand="0" w:firstRowFirstColumn="0" w:firstRowLastColumn="0" w:lastRowFirstColumn="0" w:lastRowLastColumn="0"/>
             </w:pPr>
             <w:r>
-              <w:t>Data(data),ora inizio(numerico),ora fine(numerico)</w:t>
+              <w:t>Data(data</w:t>
+            </w:r>
+            <w:proofErr w:type="gramStart"/>
+            <w:r>
+              <w:t>),ora</w:t>
+            </w:r>
+            <w:proofErr w:type="gramEnd"/>
+            <w:r>
+              <w:t xml:space="preserve"> inizio(numerico),ora fine(numerico)</w:t>
+            </w:r>
+            <w:r>
+              <w:t>,Capienza massima(numerico),Codice sessione(numerico)</w:t>
             </w:r>
           </w:p>
         </w:tc>
@@ -4099,7 +4182,7 @@
               <w:cnfStyle w:val="000000100000" w:firstRow="0" w:lastRow="0" w:firstColumn="0" w:lastColumn="0" w:oddVBand="0" w:evenVBand="0" w:oddHBand="1" w:evenHBand="0" w:firstRowFirstColumn="0" w:firstRowLastColumn="0" w:lastRowFirstColumn="0" w:lastRowLastColumn="0"/>
             </w:pPr>
             <w:r>
-              <w:t>Data, ora inizio</w:t>
+              <w:t>Codice Sessione</w:t>
             </w:r>
           </w:p>
         </w:tc>
@@ -4203,7 +4286,15 @@
               <w:cnfStyle w:val="000000100000" w:firstRow="0" w:lastRow="0" w:firstColumn="0" w:lastColumn="0" w:oddVBand="0" w:evenVBand="0" w:oddHBand="1" w:evenHBand="0" w:firstRowFirstColumn="0" w:firstRowLastColumn="0" w:lastRowFirstColumn="0" w:lastRowLastColumn="0"/>
             </w:pPr>
             <w:r>
-              <w:t>Dati Anagrafici( nome(stringa), cognome(stringa), data di nascita(data)e Codice Fiscale(stringa)), Recapito telefonico(stringa)</w:t>
+              <w:t xml:space="preserve">Dati </w:t>
+            </w:r>
+            <w:proofErr w:type="gramStart"/>
+            <w:r>
+              <w:t>Anagrafici( nome</w:t>
+            </w:r>
+            <w:proofErr w:type="gramEnd"/>
+            <w:r>
+              <w:t>(stringa), cognome(stringa), data di nascita(data)e Codice Fiscale(stringa)), Recapito telefonico(stringa)</w:t>
             </w:r>
           </w:p>
         </w:tc>
@@ -4409,7 +4500,15 @@
               <w:cnfStyle w:val="000000000000" w:firstRow="0" w:lastRow="0" w:firstColumn="0" w:lastColumn="0" w:oddVBand="0" w:evenVBand="0" w:oddHBand="0" w:evenHBand="0" w:firstRowFirstColumn="0" w:firstRowLastColumn="0" w:lastRowFirstColumn="0" w:lastRowLastColumn="0"/>
             </w:pPr>
             <w:r>
-              <w:t>Capitale sociale(numerico), Liquidità immediate(numerico), Liquidità differite, Immobilizzazioni(numerico), Anno(Numerico)</w:t>
+              <w:t xml:space="preserve">Capitale sociale(numerico), Liquidità immediate(numerico), Liquidità differite, Immobilizzazioni(numerico), </w:t>
+            </w:r>
+            <w:proofErr w:type="gramStart"/>
+            <w:r>
+              <w:t>Anno(</w:t>
+            </w:r>
+            <w:proofErr w:type="gramEnd"/>
+            <w:r>
+              <w:t>Numerico)</w:t>
             </w:r>
           </w:p>
           <w:p>
@@ -4531,8 +4630,13 @@
               <w:cnfStyle w:val="000000000000" w:firstRow="0" w:lastRow="0" w:firstColumn="0" w:lastColumn="0" w:oddVBand="0" w:evenVBand="0" w:oddHBand="0" w:evenHBand="0" w:firstRowFirstColumn="0" w:firstRowLastColumn="0" w:lastRowFirstColumn="0" w:lastRowLastColumn="0"/>
             </w:pPr>
             <w:r>
-              <w:t>Spostamento monetario che coinvolge l’ azienda</w:t>
-            </w:r>
+              <w:t xml:space="preserve">Spostamento monetario che coinvolge </w:t>
+            </w:r>
+            <w:proofErr w:type="gramStart"/>
+            <w:r>
+              <w:t>l’ azienda</w:t>
+            </w:r>
+            <w:proofErr w:type="gramEnd"/>
           </w:p>
         </w:tc>
         <w:tc>
@@ -4543,8 +4647,13 @@
             <w:pPr>
               <w:cnfStyle w:val="000000000000" w:firstRow="0" w:lastRow="0" w:firstColumn="0" w:lastColumn="0" w:oddVBand="0" w:evenVBand="0" w:oddHBand="0" w:evenHBand="0" w:firstRowFirstColumn="0" w:firstRowLastColumn="0" w:lastRowFirstColumn="0" w:lastRowLastColumn="0"/>
             </w:pPr>
-            <w:r>
-              <w:t>ID(numerico), importo(numerico), data(data)</w:t>
+            <w:proofErr w:type="gramStart"/>
+            <w:r>
+              <w:t>ID(</w:t>
+            </w:r>
+            <w:proofErr w:type="gramEnd"/>
+            <w:r>
+              <w:t>numerico), importo(numerico), data(data)</w:t>
             </w:r>
           </w:p>
         </w:tc>
@@ -4788,7 +4897,15 @@
               <w:cnfStyle w:val="000000000000" w:firstRow="0" w:lastRow="0" w:firstColumn="0" w:lastColumn="0" w:oddVBand="0" w:evenVBand="0" w:oddHBand="0" w:evenHBand="0" w:firstRowFirstColumn="0" w:firstRowLastColumn="0" w:lastRowFirstColumn="0" w:lastRowLastColumn="0"/>
             </w:pPr>
             <w:r>
-              <w:t xml:space="preserve">Transazione associata al pagamento unantantum di un assicurazione da parte di un iscritto </w:t>
+              <w:t xml:space="preserve">Transazione associata al pagamento unantantum di </w:t>
+            </w:r>
+            <w:proofErr w:type="gramStart"/>
+            <w:r>
+              <w:t>un assicurazione</w:t>
+            </w:r>
+            <w:proofErr w:type="gramEnd"/>
+            <w:r>
+              <w:t xml:space="preserve"> da parte di un iscritto </w:t>
             </w:r>
           </w:p>
         </w:tc>
@@ -4888,8 +5005,13 @@
             <w:pPr>
               <w:cnfStyle w:val="000000100000" w:firstRow="0" w:lastRow="0" w:firstColumn="0" w:lastColumn="0" w:oddVBand="0" w:evenVBand="0" w:oddHBand="1" w:evenHBand="0" w:firstRowFirstColumn="0" w:firstRowLastColumn="0" w:lastRowFirstColumn="0" w:lastRowLastColumn="0"/>
             </w:pPr>
-            <w:r>
-              <w:t>ID(transazione abbonamento)</w:t>
+            <w:proofErr w:type="gramStart"/>
+            <w:r>
+              <w:t>ID(</w:t>
+            </w:r>
+            <w:proofErr w:type="gramEnd"/>
+            <w:r>
+              <w:t>transazione abbonamento)</w:t>
             </w:r>
           </w:p>
         </w:tc>
@@ -4950,8 +5072,13 @@
             <w:pPr>
               <w:cnfStyle w:val="000000000000" w:firstRow="0" w:lastRow="0" w:firstColumn="0" w:lastColumn="0" w:oddVBand="0" w:evenVBand="0" w:oddHBand="0" w:evenHBand="0" w:firstRowFirstColumn="0" w:firstRowLastColumn="0" w:lastRowFirstColumn="0" w:lastRowLastColumn="0"/>
             </w:pPr>
-            <w:r>
-              <w:t>ID(transazione abbonamento)</w:t>
+            <w:proofErr w:type="gramStart"/>
+            <w:r>
+              <w:t>ID(</w:t>
+            </w:r>
+            <w:proofErr w:type="gramEnd"/>
+            <w:r>
+              <w:t>transazione abbonamento)</w:t>
             </w:r>
           </w:p>
         </w:tc>
@@ -5024,8 +5151,13 @@
             <w:pPr>
               <w:cnfStyle w:val="000000100000" w:firstRow="0" w:lastRow="0" w:firstColumn="0" w:lastColumn="0" w:oddVBand="0" w:evenVBand="0" w:oddHBand="1" w:evenHBand="0" w:firstRowFirstColumn="0" w:firstRowLastColumn="0" w:lastRowFirstColumn="0" w:lastRowLastColumn="0"/>
             </w:pPr>
-            <w:r>
-              <w:t>ID(transazione abbonamento)</w:t>
+            <w:proofErr w:type="gramStart"/>
+            <w:r>
+              <w:t>ID(</w:t>
+            </w:r>
+            <w:proofErr w:type="gramEnd"/>
+            <w:r>
+              <w:t>transazione abbonamento)</w:t>
             </w:r>
           </w:p>
         </w:tc>
@@ -5052,7 +5184,15 @@
               <w:cnfStyle w:val="000000000000" w:firstRow="0" w:lastRow="0" w:firstColumn="0" w:lastColumn="0" w:oddVBand="0" w:evenVBand="0" w:oddHBand="0" w:evenHBand="0" w:firstRowFirstColumn="0" w:firstRowLastColumn="0" w:lastRowFirstColumn="0" w:lastRowLastColumn="0"/>
             </w:pPr>
             <w:r>
-              <w:t>Contratto che tutela l’ iscritto in caso di infortunio durante una sessione di allenamento presso la palestra</w:t>
+              <w:t xml:space="preserve">Contratto che tutela </w:t>
+            </w:r>
+            <w:proofErr w:type="gramStart"/>
+            <w:r>
+              <w:t>l’ iscritto</w:t>
+            </w:r>
+            <w:proofErr w:type="gramEnd"/>
+            <w:r>
+              <w:t xml:space="preserve"> in caso di infortunio durante una sessione di allenamento presso la palestra</w:t>
             </w:r>
           </w:p>
         </w:tc>
@@ -5078,8 +5218,13 @@
               <w:cnfStyle w:val="000000000000" w:firstRow="0" w:lastRow="0" w:firstColumn="0" w:lastColumn="0" w:oddVBand="0" w:evenVBand="0" w:oddHBand="0" w:evenHBand="0" w:firstRowFirstColumn="0" w:firstRowLastColumn="0" w:lastRowFirstColumn="0" w:lastRowLastColumn="0"/>
             </w:pPr>
             <w:r>
-              <w:t>Condizioni è la stringa che contiene il testo del contratto in cui si fa riferimento alle condizioni in cui si applica l’ assicurazione</w:t>
-            </w:r>
+              <w:t xml:space="preserve">Condizioni è la stringa che contiene il testo del contratto in cui si fa riferimento alle condizioni in cui si applica </w:t>
+            </w:r>
+            <w:proofErr w:type="gramStart"/>
+            <w:r>
+              <w:t>l’ assicurazione</w:t>
+            </w:r>
+            <w:proofErr w:type="gramEnd"/>
           </w:p>
         </w:tc>
         <w:tc>
@@ -5090,8 +5235,13 @@
             <w:pPr>
               <w:cnfStyle w:val="000000000000" w:firstRow="0" w:lastRow="0" w:firstColumn="0" w:lastColumn="0" w:oddVBand="0" w:evenVBand="0" w:oddHBand="0" w:evenHBand="0" w:firstRowFirstColumn="0" w:firstRowLastColumn="0" w:lastRowFirstColumn="0" w:lastRowLastColumn="0"/>
             </w:pPr>
-            <w:r>
-              <w:t>ID(transazione assicurazione)</w:t>
+            <w:proofErr w:type="gramStart"/>
+            <w:r>
+              <w:t>ID(</w:t>
+            </w:r>
+            <w:proofErr w:type="gramEnd"/>
+            <w:r>
+              <w:t>transazione assicurazione)</w:t>
             </w:r>
           </w:p>
         </w:tc>
@@ -5120,7 +5270,15 @@
               <w:cnfStyle w:val="000000100000" w:firstRow="0" w:lastRow="0" w:firstColumn="0" w:lastColumn="0" w:oddVBand="0" w:evenVBand="0" w:oddHBand="1" w:evenHBand="0" w:firstRowFirstColumn="0" w:firstRowLastColumn="0" w:lastRowFirstColumn="0" w:lastRowLastColumn="0"/>
             </w:pPr>
             <w:r>
-              <w:t>Strumento per l’ arrampicata venduto dalla società</w:t>
+              <w:t xml:space="preserve">Strumento per </w:t>
+            </w:r>
+            <w:proofErr w:type="gramStart"/>
+            <w:r>
+              <w:t>l’ arrampicata</w:t>
+            </w:r>
+            <w:proofErr w:type="gramEnd"/>
+            <w:r>
+              <w:t xml:space="preserve"> venduto dalla società</w:t>
             </w:r>
           </w:p>
         </w:tc>
@@ -5146,7 +5304,15 @@
               <w:cnfStyle w:val="000000100000" w:firstRow="0" w:lastRow="0" w:firstColumn="0" w:lastColumn="0" w:oddVBand="0" w:evenVBand="0" w:oddHBand="1" w:evenHBand="0" w:firstRowFirstColumn="0" w:firstRowLastColumn="0" w:lastRowFirstColumn="0" w:lastRowLastColumn="0"/>
             </w:pPr>
             <w:r>
-              <w:t>Tipologia è la categoria di prodotti per l’ arrampicata di cui il prodotto fa parte(scarpe, flacone di magnesite…)</w:t>
+              <w:t xml:space="preserve">Tipologia è la categoria di prodotti per </w:t>
+            </w:r>
+            <w:proofErr w:type="gramStart"/>
+            <w:r>
+              <w:t>l’ arrampicata</w:t>
+            </w:r>
+            <w:proofErr w:type="gramEnd"/>
+            <w:r>
+              <w:t xml:space="preserve"> di cui il prodotto fa parte(scarpe, flacone di magnesite…)</w:t>
             </w:r>
           </w:p>
         </w:tc>
@@ -5343,15 +5509,31 @@
               <w:cnfStyle w:val="000000100000" w:firstRow="0" w:lastRow="0" w:firstColumn="0" w:lastColumn="0" w:oddVBand="0" w:evenVBand="0" w:oddHBand="1" w:evenHBand="0" w:firstRowFirstColumn="0" w:firstRowLastColumn="0" w:lastRowFirstColumn="0" w:lastRowLastColumn="0"/>
             </w:pPr>
             <w:r>
-              <w:t>Iscritto(0,N)</w:t>
-            </w:r>
-          </w:p>
-          <w:p>
-            <w:pPr>
-              <w:cnfStyle w:val="000000100000" w:firstRow="0" w:lastRow="0" w:firstColumn="0" w:lastColumn="0" w:oddVBand="0" w:evenVBand="0" w:oddHBand="1" w:evenHBand="0" w:firstRowFirstColumn="0" w:firstRowLastColumn="0" w:lastRowFirstColumn="0" w:lastRowLastColumn="0"/>
-            </w:pPr>
-            <w:r>
-              <w:t>Sessione(0,N)</w:t>
+              <w:t>Iscritto(</w:t>
+            </w:r>
+            <w:proofErr w:type="gramStart"/>
+            <w:r>
+              <w:t>0,N</w:t>
+            </w:r>
+            <w:proofErr w:type="gramEnd"/>
+            <w:r>
+              <w:t>)</w:t>
+            </w:r>
+          </w:p>
+          <w:p>
+            <w:pPr>
+              <w:cnfStyle w:val="000000100000" w:firstRow="0" w:lastRow="0" w:firstColumn="0" w:lastColumn="0" w:oddVBand="0" w:evenVBand="0" w:oddHBand="1" w:evenHBand="0" w:firstRowFirstColumn="0" w:firstRowLastColumn="0" w:lastRowFirstColumn="0" w:lastRowLastColumn="0"/>
+            </w:pPr>
+            <w:r>
+              <w:t>Sessione(</w:t>
+            </w:r>
+            <w:proofErr w:type="gramStart"/>
+            <w:r>
+              <w:t>0,N</w:t>
+            </w:r>
+            <w:proofErr w:type="gramEnd"/>
+            <w:r>
+              <w:t>)</w:t>
             </w:r>
           </w:p>
         </w:tc>
@@ -5403,15 +5585,31 @@
               <w:cnfStyle w:val="000000000000" w:firstRow="0" w:lastRow="0" w:firstColumn="0" w:lastColumn="0" w:oddVBand="0" w:evenVBand="0" w:oddHBand="0" w:evenHBand="0" w:firstRowFirstColumn="0" w:firstRowLastColumn="0" w:lastRowFirstColumn="0" w:lastRowLastColumn="0"/>
             </w:pPr>
             <w:r>
-              <w:t>Sessione(1,N)</w:t>
-            </w:r>
-          </w:p>
-          <w:p>
-            <w:pPr>
-              <w:cnfStyle w:val="000000000000" w:firstRow="0" w:lastRow="0" w:firstColumn="0" w:lastColumn="0" w:oddVBand="0" w:evenVBand="0" w:oddHBand="0" w:evenHBand="0" w:firstRowFirstColumn="0" w:firstRowLastColumn="0" w:lastRowFirstColumn="0" w:lastRowLastColumn="0"/>
-            </w:pPr>
-            <w:r>
-              <w:t>Corso(0,N)</w:t>
+              <w:t>Sessione(</w:t>
+            </w:r>
+            <w:proofErr w:type="gramStart"/>
+            <w:r>
+              <w:t>1,N</w:t>
+            </w:r>
+            <w:proofErr w:type="gramEnd"/>
+            <w:r>
+              <w:t>)</w:t>
+            </w:r>
+          </w:p>
+          <w:p>
+            <w:pPr>
+              <w:cnfStyle w:val="000000000000" w:firstRow="0" w:lastRow="0" w:firstColumn="0" w:lastColumn="0" w:oddVBand="0" w:evenVBand="0" w:oddHBand="0" w:evenHBand="0" w:firstRowFirstColumn="0" w:firstRowLastColumn="0" w:lastRowFirstColumn="0" w:lastRowLastColumn="0"/>
+            </w:pPr>
+            <w:r>
+              <w:t>Corso(</w:t>
+            </w:r>
+            <w:proofErr w:type="gramStart"/>
+            <w:r>
+              <w:t>0,N</w:t>
+            </w:r>
+            <w:proofErr w:type="gramEnd"/>
+            <w:r>
+              <w:t>)</w:t>
             </w:r>
           </w:p>
         </w:tc>
@@ -5465,16 +5663,29 @@
             <w:pPr>
               <w:cnfStyle w:val="000000100000" w:firstRow="0" w:lastRow="0" w:firstColumn="0" w:lastColumn="0" w:oddVBand="0" w:evenVBand="0" w:oddHBand="1" w:evenHBand="0" w:firstRowFirstColumn="0" w:firstRowLastColumn="0" w:lastRowFirstColumn="0" w:lastRowLastColumn="0"/>
             </w:pPr>
-            <w:r>
-              <w:t>Corso(0,1)</w:t>
-            </w:r>
-          </w:p>
-          <w:p>
-            <w:pPr>
-              <w:cnfStyle w:val="000000100000" w:firstRow="0" w:lastRow="0" w:firstColumn="0" w:lastColumn="0" w:oddVBand="0" w:evenVBand="0" w:oddHBand="1" w:evenHBand="0" w:firstRowFirstColumn="0" w:firstRowLastColumn="0" w:lastRowFirstColumn="0" w:lastRowLastColumn="0"/>
-            </w:pPr>
-            <w:r>
-              <w:t>Istruttore(0,N)</w:t>
+            <w:proofErr w:type="gramStart"/>
+            <w:r>
+              <w:t>Corso(</w:t>
+            </w:r>
+            <w:proofErr w:type="gramEnd"/>
+            <w:r>
+              <w:t>0,1)</w:t>
+            </w:r>
+          </w:p>
+          <w:p>
+            <w:pPr>
+              <w:cnfStyle w:val="000000100000" w:firstRow="0" w:lastRow="0" w:firstColumn="0" w:lastColumn="0" w:oddVBand="0" w:evenVBand="0" w:oddHBand="1" w:evenHBand="0" w:firstRowFirstColumn="0" w:firstRowLastColumn="0" w:lastRowFirstColumn="0" w:lastRowLastColumn="0"/>
+            </w:pPr>
+            <w:r>
+              <w:t>Istruttore(</w:t>
+            </w:r>
+            <w:proofErr w:type="gramStart"/>
+            <w:r>
+              <w:t>0,N</w:t>
+            </w:r>
+            <w:proofErr w:type="gramEnd"/>
+            <w:r>
+              <w:t>)</w:t>
             </w:r>
           </w:p>
         </w:tc>
@@ -5525,8 +5736,29 @@
             <w:pPr>
               <w:cnfStyle w:val="000000000000" w:firstRow="0" w:lastRow="0" w:firstColumn="0" w:lastColumn="0" w:oddVBand="0" w:evenVBand="0" w:oddHBand="0" w:evenHBand="0" w:firstRowFirstColumn="0" w:firstRowLastColumn="0" w:lastRowFirstColumn="0" w:lastRowLastColumn="0"/>
             </w:pPr>
-            <w:r>
-              <w:t>Prenotazione(0,1)</w:t>
+            <w:proofErr w:type="gramStart"/>
+            <w:r>
+              <w:t>Prenotazione(</w:t>
+            </w:r>
+            <w:proofErr w:type="gramEnd"/>
+            <w:r>
+              <w:t>0,1)</w:t>
+            </w:r>
+          </w:p>
+          <w:p>
+            <w:pPr>
+              <w:cnfStyle w:val="000000000000" w:firstRow="0" w:lastRow="0" w:firstColumn="0" w:lastColumn="0" w:oddVBand="0" w:evenVBand="0" w:oddHBand="0" w:evenHBand="0" w:firstRowFirstColumn="0" w:firstRowLastColumn="0" w:lastRowFirstColumn="0" w:lastRowLastColumn="0"/>
+            </w:pPr>
+            <w:r>
+              <w:t>Sessione(</w:t>
+            </w:r>
+            <w:proofErr w:type="gramStart"/>
+            <w:r>
+              <w:t>0,N</w:t>
+            </w:r>
+            <w:proofErr w:type="gramEnd"/>
+            <w:r>
+              <w:t>)</w:t>
             </w:r>
           </w:p>
         </w:tc>
@@ -5582,15 +5814,31 @@
               <w:cnfStyle w:val="000000100000" w:firstRow="0" w:lastRow="0" w:firstColumn="0" w:lastColumn="0" w:oddVBand="0" w:evenVBand="0" w:oddHBand="1" w:evenHBand="0" w:firstRowFirstColumn="0" w:firstRowLastColumn="0" w:lastRowFirstColumn="0" w:lastRowLastColumn="0"/>
             </w:pPr>
             <w:r>
-              <w:t>Iscritto(0,N)</w:t>
-            </w:r>
-          </w:p>
-          <w:p>
-            <w:pPr>
-              <w:cnfStyle w:val="000000100000" w:firstRow="0" w:lastRow="0" w:firstColumn="0" w:lastColumn="0" w:oddVBand="0" w:evenVBand="0" w:oddHBand="1" w:evenHBand="0" w:firstRowFirstColumn="0" w:firstRowLastColumn="0" w:lastRowFirstColumn="0" w:lastRowLastColumn="0"/>
-            </w:pPr>
-            <w:r>
-              <w:t>Prenotazione(0,1)</w:t>
+              <w:t>Iscritto(</w:t>
+            </w:r>
+            <w:proofErr w:type="gramStart"/>
+            <w:r>
+              <w:t>0,N</w:t>
+            </w:r>
+            <w:proofErr w:type="gramEnd"/>
+            <w:r>
+              <w:t>)</w:t>
+            </w:r>
+          </w:p>
+          <w:p>
+            <w:pPr>
+              <w:cnfStyle w:val="000000100000" w:firstRow="0" w:lastRow="0" w:firstColumn="0" w:lastColumn="0" w:oddVBand="0" w:evenVBand="0" w:oddHBand="1" w:evenHBand="0" w:firstRowFirstColumn="0" w:firstRowLastColumn="0" w:lastRowFirstColumn="0" w:lastRowLastColumn="0"/>
+            </w:pPr>
+            <w:proofErr w:type="gramStart"/>
+            <w:r>
+              <w:t>Prenotazione(</w:t>
+            </w:r>
+            <w:proofErr w:type="gramEnd"/>
+            <w:r>
+              <w:t>1</w:t>
+            </w:r>
+            <w:r>
+              <w:t>,1)</w:t>
             </w:r>
           </w:p>
         </w:tc>
@@ -5629,28 +5877,58 @@
               <w:cnfStyle w:val="000000000000" w:firstRow="0" w:lastRow="0" w:firstColumn="0" w:lastColumn="0" w:oddVBand="0" w:evenVBand="0" w:oddHBand="0" w:evenHBand="0" w:firstRowFirstColumn="0" w:firstRowLastColumn="0" w:lastRowFirstColumn="0" w:lastRowLastColumn="0"/>
             </w:pPr>
             <w:r>
-              <w:t>Associa i turni di lavoro(orario dipendente) ai dipendenti che devono svolgerli</w:t>
-            </w:r>
-          </w:p>
-        </w:tc>
-        <w:tc>
-          <w:tcPr>
-            <w:tcW w:w="2407" w:type="dxa"/>
-          </w:tcPr>
-          <w:p>
-            <w:pPr>
-              <w:cnfStyle w:val="000000000000" w:firstRow="0" w:lastRow="0" w:firstColumn="0" w:lastColumn="0" w:oddVBand="0" w:evenVBand="0" w:oddHBand="0" w:evenHBand="0" w:firstRowFirstColumn="0" w:firstRowLastColumn="0" w:lastRowFirstColumn="0" w:lastRowLastColumn="0"/>
-            </w:pPr>
-            <w:r>
-              <w:t>Dipendente(1,N)</w:t>
-            </w:r>
-          </w:p>
-          <w:p>
-            <w:pPr>
-              <w:cnfStyle w:val="000000000000" w:firstRow="0" w:lastRow="0" w:firstColumn="0" w:lastColumn="0" w:oddVBand="0" w:evenVBand="0" w:oddHBand="0" w:evenHBand="0" w:firstRowFirstColumn="0" w:firstRowLastColumn="0" w:lastRowFirstColumn="0" w:lastRowLastColumn="0"/>
-            </w:pPr>
-            <w:r>
-              <w:t>Orario Dipendente(0,N)</w:t>
+              <w:t xml:space="preserve">Associa i turni di </w:t>
+            </w:r>
+            <w:proofErr w:type="gramStart"/>
+            <w:r>
+              <w:t>lavoro(</w:t>
+            </w:r>
+            <w:proofErr w:type="gramEnd"/>
+            <w:r>
+              <w:t>orario dipendente) ai dipendenti che devono svolgerli</w:t>
+            </w:r>
+          </w:p>
+        </w:tc>
+        <w:tc>
+          <w:tcPr>
+            <w:tcW w:w="2407" w:type="dxa"/>
+          </w:tcPr>
+          <w:p>
+            <w:pPr>
+              <w:cnfStyle w:val="000000000000" w:firstRow="0" w:lastRow="0" w:firstColumn="0" w:lastColumn="0" w:oddVBand="0" w:evenVBand="0" w:oddHBand="0" w:evenHBand="0" w:firstRowFirstColumn="0" w:firstRowLastColumn="0" w:lastRowFirstColumn="0" w:lastRowLastColumn="0"/>
+            </w:pPr>
+            <w:r>
+              <w:t>Dipendente(</w:t>
+            </w:r>
+            <w:proofErr w:type="gramStart"/>
+            <w:r>
+              <w:t>0</w:t>
+            </w:r>
+            <w:r>
+              <w:t>,N</w:t>
+            </w:r>
+            <w:proofErr w:type="gramEnd"/>
+            <w:r>
+              <w:t>)</w:t>
+            </w:r>
+          </w:p>
+          <w:p>
+            <w:pPr>
+              <w:cnfStyle w:val="000000000000" w:firstRow="0" w:lastRow="0" w:firstColumn="0" w:lastColumn="0" w:oddVBand="0" w:evenVBand="0" w:oddHBand="0" w:evenHBand="0" w:firstRowFirstColumn="0" w:firstRowLastColumn="0" w:lastRowFirstColumn="0" w:lastRowLastColumn="0"/>
+            </w:pPr>
+            <w:r>
+              <w:t>Orario Dipendente(</w:t>
+            </w:r>
+            <w:proofErr w:type="gramStart"/>
+            <w:r>
+              <w:t>1</w:t>
+            </w:r>
+            <w:r>
+              <w:t>,N</w:t>
+            </w:r>
+            <w:proofErr w:type="gramEnd"/>
+            <w:r>
+              <w:t>)</w:t>
             </w:r>
           </w:p>
         </w:tc>
@@ -5679,57 +5957,60 @@
           </w:tcPr>
           <w:p>
             <w:r>
-              <w:t>Effettua</w:t>
-            </w:r>
-          </w:p>
-        </w:tc>
-        <w:tc>
-          <w:tcPr>
-            <w:tcW w:w="2407" w:type="dxa"/>
-          </w:tcPr>
-          <w:p>
-            <w:pPr>
-              <w:cnfStyle w:val="000000100000" w:firstRow="0" w:lastRow="0" w:firstColumn="0" w:lastColumn="0" w:oddVBand="0" w:evenVBand="0" w:oddHBand="1" w:evenHBand="0" w:firstRowFirstColumn="0" w:firstRowLastColumn="0" w:lastRowFirstColumn="0" w:lastRowLastColumn="0"/>
-            </w:pPr>
-            <w:r>
-              <w:t>Associa gli iscritti alle transazioni per la sottoscrizione di assicurazioni, abbonamenti e acquisti di prodotti</w:t>
-            </w:r>
-          </w:p>
-        </w:tc>
-        <w:tc>
-          <w:tcPr>
-            <w:tcW w:w="2407" w:type="dxa"/>
-          </w:tcPr>
-          <w:p>
-            <w:pPr>
-              <w:cnfStyle w:val="000000100000" w:firstRow="0" w:lastRow="0" w:firstColumn="0" w:lastColumn="0" w:oddVBand="0" w:evenVBand="0" w:oddHBand="1" w:evenHBand="0" w:firstRowFirstColumn="0" w:firstRowLastColumn="0" w:lastRowFirstColumn="0" w:lastRowLastColumn="0"/>
-            </w:pPr>
-            <w:r>
-              <w:t>Iscritto(0,N),</w:t>
-            </w:r>
-          </w:p>
-          <w:p>
-            <w:pPr>
-              <w:cnfStyle w:val="000000100000" w:firstRow="0" w:lastRow="0" w:firstColumn="0" w:lastColumn="0" w:oddVBand="0" w:evenVBand="0" w:oddHBand="1" w:evenHBand="0" w:firstRowFirstColumn="0" w:firstRowLastColumn="0" w:lastRowFirstColumn="0" w:lastRowLastColumn="0"/>
-            </w:pPr>
-            <w:r>
-              <w:t>Transazione abbonamento(1,1),</w:t>
-            </w:r>
-          </w:p>
-          <w:p>
-            <w:pPr>
-              <w:cnfStyle w:val="000000100000" w:firstRow="0" w:lastRow="0" w:firstColumn="0" w:lastColumn="0" w:oddVBand="0" w:evenVBand="0" w:oddHBand="1" w:evenHBand="0" w:firstRowFirstColumn="0" w:firstRowLastColumn="0" w:lastRowFirstColumn="0" w:lastRowLastColumn="0"/>
-            </w:pPr>
-            <w:r>
-              <w:t>Transazione assicurazione(1,1),</w:t>
-            </w:r>
-          </w:p>
-          <w:p>
-            <w:pPr>
-              <w:cnfStyle w:val="000000100000" w:firstRow="0" w:lastRow="0" w:firstColumn="0" w:lastColumn="0" w:oddVBand="0" w:evenVBand="0" w:oddHBand="1" w:evenHBand="0" w:firstRowFirstColumn="0" w:firstRowLastColumn="0" w:lastRowFirstColumn="0" w:lastRowLastColumn="0"/>
-            </w:pPr>
-            <w:r>
-              <w:t>Transazione acquisto(1,1)</w:t>
+              <w:t>Effettua Abbonamento</w:t>
+            </w:r>
+          </w:p>
+        </w:tc>
+        <w:tc>
+          <w:tcPr>
+            <w:tcW w:w="2407" w:type="dxa"/>
+          </w:tcPr>
+          <w:p>
+            <w:pPr>
+              <w:cnfStyle w:val="000000100000" w:firstRow="0" w:lastRow="0" w:firstColumn="0" w:lastColumn="0" w:oddVBand="0" w:evenVBand="0" w:oddHBand="1" w:evenHBand="0" w:firstRowFirstColumn="0" w:firstRowLastColumn="0" w:lastRowFirstColumn="0" w:lastRowLastColumn="0"/>
+            </w:pPr>
+            <w:r>
+              <w:t xml:space="preserve">Associa gli iscritti alle transazioni di </w:t>
+            </w:r>
+            <w:r>
+              <w:t>acquisto degli abbonamenti</w:t>
+            </w:r>
+          </w:p>
+        </w:tc>
+        <w:tc>
+          <w:tcPr>
+            <w:tcW w:w="2407" w:type="dxa"/>
+          </w:tcPr>
+          <w:p>
+            <w:pPr>
+              <w:cnfStyle w:val="000000100000" w:firstRow="0" w:lastRow="0" w:firstColumn="0" w:lastColumn="0" w:oddVBand="0" w:evenVBand="0" w:oddHBand="1" w:evenHBand="0" w:firstRowFirstColumn="0" w:firstRowLastColumn="0" w:lastRowFirstColumn="0" w:lastRowLastColumn="0"/>
+            </w:pPr>
+            <w:r>
+              <w:t>Iscritto(</w:t>
+            </w:r>
+            <w:proofErr w:type="gramStart"/>
+            <w:r>
+              <w:t>0,N</w:t>
+            </w:r>
+            <w:proofErr w:type="gramEnd"/>
+            <w:r>
+              <w:t>),</w:t>
+            </w:r>
+          </w:p>
+          <w:p>
+            <w:pPr>
+              <w:cnfStyle w:val="000000100000" w:firstRow="0" w:lastRow="0" w:firstColumn="0" w:lastColumn="0" w:oddVBand="0" w:evenVBand="0" w:oddHBand="1" w:evenHBand="0" w:firstRowFirstColumn="0" w:firstRowLastColumn="0" w:lastRowFirstColumn="0" w:lastRowLastColumn="0"/>
+            </w:pPr>
+            <w:r>
+              <w:t xml:space="preserve">Transazione </w:t>
+            </w:r>
+            <w:proofErr w:type="gramStart"/>
+            <w:r>
+              <w:t>abbonamento(</w:t>
+            </w:r>
+            <w:proofErr w:type="gramEnd"/>
+            <w:r>
+              <w:t>1,1)</w:t>
             </w:r>
           </w:p>
         </w:tc>
@@ -5755,41 +6036,60 @@
           </w:tcPr>
           <w:p>
             <w:r>
-              <w:t>Esecuzione abbonamento</w:t>
-            </w:r>
-          </w:p>
-        </w:tc>
-        <w:tc>
-          <w:tcPr>
-            <w:tcW w:w="2407" w:type="dxa"/>
-          </w:tcPr>
-          <w:p>
-            <w:pPr>
-              <w:cnfStyle w:val="000000000000" w:firstRow="0" w:lastRow="0" w:firstColumn="0" w:lastColumn="0" w:oddVBand="0" w:evenVBand="0" w:oddHBand="0" w:evenHBand="0" w:firstRowFirstColumn="0" w:firstRowLastColumn="0" w:lastRowFirstColumn="0" w:lastRowLastColumn="0"/>
-            </w:pPr>
-            <w:r>
-              <w:t>Associa ogni transazione abbonamento agli effettivi abbonamenti acquistati</w:t>
-            </w:r>
-          </w:p>
-        </w:tc>
-        <w:tc>
-          <w:tcPr>
-            <w:tcW w:w="2407" w:type="dxa"/>
-          </w:tcPr>
-          <w:p>
-            <w:pPr>
-              <w:cnfStyle w:val="000000000000" w:firstRow="0" w:lastRow="0" w:firstColumn="0" w:lastColumn="0" w:oddVBand="0" w:evenVBand="0" w:oddHBand="0" w:evenHBand="0" w:firstRowFirstColumn="0" w:firstRowLastColumn="0" w:lastRowFirstColumn="0" w:lastRowLastColumn="0"/>
-            </w:pPr>
-            <w:r>
-              <w:t>Transazione abbonamento(1,N),</w:t>
-            </w:r>
-          </w:p>
-          <w:p>
-            <w:pPr>
-              <w:cnfStyle w:val="000000000000" w:firstRow="0" w:lastRow="0" w:firstColumn="0" w:lastColumn="0" w:oddVBand="0" w:evenVBand="0" w:oddHBand="0" w:evenHBand="0" w:firstRowFirstColumn="0" w:firstRowLastColumn="0" w:lastRowFirstColumn="0" w:lastRowLastColumn="0"/>
-            </w:pPr>
-            <w:r>
-              <w:t>Abbonamento(1,1)</w:t>
+              <w:t xml:space="preserve">Effettua Assicurazione </w:t>
+            </w:r>
+          </w:p>
+        </w:tc>
+        <w:tc>
+          <w:tcPr>
+            <w:tcW w:w="2407" w:type="dxa"/>
+          </w:tcPr>
+          <w:p>
+            <w:pPr>
+              <w:cnfStyle w:val="000000000000" w:firstRow="0" w:lastRow="0" w:firstColumn="0" w:lastColumn="0" w:oddVBand="0" w:evenVBand="0" w:oddHBand="0" w:evenHBand="0" w:firstRowFirstColumn="0" w:firstRowLastColumn="0" w:lastRowFirstColumn="0" w:lastRowLastColumn="0"/>
+            </w:pPr>
+            <w:r>
+              <w:t xml:space="preserve">Associa gli iscritti alle transazioni di acquisto </w:t>
+            </w:r>
+            <w:r>
+              <w:t>delle assicurazioni</w:t>
+            </w:r>
+          </w:p>
+        </w:tc>
+        <w:tc>
+          <w:tcPr>
+            <w:tcW w:w="2407" w:type="dxa"/>
+          </w:tcPr>
+          <w:p>
+            <w:pPr>
+              <w:cnfStyle w:val="000000000000" w:firstRow="0" w:lastRow="0" w:firstColumn="0" w:lastColumn="0" w:oddVBand="0" w:evenVBand="0" w:oddHBand="0" w:evenHBand="0" w:firstRowFirstColumn="0" w:firstRowLastColumn="0" w:lastRowFirstColumn="0" w:lastRowLastColumn="0"/>
+            </w:pPr>
+            <w:r>
+              <w:t>Iscritto(</w:t>
+            </w:r>
+            <w:proofErr w:type="gramStart"/>
+            <w:r>
+              <w:t>0,N</w:t>
+            </w:r>
+            <w:proofErr w:type="gramEnd"/>
+            <w:r>
+              <w:t>),</w:t>
+            </w:r>
+          </w:p>
+          <w:p>
+            <w:pPr>
+              <w:cnfStyle w:val="000000000000" w:firstRow="0" w:lastRow="0" w:firstColumn="0" w:lastColumn="0" w:oddVBand="0" w:evenVBand="0" w:oddHBand="0" w:evenHBand="0" w:firstRowFirstColumn="0" w:firstRowLastColumn="0" w:lastRowFirstColumn="0" w:lastRowLastColumn="0"/>
+            </w:pPr>
+            <w:r>
+              <w:t xml:space="preserve">Transazione </w:t>
+            </w:r>
+            <w:proofErr w:type="gramStart"/>
+            <w:r>
+              <w:t>assicurazione(</w:t>
+            </w:r>
+            <w:proofErr w:type="gramEnd"/>
+            <w:r>
+              <w:t>1,1)</w:t>
             </w:r>
           </w:p>
         </w:tc>
@@ -5818,41 +6118,57 @@
           </w:tcPr>
           <w:p>
             <w:r>
-              <w:t>Esecuzione assicurazione</w:t>
-            </w:r>
-          </w:p>
-        </w:tc>
-        <w:tc>
-          <w:tcPr>
-            <w:tcW w:w="2407" w:type="dxa"/>
-          </w:tcPr>
-          <w:p>
-            <w:pPr>
-              <w:cnfStyle w:val="000000100000" w:firstRow="0" w:lastRow="0" w:firstColumn="0" w:lastColumn="0" w:oddVBand="0" w:evenVBand="0" w:oddHBand="1" w:evenHBand="0" w:firstRowFirstColumn="0" w:firstRowLastColumn="0" w:lastRowFirstColumn="0" w:lastRowLastColumn="0"/>
-            </w:pPr>
-            <w:r>
-              <w:t>Associa ogni transazione assicurazione all’ assicurazione sottoscritta</w:t>
-            </w:r>
-          </w:p>
-        </w:tc>
-        <w:tc>
-          <w:tcPr>
-            <w:tcW w:w="2407" w:type="dxa"/>
-          </w:tcPr>
-          <w:p>
-            <w:pPr>
-              <w:cnfStyle w:val="000000100000" w:firstRow="0" w:lastRow="0" w:firstColumn="0" w:lastColumn="0" w:oddVBand="0" w:evenVBand="0" w:oddHBand="1" w:evenHBand="0" w:firstRowFirstColumn="0" w:firstRowLastColumn="0" w:lastRowFirstColumn="0" w:lastRowLastColumn="0"/>
-            </w:pPr>
-            <w:r>
-              <w:t>Transazione assicurazione(1,1),</w:t>
-            </w:r>
-          </w:p>
-          <w:p>
-            <w:pPr>
-              <w:cnfStyle w:val="000000100000" w:firstRow="0" w:lastRow="0" w:firstColumn="0" w:lastColumn="0" w:oddVBand="0" w:evenVBand="0" w:oddHBand="1" w:evenHBand="0" w:firstRowFirstColumn="0" w:firstRowLastColumn="0" w:lastRowFirstColumn="0" w:lastRowLastColumn="0"/>
-            </w:pPr>
-            <w:r>
-              <w:t>Assicurazione(1,1)</w:t>
+              <w:t>Effettua Acquisto</w:t>
+            </w:r>
+          </w:p>
+        </w:tc>
+        <w:tc>
+          <w:tcPr>
+            <w:tcW w:w="2407" w:type="dxa"/>
+          </w:tcPr>
+          <w:p>
+            <w:pPr>
+              <w:cnfStyle w:val="000000100000" w:firstRow="0" w:lastRow="0" w:firstColumn="0" w:lastColumn="0" w:oddVBand="0" w:evenVBand="0" w:oddHBand="1" w:evenHBand="0" w:firstRowFirstColumn="0" w:firstRowLastColumn="0" w:lastRowFirstColumn="0" w:lastRowLastColumn="0"/>
+            </w:pPr>
+            <w:r>
+              <w:t>Associa gli iscritti alle transazioni di acquisto dei prodotti</w:t>
+            </w:r>
+          </w:p>
+        </w:tc>
+        <w:tc>
+          <w:tcPr>
+            <w:tcW w:w="2407" w:type="dxa"/>
+          </w:tcPr>
+          <w:p>
+            <w:pPr>
+              <w:cnfStyle w:val="000000100000" w:firstRow="0" w:lastRow="0" w:firstColumn="0" w:lastColumn="0" w:oddVBand="0" w:evenVBand="0" w:oddHBand="1" w:evenHBand="0" w:firstRowFirstColumn="0" w:firstRowLastColumn="0" w:lastRowFirstColumn="0" w:lastRowLastColumn="0"/>
+            </w:pPr>
+            <w:r>
+              <w:t>Iscritto(</w:t>
+            </w:r>
+            <w:proofErr w:type="gramStart"/>
+            <w:r>
+              <w:t>0,N</w:t>
+            </w:r>
+            <w:proofErr w:type="gramEnd"/>
+            <w:r>
+              <w:t>),</w:t>
+            </w:r>
+          </w:p>
+          <w:p>
+            <w:pPr>
+              <w:cnfStyle w:val="000000100000" w:firstRow="0" w:lastRow="0" w:firstColumn="0" w:lastColumn="0" w:oddVBand="0" w:evenVBand="0" w:oddHBand="1" w:evenHBand="0" w:firstRowFirstColumn="0" w:firstRowLastColumn="0" w:lastRowFirstColumn="0" w:lastRowLastColumn="0"/>
+            </w:pPr>
+            <w:r>
+              <w:t xml:space="preserve">Transazione </w:t>
+            </w:r>
+            <w:proofErr w:type="gramStart"/>
+            <w:r>
+              <w:t>acquisto(</w:t>
+            </w:r>
+            <w:proofErr w:type="gramEnd"/>
+            <w:r>
+              <w:t>1,1)</w:t>
             </w:r>
           </w:p>
         </w:tc>
@@ -5878,54 +6194,67 @@
           </w:tcPr>
           <w:p>
             <w:r>
-              <w:t>Esecuzione prodotto</w:t>
-            </w:r>
-          </w:p>
-        </w:tc>
-        <w:tc>
-          <w:tcPr>
-            <w:tcW w:w="2407" w:type="dxa"/>
-          </w:tcPr>
-          <w:p>
-            <w:pPr>
-              <w:cnfStyle w:val="000000000000" w:firstRow="0" w:lastRow="0" w:firstColumn="0" w:lastColumn="0" w:oddVBand="0" w:evenVBand="0" w:oddHBand="0" w:evenHBand="0" w:firstRowFirstColumn="0" w:firstRowLastColumn="0" w:lastRowFirstColumn="0" w:lastRowLastColumn="0"/>
-            </w:pPr>
-            <w:r>
-              <w:t>Associa ogni transazione acquisto agli effettivi prodotti acquistati</w:t>
-            </w:r>
-          </w:p>
-        </w:tc>
-        <w:tc>
-          <w:tcPr>
-            <w:tcW w:w="2407" w:type="dxa"/>
-          </w:tcPr>
-          <w:p>
-            <w:pPr>
-              <w:cnfStyle w:val="000000000000" w:firstRow="0" w:lastRow="0" w:firstColumn="0" w:lastColumn="0" w:oddVBand="0" w:evenVBand="0" w:oddHBand="0" w:evenHBand="0" w:firstRowFirstColumn="0" w:firstRowLastColumn="0" w:lastRowFirstColumn="0" w:lastRowLastColumn="0"/>
-            </w:pPr>
-            <w:r>
-              <w:t>Transazione acquisto(1,N),</w:t>
-            </w:r>
-          </w:p>
-          <w:p>
-            <w:pPr>
-              <w:cnfStyle w:val="000000000000" w:firstRow="0" w:lastRow="0" w:firstColumn="0" w:lastColumn="0" w:oddVBand="0" w:evenVBand="0" w:oddHBand="0" w:evenHBand="0" w:firstRowFirstColumn="0" w:firstRowLastColumn="0" w:lastRowFirstColumn="0" w:lastRowLastColumn="0"/>
-            </w:pPr>
-            <w:r>
-              <w:t>Prodotto(1,1)</w:t>
-            </w:r>
-          </w:p>
-        </w:tc>
-        <w:tc>
-          <w:tcPr>
-            <w:tcW w:w="2407" w:type="dxa"/>
-          </w:tcPr>
-          <w:p>
-            <w:pPr>
-              <w:cnfStyle w:val="000000000000" w:firstRow="0" w:lastRow="0" w:firstColumn="0" w:lastColumn="0" w:oddVBand="0" w:evenVBand="0" w:oddHBand="0" w:evenHBand="0" w:firstRowFirstColumn="0" w:firstRowLastColumn="0" w:lastRowFirstColumn="0" w:lastRowLastColumn="0"/>
-            </w:pPr>
-            <w:r>
-              <w:t>Quantità(numerico): indica il numero di copie di quell’ articolo acquistate nella transazione</w:t>
+              <w:t>Esecuzione abbonamento</w:t>
+            </w:r>
+          </w:p>
+        </w:tc>
+        <w:tc>
+          <w:tcPr>
+            <w:tcW w:w="2407" w:type="dxa"/>
+          </w:tcPr>
+          <w:p>
+            <w:pPr>
+              <w:cnfStyle w:val="000000000000" w:firstRow="0" w:lastRow="0" w:firstColumn="0" w:lastColumn="0" w:oddVBand="0" w:evenVBand="0" w:oddHBand="0" w:evenHBand="0" w:firstRowFirstColumn="0" w:firstRowLastColumn="0" w:lastRowFirstColumn="0" w:lastRowLastColumn="0"/>
+            </w:pPr>
+            <w:r>
+              <w:t>Associa ogni transazione abbonamento agli effettivi abbonamenti acquistati</w:t>
+            </w:r>
+          </w:p>
+        </w:tc>
+        <w:tc>
+          <w:tcPr>
+            <w:tcW w:w="2407" w:type="dxa"/>
+          </w:tcPr>
+          <w:p>
+            <w:pPr>
+              <w:cnfStyle w:val="000000000000" w:firstRow="0" w:lastRow="0" w:firstColumn="0" w:lastColumn="0" w:oddVBand="0" w:evenVBand="0" w:oddHBand="0" w:evenHBand="0" w:firstRowFirstColumn="0" w:firstRowLastColumn="0" w:lastRowFirstColumn="0" w:lastRowLastColumn="0"/>
+            </w:pPr>
+            <w:r>
+              <w:t>Transazione abbonamento(</w:t>
+            </w:r>
+            <w:proofErr w:type="gramStart"/>
+            <w:r>
+              <w:t>1,N</w:t>
+            </w:r>
+            <w:proofErr w:type="gramEnd"/>
+            <w:r>
+              <w:t>),</w:t>
+            </w:r>
+          </w:p>
+          <w:p>
+            <w:pPr>
+              <w:cnfStyle w:val="000000000000" w:firstRow="0" w:lastRow="0" w:firstColumn="0" w:lastColumn="0" w:oddVBand="0" w:evenVBand="0" w:oddHBand="0" w:evenHBand="0" w:firstRowFirstColumn="0" w:firstRowLastColumn="0" w:lastRowFirstColumn="0" w:lastRowLastColumn="0"/>
+            </w:pPr>
+            <w:proofErr w:type="gramStart"/>
+            <w:r>
+              <w:t>Abbonamento(</w:t>
+            </w:r>
+            <w:proofErr w:type="gramEnd"/>
+            <w:r>
+              <w:t>1,1)</w:t>
+            </w:r>
+          </w:p>
+        </w:tc>
+        <w:tc>
+          <w:tcPr>
+            <w:tcW w:w="2407" w:type="dxa"/>
+          </w:tcPr>
+          <w:p>
+            <w:pPr>
+              <w:cnfStyle w:val="000000000000" w:firstRow="0" w:lastRow="0" w:firstColumn="0" w:lastColumn="0" w:oddVBand="0" w:evenVBand="0" w:oddHBand="0" w:evenHBand="0" w:firstRowFirstColumn="0" w:firstRowLastColumn="0" w:lastRowFirstColumn="0" w:lastRowLastColumn="0"/>
+            </w:pPr>
+            <w:r>
+              <w:t>***</w:t>
             </w:r>
           </w:p>
         </w:tc>
@@ -5941,41 +6270,54 @@
           </w:tcPr>
           <w:p>
             <w:r>
-              <w:t>Esecuzione busta paga</w:t>
-            </w:r>
-          </w:p>
-        </w:tc>
-        <w:tc>
-          <w:tcPr>
-            <w:tcW w:w="2407" w:type="dxa"/>
-          </w:tcPr>
-          <w:p>
-            <w:pPr>
-              <w:cnfStyle w:val="000000100000" w:firstRow="0" w:lastRow="0" w:firstColumn="0" w:lastColumn="0" w:oddVBand="0" w:evenVBand="0" w:oddHBand="1" w:evenHBand="0" w:firstRowFirstColumn="0" w:firstRowLastColumn="0" w:lastRowFirstColumn="0" w:lastRowLastColumn="0"/>
-            </w:pPr>
-            <w:r>
-              <w:t>Associa ogni transazione busta paga alla busta paga effettiva rilasciata</w:t>
-            </w:r>
-          </w:p>
-        </w:tc>
-        <w:tc>
-          <w:tcPr>
-            <w:tcW w:w="2407" w:type="dxa"/>
-          </w:tcPr>
-          <w:p>
-            <w:pPr>
-              <w:cnfStyle w:val="000000100000" w:firstRow="0" w:lastRow="0" w:firstColumn="0" w:lastColumn="0" w:oddVBand="0" w:evenVBand="0" w:oddHBand="1" w:evenHBand="0" w:firstRowFirstColumn="0" w:firstRowLastColumn="0" w:lastRowFirstColumn="0" w:lastRowLastColumn="0"/>
-            </w:pPr>
-            <w:r>
-              <w:t>Transazione Busta Paga(1,N),</w:t>
-            </w:r>
-          </w:p>
-          <w:p>
-            <w:pPr>
-              <w:cnfStyle w:val="000000100000" w:firstRow="0" w:lastRow="0" w:firstColumn="0" w:lastColumn="0" w:oddVBand="0" w:evenVBand="0" w:oddHBand="1" w:evenHBand="0" w:firstRowFirstColumn="0" w:firstRowLastColumn="0" w:lastRowFirstColumn="0" w:lastRowLastColumn="0"/>
-            </w:pPr>
-            <w:r>
-              <w:t>Busta Paga(1,1)</w:t>
+              <w:t>Esecuzione assicurazione</w:t>
+            </w:r>
+          </w:p>
+        </w:tc>
+        <w:tc>
+          <w:tcPr>
+            <w:tcW w:w="2407" w:type="dxa"/>
+          </w:tcPr>
+          <w:p>
+            <w:pPr>
+              <w:cnfStyle w:val="000000100000" w:firstRow="0" w:lastRow="0" w:firstColumn="0" w:lastColumn="0" w:oddVBand="0" w:evenVBand="0" w:oddHBand="1" w:evenHBand="0" w:firstRowFirstColumn="0" w:firstRowLastColumn="0" w:lastRowFirstColumn="0" w:lastRowLastColumn="0"/>
+            </w:pPr>
+            <w:r>
+              <w:t>Associa ogni transazione assicurazione all’ assicurazione sottoscritta</w:t>
+            </w:r>
+          </w:p>
+        </w:tc>
+        <w:tc>
+          <w:tcPr>
+            <w:tcW w:w="2407" w:type="dxa"/>
+          </w:tcPr>
+          <w:p>
+            <w:pPr>
+              <w:cnfStyle w:val="000000100000" w:firstRow="0" w:lastRow="0" w:firstColumn="0" w:lastColumn="0" w:oddVBand="0" w:evenVBand="0" w:oddHBand="1" w:evenHBand="0" w:firstRowFirstColumn="0" w:firstRowLastColumn="0" w:lastRowFirstColumn="0" w:lastRowLastColumn="0"/>
+            </w:pPr>
+            <w:r>
+              <w:t xml:space="preserve">Transazione </w:t>
+            </w:r>
+            <w:proofErr w:type="gramStart"/>
+            <w:r>
+              <w:t>assicurazione(</w:t>
+            </w:r>
+            <w:proofErr w:type="gramEnd"/>
+            <w:r>
+              <w:t>1,1),</w:t>
+            </w:r>
+          </w:p>
+          <w:p>
+            <w:pPr>
+              <w:cnfStyle w:val="000000100000" w:firstRow="0" w:lastRow="0" w:firstColumn="0" w:lastColumn="0" w:oddVBand="0" w:evenVBand="0" w:oddHBand="1" w:evenHBand="0" w:firstRowFirstColumn="0" w:firstRowLastColumn="0" w:lastRowFirstColumn="0" w:lastRowLastColumn="0"/>
+            </w:pPr>
+            <w:proofErr w:type="gramStart"/>
+            <w:r>
+              <w:t>Assicurazione(</w:t>
+            </w:r>
+            <w:proofErr w:type="gramEnd"/>
+            <w:r>
+              <w:t>1,1)</w:t>
             </w:r>
           </w:p>
         </w:tc>
@@ -6001,54 +6343,67 @@
           </w:tcPr>
           <w:p>
             <w:r>
-              <w:t>Riscossione</w:t>
-            </w:r>
-          </w:p>
-        </w:tc>
-        <w:tc>
-          <w:tcPr>
-            <w:tcW w:w="2407" w:type="dxa"/>
-          </w:tcPr>
-          <w:p>
-            <w:pPr>
-              <w:cnfStyle w:val="000000000000" w:firstRow="0" w:lastRow="0" w:firstColumn="0" w:lastColumn="0" w:oddVBand="0" w:evenVBand="0" w:oddHBand="0" w:evenHBand="0" w:firstRowFirstColumn="0" w:firstRowLastColumn="0" w:lastRowFirstColumn="0" w:lastRowLastColumn="0"/>
-            </w:pPr>
-            <w:r>
-              <w:t>Associa ogni busta paga al dipendente a cui viene rilasciata</w:t>
-            </w:r>
-          </w:p>
-        </w:tc>
-        <w:tc>
-          <w:tcPr>
-            <w:tcW w:w="2407" w:type="dxa"/>
-          </w:tcPr>
-          <w:p>
-            <w:pPr>
-              <w:cnfStyle w:val="000000000000" w:firstRow="0" w:lastRow="0" w:firstColumn="0" w:lastColumn="0" w:oddVBand="0" w:evenVBand="0" w:oddHBand="0" w:evenHBand="0" w:firstRowFirstColumn="0" w:firstRowLastColumn="0" w:lastRowFirstColumn="0" w:lastRowLastColumn="0"/>
-            </w:pPr>
-            <w:r>
-              <w:t>Dipendente(1,N),</w:t>
-            </w:r>
-          </w:p>
-          <w:p>
-            <w:pPr>
-              <w:cnfStyle w:val="000000000000" w:firstRow="0" w:lastRow="0" w:firstColumn="0" w:lastColumn="0" w:oddVBand="0" w:evenVBand="0" w:oddHBand="0" w:evenHBand="0" w:firstRowFirstColumn="0" w:firstRowLastColumn="0" w:lastRowFirstColumn="0" w:lastRowLastColumn="0"/>
-            </w:pPr>
-            <w:r>
-              <w:t>Busta paga(1,1)</w:t>
-            </w:r>
-          </w:p>
-        </w:tc>
-        <w:tc>
-          <w:tcPr>
-            <w:tcW w:w="2407" w:type="dxa"/>
-          </w:tcPr>
-          <w:p>
-            <w:pPr>
-              <w:cnfStyle w:val="000000000000" w:firstRow="0" w:lastRow="0" w:firstColumn="0" w:lastColumn="0" w:oddVBand="0" w:evenVBand="0" w:oddHBand="0" w:evenHBand="0" w:firstRowFirstColumn="0" w:firstRowLastColumn="0" w:lastRowFirstColumn="0" w:lastRowLastColumn="0"/>
-            </w:pPr>
-            <w:r>
-              <w:t>***</w:t>
+              <w:t>Esecuzione prodotto</w:t>
+            </w:r>
+          </w:p>
+        </w:tc>
+        <w:tc>
+          <w:tcPr>
+            <w:tcW w:w="2407" w:type="dxa"/>
+          </w:tcPr>
+          <w:p>
+            <w:pPr>
+              <w:cnfStyle w:val="000000000000" w:firstRow="0" w:lastRow="0" w:firstColumn="0" w:lastColumn="0" w:oddVBand="0" w:evenVBand="0" w:oddHBand="0" w:evenHBand="0" w:firstRowFirstColumn="0" w:firstRowLastColumn="0" w:lastRowFirstColumn="0" w:lastRowLastColumn="0"/>
+            </w:pPr>
+            <w:r>
+              <w:t>Associa ogni transazione acquisto agli effettivi prodotti acquistati</w:t>
+            </w:r>
+          </w:p>
+        </w:tc>
+        <w:tc>
+          <w:tcPr>
+            <w:tcW w:w="2407" w:type="dxa"/>
+          </w:tcPr>
+          <w:p>
+            <w:pPr>
+              <w:cnfStyle w:val="000000000000" w:firstRow="0" w:lastRow="0" w:firstColumn="0" w:lastColumn="0" w:oddVBand="0" w:evenVBand="0" w:oddHBand="0" w:evenHBand="0" w:firstRowFirstColumn="0" w:firstRowLastColumn="0" w:lastRowFirstColumn="0" w:lastRowLastColumn="0"/>
+            </w:pPr>
+            <w:r>
+              <w:t>Transazione acquisto(</w:t>
+            </w:r>
+            <w:proofErr w:type="gramStart"/>
+            <w:r>
+              <w:t>1,N</w:t>
+            </w:r>
+            <w:proofErr w:type="gramEnd"/>
+            <w:r>
+              <w:t>),</w:t>
+            </w:r>
+          </w:p>
+          <w:p>
+            <w:pPr>
+              <w:cnfStyle w:val="000000000000" w:firstRow="0" w:lastRow="0" w:firstColumn="0" w:lastColumn="0" w:oddVBand="0" w:evenVBand="0" w:oddHBand="0" w:evenHBand="0" w:firstRowFirstColumn="0" w:firstRowLastColumn="0" w:lastRowFirstColumn="0" w:lastRowLastColumn="0"/>
+            </w:pPr>
+            <w:proofErr w:type="gramStart"/>
+            <w:r>
+              <w:t>Prodotto(</w:t>
+            </w:r>
+            <w:proofErr w:type="gramEnd"/>
+            <w:r>
+              <w:t>1,1)</w:t>
+            </w:r>
+          </w:p>
+        </w:tc>
+        <w:tc>
+          <w:tcPr>
+            <w:tcW w:w="2407" w:type="dxa"/>
+          </w:tcPr>
+          <w:p>
+            <w:pPr>
+              <w:cnfStyle w:val="000000000000" w:firstRow="0" w:lastRow="0" w:firstColumn="0" w:lastColumn="0" w:oddVBand="0" w:evenVBand="0" w:oddHBand="0" w:evenHBand="0" w:firstRowFirstColumn="0" w:firstRowLastColumn="0" w:lastRowFirstColumn="0" w:lastRowLastColumn="0"/>
+            </w:pPr>
+            <w:r>
+              <w:t>Quantità(numerico): indica il numero di copie di quell’ articolo acquistate nella transazione</w:t>
             </w:r>
           </w:p>
         </w:tc>
@@ -6064,41 +6419,57 @@
           </w:tcPr>
           <w:p>
             <w:r>
-              <w:t>Registrazione abbonamento</w:t>
-            </w:r>
-          </w:p>
-        </w:tc>
-        <w:tc>
-          <w:tcPr>
-            <w:tcW w:w="2407" w:type="dxa"/>
-          </w:tcPr>
-          <w:p>
-            <w:pPr>
-              <w:cnfStyle w:val="000000100000" w:firstRow="0" w:lastRow="0" w:firstColumn="0" w:lastColumn="0" w:oddVBand="0" w:evenVBand="0" w:oddHBand="1" w:evenHBand="0" w:firstRowFirstColumn="0" w:firstRowLastColumn="0" w:lastRowFirstColumn="0" w:lastRowLastColumn="0"/>
-            </w:pPr>
-            <w:r>
-              <w:t>Associa ogni abbonamento con il dipendente di segreteria che lo ha registrato</w:t>
-            </w:r>
-          </w:p>
-        </w:tc>
-        <w:tc>
-          <w:tcPr>
-            <w:tcW w:w="2407" w:type="dxa"/>
-          </w:tcPr>
-          <w:p>
-            <w:pPr>
-              <w:cnfStyle w:val="000000100000" w:firstRow="0" w:lastRow="0" w:firstColumn="0" w:lastColumn="0" w:oddVBand="0" w:evenVBand="0" w:oddHBand="1" w:evenHBand="0" w:firstRowFirstColumn="0" w:firstRowLastColumn="0" w:lastRowFirstColumn="0" w:lastRowLastColumn="0"/>
-            </w:pPr>
-            <w:r>
-              <w:t>Segreteria(0,N),</w:t>
-            </w:r>
-          </w:p>
-          <w:p>
-            <w:pPr>
-              <w:cnfStyle w:val="000000100000" w:firstRow="0" w:lastRow="0" w:firstColumn="0" w:lastColumn="0" w:oddVBand="0" w:evenVBand="0" w:oddHBand="1" w:evenHBand="0" w:firstRowFirstColumn="0" w:firstRowLastColumn="0" w:lastRowFirstColumn="0" w:lastRowLastColumn="0"/>
-            </w:pPr>
-            <w:r>
-              <w:t>Abbonamento(0,1)</w:t>
+              <w:t>Esecuzione busta paga</w:t>
+            </w:r>
+          </w:p>
+        </w:tc>
+        <w:tc>
+          <w:tcPr>
+            <w:tcW w:w="2407" w:type="dxa"/>
+          </w:tcPr>
+          <w:p>
+            <w:pPr>
+              <w:cnfStyle w:val="000000100000" w:firstRow="0" w:lastRow="0" w:firstColumn="0" w:lastColumn="0" w:oddVBand="0" w:evenVBand="0" w:oddHBand="1" w:evenHBand="0" w:firstRowFirstColumn="0" w:firstRowLastColumn="0" w:lastRowFirstColumn="0" w:lastRowLastColumn="0"/>
+            </w:pPr>
+            <w:r>
+              <w:t>Associa ogni transazione busta paga alla busta paga effettiva rilasciata</w:t>
+            </w:r>
+          </w:p>
+        </w:tc>
+        <w:tc>
+          <w:tcPr>
+            <w:tcW w:w="2407" w:type="dxa"/>
+          </w:tcPr>
+          <w:p>
+            <w:pPr>
+              <w:cnfStyle w:val="000000100000" w:firstRow="0" w:lastRow="0" w:firstColumn="0" w:lastColumn="0" w:oddVBand="0" w:evenVBand="0" w:oddHBand="1" w:evenHBand="0" w:firstRowFirstColumn="0" w:firstRowLastColumn="0" w:lastRowFirstColumn="0" w:lastRowLastColumn="0"/>
+            </w:pPr>
+            <w:r>
+              <w:t>Transazione Busta Paga(</w:t>
+            </w:r>
+            <w:proofErr w:type="gramStart"/>
+            <w:r>
+              <w:t>1,N</w:t>
+            </w:r>
+            <w:proofErr w:type="gramEnd"/>
+            <w:r>
+              <w:t>),</w:t>
+            </w:r>
+          </w:p>
+          <w:p>
+            <w:pPr>
+              <w:cnfStyle w:val="000000100000" w:firstRow="0" w:lastRow="0" w:firstColumn="0" w:lastColumn="0" w:oddVBand="0" w:evenVBand="0" w:oddHBand="1" w:evenHBand="0" w:firstRowFirstColumn="0" w:firstRowLastColumn="0" w:lastRowFirstColumn="0" w:lastRowLastColumn="0"/>
+            </w:pPr>
+            <w:r>
+              <w:t xml:space="preserve">Busta </w:t>
+            </w:r>
+            <w:proofErr w:type="gramStart"/>
+            <w:r>
+              <w:t>Paga(</w:t>
+            </w:r>
+            <w:proofErr w:type="gramEnd"/>
+            <w:r>
+              <w:t>1,1)</w:t>
             </w:r>
           </w:p>
         </w:tc>
@@ -6124,41 +6495,60 @@
           </w:tcPr>
           <w:p>
             <w:r>
-              <w:t>Registrazione assicurazione</w:t>
-            </w:r>
-          </w:p>
-        </w:tc>
-        <w:tc>
-          <w:tcPr>
-            <w:tcW w:w="2407" w:type="dxa"/>
-          </w:tcPr>
-          <w:p>
-            <w:pPr>
-              <w:cnfStyle w:val="000000000000" w:firstRow="0" w:lastRow="0" w:firstColumn="0" w:lastColumn="0" w:oddVBand="0" w:evenVBand="0" w:oddHBand="0" w:evenHBand="0" w:firstRowFirstColumn="0" w:firstRowLastColumn="0" w:lastRowFirstColumn="0" w:lastRowLastColumn="0"/>
-            </w:pPr>
-            <w:r>
-              <w:t>Associa ogni assicurazione con il dipendente di segreteria che la ha registrata</w:t>
-            </w:r>
-          </w:p>
-        </w:tc>
-        <w:tc>
-          <w:tcPr>
-            <w:tcW w:w="2407" w:type="dxa"/>
-          </w:tcPr>
-          <w:p>
-            <w:pPr>
-              <w:cnfStyle w:val="000000000000" w:firstRow="0" w:lastRow="0" w:firstColumn="0" w:lastColumn="0" w:oddVBand="0" w:evenVBand="0" w:oddHBand="0" w:evenHBand="0" w:firstRowFirstColumn="0" w:firstRowLastColumn="0" w:lastRowFirstColumn="0" w:lastRowLastColumn="0"/>
-            </w:pPr>
-            <w:r>
-              <w:t>Segreteria(0,N),</w:t>
-            </w:r>
-          </w:p>
-          <w:p>
-            <w:pPr>
-              <w:cnfStyle w:val="000000000000" w:firstRow="0" w:lastRow="0" w:firstColumn="0" w:lastColumn="0" w:oddVBand="0" w:evenVBand="0" w:oddHBand="0" w:evenHBand="0" w:firstRowFirstColumn="0" w:firstRowLastColumn="0" w:lastRowFirstColumn="0" w:lastRowLastColumn="0"/>
-            </w:pPr>
-            <w:r>
-              <w:t>Assicurazione(0,1)</w:t>
+              <w:t>Riscossione</w:t>
+            </w:r>
+          </w:p>
+        </w:tc>
+        <w:tc>
+          <w:tcPr>
+            <w:tcW w:w="2407" w:type="dxa"/>
+          </w:tcPr>
+          <w:p>
+            <w:pPr>
+              <w:cnfStyle w:val="000000000000" w:firstRow="0" w:lastRow="0" w:firstColumn="0" w:lastColumn="0" w:oddVBand="0" w:evenVBand="0" w:oddHBand="0" w:evenHBand="0" w:firstRowFirstColumn="0" w:firstRowLastColumn="0" w:lastRowFirstColumn="0" w:lastRowLastColumn="0"/>
+            </w:pPr>
+            <w:r>
+              <w:t>Associa ogni busta paga al dipendente a cui viene rilasciata</w:t>
+            </w:r>
+          </w:p>
+        </w:tc>
+        <w:tc>
+          <w:tcPr>
+            <w:tcW w:w="2407" w:type="dxa"/>
+          </w:tcPr>
+          <w:p>
+            <w:pPr>
+              <w:cnfStyle w:val="000000000000" w:firstRow="0" w:lastRow="0" w:firstColumn="0" w:lastColumn="0" w:oddVBand="0" w:evenVBand="0" w:oddHBand="0" w:evenHBand="0" w:firstRowFirstColumn="0" w:firstRowLastColumn="0" w:lastRowFirstColumn="0" w:lastRowLastColumn="0"/>
+            </w:pPr>
+            <w:r>
+              <w:t>Dipendente(</w:t>
+            </w:r>
+            <w:proofErr w:type="gramStart"/>
+            <w:r>
+              <w:t>0</w:t>
+            </w:r>
+            <w:r>
+              <w:t>,N</w:t>
+            </w:r>
+            <w:proofErr w:type="gramEnd"/>
+            <w:r>
+              <w:t>),</w:t>
+            </w:r>
+          </w:p>
+          <w:p>
+            <w:pPr>
+              <w:cnfStyle w:val="000000000000" w:firstRow="0" w:lastRow="0" w:firstColumn="0" w:lastColumn="0" w:oddVBand="0" w:evenVBand="0" w:oddHBand="0" w:evenHBand="0" w:firstRowFirstColumn="0" w:firstRowLastColumn="0" w:lastRowFirstColumn="0" w:lastRowLastColumn="0"/>
+            </w:pPr>
+            <w:r>
+              <w:t xml:space="preserve">Busta </w:t>
+            </w:r>
+            <w:proofErr w:type="gramStart"/>
+            <w:r>
+              <w:t>paga(</w:t>
+            </w:r>
+            <w:proofErr w:type="gramEnd"/>
+            <w:r>
+              <w:t>1,1)</w:t>
             </w:r>
           </w:p>
         </w:tc>
@@ -6187,6 +6577,161 @@
           </w:tcPr>
           <w:p>
             <w:r>
+              <w:t>Registrazione abbonamento</w:t>
+            </w:r>
+          </w:p>
+        </w:tc>
+        <w:tc>
+          <w:tcPr>
+            <w:tcW w:w="2407" w:type="dxa"/>
+          </w:tcPr>
+          <w:p>
+            <w:pPr>
+              <w:cnfStyle w:val="000000100000" w:firstRow="0" w:lastRow="0" w:firstColumn="0" w:lastColumn="0" w:oddVBand="0" w:evenVBand="0" w:oddHBand="1" w:evenHBand="0" w:firstRowFirstColumn="0" w:firstRowLastColumn="0" w:lastRowFirstColumn="0" w:lastRowLastColumn="0"/>
+            </w:pPr>
+            <w:r>
+              <w:t>Associa ogni abbonamento con il dipendente di segreteria che lo ha registrato</w:t>
+            </w:r>
+          </w:p>
+        </w:tc>
+        <w:tc>
+          <w:tcPr>
+            <w:tcW w:w="2407" w:type="dxa"/>
+          </w:tcPr>
+          <w:p>
+            <w:pPr>
+              <w:cnfStyle w:val="000000100000" w:firstRow="0" w:lastRow="0" w:firstColumn="0" w:lastColumn="0" w:oddVBand="0" w:evenVBand="0" w:oddHBand="1" w:evenHBand="0" w:firstRowFirstColumn="0" w:firstRowLastColumn="0" w:lastRowFirstColumn="0" w:lastRowLastColumn="0"/>
+            </w:pPr>
+            <w:r>
+              <w:t>Segreteria(</w:t>
+            </w:r>
+            <w:proofErr w:type="gramStart"/>
+            <w:r>
+              <w:t>0,N</w:t>
+            </w:r>
+            <w:proofErr w:type="gramEnd"/>
+            <w:r>
+              <w:t>),</w:t>
+            </w:r>
+          </w:p>
+          <w:p>
+            <w:pPr>
+              <w:cnfStyle w:val="000000100000" w:firstRow="0" w:lastRow="0" w:firstColumn="0" w:lastColumn="0" w:oddVBand="0" w:evenVBand="0" w:oddHBand="1" w:evenHBand="0" w:firstRowFirstColumn="0" w:firstRowLastColumn="0" w:lastRowFirstColumn="0" w:lastRowLastColumn="0"/>
+            </w:pPr>
+            <w:proofErr w:type="gramStart"/>
+            <w:r>
+              <w:t>Abbonamento(</w:t>
+            </w:r>
+            <w:proofErr w:type="gramEnd"/>
+            <w:r>
+              <w:t>1</w:t>
+            </w:r>
+            <w:r>
+              <w:t>,1)</w:t>
+            </w:r>
+          </w:p>
+        </w:tc>
+        <w:tc>
+          <w:tcPr>
+            <w:tcW w:w="2407" w:type="dxa"/>
+          </w:tcPr>
+          <w:p>
+            <w:pPr>
+              <w:cnfStyle w:val="000000100000" w:firstRow="0" w:lastRow="0" w:firstColumn="0" w:lastColumn="0" w:oddVBand="0" w:evenVBand="0" w:oddHBand="1" w:evenHBand="0" w:firstRowFirstColumn="0" w:firstRowLastColumn="0" w:lastRowFirstColumn="0" w:lastRowLastColumn="0"/>
+            </w:pPr>
+            <w:r>
+              <w:t>***</w:t>
+            </w:r>
+          </w:p>
+        </w:tc>
+      </w:tr>
+      <w:tr>
+        <w:tc>
+          <w:tcPr>
+            <w:cnfStyle w:val="001000000000" w:firstRow="0" w:lastRow="0" w:firstColumn="1" w:lastColumn="0" w:oddVBand="0" w:evenVBand="0" w:oddHBand="0" w:evenHBand="0" w:firstRowFirstColumn="0" w:firstRowLastColumn="0" w:lastRowFirstColumn="0" w:lastRowLastColumn="0"/>
+            <w:tcW w:w="2407" w:type="dxa"/>
+          </w:tcPr>
+          <w:p>
+            <w:r>
+              <w:t>Registrazione assicurazione</w:t>
+            </w:r>
+          </w:p>
+        </w:tc>
+        <w:tc>
+          <w:tcPr>
+            <w:tcW w:w="2407" w:type="dxa"/>
+          </w:tcPr>
+          <w:p>
+            <w:pPr>
+              <w:cnfStyle w:val="000000000000" w:firstRow="0" w:lastRow="0" w:firstColumn="0" w:lastColumn="0" w:oddVBand="0" w:evenVBand="0" w:oddHBand="0" w:evenHBand="0" w:firstRowFirstColumn="0" w:firstRowLastColumn="0" w:lastRowFirstColumn="0" w:lastRowLastColumn="0"/>
+            </w:pPr>
+            <w:r>
+              <w:t>Associa ogni assicurazione con il dipendente di segreteria che la ha registrata</w:t>
+            </w:r>
+          </w:p>
+        </w:tc>
+        <w:tc>
+          <w:tcPr>
+            <w:tcW w:w="2407" w:type="dxa"/>
+          </w:tcPr>
+          <w:p>
+            <w:pPr>
+              <w:cnfStyle w:val="000000000000" w:firstRow="0" w:lastRow="0" w:firstColumn="0" w:lastColumn="0" w:oddVBand="0" w:evenVBand="0" w:oddHBand="0" w:evenHBand="0" w:firstRowFirstColumn="0" w:firstRowLastColumn="0" w:lastRowFirstColumn="0" w:lastRowLastColumn="0"/>
+            </w:pPr>
+            <w:r>
+              <w:t>Segreteria(</w:t>
+            </w:r>
+            <w:proofErr w:type="gramStart"/>
+            <w:r>
+              <w:t>0,N</w:t>
+            </w:r>
+            <w:proofErr w:type="gramEnd"/>
+            <w:r>
+              <w:t>),</w:t>
+            </w:r>
+          </w:p>
+          <w:p>
+            <w:pPr>
+              <w:cnfStyle w:val="000000000000" w:firstRow="0" w:lastRow="0" w:firstColumn="0" w:lastColumn="0" w:oddVBand="0" w:evenVBand="0" w:oddHBand="0" w:evenHBand="0" w:firstRowFirstColumn="0" w:firstRowLastColumn="0" w:lastRowFirstColumn="0" w:lastRowLastColumn="0"/>
+            </w:pPr>
+            <w:proofErr w:type="gramStart"/>
+            <w:r>
+              <w:t>Assicurazione(</w:t>
+            </w:r>
+            <w:proofErr w:type="gramEnd"/>
+            <w:r>
+              <w:t>1</w:t>
+            </w:r>
+            <w:r>
+              <w:t>,1)</w:t>
+            </w:r>
+          </w:p>
+        </w:tc>
+        <w:tc>
+          <w:tcPr>
+            <w:tcW w:w="2407" w:type="dxa"/>
+          </w:tcPr>
+          <w:p>
+            <w:pPr>
+              <w:cnfStyle w:val="000000000000" w:firstRow="0" w:lastRow="0" w:firstColumn="0" w:lastColumn="0" w:oddVBand="0" w:evenVBand="0" w:oddHBand="0" w:evenHBand="0" w:firstRowFirstColumn="0" w:firstRowLastColumn="0" w:lastRowFirstColumn="0" w:lastRowLastColumn="0"/>
+            </w:pPr>
+            <w:r>
+              <w:t>***</w:t>
+            </w:r>
+          </w:p>
+        </w:tc>
+      </w:tr>
+      <w:tr>
+        <w:trPr>
+          <w:cnfStyle w:val="000000100000" w:firstRow="0" w:lastRow="0" w:firstColumn="0" w:lastColumn="0" w:oddVBand="0" w:evenVBand="0" w:oddHBand="1" w:evenHBand="0" w:firstRowFirstColumn="0" w:firstRowLastColumn="0" w:lastRowFirstColumn="0" w:lastRowLastColumn="0"/>
+        </w:trPr>
+        <w:tc>
+          <w:tcPr>
+            <w:cnfStyle w:val="001000000000" w:firstRow="0" w:lastRow="0" w:firstColumn="1" w:lastColumn="0" w:oddVBand="0" w:evenVBand="0" w:oddHBand="0" w:evenHBand="0" w:firstRowFirstColumn="0" w:firstRowLastColumn="0" w:lastRowFirstColumn="0" w:lastRowLastColumn="0"/>
+            <w:tcW w:w="2407" w:type="dxa"/>
+          </w:tcPr>
+          <w:p>
+            <w:r>
               <w:t>Registrazione Prodotto</w:t>
             </w:r>
           </w:p>
@@ -6213,15 +6758,31 @@
               <w:cnfStyle w:val="000000100000" w:firstRow="0" w:lastRow="0" w:firstColumn="0" w:lastColumn="0" w:oddVBand="0" w:evenVBand="0" w:oddHBand="1" w:evenHBand="0" w:firstRowFirstColumn="0" w:firstRowLastColumn="0" w:lastRowFirstColumn="0" w:lastRowLastColumn="0"/>
             </w:pPr>
             <w:r>
-              <w:t>Segreteria(0,N),</w:t>
-            </w:r>
-          </w:p>
-          <w:p>
-            <w:pPr>
-              <w:cnfStyle w:val="000000100000" w:firstRow="0" w:lastRow="0" w:firstColumn="0" w:lastColumn="0" w:oddVBand="0" w:evenVBand="0" w:oddHBand="1" w:evenHBand="0" w:firstRowFirstColumn="0" w:firstRowLastColumn="0" w:lastRowFirstColumn="0" w:lastRowLastColumn="0"/>
-            </w:pPr>
-            <w:r>
-              <w:t>Prodotto(0,1)</w:t>
+              <w:t>Segreteria(</w:t>
+            </w:r>
+            <w:proofErr w:type="gramStart"/>
+            <w:r>
+              <w:t>0,N</w:t>
+            </w:r>
+            <w:proofErr w:type="gramEnd"/>
+            <w:r>
+              <w:t>),</w:t>
+            </w:r>
+          </w:p>
+          <w:p>
+            <w:pPr>
+              <w:cnfStyle w:val="000000100000" w:firstRow="0" w:lastRow="0" w:firstColumn="0" w:lastColumn="0" w:oddVBand="0" w:evenVBand="0" w:oddHBand="1" w:evenHBand="0" w:firstRowFirstColumn="0" w:firstRowLastColumn="0" w:lastRowFirstColumn="0" w:lastRowLastColumn="0"/>
+            </w:pPr>
+            <w:proofErr w:type="gramStart"/>
+            <w:r>
+              <w:t>Prodotto(</w:t>
+            </w:r>
+            <w:proofErr w:type="gramEnd"/>
+            <w:r>
+              <w:t>1</w:t>
+            </w:r>
+            <w:r>
+              <w:t>,1)</w:t>
             </w:r>
           </w:p>
         </w:tc>
@@ -6260,28 +6821,52 @@
               <w:cnfStyle w:val="000000000000" w:firstRow="0" w:lastRow="0" w:firstColumn="0" w:lastColumn="0" w:oddVBand="0" w:evenVBand="0" w:oddHBand="0" w:evenHBand="0" w:firstRowFirstColumn="0" w:firstRowLastColumn="0" w:lastRowFirstColumn="0" w:lastRowLastColumn="0"/>
             </w:pPr>
             <w:r>
-              <w:t>Associa ogni busta paga con il dipendente di segreteria che la ha registrata</w:t>
-            </w:r>
-          </w:p>
-        </w:tc>
-        <w:tc>
-          <w:tcPr>
-            <w:tcW w:w="2407" w:type="dxa"/>
-          </w:tcPr>
-          <w:p>
-            <w:pPr>
-              <w:cnfStyle w:val="000000000000" w:firstRow="0" w:lastRow="0" w:firstColumn="0" w:lastColumn="0" w:oddVBand="0" w:evenVBand="0" w:oddHBand="0" w:evenHBand="0" w:firstRowFirstColumn="0" w:firstRowLastColumn="0" w:lastRowFirstColumn="0" w:lastRowLastColumn="0"/>
-            </w:pPr>
-            <w:r>
-              <w:t>Segreteria(1,N),</w:t>
-            </w:r>
-          </w:p>
-          <w:p>
-            <w:pPr>
-              <w:cnfStyle w:val="000000000000" w:firstRow="0" w:lastRow="0" w:firstColumn="0" w:lastColumn="0" w:oddVBand="0" w:evenVBand="0" w:oddHBand="0" w:evenHBand="0" w:firstRowFirstColumn="0" w:firstRowLastColumn="0" w:lastRowFirstColumn="0" w:lastRowLastColumn="0"/>
-            </w:pPr>
-            <w:r>
-              <w:t>Busta Paga(1,1)</w:t>
+              <w:t xml:space="preserve">Associa ogni busta paga con il dipendente di </w:t>
+            </w:r>
+            <w:r>
+              <w:lastRenderedPageBreak/>
+              <w:t>segreteria che la ha registrata</w:t>
+            </w:r>
+          </w:p>
+        </w:tc>
+        <w:tc>
+          <w:tcPr>
+            <w:tcW w:w="2407" w:type="dxa"/>
+          </w:tcPr>
+          <w:p>
+            <w:pPr>
+              <w:cnfStyle w:val="000000000000" w:firstRow="0" w:lastRow="0" w:firstColumn="0" w:lastColumn="0" w:oddVBand="0" w:evenVBand="0" w:oddHBand="0" w:evenHBand="0" w:firstRowFirstColumn="0" w:firstRowLastColumn="0" w:lastRowFirstColumn="0" w:lastRowLastColumn="0"/>
+            </w:pPr>
+            <w:r>
+              <w:lastRenderedPageBreak/>
+              <w:t>Segreteria(</w:t>
+            </w:r>
+            <w:proofErr w:type="gramStart"/>
+            <w:r>
+              <w:t>0</w:t>
+            </w:r>
+            <w:r>
+              <w:t>,N</w:t>
+            </w:r>
+            <w:proofErr w:type="gramEnd"/>
+            <w:r>
+              <w:t>),</w:t>
+            </w:r>
+          </w:p>
+          <w:p>
+            <w:pPr>
+              <w:cnfStyle w:val="000000000000" w:firstRow="0" w:lastRow="0" w:firstColumn="0" w:lastColumn="0" w:oddVBand="0" w:evenVBand="0" w:oddHBand="0" w:evenHBand="0" w:firstRowFirstColumn="0" w:firstRowLastColumn="0" w:lastRowFirstColumn="0" w:lastRowLastColumn="0"/>
+            </w:pPr>
+            <w:r>
+              <w:t xml:space="preserve">Busta </w:t>
+            </w:r>
+            <w:proofErr w:type="gramStart"/>
+            <w:r>
+              <w:t>Paga(</w:t>
+            </w:r>
+            <w:proofErr w:type="gramEnd"/>
+            <w:r>
+              <w:t>1,1)</w:t>
             </w:r>
           </w:p>
         </w:tc>
@@ -6296,6 +6881,48 @@
             <w:r>
               <w:t>***</w:t>
             </w:r>
+          </w:p>
+        </w:tc>
+      </w:tr>
+      <w:tr>
+        <w:trPr>
+          <w:cnfStyle w:val="000000100000" w:firstRow="0" w:lastRow="0" w:firstColumn="0" w:lastColumn="0" w:oddVBand="0" w:evenVBand="0" w:oddHBand="1" w:evenHBand="0" w:firstRowFirstColumn="0" w:firstRowLastColumn="0" w:lastRowFirstColumn="0" w:lastRowLastColumn="0"/>
+        </w:trPr>
+        <w:tc>
+          <w:tcPr>
+            <w:cnfStyle w:val="001000000000" w:firstRow="0" w:lastRow="0" w:firstColumn="1" w:lastColumn="0" w:oddVBand="0" w:evenVBand="0" w:oddHBand="0" w:evenHBand="0" w:firstRowFirstColumn="0" w:firstRowLastColumn="0" w:lastRowFirstColumn="0" w:lastRowLastColumn="0"/>
+            <w:tcW w:w="2407" w:type="dxa"/>
+          </w:tcPr>
+          <w:p/>
+        </w:tc>
+        <w:tc>
+          <w:tcPr>
+            <w:tcW w:w="2407" w:type="dxa"/>
+          </w:tcPr>
+          <w:p>
+            <w:pPr>
+              <w:cnfStyle w:val="000000100000" w:firstRow="0" w:lastRow="0" w:firstColumn="0" w:lastColumn="0" w:oddVBand="0" w:evenVBand="0" w:oddHBand="1" w:evenHBand="0" w:firstRowFirstColumn="0" w:firstRowLastColumn="0" w:lastRowFirstColumn="0" w:lastRowLastColumn="0"/>
+            </w:pPr>
+          </w:p>
+        </w:tc>
+        <w:tc>
+          <w:tcPr>
+            <w:tcW w:w="2407" w:type="dxa"/>
+          </w:tcPr>
+          <w:p>
+            <w:pPr>
+              <w:cnfStyle w:val="000000100000" w:firstRow="0" w:lastRow="0" w:firstColumn="0" w:lastColumn="0" w:oddVBand="0" w:evenVBand="0" w:oddHBand="1" w:evenHBand="0" w:firstRowFirstColumn="0" w:firstRowLastColumn="0" w:lastRowFirstColumn="0" w:lastRowLastColumn="0"/>
+            </w:pPr>
+          </w:p>
+        </w:tc>
+        <w:tc>
+          <w:tcPr>
+            <w:tcW w:w="2407" w:type="dxa"/>
+          </w:tcPr>
+          <w:p>
+            <w:pPr>
+              <w:cnfStyle w:val="000000100000" w:firstRow="0" w:lastRow="0" w:firstColumn="0" w:lastColumn="0" w:oddVBand="0" w:evenVBand="0" w:oddHBand="1" w:evenHBand="0" w:firstRowFirstColumn="0" w:firstRowLastColumn="0" w:lastRowFirstColumn="0" w:lastRowLastColumn="0"/>
+            </w:pPr>
           </w:p>
         </w:tc>
       </w:tr>
@@ -6353,7 +6980,15 @@
         <w:t>RV3</w:t>
       </w:r>
       <w:r>
-        <w:t>: L’ attributo “recapito telefonico” dell’ entità istruttore deve rappresentare un numero di telefono valido</w:t>
+        <w:t xml:space="preserve">: L’ attributo “recapito telefonico” </w:t>
+      </w:r>
+      <w:proofErr w:type="gramStart"/>
+      <w:r>
+        <w:t>dell’ entità</w:t>
+      </w:r>
+      <w:proofErr w:type="gramEnd"/>
+      <w:r>
+        <w:t xml:space="preserve"> istruttore deve rappresentare un numero di telefono valido</w:t>
       </w:r>
     </w:p>
     <w:p>
@@ -6410,7 +7045,15 @@
     </w:p>
     <w:p>
       <w:r>
-        <w:t>RV8: L’ attributo certificazione appartenente a istruttore deve essere una stringa che spieghi l’ abilitazione all’ insegnamento dei vari tipi di corso che l’ istruttore può insegnare, e deve essere coerente con la relazione insegnamento</w:t>
+        <w:t xml:space="preserve">RV8: L’ attributo certificazione appartenente a istruttore deve essere una stringa che spieghi </w:t>
+      </w:r>
+      <w:proofErr w:type="gramStart"/>
+      <w:r>
+        <w:t>l’ abilitazione</w:t>
+      </w:r>
+      <w:proofErr w:type="gramEnd"/>
+      <w:r>
+        <w:t xml:space="preserve"> all’ insegnamento dei vari tipi di corso che l’ istruttore può insegnare, e deve essere coerente con la relazione insegnamento</w:t>
       </w:r>
     </w:p>
     <w:p>
@@ -6426,7 +7069,15 @@
         <w:t>RV9</w:t>
       </w:r>
       <w:r>
-        <w:t>: L’ attributo “ingressi” dell’ entità abbonamento deve essere un intero maggiore di 0.</w:t>
+        <w:t xml:space="preserve">: L’ attributo “ingressi” </w:t>
+      </w:r>
+      <w:proofErr w:type="gramStart"/>
+      <w:r>
+        <w:t>dell’ entità</w:t>
+      </w:r>
+      <w:proofErr w:type="gramEnd"/>
+      <w:r>
+        <w:t xml:space="preserve"> abbonamento deve essere un intero maggiore di 0.</w:t>
       </w:r>
     </w:p>
     <w:p>
@@ -6458,7 +7109,15 @@
         <w:t>RV11</w:t>
       </w:r>
       <w:r>
-        <w:t>: L’ attributo “anno” dell’ entità busta paga deve essere un intero che rappresenta un anno in cui il dipendente ha lavorato per la società</w:t>
+        <w:t xml:space="preserve">: L’ attributo “anno” </w:t>
+      </w:r>
+      <w:proofErr w:type="gramStart"/>
+      <w:r>
+        <w:t>dell’ entità</w:t>
+      </w:r>
+      <w:proofErr w:type="gramEnd"/>
+      <w:r>
+        <w:t xml:space="preserve"> busta paga deve essere un intero che rappresenta un anno in cui il dipendente ha lavorato per la società</w:t>
       </w:r>
     </w:p>
     <w:p>
@@ -6474,7 +7133,15 @@
         <w:t>RV12</w:t>
       </w:r>
       <w:r>
-        <w:t xml:space="preserve">: L’ attributo nome dell’ entità abbonamento (specializzato) deve essere una stringa che può assumere i valori contenuti nell’ attributo “nome” delle occorrenze dell’ entità “corso” </w:t>
+        <w:t xml:space="preserve">: L’ attributo nome </w:t>
+      </w:r>
+      <w:proofErr w:type="gramStart"/>
+      <w:r>
+        <w:t>dell’ entità</w:t>
+      </w:r>
+      <w:proofErr w:type="gramEnd"/>
+      <w:r>
+        <w:t xml:space="preserve"> abbonamento (specializzato) deve essere una stringa che può assumere i valori contenuti nell’ attributo “nome” delle occorrenze dell’ entità “corso” </w:t>
       </w:r>
     </w:p>
     <w:p>
@@ -6506,7 +7173,15 @@
         <w:t>RV14</w:t>
       </w:r>
       <w:r>
-        <w:t>: L’ attributo “durata” dell’ entità abbonamento deve essere una stringa che può assumere i valori: “mensile”, “semestrale” e “annuale”.</w:t>
+        <w:t xml:space="preserve">: L’ attributo “durata” </w:t>
+      </w:r>
+      <w:proofErr w:type="gramStart"/>
+      <w:r>
+        <w:t>dell’ entità</w:t>
+      </w:r>
+      <w:proofErr w:type="gramEnd"/>
+      <w:r>
+        <w:t xml:space="preserve"> abbonamento deve essere una stringa che può assumere i valori: “mensile”, “semestrale” e “annuale”.</w:t>
       </w:r>
     </w:p>
     <w:p>
@@ -6522,7 +7197,15 @@
         <w:t>RV15</w:t>
       </w:r>
       <w:r>
-        <w:t>: L’ attributo “massimale” dell’ entità assicurazione deve rappresentare un numero di euro maggiore di 0</w:t>
+        <w:t xml:space="preserve">: L’ attributo “massimale” </w:t>
+      </w:r>
+      <w:proofErr w:type="gramStart"/>
+      <w:r>
+        <w:t>dell’ entità</w:t>
+      </w:r>
+      <w:proofErr w:type="gramEnd"/>
+      <w:r>
+        <w:t xml:space="preserve"> assicurazione deve rappresentare un numero di euro maggiore di 0</w:t>
       </w:r>
     </w:p>
     <w:p>
@@ -6538,7 +7221,15 @@
         <w:t>RV16</w:t>
       </w:r>
       <w:r>
-        <w:t xml:space="preserve">: Gli attributi “Capitale sociale”, “Liquidità differite“ e “Liquidità immediate” devono rappresentare somme di denaro maggiori o uguali di </w:t>
+        <w:t xml:space="preserve">: Gli attributi “Capitale sociale”, “Liquidità </w:t>
+      </w:r>
+      <w:proofErr w:type="gramStart"/>
+      <w:r>
+        <w:t>differite“ e</w:t>
+      </w:r>
+      <w:proofErr w:type="gramEnd"/>
+      <w:r>
+        <w:t xml:space="preserve"> “Liquidità immediate” devono rappresentare somme di denaro maggiori o uguali di </w:t>
       </w:r>
       <w:r>
         <w:rPr>
@@ -6564,6 +7255,7 @@
           <w:bCs/>
           <w:color w:val="ED7D31" w:themeColor="accent2"/>
         </w:rPr>
+        <w:lastRenderedPageBreak/>
         <w:t>RV17</w:t>
       </w:r>
       <w:r>
@@ -6583,7 +7275,15 @@
         <w:t>RV18</w:t>
       </w:r>
       <w:r>
-        <w:t>: L’ attributo “tipologia” dell’ entità “prodotto” deve essere una stringa che può assumere solo il valori: “scarpette”, “magnesite”, ”casco”, ”corda”, ”imbracatura”, ”moschettone”, “carrucola”, “picchetto”.</w:t>
+        <w:t xml:space="preserve">: L’ attributo “tipologia” </w:t>
+      </w:r>
+      <w:proofErr w:type="gramStart"/>
+      <w:r>
+        <w:t>dell’ entità</w:t>
+      </w:r>
+      <w:proofErr w:type="gramEnd"/>
+      <w:r>
+        <w:t xml:space="preserve"> “prodotto” deve essere una stringa che può assumere solo il valori: “scarpette”, “magnesite”, ”casco”, ”corda”, ”imbracatura”, ”moschettone”, “carrucola”, “picchetto”.</w:t>
       </w:r>
     </w:p>
     <w:p>
@@ -6591,7 +7291,6 @@
         <w:jc w:val="center"/>
       </w:pPr>
       <w:r>
-        <w:lastRenderedPageBreak/>
         <w:t>PROGETTAZIONE LOGICA</w:t>
       </w:r>
     </w:p>
@@ -7215,7 +7914,7 @@
               <w:cnfStyle w:val="000000100000" w:firstRow="0" w:lastRow="0" w:firstColumn="0" w:lastColumn="0" w:oddVBand="0" w:evenVBand="0" w:oddHBand="1" w:evenHBand="0" w:firstRowFirstColumn="0" w:firstRowLastColumn="0" w:lastRowFirstColumn="0" w:lastRowLastColumn="0"/>
             </w:pPr>
             <w:r>
-              <w:t>12</w:t>
+              <w:t>400</w:t>
             </w:r>
           </w:p>
         </w:tc>
@@ -8166,6 +8865,7 @@
           </w:tcPr>
           <w:p>
             <w:r>
+              <w:lastRenderedPageBreak/>
               <w:t>Esecuzione busta paga</w:t>
             </w:r>
           </w:p>
@@ -8329,7 +9029,6 @@
     <w:p/>
     <w:p>
       <w:r>
-        <w:lastRenderedPageBreak/>
         <w:t>NOTE: è importante specificare che all’interno dell’analisi dei volumi delle entità e delle relazioni, il volume è fortemente legato allo scorrere del tempo.  Nel nostro caso stiamo ipotizzando un ciclo di vita della nostra base di dati pari ad 1 anno.</w:t>
       </w:r>
       <w:r>
@@ -8408,8 +9107,13 @@
             <w:pPr>
               <w:cnfStyle w:val="000000100000" w:firstRow="0" w:lastRow="0" w:firstColumn="0" w:lastColumn="0" w:oddVBand="0" w:evenVBand="0" w:oddHBand="1" w:evenHBand="0" w:firstRowFirstColumn="0" w:firstRowLastColumn="0" w:lastRowFirstColumn="0" w:lastRowLastColumn="0"/>
             </w:pPr>
-            <w:r>
-              <w:t>5 volte al mese</w:t>
+            <w:proofErr w:type="gramStart"/>
+            <w:r>
+              <w:t>5</w:t>
+            </w:r>
+            <w:proofErr w:type="gramEnd"/>
+            <w:r>
+              <w:t xml:space="preserve"> volte al mese</w:t>
             </w:r>
           </w:p>
         </w:tc>
@@ -8434,8 +9138,13 @@
             <w:pPr>
               <w:cnfStyle w:val="000000000000" w:firstRow="0" w:lastRow="0" w:firstColumn="0" w:lastColumn="0" w:oddVBand="0" w:evenVBand="0" w:oddHBand="0" w:evenHBand="0" w:firstRowFirstColumn="0" w:firstRowLastColumn="0" w:lastRowFirstColumn="0" w:lastRowLastColumn="0"/>
             </w:pPr>
-            <w:r>
-              <w:t>2 volte al mese</w:t>
+            <w:proofErr w:type="gramStart"/>
+            <w:r>
+              <w:t>2</w:t>
+            </w:r>
+            <w:proofErr w:type="gramEnd"/>
+            <w:r>
+              <w:t xml:space="preserve"> volte al mese</w:t>
             </w:r>
           </w:p>
         </w:tc>
@@ -8463,8 +9172,13 @@
             <w:pPr>
               <w:cnfStyle w:val="000000100000" w:firstRow="0" w:lastRow="0" w:firstColumn="0" w:lastColumn="0" w:oddVBand="0" w:evenVBand="0" w:oddHBand="1" w:evenHBand="0" w:firstRowFirstColumn="0" w:firstRowLastColumn="0" w:lastRowFirstColumn="0" w:lastRowLastColumn="0"/>
             </w:pPr>
-            <w:r>
-              <w:t>3 volte a settimana</w:t>
+            <w:proofErr w:type="gramStart"/>
+            <w:r>
+              <w:t>3</w:t>
+            </w:r>
+            <w:proofErr w:type="gramEnd"/>
+            <w:r>
+              <w:t xml:space="preserve"> volte a settimana</w:t>
             </w:r>
           </w:p>
         </w:tc>
@@ -8489,8 +9203,13 @@
             <w:pPr>
               <w:cnfStyle w:val="000000000000" w:firstRow="0" w:lastRow="0" w:firstColumn="0" w:lastColumn="0" w:oddVBand="0" w:evenVBand="0" w:oddHBand="0" w:evenHBand="0" w:firstRowFirstColumn="0" w:firstRowLastColumn="0" w:lastRowFirstColumn="0" w:lastRowLastColumn="0"/>
             </w:pPr>
-            <w:r>
-              <w:t>4 volte a settimana</w:t>
+            <w:proofErr w:type="gramStart"/>
+            <w:r>
+              <w:t>4</w:t>
+            </w:r>
+            <w:proofErr w:type="gramEnd"/>
+            <w:r>
+              <w:t xml:space="preserve"> volte a settimana</w:t>
             </w:r>
           </w:p>
         </w:tc>
@@ -8518,8 +9237,13 @@
             <w:pPr>
               <w:cnfStyle w:val="000000100000" w:firstRow="0" w:lastRow="0" w:firstColumn="0" w:lastColumn="0" w:oddVBand="0" w:evenVBand="0" w:oddHBand="1" w:evenHBand="0" w:firstRowFirstColumn="0" w:firstRowLastColumn="0" w:lastRowFirstColumn="0" w:lastRowLastColumn="0"/>
             </w:pPr>
-            <w:r>
-              <w:t>5 volte al mese</w:t>
+            <w:proofErr w:type="gramStart"/>
+            <w:r>
+              <w:t>5</w:t>
+            </w:r>
+            <w:proofErr w:type="gramEnd"/>
+            <w:r>
+              <w:t xml:space="preserve"> volte al mese</w:t>
             </w:r>
           </w:p>
         </w:tc>
@@ -8628,8 +9352,13 @@
             <w:pPr>
               <w:cnfStyle w:val="000000100000" w:firstRow="0" w:lastRow="0" w:firstColumn="0" w:lastColumn="0" w:oddVBand="0" w:evenVBand="0" w:oddHBand="1" w:evenHBand="0" w:firstRowFirstColumn="0" w:firstRowLastColumn="0" w:lastRowFirstColumn="0" w:lastRowLastColumn="0"/>
             </w:pPr>
-            <w:r>
-              <w:t>5 volte all’anno</w:t>
+            <w:proofErr w:type="gramStart"/>
+            <w:r>
+              <w:t>5</w:t>
+            </w:r>
+            <w:proofErr w:type="gramEnd"/>
+            <w:r>
+              <w:t xml:space="preserve"> volte all’anno</w:t>
             </w:r>
           </w:p>
         </w:tc>
@@ -8654,8 +9383,13 @@
             <w:pPr>
               <w:cnfStyle w:val="000000000000" w:firstRow="0" w:lastRow="0" w:firstColumn="0" w:lastColumn="0" w:oddVBand="0" w:evenVBand="0" w:oddHBand="0" w:evenHBand="0" w:firstRowFirstColumn="0" w:firstRowLastColumn="0" w:lastRowFirstColumn="0" w:lastRowLastColumn="0"/>
             </w:pPr>
-            <w:r>
-              <w:t>10 volte a settimana</w:t>
+            <w:proofErr w:type="gramStart"/>
+            <w:r>
+              <w:t>10</w:t>
+            </w:r>
+            <w:proofErr w:type="gramEnd"/>
+            <w:r>
+              <w:t xml:space="preserve"> volte a settimana</w:t>
             </w:r>
           </w:p>
         </w:tc>
@@ -8683,8 +9417,13 @@
             <w:pPr>
               <w:cnfStyle w:val="000000100000" w:firstRow="0" w:lastRow="0" w:firstColumn="0" w:lastColumn="0" w:oddVBand="0" w:evenVBand="0" w:oddHBand="1" w:evenHBand="0" w:firstRowFirstColumn="0" w:firstRowLastColumn="0" w:lastRowFirstColumn="0" w:lastRowLastColumn="0"/>
             </w:pPr>
-            <w:r>
-              <w:t>2 volte all’anno</w:t>
+            <w:proofErr w:type="gramStart"/>
+            <w:r>
+              <w:t>2</w:t>
+            </w:r>
+            <w:proofErr w:type="gramEnd"/>
+            <w:r>
+              <w:t xml:space="preserve"> volte all’anno</w:t>
             </w:r>
           </w:p>
         </w:tc>
@@ -8709,8 +9448,13 @@
             <w:pPr>
               <w:cnfStyle w:val="000000000000" w:firstRow="0" w:lastRow="0" w:firstColumn="0" w:lastColumn="0" w:oddVBand="0" w:evenVBand="0" w:oddHBand="0" w:evenHBand="0" w:firstRowFirstColumn="0" w:firstRowLastColumn="0" w:lastRowFirstColumn="0" w:lastRowLastColumn="0"/>
             </w:pPr>
-            <w:r>
-              <w:t>10 volte a settimana</w:t>
+            <w:proofErr w:type="gramStart"/>
+            <w:r>
+              <w:t>10</w:t>
+            </w:r>
+            <w:proofErr w:type="gramEnd"/>
+            <w:r>
+              <w:t xml:space="preserve"> volte a settimana</w:t>
             </w:r>
           </w:p>
         </w:tc>
@@ -8738,8 +9482,13 @@
             <w:pPr>
               <w:cnfStyle w:val="000000100000" w:firstRow="0" w:lastRow="0" w:firstColumn="0" w:lastColumn="0" w:oddVBand="0" w:evenVBand="0" w:oddHBand="1" w:evenHBand="0" w:firstRowFirstColumn="0" w:firstRowLastColumn="0" w:lastRowFirstColumn="0" w:lastRowLastColumn="0"/>
             </w:pPr>
-            <w:r>
-              <w:t>3 volte all’anno</w:t>
+            <w:proofErr w:type="gramStart"/>
+            <w:r>
+              <w:t>3</w:t>
+            </w:r>
+            <w:proofErr w:type="gramEnd"/>
+            <w:r>
+              <w:t xml:space="preserve"> volte all’anno</w:t>
             </w:r>
           </w:p>
         </w:tc>
@@ -8764,8 +9513,13 @@
             <w:pPr>
               <w:cnfStyle w:val="000000000000" w:firstRow="0" w:lastRow="0" w:firstColumn="0" w:lastColumn="0" w:oddVBand="0" w:evenVBand="0" w:oddHBand="0" w:evenHBand="0" w:firstRowFirstColumn="0" w:firstRowLastColumn="0" w:lastRowFirstColumn="0" w:lastRowLastColumn="0"/>
             </w:pPr>
-            <w:r>
-              <w:t>3 volte a settimana</w:t>
+            <w:proofErr w:type="gramStart"/>
+            <w:r>
+              <w:t>3</w:t>
+            </w:r>
+            <w:proofErr w:type="gramEnd"/>
+            <w:r>
+              <w:t xml:space="preserve"> volte a settimana</w:t>
             </w:r>
           </w:p>
         </w:tc>
@@ -8793,8 +9547,13 @@
             <w:pPr>
               <w:cnfStyle w:val="000000100000" w:firstRow="0" w:lastRow="0" w:firstColumn="0" w:lastColumn="0" w:oddVBand="0" w:evenVBand="0" w:oddHBand="1" w:evenHBand="0" w:firstRowFirstColumn="0" w:firstRowLastColumn="0" w:lastRowFirstColumn="0" w:lastRowLastColumn="0"/>
             </w:pPr>
-            <w:r>
-              <w:t>3 volte al mese</w:t>
+            <w:proofErr w:type="gramStart"/>
+            <w:r>
+              <w:t>3</w:t>
+            </w:r>
+            <w:proofErr w:type="gramEnd"/>
+            <w:r>
+              <w:t xml:space="preserve"> volte al mese</w:t>
             </w:r>
           </w:p>
         </w:tc>
@@ -8819,8 +9578,13 @@
             <w:pPr>
               <w:cnfStyle w:val="000000000000" w:firstRow="0" w:lastRow="0" w:firstColumn="0" w:lastColumn="0" w:oddVBand="0" w:evenVBand="0" w:oddHBand="0" w:evenHBand="0" w:firstRowFirstColumn="0" w:firstRowLastColumn="0" w:lastRowFirstColumn="0" w:lastRowLastColumn="0"/>
             </w:pPr>
-            <w:r>
-              <w:t>2 volte a settimana</w:t>
+            <w:proofErr w:type="gramStart"/>
+            <w:r>
+              <w:t>2</w:t>
+            </w:r>
+            <w:proofErr w:type="gramEnd"/>
+            <w:r>
+              <w:t xml:space="preserve"> volte a settimana</w:t>
             </w:r>
           </w:p>
         </w:tc>
@@ -8848,8 +9612,13 @@
             <w:pPr>
               <w:cnfStyle w:val="000000100000" w:firstRow="0" w:lastRow="0" w:firstColumn="0" w:lastColumn="0" w:oddVBand="0" w:evenVBand="0" w:oddHBand="1" w:evenHBand="0" w:firstRowFirstColumn="0" w:firstRowLastColumn="0" w:lastRowFirstColumn="0" w:lastRowLastColumn="0"/>
             </w:pPr>
-            <w:r>
-              <w:t>3 volte all’anno</w:t>
+            <w:proofErr w:type="gramStart"/>
+            <w:r>
+              <w:t>3</w:t>
+            </w:r>
+            <w:proofErr w:type="gramEnd"/>
+            <w:r>
+              <w:t xml:space="preserve"> volte all’anno</w:t>
             </w:r>
           </w:p>
         </w:tc>
@@ -8874,8 +9643,13 @@
             <w:pPr>
               <w:cnfStyle w:val="000000000000" w:firstRow="0" w:lastRow="0" w:firstColumn="0" w:lastColumn="0" w:oddVBand="0" w:evenVBand="0" w:oddHBand="0" w:evenHBand="0" w:firstRowFirstColumn="0" w:firstRowLastColumn="0" w:lastRowFirstColumn="0" w:lastRowLastColumn="0"/>
             </w:pPr>
-            <w:r>
-              <w:t>3 volte a settimana</w:t>
+            <w:proofErr w:type="gramStart"/>
+            <w:r>
+              <w:t>3</w:t>
+            </w:r>
+            <w:proofErr w:type="gramEnd"/>
+            <w:r>
+              <w:t xml:space="preserve"> volte a settimana</w:t>
             </w:r>
           </w:p>
         </w:tc>
@@ -8903,8 +9677,13 @@
             <w:pPr>
               <w:cnfStyle w:val="000000100000" w:firstRow="0" w:lastRow="0" w:firstColumn="0" w:lastColumn="0" w:oddVBand="0" w:evenVBand="0" w:oddHBand="1" w:evenHBand="0" w:firstRowFirstColumn="0" w:firstRowLastColumn="0" w:lastRowFirstColumn="0" w:lastRowLastColumn="0"/>
             </w:pPr>
-            <w:r>
-              <w:t>6 volte a settimana</w:t>
+            <w:proofErr w:type="gramStart"/>
+            <w:r>
+              <w:t>6</w:t>
+            </w:r>
+            <w:proofErr w:type="gramEnd"/>
+            <w:r>
+              <w:t xml:space="preserve"> volte a settimana</w:t>
             </w:r>
           </w:p>
         </w:tc>
@@ -8958,8 +9737,13 @@
             <w:pPr>
               <w:cnfStyle w:val="000000100000" w:firstRow="0" w:lastRow="0" w:firstColumn="0" w:lastColumn="0" w:oddVBand="0" w:evenVBand="0" w:oddHBand="1" w:evenHBand="0" w:firstRowFirstColumn="0" w:firstRowLastColumn="0" w:lastRowFirstColumn="0" w:lastRowLastColumn="0"/>
             </w:pPr>
-            <w:r>
-              <w:t>3 volte all’anno</w:t>
+            <w:proofErr w:type="gramStart"/>
+            <w:r>
+              <w:t>3</w:t>
+            </w:r>
+            <w:proofErr w:type="gramEnd"/>
+            <w:r>
+              <w:t xml:space="preserve"> volte all’anno</w:t>
             </w:r>
           </w:p>
         </w:tc>
@@ -8984,8 +9768,13 @@
             <w:pPr>
               <w:cnfStyle w:val="000000000000" w:firstRow="0" w:lastRow="0" w:firstColumn="0" w:lastColumn="0" w:oddVBand="0" w:evenVBand="0" w:oddHBand="0" w:evenHBand="0" w:firstRowFirstColumn="0" w:firstRowLastColumn="0" w:lastRowFirstColumn="0" w:lastRowLastColumn="0"/>
             </w:pPr>
-            <w:r>
-              <w:t>2 volte al mese</w:t>
+            <w:proofErr w:type="gramStart"/>
+            <w:r>
+              <w:t>2</w:t>
+            </w:r>
+            <w:proofErr w:type="gramEnd"/>
+            <w:r>
+              <w:t xml:space="preserve"> volte al mese</w:t>
             </w:r>
           </w:p>
         </w:tc>
@@ -9013,8 +9802,13 @@
             <w:pPr>
               <w:cnfStyle w:val="000000100000" w:firstRow="0" w:lastRow="0" w:firstColumn="0" w:lastColumn="0" w:oddVBand="0" w:evenVBand="0" w:oddHBand="1" w:evenHBand="0" w:firstRowFirstColumn="0" w:firstRowLastColumn="0" w:lastRowFirstColumn="0" w:lastRowLastColumn="0"/>
             </w:pPr>
-            <w:r>
-              <w:t>2 volte all’anno</w:t>
+            <w:proofErr w:type="gramStart"/>
+            <w:r>
+              <w:t>2</w:t>
+            </w:r>
+            <w:proofErr w:type="gramEnd"/>
+            <w:r>
+              <w:t xml:space="preserve"> volte all’anno</w:t>
             </w:r>
           </w:p>
         </w:tc>
@@ -9039,8 +9833,13 @@
             <w:pPr>
               <w:cnfStyle w:val="000000000000" w:firstRow="0" w:lastRow="0" w:firstColumn="0" w:lastColumn="0" w:oddVBand="0" w:evenVBand="0" w:oddHBand="0" w:evenHBand="0" w:firstRowFirstColumn="0" w:firstRowLastColumn="0" w:lastRowFirstColumn="0" w:lastRowLastColumn="0"/>
             </w:pPr>
-            <w:r>
-              <w:t>2 volte al mese</w:t>
+            <w:proofErr w:type="gramStart"/>
+            <w:r>
+              <w:t>2</w:t>
+            </w:r>
+            <w:proofErr w:type="gramEnd"/>
+            <w:r>
+              <w:t xml:space="preserve"> volte al mese</w:t>
             </w:r>
           </w:p>
         </w:tc>
@@ -9068,8 +9867,13 @@
             <w:pPr>
               <w:cnfStyle w:val="000000100000" w:firstRow="0" w:lastRow="0" w:firstColumn="0" w:lastColumn="0" w:oddVBand="0" w:evenVBand="0" w:oddHBand="1" w:evenHBand="0" w:firstRowFirstColumn="0" w:firstRowLastColumn="0" w:lastRowFirstColumn="0" w:lastRowLastColumn="0"/>
             </w:pPr>
-            <w:r>
-              <w:t>2 volte all’anno</w:t>
+            <w:proofErr w:type="gramStart"/>
+            <w:r>
+              <w:t>2</w:t>
+            </w:r>
+            <w:proofErr w:type="gramEnd"/>
+            <w:r>
+              <w:t xml:space="preserve"> volte all’anno</w:t>
             </w:r>
           </w:p>
         </w:tc>
@@ -9094,8 +9898,13 @@
             <w:pPr>
               <w:cnfStyle w:val="000000000000" w:firstRow="0" w:lastRow="0" w:firstColumn="0" w:lastColumn="0" w:oddVBand="0" w:evenVBand="0" w:oddHBand="0" w:evenHBand="0" w:firstRowFirstColumn="0" w:firstRowLastColumn="0" w:lastRowFirstColumn="0" w:lastRowLastColumn="0"/>
             </w:pPr>
-            <w:r>
-              <w:t>2 volte al giorno</w:t>
+            <w:proofErr w:type="gramStart"/>
+            <w:r>
+              <w:t>2</w:t>
+            </w:r>
+            <w:proofErr w:type="gramEnd"/>
+            <w:r>
+              <w:t xml:space="preserve"> volte al giorno</w:t>
             </w:r>
           </w:p>
         </w:tc>
@@ -9149,8 +9958,13 @@
             <w:pPr>
               <w:cnfStyle w:val="000000000000" w:firstRow="0" w:lastRow="0" w:firstColumn="0" w:lastColumn="0" w:oddVBand="0" w:evenVBand="0" w:oddHBand="0" w:evenHBand="0" w:firstRowFirstColumn="0" w:firstRowLastColumn="0" w:lastRowFirstColumn="0" w:lastRowLastColumn="0"/>
             </w:pPr>
-            <w:r>
-              <w:t>5 volte a settimana</w:t>
+            <w:proofErr w:type="gramStart"/>
+            <w:r>
+              <w:t>5</w:t>
+            </w:r>
+            <w:proofErr w:type="gramEnd"/>
+            <w:r>
+              <w:t xml:space="preserve"> volte a settimana</w:t>
             </w:r>
           </w:p>
         </w:tc>
@@ -9178,8 +9992,13 @@
             <w:pPr>
               <w:cnfStyle w:val="000000100000" w:firstRow="0" w:lastRow="0" w:firstColumn="0" w:lastColumn="0" w:oddVBand="0" w:evenVBand="0" w:oddHBand="1" w:evenHBand="0" w:firstRowFirstColumn="0" w:firstRowLastColumn="0" w:lastRowFirstColumn="0" w:lastRowLastColumn="0"/>
             </w:pPr>
-            <w:r>
-              <w:t>5 volte al mese</w:t>
+            <w:proofErr w:type="gramStart"/>
+            <w:r>
+              <w:t>5</w:t>
+            </w:r>
+            <w:proofErr w:type="gramEnd"/>
+            <w:r>
+              <w:t xml:space="preserve"> volte al mese</w:t>
             </w:r>
           </w:p>
         </w:tc>
@@ -9204,8 +10023,13 @@
             <w:pPr>
               <w:cnfStyle w:val="000000000000" w:firstRow="0" w:lastRow="0" w:firstColumn="0" w:lastColumn="0" w:oddVBand="0" w:evenVBand="0" w:oddHBand="0" w:evenHBand="0" w:firstRowFirstColumn="0" w:firstRowLastColumn="0" w:lastRowFirstColumn="0" w:lastRowLastColumn="0"/>
             </w:pPr>
-            <w:r>
-              <w:t>5 volte al mese</w:t>
+            <w:proofErr w:type="gramStart"/>
+            <w:r>
+              <w:t>5</w:t>
+            </w:r>
+            <w:proofErr w:type="gramEnd"/>
+            <w:r>
+              <w:t xml:space="preserve"> volte al mese</w:t>
             </w:r>
           </w:p>
         </w:tc>
@@ -9233,8 +10057,13 @@
             <w:pPr>
               <w:cnfStyle w:val="000000100000" w:firstRow="0" w:lastRow="0" w:firstColumn="0" w:lastColumn="0" w:oddVBand="0" w:evenVBand="0" w:oddHBand="1" w:evenHBand="0" w:firstRowFirstColumn="0" w:firstRowLastColumn="0" w:lastRowFirstColumn="0" w:lastRowLastColumn="0"/>
             </w:pPr>
-            <w:r>
-              <w:t>10 volte al giorno</w:t>
+            <w:proofErr w:type="gramStart"/>
+            <w:r>
+              <w:t>10</w:t>
+            </w:r>
+            <w:proofErr w:type="gramEnd"/>
+            <w:r>
+              <w:t xml:space="preserve"> volte al giorno</w:t>
             </w:r>
           </w:p>
         </w:tc>
@@ -9259,8 +10088,13 @@
             <w:pPr>
               <w:cnfStyle w:val="000000000000" w:firstRow="0" w:lastRow="0" w:firstColumn="0" w:lastColumn="0" w:oddVBand="0" w:evenVBand="0" w:oddHBand="0" w:evenHBand="0" w:firstRowFirstColumn="0" w:firstRowLastColumn="0" w:lastRowFirstColumn="0" w:lastRowLastColumn="0"/>
             </w:pPr>
-            <w:r>
-              <w:t>10 volte al giorno</w:t>
+            <w:proofErr w:type="gramStart"/>
+            <w:r>
+              <w:t>10</w:t>
+            </w:r>
+            <w:proofErr w:type="gramEnd"/>
+            <w:r>
+              <w:t xml:space="preserve"> volte al giorno</w:t>
             </w:r>
           </w:p>
         </w:tc>
@@ -9288,8 +10122,13 @@
             <w:pPr>
               <w:cnfStyle w:val="000000100000" w:firstRow="0" w:lastRow="0" w:firstColumn="0" w:lastColumn="0" w:oddVBand="0" w:evenVBand="0" w:oddHBand="1" w:evenHBand="0" w:firstRowFirstColumn="0" w:firstRowLastColumn="0" w:lastRowFirstColumn="0" w:lastRowLastColumn="0"/>
             </w:pPr>
-            <w:r>
-              <w:t>2 volte al mese</w:t>
+            <w:proofErr w:type="gramStart"/>
+            <w:r>
+              <w:t>2</w:t>
+            </w:r>
+            <w:proofErr w:type="gramEnd"/>
+            <w:r>
+              <w:t xml:space="preserve"> volte al mese</w:t>
             </w:r>
           </w:p>
         </w:tc>
@@ -9314,8 +10153,13 @@
             <w:pPr>
               <w:cnfStyle w:val="000000000000" w:firstRow="0" w:lastRow="0" w:firstColumn="0" w:lastColumn="0" w:oddVBand="0" w:evenVBand="0" w:oddHBand="0" w:evenHBand="0" w:firstRowFirstColumn="0" w:firstRowLastColumn="0" w:lastRowFirstColumn="0" w:lastRowLastColumn="0"/>
             </w:pPr>
-            <w:r>
-              <w:t>10 volte al giorno</w:t>
+            <w:proofErr w:type="gramStart"/>
+            <w:r>
+              <w:t>10</w:t>
+            </w:r>
+            <w:proofErr w:type="gramEnd"/>
+            <w:r>
+              <w:t xml:space="preserve"> volte al giorno</w:t>
             </w:r>
           </w:p>
         </w:tc>
@@ -9343,8 +10187,13 @@
             <w:pPr>
               <w:cnfStyle w:val="000000100000" w:firstRow="0" w:lastRow="0" w:firstColumn="0" w:lastColumn="0" w:oddVBand="0" w:evenVBand="0" w:oddHBand="1" w:evenHBand="0" w:firstRowFirstColumn="0" w:firstRowLastColumn="0" w:lastRowFirstColumn="0" w:lastRowLastColumn="0"/>
             </w:pPr>
-            <w:r>
-              <w:t>2 volte a settimana</w:t>
+            <w:proofErr w:type="gramStart"/>
+            <w:r>
+              <w:t>2</w:t>
+            </w:r>
+            <w:proofErr w:type="gramEnd"/>
+            <w:r>
+              <w:t xml:space="preserve"> volte a settimana</w:t>
             </w:r>
           </w:p>
         </w:tc>
@@ -9369,8 +10218,13 @@
             <w:pPr>
               <w:cnfStyle w:val="000000000000" w:firstRow="0" w:lastRow="0" w:firstColumn="0" w:lastColumn="0" w:oddVBand="0" w:evenVBand="0" w:oddHBand="0" w:evenHBand="0" w:firstRowFirstColumn="0" w:firstRowLastColumn="0" w:lastRowFirstColumn="0" w:lastRowLastColumn="0"/>
             </w:pPr>
-            <w:r>
-              <w:t>2 volte al mese</w:t>
+            <w:proofErr w:type="gramStart"/>
+            <w:r>
+              <w:t>2</w:t>
+            </w:r>
+            <w:proofErr w:type="gramEnd"/>
+            <w:r>
+              <w:t xml:space="preserve"> volte al mese</w:t>
             </w:r>
           </w:p>
         </w:tc>
@@ -9386,6 +10240,7 @@
           </w:tcPr>
           <w:p>
             <w:r>
+              <w:lastRenderedPageBreak/>
               <w:t>37</w:t>
             </w:r>
           </w:p>
@@ -9479,8 +10334,13 @@
             <w:pPr>
               <w:cnfStyle w:val="000000000000" w:firstRow="0" w:lastRow="0" w:firstColumn="0" w:lastColumn="0" w:oddVBand="0" w:evenVBand="0" w:oddHBand="0" w:evenHBand="0" w:firstRowFirstColumn="0" w:firstRowLastColumn="0" w:lastRowFirstColumn="0" w:lastRowLastColumn="0"/>
             </w:pPr>
-            <w:r>
-              <w:t>2 volte a settimana</w:t>
+            <w:proofErr w:type="gramStart"/>
+            <w:r>
+              <w:t>2</w:t>
+            </w:r>
+            <w:proofErr w:type="gramEnd"/>
+            <w:r>
+              <w:t xml:space="preserve"> volte a settimana</w:t>
             </w:r>
           </w:p>
         </w:tc>
@@ -9499,7 +10359,6 @@
           <w:b/>
           <w:bCs/>
         </w:rPr>
-        <w:lastRenderedPageBreak/>
         <w:t>Analisi delle ridondanze</w:t>
       </w:r>
     </w:p>
@@ -9538,7 +10397,15 @@
     </w:p>
     <w:p>
       <w:r>
-        <w:t>Il ricalcolo degli accessi rimanenti avviene in media 2 volte a settimana, ossia ogni volta che l’ iscritto effettua un’ accesso;</w:t>
+        <w:t xml:space="preserve">Il ricalcolo degli accessi rimanenti avviene in media 2 volte a settimana, ossia ogni volta che </w:t>
+      </w:r>
+      <w:proofErr w:type="gramStart"/>
+      <w:r>
+        <w:t>l’ iscritto</w:t>
+      </w:r>
+      <w:proofErr w:type="gramEnd"/>
+      <w:r>
+        <w:t xml:space="preserve"> effettua un’ accesso;</w:t>
       </w:r>
     </w:p>
     <w:p>
@@ -10019,7 +10886,15 @@
     </w:p>
     <w:p>
       <w:r>
-        <w:t>Nota: l’ operazione 35 è un operazione che va svolta mediamente 2 volte a settimana per ogni iscritto, ossia facendo riferimento alla tavola dei volumi circa 100 volte l’ anno (nel caso medio in cui esegua 2 accessi a settimana ogni settimana)</w:t>
+        <w:t xml:space="preserve">Nota: </w:t>
+      </w:r>
+      <w:proofErr w:type="gramStart"/>
+      <w:r>
+        <w:t>l’ operazione</w:t>
+      </w:r>
+      <w:proofErr w:type="gramEnd"/>
+      <w:r>
+        <w:t xml:space="preserve"> 35 è un operazione che va svolta mediamente 2 volte a settimana per ogni iscritto, ossia facendo riferimento alla tavola dei volumi circa 100 volte l’ anno (nel caso medio in cui esegua 2 accessi a settimana ogni settimana)</w:t>
       </w:r>
     </w:p>
     <w:p>
@@ -10388,6 +11263,7 @@
     <w:p/>
     <w:p>
       <w:r>
+        <w:lastRenderedPageBreak/>
         <w:t>Calcolo dei costi totali:</w:t>
       </w:r>
     </w:p>
@@ -10565,7 +11441,6 @@
           </w:tcPr>
           <w:p>
             <w:r>
-              <w:lastRenderedPageBreak/>
               <w:t>Operazione</w:t>
             </w:r>
           </w:p>
@@ -10698,7 +11573,15 @@
     </w:p>
     <w:p>
       <w:r>
-        <w:t>Si ottiene un fattore di riduzione delle operazioni di circa 21 volte, quindi conviene inserire la ridondanza</w:t>
+        <w:t xml:space="preserve">Si ottiene un fattore di riduzione delle operazioni di circa 21 </w:t>
+      </w:r>
+      <w:proofErr w:type="gramStart"/>
+      <w:r>
+        <w:t>volte, quindi</w:t>
+      </w:r>
+      <w:proofErr w:type="gramEnd"/>
+      <w:r>
+        <w:t xml:space="preserve"> conviene inserire la ridondanza</w:t>
       </w:r>
       <w:bookmarkEnd w:id="0"/>
     </w:p>
@@ -10785,7 +11668,15 @@
     </w:p>
     <w:p>
       <w:r>
-        <w:t>il ricalcolo dei posti disponibili avviene ogni volta che un iscritto si deve prenotare quindi mediamente è un operazione che viene svolta una decina di volte al giorno</w:t>
+        <w:t xml:space="preserve">il ricalcolo dei posti disponibili avviene ogni volta che un iscritto si deve prenotare quindi mediamente è </w:t>
+      </w:r>
+      <w:proofErr w:type="gramStart"/>
+      <w:r>
+        <w:t>un operazione</w:t>
+      </w:r>
+      <w:proofErr w:type="gramEnd"/>
+      <w:r>
+        <w:t xml:space="preserve"> che viene svolta una decina di volte al giorno</w:t>
       </w:r>
     </w:p>
     <w:tbl>
@@ -10991,6 +11882,7 @@
     </w:p>
     <w:p>
       <w:r>
+        <w:lastRenderedPageBreak/>
         <w:t>la visualizzazione delle sessioni prenotabili avviene con la stessa frequenza del calcolo dei posti rimanenti,</w:t>
       </w:r>
     </w:p>
@@ -11042,7 +11934,6 @@
           </w:tcPr>
           <w:p>
             <w:r>
-              <w:lastRenderedPageBreak/>
               <w:t>Concetto</w:t>
             </w:r>
           </w:p>
@@ -12045,7 +12936,15 @@
     </w:p>
     <w:p>
       <w:r>
-        <w:t>(ER_senza_gerarchie.drawio)</w:t>
+        <w:t>(ER_senza_</w:t>
+      </w:r>
+      <w:proofErr w:type="gramStart"/>
+      <w:r>
+        <w:t>gerarchie.drawio</w:t>
+      </w:r>
+      <w:proofErr w:type="gramEnd"/>
+      <w:r>
+        <w:t>)</w:t>
       </w:r>
     </w:p>
     <w:p/>
@@ -12808,7 +13707,15 @@
     </w:p>
     <w:p>
       <w:r>
-        <w:t>(ER_ristrutturato.drawio)</w:t>
+        <w:t>(ER_</w:t>
+      </w:r>
+      <w:proofErr w:type="gramStart"/>
+      <w:r>
+        <w:t>ristrutturato.drawio</w:t>
+      </w:r>
+      <w:proofErr w:type="gramEnd"/>
+      <w:r>
+        <w:t>)</w:t>
       </w:r>
     </w:p>
     <w:p/>
@@ -13459,6 +14366,1170 @@
       </w:tr>
     </w:tbl>
     <w:p/>
+    <w:p>
+      <w:r>
+        <w:lastRenderedPageBreak/>
+        <w:t>Traduzione verso il modello relazionale</w:t>
+      </w:r>
+    </w:p>
+    <w:tbl>
+      <w:tblPr>
+        <w:tblStyle w:val="Grigliatabella"/>
+        <w:tblW w:w="0" w:type="auto"/>
+        <w:tblLook w:val="04A0" w:firstRow="1" w:lastRow="0" w:firstColumn="1" w:lastColumn="0" w:noHBand="0" w:noVBand="1"/>
+      </w:tblPr>
+      <w:tblGrid>
+        <w:gridCol w:w="1623"/>
+        <w:gridCol w:w="5403"/>
+        <w:gridCol w:w="2602"/>
+      </w:tblGrid>
+      <w:tr>
+        <w:tc>
+          <w:tcPr>
+            <w:tcW w:w="1406" w:type="dxa"/>
+          </w:tcPr>
+          <w:p>
+            <w:r>
+              <w:t>Entità-Relazione</w:t>
+            </w:r>
+          </w:p>
+        </w:tc>
+        <w:tc>
+          <w:tcPr>
+            <w:tcW w:w="6047" w:type="dxa"/>
+          </w:tcPr>
+          <w:p>
+            <w:pPr>
+              <w:jc w:val="center"/>
+            </w:pPr>
+            <w:r>
+              <w:t>Traduzione</w:t>
+            </w:r>
+          </w:p>
+        </w:tc>
+        <w:tc>
+          <w:tcPr>
+            <w:tcW w:w="2175" w:type="dxa"/>
+          </w:tcPr>
+          <w:p>
+            <w:pPr>
+              <w:jc w:val="center"/>
+            </w:pPr>
+          </w:p>
+        </w:tc>
+      </w:tr>
+      <w:tr>
+        <w:tc>
+          <w:tcPr>
+            <w:tcW w:w="1406" w:type="dxa"/>
+          </w:tcPr>
+          <w:p>
+            <w:r>
+              <w:t>Iscritto</w:t>
+            </w:r>
+          </w:p>
+        </w:tc>
+        <w:tc>
+          <w:tcPr>
+            <w:tcW w:w="6047" w:type="dxa"/>
+          </w:tcPr>
+          <w:p>
+            <w:proofErr w:type="gramStart"/>
+            <w:r>
+              <w:t>Iscritto(</w:t>
+            </w:r>
+            <w:proofErr w:type="gramEnd"/>
+            <w:r>
+              <w:rPr>
+                <w:u w:val="single"/>
+              </w:rPr>
+              <w:t>CF</w:t>
+            </w:r>
+            <w:r>
+              <w:t>, E-mail, Password, Username, DataNascita, Cognome, Nome)</w:t>
+            </w:r>
+          </w:p>
+        </w:tc>
+        <w:tc>
+          <w:tcPr>
+            <w:tcW w:w="2175" w:type="dxa"/>
+          </w:tcPr>
+          <w:p/>
+        </w:tc>
+      </w:tr>
+      <w:tr>
+        <w:tc>
+          <w:tcPr>
+            <w:tcW w:w="1406" w:type="dxa"/>
+          </w:tcPr>
+          <w:p>
+            <w:r>
+              <w:t>Accesso</w:t>
+            </w:r>
+          </w:p>
+        </w:tc>
+        <w:tc>
+          <w:tcPr>
+            <w:tcW w:w="6047" w:type="dxa"/>
+          </w:tcPr>
+          <w:p>
+            <w:proofErr w:type="gramStart"/>
+            <w:r>
+              <w:t>Accesso(</w:t>
+            </w:r>
+            <w:proofErr w:type="gramEnd"/>
+            <w:r>
+              <w:rPr>
+                <w:u w:val="single"/>
+              </w:rPr>
+              <w:t>CF</w:t>
+            </w:r>
+            <w:r>
+              <w:t>,</w:t>
+            </w:r>
+            <w:r>
+              <w:rPr>
+                <w:u w:val="single"/>
+              </w:rPr>
+              <w:t>CodSessione</w:t>
+            </w:r>
+            <w:r>
+              <w:t>)</w:t>
+            </w:r>
+          </w:p>
+        </w:tc>
+        <w:tc>
+          <w:tcPr>
+            <w:tcW w:w="2175" w:type="dxa"/>
+          </w:tcPr>
+          <w:p>
+            <w:r>
+              <w:t>CF-&gt;Iscritto.CF,</w:t>
+            </w:r>
+          </w:p>
+          <w:p>
+            <w:r>
+              <w:t>CodSessione-&gt;Sessione.CodSessione</w:t>
+            </w:r>
+          </w:p>
+        </w:tc>
+      </w:tr>
+      <w:tr>
+        <w:tc>
+          <w:tcPr>
+            <w:tcW w:w="1406" w:type="dxa"/>
+          </w:tcPr>
+          <w:p>
+            <w:r>
+              <w:t>Sessione</w:t>
+            </w:r>
+          </w:p>
+        </w:tc>
+        <w:tc>
+          <w:tcPr>
+            <w:tcW w:w="6047" w:type="dxa"/>
+          </w:tcPr>
+          <w:p>
+            <w:proofErr w:type="gramStart"/>
+            <w:r>
+              <w:t>Sessione(</w:t>
+            </w:r>
+            <w:proofErr w:type="gramEnd"/>
+            <w:r>
+              <w:rPr>
+                <w:u w:val="single"/>
+              </w:rPr>
+              <w:t>CodSessione</w:t>
+            </w:r>
+            <w:r>
+              <w:t>,</w:t>
+            </w:r>
+            <w:r>
+              <w:t>Giorno, Mese, Anno, OraInizio,OraFine,Capienza,PostiRim</w:t>
+            </w:r>
+            <w:r>
+              <w:t>)</w:t>
+            </w:r>
+          </w:p>
+        </w:tc>
+        <w:tc>
+          <w:tcPr>
+            <w:tcW w:w="2175" w:type="dxa"/>
+          </w:tcPr>
+          <w:p/>
+        </w:tc>
+      </w:tr>
+      <w:tr>
+        <w:tc>
+          <w:tcPr>
+            <w:tcW w:w="1406" w:type="dxa"/>
+          </w:tcPr>
+          <w:p>
+            <w:r>
+              <w:t>Prenotazione</w:t>
+            </w:r>
+          </w:p>
+        </w:tc>
+        <w:tc>
+          <w:tcPr>
+            <w:tcW w:w="6047" w:type="dxa"/>
+          </w:tcPr>
+          <w:p>
+            <w:proofErr w:type="gramStart"/>
+            <w:r>
+              <w:t>Prenotazione(</w:t>
+            </w:r>
+            <w:proofErr w:type="gramEnd"/>
+            <w:r>
+              <w:rPr>
+                <w:u w:val="single"/>
+              </w:rPr>
+              <w:t>CF</w:t>
+            </w:r>
+            <w:r>
+              <w:rPr>
+                <w:u w:val="single"/>
+              </w:rPr>
+              <w:t xml:space="preserve">, </w:t>
+            </w:r>
+            <w:r>
+              <w:rPr>
+                <w:u w:val="single"/>
+              </w:rPr>
+              <w:t>Anno, Giorno, Mese,Iscritto</w:t>
+            </w:r>
+            <w:r>
+              <w:t xml:space="preserve"> </w:t>
+            </w:r>
+            <w:r>
+              <w:t>,</w:t>
+            </w:r>
+            <w:r>
+              <w:t>Sessione</w:t>
+            </w:r>
+            <w:r>
+              <w:t>)</w:t>
+            </w:r>
+          </w:p>
+        </w:tc>
+        <w:tc>
+          <w:tcPr>
+            <w:tcW w:w="2175" w:type="dxa"/>
+          </w:tcPr>
+          <w:p/>
+        </w:tc>
+      </w:tr>
+      <w:tr>
+        <w:tc>
+          <w:tcPr>
+            <w:tcW w:w="1406" w:type="dxa"/>
+          </w:tcPr>
+          <w:p>
+            <w:r>
+              <w:t>Corso</w:t>
+            </w:r>
+          </w:p>
+        </w:tc>
+        <w:tc>
+          <w:tcPr>
+            <w:tcW w:w="6047" w:type="dxa"/>
+          </w:tcPr>
+          <w:p>
+            <w:proofErr w:type="gramStart"/>
+            <w:r>
+              <w:t>Corso(</w:t>
+            </w:r>
+            <w:proofErr w:type="gramEnd"/>
+            <w:r>
+              <w:rPr>
+                <w:u w:val="single"/>
+              </w:rPr>
+              <w:t>Nome</w:t>
+            </w:r>
+            <w:r>
+              <w:t>,</w:t>
+            </w:r>
+            <w:r>
+              <w:rPr>
+                <w:u w:val="single"/>
+              </w:rPr>
+              <w:t xml:space="preserve"> </w:t>
+            </w:r>
+            <w:r>
+              <w:t>CodIstruttore</w:t>
+            </w:r>
+            <w:r>
+              <w:rPr>
+                <w:u w:val="single"/>
+              </w:rPr>
+              <w:t>,</w:t>
+            </w:r>
+            <w:r>
+              <w:t xml:space="preserve"> Luogo)</w:t>
+            </w:r>
+          </w:p>
+        </w:tc>
+        <w:tc>
+          <w:tcPr>
+            <w:tcW w:w="2175" w:type="dxa"/>
+          </w:tcPr>
+          <w:p>
+            <w:r>
+              <w:t>CodIstruttore-&gt;Istruttore.CodIstruttore</w:t>
+            </w:r>
+          </w:p>
+        </w:tc>
+      </w:tr>
+      <w:tr>
+        <w:tc>
+          <w:tcPr>
+            <w:tcW w:w="1406" w:type="dxa"/>
+          </w:tcPr>
+          <w:p>
+            <w:r>
+              <w:t>Afferenza</w:t>
+            </w:r>
+          </w:p>
+        </w:tc>
+        <w:tc>
+          <w:tcPr>
+            <w:tcW w:w="6047" w:type="dxa"/>
+          </w:tcPr>
+          <w:p>
+            <w:proofErr w:type="gramStart"/>
+            <w:r>
+              <w:t>Afferenza(</w:t>
+            </w:r>
+            <w:proofErr w:type="gramEnd"/>
+            <w:r>
+              <w:rPr>
+                <w:u w:val="single"/>
+              </w:rPr>
+              <w:t>CodSessione</w:t>
+            </w:r>
+            <w:r>
+              <w:t>,</w:t>
+            </w:r>
+            <w:r>
+              <w:rPr>
+                <w:u w:val="single"/>
+              </w:rPr>
+              <w:t>Corso</w:t>
+            </w:r>
+            <w:r>
+              <w:t>)</w:t>
+            </w:r>
+          </w:p>
+        </w:tc>
+        <w:tc>
+          <w:tcPr>
+            <w:tcW w:w="2175" w:type="dxa"/>
+          </w:tcPr>
+          <w:p>
+            <w:r>
+              <w:t>CodSessione-&gt;Sessione.CodSessione,</w:t>
+            </w:r>
+          </w:p>
+          <w:p>
+            <w:r>
+              <w:t>Corso-&gt;Corso.Nome</w:t>
+            </w:r>
+          </w:p>
+        </w:tc>
+      </w:tr>
+      <w:tr>
+        <w:tc>
+          <w:tcPr>
+            <w:tcW w:w="1406" w:type="dxa"/>
+          </w:tcPr>
+          <w:p>
+            <w:r>
+              <w:t>Dipendente</w:t>
+            </w:r>
+          </w:p>
+        </w:tc>
+        <w:tc>
+          <w:tcPr>
+            <w:tcW w:w="6047" w:type="dxa"/>
+          </w:tcPr>
+          <w:p>
+            <w:proofErr w:type="gramStart"/>
+            <w:r>
+              <w:t>Dipendente(</w:t>
+            </w:r>
+            <w:proofErr w:type="gramEnd"/>
+            <w:r>
+              <w:rPr>
+                <w:u w:val="single"/>
+              </w:rPr>
+              <w:t>CF</w:t>
+            </w:r>
+            <w:r>
+              <w:t>, Nome, Cognome, DataNascita)</w:t>
+            </w:r>
+          </w:p>
+        </w:tc>
+        <w:tc>
+          <w:tcPr>
+            <w:tcW w:w="2175" w:type="dxa"/>
+          </w:tcPr>
+          <w:p>
+            <w:pPr>
+              <w:rPr>
+                <w:highlight w:val="yellow"/>
+              </w:rPr>
+            </w:pPr>
+          </w:p>
+        </w:tc>
+      </w:tr>
+      <w:tr>
+        <w:tc>
+          <w:tcPr>
+            <w:tcW w:w="1406" w:type="dxa"/>
+          </w:tcPr>
+          <w:p>
+            <w:r>
+              <w:t>Istruttore</w:t>
+            </w:r>
+          </w:p>
+        </w:tc>
+        <w:tc>
+          <w:tcPr>
+            <w:tcW w:w="6047" w:type="dxa"/>
+          </w:tcPr>
+          <w:p>
+            <w:proofErr w:type="gramStart"/>
+            <w:r>
+              <w:t>Istruttore(</w:t>
+            </w:r>
+            <w:proofErr w:type="gramEnd"/>
+            <w:r>
+              <w:rPr>
+                <w:u w:val="single"/>
+              </w:rPr>
+              <w:t>C</w:t>
+            </w:r>
+            <w:r>
+              <w:rPr>
+                <w:u w:val="single"/>
+              </w:rPr>
+              <w:t>odIstruttore</w:t>
+            </w:r>
+            <w:r>
+              <w:t>, Certificazione)</w:t>
+            </w:r>
+          </w:p>
+        </w:tc>
+        <w:tc>
+          <w:tcPr>
+            <w:tcW w:w="2175" w:type="dxa"/>
+          </w:tcPr>
+          <w:p>
+            <w:r>
+              <w:t>CodIstruttore-&gt;Dipendente.CF</w:t>
+            </w:r>
+          </w:p>
+        </w:tc>
+      </w:tr>
+      <w:tr>
+        <w:tc>
+          <w:tcPr>
+            <w:tcW w:w="1406" w:type="dxa"/>
+          </w:tcPr>
+          <w:p>
+            <w:r>
+              <w:t>OrarioDip</w:t>
+            </w:r>
+          </w:p>
+        </w:tc>
+        <w:tc>
+          <w:tcPr>
+            <w:tcW w:w="6047" w:type="dxa"/>
+          </w:tcPr>
+          <w:p>
+            <w:proofErr w:type="gramStart"/>
+            <w:r>
+              <w:t>OrarioDip(</w:t>
+            </w:r>
+            <w:proofErr w:type="gramEnd"/>
+            <w:r>
+              <w:rPr>
+                <w:u w:val="single"/>
+              </w:rPr>
+              <w:t>CodOrario</w:t>
+            </w:r>
+            <w:r>
+              <w:t>,Giorno,Mese,Anno,OraInizio,OraFine)</w:t>
+            </w:r>
+          </w:p>
+        </w:tc>
+        <w:tc>
+          <w:tcPr>
+            <w:tcW w:w="2175" w:type="dxa"/>
+          </w:tcPr>
+          <w:p/>
+        </w:tc>
+      </w:tr>
+      <w:tr>
+        <w:tc>
+          <w:tcPr>
+            <w:tcW w:w="1406" w:type="dxa"/>
+          </w:tcPr>
+          <w:p>
+            <w:r>
+              <w:t>Svolgimento</w:t>
+            </w:r>
+          </w:p>
+        </w:tc>
+        <w:tc>
+          <w:tcPr>
+            <w:tcW w:w="6047" w:type="dxa"/>
+          </w:tcPr>
+          <w:p>
+            <w:proofErr w:type="gramStart"/>
+            <w:r>
+              <w:t>Svolgimento(</w:t>
+            </w:r>
+            <w:proofErr w:type="gramEnd"/>
+            <w:r>
+              <w:rPr>
+                <w:u w:val="single"/>
+              </w:rPr>
+              <w:t>Dipendente</w:t>
+            </w:r>
+            <w:r>
+              <w:t>,</w:t>
+            </w:r>
+            <w:r>
+              <w:rPr>
+                <w:u w:val="single"/>
+              </w:rPr>
+              <w:t>CodOrario</w:t>
+            </w:r>
+            <w:r>
+              <w:t>)</w:t>
+            </w:r>
+          </w:p>
+        </w:tc>
+        <w:tc>
+          <w:tcPr>
+            <w:tcW w:w="2175" w:type="dxa"/>
+          </w:tcPr>
+          <w:p>
+            <w:r>
+              <w:t>Dipendente-&gt;Dipendente.CF,</w:t>
+            </w:r>
+          </w:p>
+          <w:p>
+            <w:r>
+              <w:t>CodOrario-&gt;OrarioDip.CodOrario</w:t>
+            </w:r>
+          </w:p>
+        </w:tc>
+      </w:tr>
+      <w:tr>
+        <w:tc>
+          <w:tcPr>
+            <w:tcW w:w="1406" w:type="dxa"/>
+          </w:tcPr>
+          <w:p>
+            <w:r>
+              <w:t>Segretario</w:t>
+            </w:r>
+          </w:p>
+        </w:tc>
+        <w:tc>
+          <w:tcPr>
+            <w:tcW w:w="6047" w:type="dxa"/>
+          </w:tcPr>
+          <w:p>
+            <w:proofErr w:type="gramStart"/>
+            <w:r>
+              <w:t>Segretario(</w:t>
+            </w:r>
+            <w:proofErr w:type="gramEnd"/>
+            <w:r>
+              <w:rPr>
+                <w:u w:val="single"/>
+              </w:rPr>
+              <w:t>CodSegretario</w:t>
+            </w:r>
+            <w:r>
+              <w:t>, E-mail)</w:t>
+            </w:r>
+          </w:p>
+        </w:tc>
+        <w:tc>
+          <w:tcPr>
+            <w:tcW w:w="2175" w:type="dxa"/>
+          </w:tcPr>
+          <w:p>
+            <w:r>
+              <w:t>CodSegretario-&gt;Segretario.CF</w:t>
+            </w:r>
+          </w:p>
+        </w:tc>
+      </w:tr>
+      <w:tr>
+        <w:tc>
+          <w:tcPr>
+            <w:tcW w:w="1406" w:type="dxa"/>
+          </w:tcPr>
+          <w:p>
+            <w:r>
+              <w:t>Telefono</w:t>
+            </w:r>
+          </w:p>
+        </w:tc>
+        <w:tc>
+          <w:tcPr>
+            <w:tcW w:w="6047" w:type="dxa"/>
+          </w:tcPr>
+          <w:p>
+            <w:proofErr w:type="gramStart"/>
+            <w:r>
+              <w:t>Telefono(</w:t>
+            </w:r>
+            <w:proofErr w:type="gramEnd"/>
+            <w:r>
+              <w:rPr>
+                <w:u w:val="single"/>
+              </w:rPr>
+              <w:t>Numero</w:t>
+            </w:r>
+            <w:r>
+              <w:rPr>
+                <w:u w:val="single"/>
+              </w:rPr>
+              <w:t>,</w:t>
+            </w:r>
+            <w:r>
+              <w:t>CF</w:t>
+            </w:r>
+            <w:r>
+              <w:t>)</w:t>
+            </w:r>
+          </w:p>
+        </w:tc>
+        <w:tc>
+          <w:tcPr>
+            <w:tcW w:w="2175" w:type="dxa"/>
+          </w:tcPr>
+          <w:p>
+            <w:r>
+              <w:t>CF-&gt;Dipendente.CF</w:t>
+            </w:r>
+          </w:p>
+        </w:tc>
+      </w:tr>
+      <w:tr>
+        <w:tc>
+          <w:tcPr>
+            <w:tcW w:w="1406" w:type="dxa"/>
+          </w:tcPr>
+          <w:p>
+            <w:r>
+              <w:t>Bilancio</w:t>
+            </w:r>
+          </w:p>
+        </w:tc>
+        <w:tc>
+          <w:tcPr>
+            <w:tcW w:w="6047" w:type="dxa"/>
+          </w:tcPr>
+          <w:p>
+            <w:proofErr w:type="gramStart"/>
+            <w:r>
+              <w:t>Bilancio(</w:t>
+            </w:r>
+            <w:proofErr w:type="gramEnd"/>
+            <w:r>
+              <w:rPr>
+                <w:u w:val="single"/>
+              </w:rPr>
+              <w:t>Anno</w:t>
+            </w:r>
+            <w:r>
+              <w:t xml:space="preserve">, </w:t>
+            </w:r>
+            <w:r>
+              <w:t>CodSegretario</w:t>
+            </w:r>
+            <w:r>
+              <w:t>, CapitaleSociale, LiqImm, LiqDiff, Immobilizzazioni)</w:t>
+            </w:r>
+          </w:p>
+        </w:tc>
+        <w:tc>
+          <w:tcPr>
+            <w:tcW w:w="2175" w:type="dxa"/>
+          </w:tcPr>
+          <w:p>
+            <w:r>
+              <w:t>CodSegretario-&gt;Segretario.CodSegretario</w:t>
+            </w:r>
+          </w:p>
+        </w:tc>
+      </w:tr>
+      <w:tr>
+        <w:tc>
+          <w:tcPr>
+            <w:tcW w:w="1406" w:type="dxa"/>
+          </w:tcPr>
+          <w:p>
+            <w:r>
+              <w:t>Abbonamento</w:t>
+            </w:r>
+          </w:p>
+        </w:tc>
+        <w:tc>
+          <w:tcPr>
+            <w:tcW w:w="6047" w:type="dxa"/>
+          </w:tcPr>
+          <w:p>
+            <w:proofErr w:type="gramStart"/>
+            <w:r>
+              <w:t>Abbonamento(</w:t>
+            </w:r>
+            <w:proofErr w:type="gramEnd"/>
+            <w:r>
+              <w:rPr>
+                <w:u w:val="single"/>
+              </w:rPr>
+              <w:t>Transazion</w:t>
+            </w:r>
+            <w:r>
+              <w:rPr>
+                <w:u w:val="single"/>
+              </w:rPr>
+              <w:t>e,</w:t>
+            </w:r>
+            <w:r>
+              <w:t>CodSegretario</w:t>
+            </w:r>
+            <w:r>
+              <w:t>, Durata, Ingressi, Tipo, EntrateRimanenti)</w:t>
+            </w:r>
+          </w:p>
+        </w:tc>
+        <w:tc>
+          <w:tcPr>
+            <w:tcW w:w="2175" w:type="dxa"/>
+          </w:tcPr>
+          <w:p>
+            <w:r>
+              <w:t>CodSegretario-&gt;Segraterio.CF</w:t>
+            </w:r>
+          </w:p>
+        </w:tc>
+      </w:tr>
+      <w:tr>
+        <w:tc>
+          <w:tcPr>
+            <w:tcW w:w="1406" w:type="dxa"/>
+          </w:tcPr>
+          <w:p>
+            <w:r>
+              <w:t>Assicurazione</w:t>
+            </w:r>
+          </w:p>
+        </w:tc>
+        <w:tc>
+          <w:tcPr>
+            <w:tcW w:w="6047" w:type="dxa"/>
+          </w:tcPr>
+          <w:p>
+            <w:proofErr w:type="gramStart"/>
+            <w:r>
+              <w:t>Assicurazione(</w:t>
+            </w:r>
+            <w:proofErr w:type="gramEnd"/>
+            <w:r>
+              <w:rPr>
+                <w:u w:val="single"/>
+              </w:rPr>
+              <w:t>Transazione</w:t>
+            </w:r>
+            <w:r>
+              <w:t>, CodSegretario, Massimale, Condizione, Giorno, Mese, Anno)</w:t>
+            </w:r>
+          </w:p>
+        </w:tc>
+        <w:tc>
+          <w:tcPr>
+            <w:tcW w:w="2175" w:type="dxa"/>
+          </w:tcPr>
+          <w:p>
+            <w:r>
+              <w:t>CodSegretario-&gt;Segraterio.CF</w:t>
+            </w:r>
+          </w:p>
+        </w:tc>
+      </w:tr>
+      <w:tr>
+        <w:tc>
+          <w:tcPr>
+            <w:tcW w:w="1406" w:type="dxa"/>
+          </w:tcPr>
+          <w:p>
+            <w:r>
+              <w:t>Prodotto</w:t>
+            </w:r>
+          </w:p>
+        </w:tc>
+        <w:tc>
+          <w:tcPr>
+            <w:tcW w:w="6047" w:type="dxa"/>
+          </w:tcPr>
+          <w:p>
+            <w:proofErr w:type="gramStart"/>
+            <w:r>
+              <w:t>Prodotto(</w:t>
+            </w:r>
+            <w:proofErr w:type="gramEnd"/>
+            <w:r>
+              <w:rPr>
+                <w:u w:val="single"/>
+              </w:rPr>
+              <w:t>Nome</w:t>
+            </w:r>
+            <w:r>
+              <w:t>, CodSegretario, Tipologia)</w:t>
+            </w:r>
+          </w:p>
+        </w:tc>
+        <w:tc>
+          <w:tcPr>
+            <w:tcW w:w="2175" w:type="dxa"/>
+          </w:tcPr>
+          <w:p>
+            <w:r>
+              <w:t>CodSegretartio-&gt;Segretartio.CodSegretario</w:t>
+            </w:r>
+          </w:p>
+        </w:tc>
+      </w:tr>
+      <w:tr>
+        <w:tc>
+          <w:tcPr>
+            <w:tcW w:w="1406" w:type="dxa"/>
+          </w:tcPr>
+          <w:p>
+            <w:r>
+              <w:t>Esecuzione prodotto</w:t>
+            </w:r>
+          </w:p>
+        </w:tc>
+        <w:tc>
+          <w:tcPr>
+            <w:tcW w:w="6047" w:type="dxa"/>
+          </w:tcPr>
+          <w:p>
+            <w:proofErr w:type="gramStart"/>
+            <w:r>
+              <w:t>EsecuzioneAcq(</w:t>
+            </w:r>
+            <w:proofErr w:type="gramEnd"/>
+            <w:r>
+              <w:rPr>
+                <w:u w:val="single"/>
+              </w:rPr>
+              <w:t>Prodotto</w:t>
+            </w:r>
+            <w:r>
+              <w:t xml:space="preserve">, </w:t>
+            </w:r>
+            <w:r>
+              <w:rPr>
+                <w:u w:val="single"/>
+              </w:rPr>
+              <w:t>Transazione</w:t>
+            </w:r>
+            <w:r>
+              <w:t>, Quantita)</w:t>
+            </w:r>
+          </w:p>
+        </w:tc>
+        <w:tc>
+          <w:tcPr>
+            <w:tcW w:w="2175" w:type="dxa"/>
+          </w:tcPr>
+          <w:p>
+            <w:r>
+              <w:t>Transazione-&gt;TransazioneAcq.ID</w:t>
+            </w:r>
+          </w:p>
+        </w:tc>
+      </w:tr>
+      <w:tr>
+        <w:tc>
+          <w:tcPr>
+            <w:tcW w:w="1406" w:type="dxa"/>
+          </w:tcPr>
+          <w:p>
+            <w:r>
+              <w:t>BustaPaga</w:t>
+            </w:r>
+          </w:p>
+        </w:tc>
+        <w:tc>
+          <w:tcPr>
+            <w:tcW w:w="6047" w:type="dxa"/>
+          </w:tcPr>
+          <w:p>
+            <w:proofErr w:type="gramStart"/>
+            <w:r>
+              <w:t>BustaPaga(</w:t>
+            </w:r>
+            <w:proofErr w:type="gramEnd"/>
+            <w:r>
+              <w:rPr>
+                <w:u w:val="single"/>
+              </w:rPr>
+              <w:t>Codice</w:t>
+            </w:r>
+            <w:r>
+              <w:t>,Dipendente,Transazione,</w:t>
+            </w:r>
+            <w:r>
+              <w:t xml:space="preserve">CodSegretario </w:t>
+            </w:r>
+            <w:r>
+              <w:t>, Mensilita, Anno)</w:t>
+            </w:r>
+          </w:p>
+        </w:tc>
+        <w:tc>
+          <w:tcPr>
+            <w:tcW w:w="2175" w:type="dxa"/>
+          </w:tcPr>
+          <w:p>
+            <w:r>
+              <w:t>Dipendente-&gt;Dipendente.CF</w:t>
+            </w:r>
+            <w:r>
+              <w:t>,</w:t>
+            </w:r>
+          </w:p>
+          <w:p>
+            <w:r>
+              <w:t>CodSegretario-&gt;Segretartio.CodSegretario</w:t>
+            </w:r>
+          </w:p>
+        </w:tc>
+      </w:tr>
+      <w:tr>
+        <w:tc>
+          <w:tcPr>
+            <w:tcW w:w="1406" w:type="dxa"/>
+          </w:tcPr>
+          <w:p>
+            <w:r>
+              <w:t>Transazione</w:t>
+            </w:r>
+          </w:p>
+        </w:tc>
+        <w:tc>
+          <w:tcPr>
+            <w:tcW w:w="6047" w:type="dxa"/>
+          </w:tcPr>
+          <w:p>
+            <w:proofErr w:type="gramStart"/>
+            <w:r>
+              <w:t>Transazione(</w:t>
+            </w:r>
+            <w:proofErr w:type="gramEnd"/>
+            <w:r>
+              <w:rPr>
+                <w:u w:val="single"/>
+              </w:rPr>
+              <w:t>ID</w:t>
+            </w:r>
+            <w:r>
+              <w:t>,Importo,Giorno,Mese,Anno)</w:t>
+            </w:r>
+          </w:p>
+        </w:tc>
+        <w:tc>
+          <w:tcPr>
+            <w:tcW w:w="2175" w:type="dxa"/>
+          </w:tcPr>
+          <w:p/>
+        </w:tc>
+      </w:tr>
+      <w:tr>
+        <w:tc>
+          <w:tcPr>
+            <w:tcW w:w="1406" w:type="dxa"/>
+          </w:tcPr>
+          <w:p>
+            <w:r>
+              <w:t>TransazioneAbb</w:t>
+            </w:r>
+          </w:p>
+        </w:tc>
+        <w:tc>
+          <w:tcPr>
+            <w:tcW w:w="6047" w:type="dxa"/>
+          </w:tcPr>
+          <w:p>
+            <w:proofErr w:type="gramStart"/>
+            <w:r>
+              <w:t>TransazioneAbb(</w:t>
+            </w:r>
+            <w:proofErr w:type="gramEnd"/>
+            <w:r>
+              <w:rPr>
+                <w:u w:val="single"/>
+              </w:rPr>
+              <w:t>ID</w:t>
+            </w:r>
+            <w:r>
+              <w:t>)</w:t>
+            </w:r>
+          </w:p>
+        </w:tc>
+        <w:tc>
+          <w:tcPr>
+            <w:tcW w:w="2175" w:type="dxa"/>
+          </w:tcPr>
+          <w:p>
+            <w:r>
+              <w:t>ID-&gt;Transazione.ID</w:t>
+            </w:r>
+          </w:p>
+        </w:tc>
+      </w:tr>
+      <w:tr>
+        <w:tc>
+          <w:tcPr>
+            <w:tcW w:w="1406" w:type="dxa"/>
+          </w:tcPr>
+          <w:p>
+            <w:r>
+              <w:t>TransazioneAss</w:t>
+            </w:r>
+          </w:p>
+        </w:tc>
+        <w:tc>
+          <w:tcPr>
+            <w:tcW w:w="6047" w:type="dxa"/>
+          </w:tcPr>
+          <w:p>
+            <w:proofErr w:type="gramStart"/>
+            <w:r>
+              <w:t>TransazioneAss(</w:t>
+            </w:r>
+            <w:proofErr w:type="gramEnd"/>
+            <w:r>
+              <w:rPr>
+                <w:u w:val="single"/>
+              </w:rPr>
+              <w:t>ID</w:t>
+            </w:r>
+            <w:r>
+              <w:t>)</w:t>
+            </w:r>
+          </w:p>
+        </w:tc>
+        <w:tc>
+          <w:tcPr>
+            <w:tcW w:w="2175" w:type="dxa"/>
+          </w:tcPr>
+          <w:p>
+            <w:r>
+              <w:t>ID-&gt;Transazione.ID</w:t>
+            </w:r>
+          </w:p>
+        </w:tc>
+      </w:tr>
+      <w:tr>
+        <w:tc>
+          <w:tcPr>
+            <w:tcW w:w="1406" w:type="dxa"/>
+          </w:tcPr>
+          <w:p>
+            <w:r>
+              <w:t>TransazioneAcq</w:t>
+            </w:r>
+          </w:p>
+        </w:tc>
+        <w:tc>
+          <w:tcPr>
+            <w:tcW w:w="6047" w:type="dxa"/>
+          </w:tcPr>
+          <w:p>
+            <w:proofErr w:type="gramStart"/>
+            <w:r>
+              <w:t>TransazioneAcq(</w:t>
+            </w:r>
+            <w:proofErr w:type="gramEnd"/>
+            <w:r>
+              <w:rPr>
+                <w:u w:val="single"/>
+              </w:rPr>
+              <w:t>ID</w:t>
+            </w:r>
+            <w:r>
+              <w:t>)</w:t>
+            </w:r>
+          </w:p>
+        </w:tc>
+        <w:tc>
+          <w:tcPr>
+            <w:tcW w:w="2175" w:type="dxa"/>
+          </w:tcPr>
+          <w:p>
+            <w:r>
+              <w:t>ID-&gt;Transazione.ID</w:t>
+            </w:r>
+          </w:p>
+        </w:tc>
+      </w:tr>
+      <w:tr>
+        <w:tc>
+          <w:tcPr>
+            <w:tcW w:w="1406" w:type="dxa"/>
+          </w:tcPr>
+          <w:p>
+            <w:r>
+              <w:t>TransazioneBP</w:t>
+            </w:r>
+          </w:p>
+        </w:tc>
+        <w:tc>
+          <w:tcPr>
+            <w:tcW w:w="6047" w:type="dxa"/>
+          </w:tcPr>
+          <w:p>
+            <w:proofErr w:type="gramStart"/>
+            <w:r>
+              <w:t>TransazioneBP(</w:t>
+            </w:r>
+            <w:proofErr w:type="gramEnd"/>
+            <w:r>
+              <w:rPr>
+                <w:u w:val="single"/>
+              </w:rPr>
+              <w:t>ID</w:t>
+            </w:r>
+            <w:r>
+              <w:t>)</w:t>
+            </w:r>
+          </w:p>
+        </w:tc>
+        <w:tc>
+          <w:tcPr>
+            <w:tcW w:w="2175" w:type="dxa"/>
+          </w:tcPr>
+          <w:p>
+            <w:r>
+              <w:t>ID-&gt;Transazione.ID</w:t>
+            </w:r>
+          </w:p>
+        </w:tc>
+      </w:tr>
+    </w:tbl>
     <w:p/>
     <w:p/>
     <w:p/>
@@ -13997,7 +16068,7 @@
   <w:style w:type="paragraph" w:default="1" w:styleId="Normale">
     <w:name w:val="Normal"/>
     <w:qFormat/>
-    <w:rsid w:val="00980C4E"/>
+    <w:rsid w:val="00C739FA"/>
   </w:style>
   <w:style w:type="character" w:default="1" w:styleId="Carpredefinitoparagrafo">
     <w:name w:val="Default Paragraph Font"/>

</xml_diff>

<commit_message>
ultime aggiunte alla traduzione
</commit_message>
<xml_diff>
--- a/Relazione_finale.docx
+++ b/Relazione_finale.docx
@@ -36,15 +36,7 @@
     </w:p>
     <w:p>
       <w:r>
-        <w:t xml:space="preserve">Per garantire l’anonimato, ci rivolgeremo al titolare con l’appellativo </w:t>
-      </w:r>
-      <w:proofErr w:type="gramStart"/>
-      <w:r>
-        <w:t>di  Sig.</w:t>
-      </w:r>
-      <w:proofErr w:type="gramEnd"/>
-      <w:r>
-        <w:t xml:space="preserve"> X.</w:t>
+        <w:t>Per garantire l’anonimato, ci rivolgeremo al titolare con l’appellativo di  Sig. X.</w:t>
       </w:r>
     </w:p>
     <w:p>
@@ -236,15 +228,7 @@
     </w:p>
     <w:p>
       <w:r>
-        <w:t xml:space="preserve">Per garantire l’anonimato, ci rivolgeremo al titolare con l’appellativo </w:t>
-      </w:r>
-      <w:proofErr w:type="gramStart"/>
-      <w:r>
-        <w:t>di  Sig.</w:t>
-      </w:r>
-      <w:proofErr w:type="gramEnd"/>
-      <w:r>
-        <w:t xml:space="preserve"> Y.</w:t>
+        <w:t>Per garantire l’anonimato, ci rivolgeremo al titolare con l’appellativo di  Sig. Y.</w:t>
       </w:r>
     </w:p>
     <w:p>
@@ -378,15 +362,7 @@
         <w:t>e di conseguenza stanno aumentando i dati di cui dobbiamo tener traccia</w:t>
       </w:r>
       <w:r>
-        <w:t xml:space="preserve">. Inoltre, a causa dell’emergenza sanitaria, dobbiamo garantire a tutti gli atleti il pieno rispetto delle norme Covid-19 per potersi allenare in un ambiente sicuro e protetto. </w:t>
-      </w:r>
-      <w:proofErr w:type="gramStart"/>
-      <w:r>
-        <w:t>Inoltre</w:t>
-      </w:r>
-      <w:proofErr w:type="gramEnd"/>
-      <w:r>
-        <w:t xml:space="preserve"> spesso e volentieri siamo soggetti a controlli da parte delle autorità e risulta quindi fondamentale garantire trasparenza e reperibilità di accesso ai nostri dati.”</w:t>
+        <w:t>. Inoltre, a causa dell’emergenza sanitaria, dobbiamo garantire a tutti gli atleti il pieno rispetto delle norme Covid-19 per potersi allenare in un ambiente sicuro e protetto. Inoltre spesso e volentieri siamo soggetti a controlli da parte delle autorità e risulta quindi fondamentale garantire trasparenza e reperibilità di accesso ai nostri dati.”</w:t>
       </w:r>
     </w:p>
     <w:p/>
@@ -2972,15 +2948,7 @@
         <w:t xml:space="preserve">(caratterizzato dal capitale sociale, liquidità immediate, liquidità differite, immobilizzazioni e anno di esercizio) </w:t>
       </w:r>
       <w:r>
-        <w:t xml:space="preserve">della società e di conseguenza dovrà essere in grado di registrare tutti i dati e tutte le transazioni necessarie alla sua compilazione. </w:t>
-      </w:r>
-      <w:proofErr w:type="gramStart"/>
-      <w:r>
-        <w:t>Inoltre</w:t>
-      </w:r>
-      <w:proofErr w:type="gramEnd"/>
-      <w:r>
-        <w:t xml:space="preserve"> </w:t>
+        <w:t xml:space="preserve">della società e di conseguenza dovrà essere in grado di registrare tutti i dati e tutte le transazioni necessarie alla sua compilazione. Inoltre </w:t>
       </w:r>
       <w:r>
         <w:lastRenderedPageBreak/>
@@ -3111,15 +3079,7 @@
         <w:t xml:space="preserve">La transazione relativa alle buste paga </w:t>
       </w:r>
       <w:r>
-        <w:t xml:space="preserve">permetterà ad ogni singolo dipendente di riscuotere una certa </w:t>
-      </w:r>
-      <w:proofErr w:type="gramStart"/>
-      <w:r>
-        <w:t>somma</w:t>
-      </w:r>
-      <w:proofErr w:type="gramEnd"/>
-      <w:r>
-        <w:t xml:space="preserve"> la quale sarà caratterizzata dalla mensilità, dall’anno e da un codice identificativo.</w:t>
+        <w:t>permetterà ad ogni singolo dipendente di riscuotere una certa somma la quale sarà caratterizzata dalla mensilità, dall’anno e da un codice identificativo.</w:t>
       </w:r>
     </w:p>
     <w:p/>
@@ -3980,15 +3940,7 @@
               <w:cnfStyle w:val="000000100000" w:firstRow="0" w:lastRow="0" w:firstColumn="0" w:lastColumn="0" w:oddVBand="0" w:evenVBand="0" w:oddHBand="1" w:evenHBand="0" w:firstRowFirstColumn="0" w:firstRowLastColumn="0" w:lastRowFirstColumn="0" w:lastRowLastColumn="0"/>
             </w:pPr>
             <w:r>
-              <w:t xml:space="preserve">Dati </w:t>
-            </w:r>
-            <w:proofErr w:type="gramStart"/>
-            <w:r>
-              <w:t>Anagrafici( nome</w:t>
-            </w:r>
-            <w:proofErr w:type="gramEnd"/>
-            <w:r>
-              <w:t>(stringa), cognome(stringa), data di nascita(data)e Codice Fiscale(stringa)), Credenziali(username e password), e-mail(stringa)</w:t>
+              <w:t>Dati Anagrafici( nome(stringa), cognome(stringa), data di nascita(data)e Codice Fiscale(stringa)), Credenziali(username e password), e-mail(stringa)</w:t>
             </w:r>
           </w:p>
         </w:tc>
@@ -4001,15 +3953,7 @@
               <w:cnfStyle w:val="000000100000" w:firstRow="0" w:lastRow="0" w:firstColumn="0" w:lastColumn="0" w:oddVBand="0" w:evenVBand="0" w:oddHBand="1" w:evenHBand="0" w:firstRowFirstColumn="0" w:firstRowLastColumn="0" w:lastRowFirstColumn="0" w:lastRowLastColumn="0"/>
             </w:pPr>
             <w:r>
-              <w:t>“</w:t>
-            </w:r>
-            <w:proofErr w:type="gramStart"/>
-            <w:r>
-              <w:t>password”  non</w:t>
-            </w:r>
-            <w:proofErr w:type="gramEnd"/>
-            <w:r>
-              <w:t xml:space="preserve"> si riferisce alla password in chiaro ma criptata secondo una qualche logica lato client</w:t>
+              <w:t>“password”  non si riferisce alla password in chiaro ma criptata secondo una qualche logica lato client</w:t>
             </w:r>
           </w:p>
         </w:tc>
@@ -4074,15 +4018,7 @@
               <w:cnfStyle w:val="000000000000" w:firstRow="0" w:lastRow="0" w:firstColumn="0" w:lastColumn="0" w:oddVBand="0" w:evenVBand="0" w:oddHBand="0" w:evenHBand="0" w:firstRowFirstColumn="0" w:firstRowLastColumn="0" w:lastRowFirstColumn="0" w:lastRowLastColumn="0"/>
             </w:pPr>
             <w:r>
-              <w:t xml:space="preserve">Data effettuazione si riferisce al giorno in cui </w:t>
-            </w:r>
-            <w:proofErr w:type="gramStart"/>
-            <w:r>
-              <w:t>l’ utente</w:t>
-            </w:r>
-            <w:proofErr w:type="gramEnd"/>
-            <w:r>
-              <w:t xml:space="preserve"> ha effettato la prenotazione</w:t>
+              <w:t>Data effettuazione si riferisce al giorno in cui l’ utente ha effettato la prenotazione</w:t>
             </w:r>
           </w:p>
         </w:tc>
@@ -4095,17 +4031,7 @@
               <w:cnfStyle w:val="000000000000" w:firstRow="0" w:lastRow="0" w:firstColumn="0" w:lastColumn="0" w:oddVBand="0" w:evenVBand="0" w:oddHBand="0" w:evenHBand="0" w:firstRowFirstColumn="0" w:firstRowLastColumn="0" w:lastRowFirstColumn="0" w:lastRowLastColumn="0"/>
             </w:pPr>
             <w:r>
-              <w:t xml:space="preserve">Data </w:t>
-            </w:r>
-            <w:proofErr w:type="spellStart"/>
-            <w:proofErr w:type="gramStart"/>
-            <w:r>
-              <w:t>effettuazione,Codice</w:t>
-            </w:r>
-            <w:proofErr w:type="spellEnd"/>
-            <w:proofErr w:type="gramEnd"/>
-            <w:r>
-              <w:t xml:space="preserve"> Fiscale(iscritto)</w:t>
+              <w:t>Data effettuazione,Codice Fiscale(iscritto)</w:t>
             </w:r>
           </w:p>
         </w:tc>
@@ -4147,15 +4073,7 @@
               <w:cnfStyle w:val="000000100000" w:firstRow="0" w:lastRow="0" w:firstColumn="0" w:lastColumn="0" w:oddVBand="0" w:evenVBand="0" w:oddHBand="1" w:evenHBand="0" w:firstRowFirstColumn="0" w:firstRowLastColumn="0" w:lastRowFirstColumn="0" w:lastRowLastColumn="0"/>
             </w:pPr>
             <w:r>
-              <w:t>Data(data</w:t>
-            </w:r>
-            <w:proofErr w:type="gramStart"/>
-            <w:r>
-              <w:t>),ora</w:t>
-            </w:r>
-            <w:proofErr w:type="gramEnd"/>
-            <w:r>
-              <w:t xml:space="preserve"> inizio(numerico),ora fine(numerico)</w:t>
+              <w:t>Data(data),ora inizio(numerico),ora fine(numerico)</w:t>
             </w:r>
             <w:r>
               <w:t>,Capienza massima(numerico),Codice sessione(numerico)</w:t>
@@ -4275,13 +4193,8 @@
               <w:cnfStyle w:val="000000100000" w:firstRow="0" w:lastRow="0" w:firstColumn="0" w:lastColumn="0" w:oddVBand="0" w:evenVBand="0" w:oddHBand="1" w:evenHBand="0" w:firstRowFirstColumn="0" w:firstRowLastColumn="0" w:lastRowFirstColumn="0" w:lastRowLastColumn="0"/>
             </w:pPr>
             <w:r>
-              <w:t xml:space="preserve">Persona che lavora per </w:t>
-            </w:r>
-            <w:proofErr w:type="spellStart"/>
-            <w:r>
-              <w:t>AnconaRockClimb</w:t>
-            </w:r>
-            <w:proofErr w:type="spellEnd"/>
+              <w:t>Persona che lavora per AnconaRockClimb</w:t>
+            </w:r>
           </w:p>
         </w:tc>
         <w:tc>
@@ -4293,15 +4206,7 @@
               <w:cnfStyle w:val="000000100000" w:firstRow="0" w:lastRow="0" w:firstColumn="0" w:lastColumn="0" w:oddVBand="0" w:evenVBand="0" w:oddHBand="1" w:evenHBand="0" w:firstRowFirstColumn="0" w:firstRowLastColumn="0" w:lastRowFirstColumn="0" w:lastRowLastColumn="0"/>
             </w:pPr>
             <w:r>
-              <w:t xml:space="preserve">Dati </w:t>
-            </w:r>
-            <w:proofErr w:type="gramStart"/>
-            <w:r>
-              <w:t>Anagrafici( nome</w:t>
-            </w:r>
-            <w:proofErr w:type="gramEnd"/>
-            <w:r>
-              <w:t>(stringa), cognome(stringa), data di nascita(data)e Codice Fiscale(stringa)), Recapito telefonico(stringa)</w:t>
+              <w:t>Dati Anagrafici( nome(stringa), cognome(stringa), data di nascita(data)e Codice Fiscale(stringa)), Recapito telefonico(stringa)</w:t>
             </w:r>
           </w:p>
         </w:tc>
@@ -4507,15 +4412,7 @@
               <w:cnfStyle w:val="000000000000" w:firstRow="0" w:lastRow="0" w:firstColumn="0" w:lastColumn="0" w:oddVBand="0" w:evenVBand="0" w:oddHBand="0" w:evenHBand="0" w:firstRowFirstColumn="0" w:firstRowLastColumn="0" w:lastRowFirstColumn="0" w:lastRowLastColumn="0"/>
             </w:pPr>
             <w:r>
-              <w:t xml:space="preserve">Capitale sociale(numerico), Liquidità immediate(numerico), Liquidità differite, Immobilizzazioni(numerico), </w:t>
-            </w:r>
-            <w:proofErr w:type="gramStart"/>
-            <w:r>
-              <w:t>Anno(</w:t>
-            </w:r>
-            <w:proofErr w:type="gramEnd"/>
-            <w:r>
-              <w:t>Numerico)</w:t>
+              <w:t>Capitale sociale(numerico), Liquidità immediate(numerico), Liquidità differite, Immobilizzazioni(numerico), Anno(Numerico)</w:t>
             </w:r>
           </w:p>
           <w:p>
@@ -4637,13 +4534,8 @@
               <w:cnfStyle w:val="000000000000" w:firstRow="0" w:lastRow="0" w:firstColumn="0" w:lastColumn="0" w:oddVBand="0" w:evenVBand="0" w:oddHBand="0" w:evenHBand="0" w:firstRowFirstColumn="0" w:firstRowLastColumn="0" w:lastRowFirstColumn="0" w:lastRowLastColumn="0"/>
             </w:pPr>
             <w:r>
-              <w:t xml:space="preserve">Spostamento monetario che coinvolge </w:t>
-            </w:r>
-            <w:proofErr w:type="gramStart"/>
-            <w:r>
-              <w:t>l’ azienda</w:t>
-            </w:r>
-            <w:proofErr w:type="gramEnd"/>
+              <w:t>Spostamento monetario che coinvolge l’ azienda</w:t>
+            </w:r>
           </w:p>
         </w:tc>
         <w:tc>
@@ -4654,13 +4546,8 @@
             <w:pPr>
               <w:cnfStyle w:val="000000000000" w:firstRow="0" w:lastRow="0" w:firstColumn="0" w:lastColumn="0" w:oddVBand="0" w:evenVBand="0" w:oddHBand="0" w:evenHBand="0" w:firstRowFirstColumn="0" w:firstRowLastColumn="0" w:lastRowFirstColumn="0" w:lastRowLastColumn="0"/>
             </w:pPr>
-            <w:proofErr w:type="gramStart"/>
-            <w:r>
-              <w:t>ID(</w:t>
-            </w:r>
-            <w:proofErr w:type="gramEnd"/>
-            <w:r>
-              <w:t>numerico), importo(numerico), data(data)</w:t>
+            <w:r>
+              <w:t>ID(numerico), importo(numerico), data(data)</w:t>
             </w:r>
           </w:p>
         </w:tc>
@@ -4904,23 +4791,7 @@
               <w:cnfStyle w:val="000000000000" w:firstRow="0" w:lastRow="0" w:firstColumn="0" w:lastColumn="0" w:oddVBand="0" w:evenVBand="0" w:oddHBand="0" w:evenHBand="0" w:firstRowFirstColumn="0" w:firstRowLastColumn="0" w:lastRowFirstColumn="0" w:lastRowLastColumn="0"/>
             </w:pPr>
             <w:r>
-              <w:t xml:space="preserve">Transazione associata al pagamento </w:t>
-            </w:r>
-            <w:proofErr w:type="spellStart"/>
-            <w:r>
-              <w:t>unantantum</w:t>
-            </w:r>
-            <w:proofErr w:type="spellEnd"/>
-            <w:r>
-              <w:t xml:space="preserve"> di </w:t>
-            </w:r>
-            <w:proofErr w:type="gramStart"/>
-            <w:r>
-              <w:t>un assicurazione</w:t>
-            </w:r>
-            <w:proofErr w:type="gramEnd"/>
-            <w:r>
-              <w:t xml:space="preserve"> da parte di un iscritto </w:t>
+              <w:t xml:space="preserve">Transazione associata al pagamento unantantum di un assicurazione da parte di un iscritto </w:t>
             </w:r>
           </w:p>
         </w:tc>
@@ -5020,13 +4891,8 @@
             <w:pPr>
               <w:cnfStyle w:val="000000100000" w:firstRow="0" w:lastRow="0" w:firstColumn="0" w:lastColumn="0" w:oddVBand="0" w:evenVBand="0" w:oddHBand="1" w:evenHBand="0" w:firstRowFirstColumn="0" w:firstRowLastColumn="0" w:lastRowFirstColumn="0" w:lastRowLastColumn="0"/>
             </w:pPr>
-            <w:proofErr w:type="gramStart"/>
-            <w:r>
-              <w:t>ID(</w:t>
-            </w:r>
-            <w:proofErr w:type="gramEnd"/>
-            <w:r>
-              <w:t>transazione abbonamento)</w:t>
+            <w:r>
+              <w:t>ID(transazione abbonamento)</w:t>
             </w:r>
           </w:p>
         </w:tc>
@@ -5087,13 +4953,8 @@
             <w:pPr>
               <w:cnfStyle w:val="000000000000" w:firstRow="0" w:lastRow="0" w:firstColumn="0" w:lastColumn="0" w:oddVBand="0" w:evenVBand="0" w:oddHBand="0" w:evenHBand="0" w:firstRowFirstColumn="0" w:firstRowLastColumn="0" w:lastRowFirstColumn="0" w:lastRowLastColumn="0"/>
             </w:pPr>
-            <w:proofErr w:type="gramStart"/>
-            <w:r>
-              <w:t>ID(</w:t>
-            </w:r>
-            <w:proofErr w:type="gramEnd"/>
-            <w:r>
-              <w:t>transazione abbonamento)</w:t>
+            <w:r>
+              <w:t>ID(transazione abbonamento)</w:t>
             </w:r>
           </w:p>
         </w:tc>
@@ -5166,13 +5027,8 @@
             <w:pPr>
               <w:cnfStyle w:val="000000100000" w:firstRow="0" w:lastRow="0" w:firstColumn="0" w:lastColumn="0" w:oddVBand="0" w:evenVBand="0" w:oddHBand="1" w:evenHBand="0" w:firstRowFirstColumn="0" w:firstRowLastColumn="0" w:lastRowFirstColumn="0" w:lastRowLastColumn="0"/>
             </w:pPr>
-            <w:proofErr w:type="gramStart"/>
-            <w:r>
-              <w:t>ID(</w:t>
-            </w:r>
-            <w:proofErr w:type="gramEnd"/>
-            <w:r>
-              <w:t>transazione abbonamento)</w:t>
+            <w:r>
+              <w:t>ID(transazione abbonamento)</w:t>
             </w:r>
           </w:p>
         </w:tc>
@@ -5199,15 +5055,7 @@
               <w:cnfStyle w:val="000000000000" w:firstRow="0" w:lastRow="0" w:firstColumn="0" w:lastColumn="0" w:oddVBand="0" w:evenVBand="0" w:oddHBand="0" w:evenHBand="0" w:firstRowFirstColumn="0" w:firstRowLastColumn="0" w:lastRowFirstColumn="0" w:lastRowLastColumn="0"/>
             </w:pPr>
             <w:r>
-              <w:t xml:space="preserve">Contratto che tutela </w:t>
-            </w:r>
-            <w:proofErr w:type="gramStart"/>
-            <w:r>
-              <w:t>l’ iscritto</w:t>
-            </w:r>
-            <w:proofErr w:type="gramEnd"/>
-            <w:r>
-              <w:t xml:space="preserve"> in caso di infortunio durante una sessione di allenamento presso la palestra</w:t>
+              <w:t>Contratto che tutela l’ iscritto in caso di infortunio durante una sessione di allenamento presso la palestra</w:t>
             </w:r>
           </w:p>
         </w:tc>
@@ -5233,13 +5081,8 @@
               <w:cnfStyle w:val="000000000000" w:firstRow="0" w:lastRow="0" w:firstColumn="0" w:lastColumn="0" w:oddVBand="0" w:evenVBand="0" w:oddHBand="0" w:evenHBand="0" w:firstRowFirstColumn="0" w:firstRowLastColumn="0" w:lastRowFirstColumn="0" w:lastRowLastColumn="0"/>
             </w:pPr>
             <w:r>
-              <w:t xml:space="preserve">Condizioni è la stringa che contiene il testo del contratto in cui si fa riferimento alle condizioni in cui si applica </w:t>
-            </w:r>
-            <w:proofErr w:type="gramStart"/>
-            <w:r>
-              <w:t>l’ assicurazione</w:t>
-            </w:r>
-            <w:proofErr w:type="gramEnd"/>
+              <w:t>Condizioni è la stringa che contiene il testo del contratto in cui si fa riferimento alle condizioni in cui si applica l’ assicurazione</w:t>
+            </w:r>
           </w:p>
         </w:tc>
         <w:tc>
@@ -5250,13 +5093,8 @@
             <w:pPr>
               <w:cnfStyle w:val="000000000000" w:firstRow="0" w:lastRow="0" w:firstColumn="0" w:lastColumn="0" w:oddVBand="0" w:evenVBand="0" w:oddHBand="0" w:evenHBand="0" w:firstRowFirstColumn="0" w:firstRowLastColumn="0" w:lastRowFirstColumn="0" w:lastRowLastColumn="0"/>
             </w:pPr>
-            <w:proofErr w:type="gramStart"/>
-            <w:r>
-              <w:t>ID(</w:t>
-            </w:r>
-            <w:proofErr w:type="gramEnd"/>
-            <w:r>
-              <w:t>transazione assicurazione)</w:t>
+            <w:r>
+              <w:t>ID(transazione assicurazione)</w:t>
             </w:r>
           </w:p>
         </w:tc>
@@ -5285,15 +5123,7 @@
               <w:cnfStyle w:val="000000100000" w:firstRow="0" w:lastRow="0" w:firstColumn="0" w:lastColumn="0" w:oddVBand="0" w:evenVBand="0" w:oddHBand="1" w:evenHBand="0" w:firstRowFirstColumn="0" w:firstRowLastColumn="0" w:lastRowFirstColumn="0" w:lastRowLastColumn="0"/>
             </w:pPr>
             <w:r>
-              <w:t xml:space="preserve">Strumento per </w:t>
-            </w:r>
-            <w:proofErr w:type="gramStart"/>
-            <w:r>
-              <w:t>l’ arrampicata</w:t>
-            </w:r>
-            <w:proofErr w:type="gramEnd"/>
-            <w:r>
-              <w:t xml:space="preserve"> venduto dalla società</w:t>
+              <w:t>Strumento per l’ arrampicata venduto dalla società</w:t>
             </w:r>
           </w:p>
         </w:tc>
@@ -5319,15 +5149,7 @@
               <w:cnfStyle w:val="000000100000" w:firstRow="0" w:lastRow="0" w:firstColumn="0" w:lastColumn="0" w:oddVBand="0" w:evenVBand="0" w:oddHBand="1" w:evenHBand="0" w:firstRowFirstColumn="0" w:firstRowLastColumn="0" w:lastRowFirstColumn="0" w:lastRowLastColumn="0"/>
             </w:pPr>
             <w:r>
-              <w:t xml:space="preserve">Tipologia è la categoria di prodotti per </w:t>
-            </w:r>
-            <w:proofErr w:type="gramStart"/>
-            <w:r>
-              <w:t>l’ arrampicata</w:t>
-            </w:r>
-            <w:proofErr w:type="gramEnd"/>
-            <w:r>
-              <w:t xml:space="preserve"> di cui il prodotto fa parte(scarpe, flacone di magnesite…)</w:t>
+              <w:t>Tipologia è la categoria di prodotti per l’ arrampicata di cui il prodotto fa parte(scarpe, flacone di magnesite…)</w:t>
             </w:r>
           </w:p>
         </w:tc>
@@ -5366,15 +5188,7 @@
               <w:cnfStyle w:val="000000000000" w:firstRow="0" w:lastRow="0" w:firstColumn="0" w:lastColumn="0" w:oddVBand="0" w:evenVBand="0" w:oddHBand="0" w:evenHBand="0" w:firstRowFirstColumn="0" w:firstRowLastColumn="0" w:lastRowFirstColumn="0" w:lastRowLastColumn="0"/>
             </w:pPr>
             <w:r>
-              <w:t xml:space="preserve">Documento fornito ai dipendenti </w:t>
-            </w:r>
-            <w:proofErr w:type="spellStart"/>
-            <w:r>
-              <w:t>reletivo</w:t>
-            </w:r>
-            <w:proofErr w:type="spellEnd"/>
-            <w:r>
-              <w:t xml:space="preserve"> all’ importo della retribuzione recepita per un mese di lavoro</w:t>
+              <w:t>Documento fornito ai dipendenti reletivo all’ importo della retribuzione recepita per un mese di lavoro</w:t>
             </w:r>
           </w:p>
         </w:tc>
@@ -5532,31 +5346,15 @@
               <w:cnfStyle w:val="000000100000" w:firstRow="0" w:lastRow="0" w:firstColumn="0" w:lastColumn="0" w:oddVBand="0" w:evenVBand="0" w:oddHBand="1" w:evenHBand="0" w:firstRowFirstColumn="0" w:firstRowLastColumn="0" w:lastRowFirstColumn="0" w:lastRowLastColumn="0"/>
             </w:pPr>
             <w:r>
-              <w:t>Iscritto(</w:t>
-            </w:r>
-            <w:proofErr w:type="gramStart"/>
-            <w:r>
-              <w:t>0,N</w:t>
-            </w:r>
-            <w:proofErr w:type="gramEnd"/>
-            <w:r>
-              <w:t>)</w:t>
-            </w:r>
-          </w:p>
-          <w:p>
-            <w:pPr>
-              <w:cnfStyle w:val="000000100000" w:firstRow="0" w:lastRow="0" w:firstColumn="0" w:lastColumn="0" w:oddVBand="0" w:evenVBand="0" w:oddHBand="1" w:evenHBand="0" w:firstRowFirstColumn="0" w:firstRowLastColumn="0" w:lastRowFirstColumn="0" w:lastRowLastColumn="0"/>
-            </w:pPr>
-            <w:r>
-              <w:t>Sessione(</w:t>
-            </w:r>
-            <w:proofErr w:type="gramStart"/>
-            <w:r>
-              <w:t>0,N</w:t>
-            </w:r>
-            <w:proofErr w:type="gramEnd"/>
-            <w:r>
-              <w:t>)</w:t>
+              <w:t>Iscritto(0,N)</w:t>
+            </w:r>
+          </w:p>
+          <w:p>
+            <w:pPr>
+              <w:cnfStyle w:val="000000100000" w:firstRow="0" w:lastRow="0" w:firstColumn="0" w:lastColumn="0" w:oddVBand="0" w:evenVBand="0" w:oddHBand="1" w:evenHBand="0" w:firstRowFirstColumn="0" w:firstRowLastColumn="0" w:lastRowFirstColumn="0" w:lastRowLastColumn="0"/>
+            </w:pPr>
+            <w:r>
+              <w:t>Sessione(0,N)</w:t>
             </w:r>
           </w:p>
         </w:tc>
@@ -5608,31 +5406,15 @@
               <w:cnfStyle w:val="000000000000" w:firstRow="0" w:lastRow="0" w:firstColumn="0" w:lastColumn="0" w:oddVBand="0" w:evenVBand="0" w:oddHBand="0" w:evenHBand="0" w:firstRowFirstColumn="0" w:firstRowLastColumn="0" w:lastRowFirstColumn="0" w:lastRowLastColumn="0"/>
             </w:pPr>
             <w:r>
-              <w:t>Sessione(</w:t>
-            </w:r>
-            <w:proofErr w:type="gramStart"/>
-            <w:r>
-              <w:t>1,N</w:t>
-            </w:r>
-            <w:proofErr w:type="gramEnd"/>
-            <w:r>
-              <w:t>)</w:t>
-            </w:r>
-          </w:p>
-          <w:p>
-            <w:pPr>
-              <w:cnfStyle w:val="000000000000" w:firstRow="0" w:lastRow="0" w:firstColumn="0" w:lastColumn="0" w:oddVBand="0" w:evenVBand="0" w:oddHBand="0" w:evenHBand="0" w:firstRowFirstColumn="0" w:firstRowLastColumn="0" w:lastRowFirstColumn="0" w:lastRowLastColumn="0"/>
-            </w:pPr>
-            <w:r>
-              <w:t>Corso(</w:t>
-            </w:r>
-            <w:proofErr w:type="gramStart"/>
-            <w:r>
-              <w:t>0,N</w:t>
-            </w:r>
-            <w:proofErr w:type="gramEnd"/>
-            <w:r>
-              <w:t>)</w:t>
+              <w:t>Sessione(1,N)</w:t>
+            </w:r>
+          </w:p>
+          <w:p>
+            <w:pPr>
+              <w:cnfStyle w:val="000000000000" w:firstRow="0" w:lastRow="0" w:firstColumn="0" w:lastColumn="0" w:oddVBand="0" w:evenVBand="0" w:oddHBand="0" w:evenHBand="0" w:firstRowFirstColumn="0" w:firstRowLastColumn="0" w:lastRowFirstColumn="0" w:lastRowLastColumn="0"/>
+            </w:pPr>
+            <w:r>
+              <w:t>Corso(0,N)</w:t>
             </w:r>
           </w:p>
         </w:tc>
@@ -5686,29 +5468,16 @@
             <w:pPr>
               <w:cnfStyle w:val="000000100000" w:firstRow="0" w:lastRow="0" w:firstColumn="0" w:lastColumn="0" w:oddVBand="0" w:evenVBand="0" w:oddHBand="1" w:evenHBand="0" w:firstRowFirstColumn="0" w:firstRowLastColumn="0" w:lastRowFirstColumn="0" w:lastRowLastColumn="0"/>
             </w:pPr>
-            <w:proofErr w:type="gramStart"/>
-            <w:r>
-              <w:t>Corso(</w:t>
-            </w:r>
-            <w:proofErr w:type="gramEnd"/>
-            <w:r>
-              <w:t>0,1)</w:t>
-            </w:r>
-          </w:p>
-          <w:p>
-            <w:pPr>
-              <w:cnfStyle w:val="000000100000" w:firstRow="0" w:lastRow="0" w:firstColumn="0" w:lastColumn="0" w:oddVBand="0" w:evenVBand="0" w:oddHBand="1" w:evenHBand="0" w:firstRowFirstColumn="0" w:firstRowLastColumn="0" w:lastRowFirstColumn="0" w:lastRowLastColumn="0"/>
-            </w:pPr>
-            <w:r>
-              <w:t>Istruttore(</w:t>
-            </w:r>
-            <w:proofErr w:type="gramStart"/>
-            <w:r>
-              <w:t>0,N</w:t>
-            </w:r>
-            <w:proofErr w:type="gramEnd"/>
-            <w:r>
-              <w:t>)</w:t>
+            <w:r>
+              <w:t>Corso(0,1)</w:t>
+            </w:r>
+          </w:p>
+          <w:p>
+            <w:pPr>
+              <w:cnfStyle w:val="000000100000" w:firstRow="0" w:lastRow="0" w:firstColumn="0" w:lastColumn="0" w:oddVBand="0" w:evenVBand="0" w:oddHBand="1" w:evenHBand="0" w:firstRowFirstColumn="0" w:firstRowLastColumn="0" w:lastRowFirstColumn="0" w:lastRowLastColumn="0"/>
+            </w:pPr>
+            <w:r>
+              <w:t>Istruttore(0,N)</w:t>
             </w:r>
           </w:p>
         </w:tc>
@@ -5759,29 +5528,16 @@
             <w:pPr>
               <w:cnfStyle w:val="000000000000" w:firstRow="0" w:lastRow="0" w:firstColumn="0" w:lastColumn="0" w:oddVBand="0" w:evenVBand="0" w:oddHBand="0" w:evenHBand="0" w:firstRowFirstColumn="0" w:firstRowLastColumn="0" w:lastRowFirstColumn="0" w:lastRowLastColumn="0"/>
             </w:pPr>
-            <w:proofErr w:type="gramStart"/>
-            <w:r>
-              <w:t>Prenotazione(</w:t>
-            </w:r>
-            <w:proofErr w:type="gramEnd"/>
-            <w:r>
-              <w:t>0,1)</w:t>
-            </w:r>
-          </w:p>
-          <w:p>
-            <w:pPr>
-              <w:cnfStyle w:val="000000000000" w:firstRow="0" w:lastRow="0" w:firstColumn="0" w:lastColumn="0" w:oddVBand="0" w:evenVBand="0" w:oddHBand="0" w:evenHBand="0" w:firstRowFirstColumn="0" w:firstRowLastColumn="0" w:lastRowFirstColumn="0" w:lastRowLastColumn="0"/>
-            </w:pPr>
-            <w:r>
-              <w:t>Sessione(</w:t>
-            </w:r>
-            <w:proofErr w:type="gramStart"/>
-            <w:r>
-              <w:t>0,N</w:t>
-            </w:r>
-            <w:proofErr w:type="gramEnd"/>
-            <w:r>
-              <w:t>)</w:t>
+            <w:r>
+              <w:t>Prenotazione(0,1)</w:t>
+            </w:r>
+          </w:p>
+          <w:p>
+            <w:pPr>
+              <w:cnfStyle w:val="000000000000" w:firstRow="0" w:lastRow="0" w:firstColumn="0" w:lastColumn="0" w:oddVBand="0" w:evenVBand="0" w:oddHBand="0" w:evenHBand="0" w:firstRowFirstColumn="0" w:firstRowLastColumn="0" w:lastRowFirstColumn="0" w:lastRowLastColumn="0"/>
+            </w:pPr>
+            <w:r>
+              <w:t>Sessione(0,N)</w:t>
             </w:r>
           </w:p>
         </w:tc>
@@ -5837,26 +5593,16 @@
               <w:cnfStyle w:val="000000100000" w:firstRow="0" w:lastRow="0" w:firstColumn="0" w:lastColumn="0" w:oddVBand="0" w:evenVBand="0" w:oddHBand="1" w:evenHBand="0" w:firstRowFirstColumn="0" w:firstRowLastColumn="0" w:lastRowFirstColumn="0" w:lastRowLastColumn="0"/>
             </w:pPr>
             <w:r>
-              <w:t>Iscritto(</w:t>
-            </w:r>
-            <w:proofErr w:type="gramStart"/>
-            <w:r>
-              <w:t>0,N</w:t>
-            </w:r>
-            <w:proofErr w:type="gramEnd"/>
-            <w:r>
-              <w:t>)</w:t>
-            </w:r>
-          </w:p>
-          <w:p>
-            <w:pPr>
-              <w:cnfStyle w:val="000000100000" w:firstRow="0" w:lastRow="0" w:firstColumn="0" w:lastColumn="0" w:oddVBand="0" w:evenVBand="0" w:oddHBand="1" w:evenHBand="0" w:firstRowFirstColumn="0" w:firstRowLastColumn="0" w:lastRowFirstColumn="0" w:lastRowLastColumn="0"/>
-            </w:pPr>
-            <w:proofErr w:type="gramStart"/>
+              <w:t>Iscritto(0,N)</w:t>
+            </w:r>
+          </w:p>
+          <w:p>
+            <w:pPr>
+              <w:cnfStyle w:val="000000100000" w:firstRow="0" w:lastRow="0" w:firstColumn="0" w:lastColumn="0" w:oddVBand="0" w:evenVBand="0" w:oddHBand="1" w:evenHBand="0" w:firstRowFirstColumn="0" w:firstRowLastColumn="0" w:lastRowFirstColumn="0" w:lastRowLastColumn="0"/>
+            </w:pPr>
             <w:r>
               <w:t>Prenotazione(</w:t>
             </w:r>
-            <w:proofErr w:type="gramEnd"/>
             <w:r>
               <w:t>1</w:t>
             </w:r>
@@ -5900,15 +5646,7 @@
               <w:cnfStyle w:val="000000000000" w:firstRow="0" w:lastRow="0" w:firstColumn="0" w:lastColumn="0" w:oddVBand="0" w:evenVBand="0" w:oddHBand="0" w:evenHBand="0" w:firstRowFirstColumn="0" w:firstRowLastColumn="0" w:lastRowFirstColumn="0" w:lastRowLastColumn="0"/>
             </w:pPr>
             <w:r>
-              <w:t xml:space="preserve">Associa i turni di </w:t>
-            </w:r>
-            <w:proofErr w:type="gramStart"/>
-            <w:r>
-              <w:t>lavoro(</w:t>
-            </w:r>
-            <w:proofErr w:type="gramEnd"/>
-            <w:r>
-              <w:t>orario dipendente) ai dipendenti che devono svolgerli</w:t>
+              <w:t>Associa i turni di lavoro(orario dipendente) ai dipendenti che devono svolgerli</w:t>
             </w:r>
           </w:p>
         </w:tc>
@@ -5923,16 +5661,11 @@
             <w:r>
               <w:t>Dipendente(</w:t>
             </w:r>
-            <w:proofErr w:type="gramStart"/>
             <w:r>
               <w:t>0</w:t>
             </w:r>
             <w:r>
-              <w:t>,N</w:t>
-            </w:r>
-            <w:proofErr w:type="gramEnd"/>
-            <w:r>
-              <w:t>)</w:t>
+              <w:t>,N)</w:t>
             </w:r>
           </w:p>
           <w:p>
@@ -5942,16 +5675,11 @@
             <w:r>
               <w:t>Orario Dipendente(</w:t>
             </w:r>
-            <w:proofErr w:type="gramStart"/>
             <w:r>
               <w:t>1</w:t>
             </w:r>
             <w:r>
-              <w:t>,N</w:t>
-            </w:r>
-            <w:proofErr w:type="gramEnd"/>
-            <w:r>
-              <w:t>)</w:t>
+              <w:t>,N)</w:t>
             </w:r>
           </w:p>
         </w:tc>
@@ -6009,31 +5737,15 @@
               <w:cnfStyle w:val="000000100000" w:firstRow="0" w:lastRow="0" w:firstColumn="0" w:lastColumn="0" w:oddVBand="0" w:evenVBand="0" w:oddHBand="1" w:evenHBand="0" w:firstRowFirstColumn="0" w:firstRowLastColumn="0" w:lastRowFirstColumn="0" w:lastRowLastColumn="0"/>
             </w:pPr>
             <w:r>
-              <w:t>Iscritto(</w:t>
-            </w:r>
-            <w:proofErr w:type="gramStart"/>
-            <w:r>
-              <w:t>0,N</w:t>
-            </w:r>
-            <w:proofErr w:type="gramEnd"/>
-            <w:r>
-              <w:t>),</w:t>
-            </w:r>
-          </w:p>
-          <w:p>
-            <w:pPr>
-              <w:cnfStyle w:val="000000100000" w:firstRow="0" w:lastRow="0" w:firstColumn="0" w:lastColumn="0" w:oddVBand="0" w:evenVBand="0" w:oddHBand="1" w:evenHBand="0" w:firstRowFirstColumn="0" w:firstRowLastColumn="0" w:lastRowFirstColumn="0" w:lastRowLastColumn="0"/>
-            </w:pPr>
-            <w:r>
-              <w:t xml:space="preserve">Transazione </w:t>
-            </w:r>
-            <w:proofErr w:type="gramStart"/>
-            <w:r>
-              <w:t>abbonamento(</w:t>
-            </w:r>
-            <w:proofErr w:type="gramEnd"/>
-            <w:r>
-              <w:t>1,1)</w:t>
+              <w:t>Iscritto(0,N),</w:t>
+            </w:r>
+          </w:p>
+          <w:p>
+            <w:pPr>
+              <w:cnfStyle w:val="000000100000" w:firstRow="0" w:lastRow="0" w:firstColumn="0" w:lastColumn="0" w:oddVBand="0" w:evenVBand="0" w:oddHBand="1" w:evenHBand="0" w:firstRowFirstColumn="0" w:firstRowLastColumn="0" w:lastRowFirstColumn="0" w:lastRowLastColumn="0"/>
+            </w:pPr>
+            <w:r>
+              <w:t>Transazione abbonamento(1,1)</w:t>
             </w:r>
           </w:p>
         </w:tc>
@@ -6085,31 +5797,15 @@
               <w:cnfStyle w:val="000000000000" w:firstRow="0" w:lastRow="0" w:firstColumn="0" w:lastColumn="0" w:oddVBand="0" w:evenVBand="0" w:oddHBand="0" w:evenHBand="0" w:firstRowFirstColumn="0" w:firstRowLastColumn="0" w:lastRowFirstColumn="0" w:lastRowLastColumn="0"/>
             </w:pPr>
             <w:r>
-              <w:t>Iscritto(</w:t>
-            </w:r>
-            <w:proofErr w:type="gramStart"/>
-            <w:r>
-              <w:t>0,N</w:t>
-            </w:r>
-            <w:proofErr w:type="gramEnd"/>
-            <w:r>
-              <w:t>),</w:t>
-            </w:r>
-          </w:p>
-          <w:p>
-            <w:pPr>
-              <w:cnfStyle w:val="000000000000" w:firstRow="0" w:lastRow="0" w:firstColumn="0" w:lastColumn="0" w:oddVBand="0" w:evenVBand="0" w:oddHBand="0" w:evenHBand="0" w:firstRowFirstColumn="0" w:firstRowLastColumn="0" w:lastRowFirstColumn="0" w:lastRowLastColumn="0"/>
-            </w:pPr>
-            <w:r>
-              <w:t xml:space="preserve">Transazione </w:t>
-            </w:r>
-            <w:proofErr w:type="gramStart"/>
-            <w:r>
-              <w:t>assicurazione(</w:t>
-            </w:r>
-            <w:proofErr w:type="gramEnd"/>
-            <w:r>
-              <w:t>1,1)</w:t>
+              <w:t>Iscritto(0,N),</w:t>
+            </w:r>
+          </w:p>
+          <w:p>
+            <w:pPr>
+              <w:cnfStyle w:val="000000000000" w:firstRow="0" w:lastRow="0" w:firstColumn="0" w:lastColumn="0" w:oddVBand="0" w:evenVBand="0" w:oddHBand="0" w:evenHBand="0" w:firstRowFirstColumn="0" w:firstRowLastColumn="0" w:lastRowFirstColumn="0" w:lastRowLastColumn="0"/>
+            </w:pPr>
+            <w:r>
+              <w:t>Transazione assicurazione(1,1)</w:t>
             </w:r>
           </w:p>
         </w:tc>
@@ -6164,31 +5860,15 @@
               <w:cnfStyle w:val="000000100000" w:firstRow="0" w:lastRow="0" w:firstColumn="0" w:lastColumn="0" w:oddVBand="0" w:evenVBand="0" w:oddHBand="1" w:evenHBand="0" w:firstRowFirstColumn="0" w:firstRowLastColumn="0" w:lastRowFirstColumn="0" w:lastRowLastColumn="0"/>
             </w:pPr>
             <w:r>
-              <w:t>Iscritto(</w:t>
-            </w:r>
-            <w:proofErr w:type="gramStart"/>
-            <w:r>
-              <w:t>0,N</w:t>
-            </w:r>
-            <w:proofErr w:type="gramEnd"/>
-            <w:r>
-              <w:t>),</w:t>
-            </w:r>
-          </w:p>
-          <w:p>
-            <w:pPr>
-              <w:cnfStyle w:val="000000100000" w:firstRow="0" w:lastRow="0" w:firstColumn="0" w:lastColumn="0" w:oddVBand="0" w:evenVBand="0" w:oddHBand="1" w:evenHBand="0" w:firstRowFirstColumn="0" w:firstRowLastColumn="0" w:lastRowFirstColumn="0" w:lastRowLastColumn="0"/>
-            </w:pPr>
-            <w:r>
-              <w:t xml:space="preserve">Transazione </w:t>
-            </w:r>
-            <w:proofErr w:type="gramStart"/>
-            <w:r>
-              <w:t>acquisto(</w:t>
-            </w:r>
-            <w:proofErr w:type="gramEnd"/>
-            <w:r>
-              <w:t>1,1)</w:t>
+              <w:t>Iscritto(0,N),</w:t>
+            </w:r>
+          </w:p>
+          <w:p>
+            <w:pPr>
+              <w:cnfStyle w:val="000000100000" w:firstRow="0" w:lastRow="0" w:firstColumn="0" w:lastColumn="0" w:oddVBand="0" w:evenVBand="0" w:oddHBand="1" w:evenHBand="0" w:firstRowFirstColumn="0" w:firstRowLastColumn="0" w:lastRowFirstColumn="0" w:lastRowLastColumn="0"/>
+            </w:pPr>
+            <w:r>
+              <w:t>Transazione acquisto(1,1)</w:t>
             </w:r>
           </w:p>
         </w:tc>
@@ -6240,28 +5920,15 @@
               <w:cnfStyle w:val="000000000000" w:firstRow="0" w:lastRow="0" w:firstColumn="0" w:lastColumn="0" w:oddVBand="0" w:evenVBand="0" w:oddHBand="0" w:evenHBand="0" w:firstRowFirstColumn="0" w:firstRowLastColumn="0" w:lastRowFirstColumn="0" w:lastRowLastColumn="0"/>
             </w:pPr>
             <w:r>
-              <w:t>Transazione abbonamento(</w:t>
-            </w:r>
-            <w:proofErr w:type="gramStart"/>
-            <w:r>
-              <w:t>1,N</w:t>
-            </w:r>
-            <w:proofErr w:type="gramEnd"/>
-            <w:r>
-              <w:t>),</w:t>
-            </w:r>
-          </w:p>
-          <w:p>
-            <w:pPr>
-              <w:cnfStyle w:val="000000000000" w:firstRow="0" w:lastRow="0" w:firstColumn="0" w:lastColumn="0" w:oddVBand="0" w:evenVBand="0" w:oddHBand="0" w:evenHBand="0" w:firstRowFirstColumn="0" w:firstRowLastColumn="0" w:lastRowFirstColumn="0" w:lastRowLastColumn="0"/>
-            </w:pPr>
-            <w:proofErr w:type="gramStart"/>
-            <w:r>
-              <w:t>Abbonamento(</w:t>
-            </w:r>
-            <w:proofErr w:type="gramEnd"/>
-            <w:r>
-              <w:t>1,1)</w:t>
+              <w:t>Transazione abbonamento(1,N),</w:t>
+            </w:r>
+          </w:p>
+          <w:p>
+            <w:pPr>
+              <w:cnfStyle w:val="000000000000" w:firstRow="0" w:lastRow="0" w:firstColumn="0" w:lastColumn="0" w:oddVBand="0" w:evenVBand="0" w:oddHBand="0" w:evenHBand="0" w:firstRowFirstColumn="0" w:firstRowLastColumn="0" w:lastRowFirstColumn="0" w:lastRowLastColumn="0"/>
+            </w:pPr>
+            <w:r>
+              <w:t>Abbonamento(1,1)</w:t>
             </w:r>
           </w:p>
         </w:tc>
@@ -6316,28 +5983,15 @@
               <w:cnfStyle w:val="000000100000" w:firstRow="0" w:lastRow="0" w:firstColumn="0" w:lastColumn="0" w:oddVBand="0" w:evenVBand="0" w:oddHBand="1" w:evenHBand="0" w:firstRowFirstColumn="0" w:firstRowLastColumn="0" w:lastRowFirstColumn="0" w:lastRowLastColumn="0"/>
             </w:pPr>
             <w:r>
-              <w:t xml:space="preserve">Transazione </w:t>
-            </w:r>
-            <w:proofErr w:type="gramStart"/>
-            <w:r>
-              <w:t>assicurazione(</w:t>
-            </w:r>
-            <w:proofErr w:type="gramEnd"/>
-            <w:r>
-              <w:t>1,1),</w:t>
-            </w:r>
-          </w:p>
-          <w:p>
-            <w:pPr>
-              <w:cnfStyle w:val="000000100000" w:firstRow="0" w:lastRow="0" w:firstColumn="0" w:lastColumn="0" w:oddVBand="0" w:evenVBand="0" w:oddHBand="1" w:evenHBand="0" w:firstRowFirstColumn="0" w:firstRowLastColumn="0" w:lastRowFirstColumn="0" w:lastRowLastColumn="0"/>
-            </w:pPr>
-            <w:proofErr w:type="gramStart"/>
-            <w:r>
-              <w:t>Assicurazione(</w:t>
-            </w:r>
-            <w:proofErr w:type="gramEnd"/>
-            <w:r>
-              <w:t>1,1)</w:t>
+              <w:t>Transazione assicurazione(1,1),</w:t>
+            </w:r>
+          </w:p>
+          <w:p>
+            <w:pPr>
+              <w:cnfStyle w:val="000000100000" w:firstRow="0" w:lastRow="0" w:firstColumn="0" w:lastColumn="0" w:oddVBand="0" w:evenVBand="0" w:oddHBand="1" w:evenHBand="0" w:firstRowFirstColumn="0" w:firstRowLastColumn="0" w:lastRowFirstColumn="0" w:lastRowLastColumn="0"/>
+            </w:pPr>
+            <w:r>
+              <w:t>Assicurazione(1,1)</w:t>
             </w:r>
           </w:p>
         </w:tc>
@@ -6389,28 +6043,15 @@
               <w:cnfStyle w:val="000000000000" w:firstRow="0" w:lastRow="0" w:firstColumn="0" w:lastColumn="0" w:oddVBand="0" w:evenVBand="0" w:oddHBand="0" w:evenHBand="0" w:firstRowFirstColumn="0" w:firstRowLastColumn="0" w:lastRowFirstColumn="0" w:lastRowLastColumn="0"/>
             </w:pPr>
             <w:r>
-              <w:t>Transazione acquisto(</w:t>
-            </w:r>
-            <w:proofErr w:type="gramStart"/>
-            <w:r>
-              <w:t>1,N</w:t>
-            </w:r>
-            <w:proofErr w:type="gramEnd"/>
-            <w:r>
-              <w:t>),</w:t>
-            </w:r>
-          </w:p>
-          <w:p>
-            <w:pPr>
-              <w:cnfStyle w:val="000000000000" w:firstRow="0" w:lastRow="0" w:firstColumn="0" w:lastColumn="0" w:oddVBand="0" w:evenVBand="0" w:oddHBand="0" w:evenHBand="0" w:firstRowFirstColumn="0" w:firstRowLastColumn="0" w:lastRowFirstColumn="0" w:lastRowLastColumn="0"/>
-            </w:pPr>
-            <w:proofErr w:type="gramStart"/>
-            <w:r>
-              <w:t>Prodotto(</w:t>
-            </w:r>
-            <w:proofErr w:type="gramEnd"/>
-            <w:r>
-              <w:t>1,1)</w:t>
+              <w:t>Transazione acquisto(1,N),</w:t>
+            </w:r>
+          </w:p>
+          <w:p>
+            <w:pPr>
+              <w:cnfStyle w:val="000000000000" w:firstRow="0" w:lastRow="0" w:firstColumn="0" w:lastColumn="0" w:oddVBand="0" w:evenVBand="0" w:oddHBand="0" w:evenHBand="0" w:firstRowFirstColumn="0" w:firstRowLastColumn="0" w:lastRowFirstColumn="0" w:lastRowLastColumn="0"/>
+            </w:pPr>
+            <w:r>
+              <w:t>Prodotto(1,1)</w:t>
             </w:r>
           </w:p>
         </w:tc>
@@ -6465,31 +6106,15 @@
               <w:cnfStyle w:val="000000100000" w:firstRow="0" w:lastRow="0" w:firstColumn="0" w:lastColumn="0" w:oddVBand="0" w:evenVBand="0" w:oddHBand="1" w:evenHBand="0" w:firstRowFirstColumn="0" w:firstRowLastColumn="0" w:lastRowFirstColumn="0" w:lastRowLastColumn="0"/>
             </w:pPr>
             <w:r>
-              <w:t>Transazione Busta Paga(</w:t>
-            </w:r>
-            <w:proofErr w:type="gramStart"/>
-            <w:r>
-              <w:t>1,N</w:t>
-            </w:r>
-            <w:proofErr w:type="gramEnd"/>
-            <w:r>
-              <w:t>),</w:t>
-            </w:r>
-          </w:p>
-          <w:p>
-            <w:pPr>
-              <w:cnfStyle w:val="000000100000" w:firstRow="0" w:lastRow="0" w:firstColumn="0" w:lastColumn="0" w:oddVBand="0" w:evenVBand="0" w:oddHBand="1" w:evenHBand="0" w:firstRowFirstColumn="0" w:firstRowLastColumn="0" w:lastRowFirstColumn="0" w:lastRowLastColumn="0"/>
-            </w:pPr>
-            <w:r>
-              <w:t xml:space="preserve">Busta </w:t>
-            </w:r>
-            <w:proofErr w:type="gramStart"/>
-            <w:r>
-              <w:t>Paga(</w:t>
-            </w:r>
-            <w:proofErr w:type="gramEnd"/>
-            <w:r>
-              <w:t>1,1)</w:t>
+              <w:t>Transazione Busta Paga(1,N),</w:t>
+            </w:r>
+          </w:p>
+          <w:p>
+            <w:pPr>
+              <w:cnfStyle w:val="000000100000" w:firstRow="0" w:lastRow="0" w:firstColumn="0" w:lastColumn="0" w:oddVBand="0" w:evenVBand="0" w:oddHBand="1" w:evenHBand="0" w:firstRowFirstColumn="0" w:firstRowLastColumn="0" w:lastRowFirstColumn="0" w:lastRowLastColumn="0"/>
+            </w:pPr>
+            <w:r>
+              <w:t>Busta Paga(1,1)</w:t>
             </w:r>
           </w:p>
         </w:tc>
@@ -6543,32 +6168,19 @@
             <w:r>
               <w:t>Dipendente(</w:t>
             </w:r>
-            <w:proofErr w:type="gramStart"/>
             <w:r>
               <w:t>0</w:t>
             </w:r>
             <w:r>
-              <w:t>,N</w:t>
-            </w:r>
-            <w:proofErr w:type="gramEnd"/>
-            <w:r>
-              <w:t>),</w:t>
-            </w:r>
-          </w:p>
-          <w:p>
-            <w:pPr>
-              <w:cnfStyle w:val="000000000000" w:firstRow="0" w:lastRow="0" w:firstColumn="0" w:lastColumn="0" w:oddVBand="0" w:evenVBand="0" w:oddHBand="0" w:evenHBand="0" w:firstRowFirstColumn="0" w:firstRowLastColumn="0" w:lastRowFirstColumn="0" w:lastRowLastColumn="0"/>
-            </w:pPr>
-            <w:r>
-              <w:t xml:space="preserve">Busta </w:t>
-            </w:r>
-            <w:proofErr w:type="gramStart"/>
-            <w:r>
-              <w:t>paga(</w:t>
-            </w:r>
-            <w:proofErr w:type="gramEnd"/>
-            <w:r>
-              <w:t>1,1)</w:t>
+              <w:t>,N),</w:t>
+            </w:r>
+          </w:p>
+          <w:p>
+            <w:pPr>
+              <w:cnfStyle w:val="000000000000" w:firstRow="0" w:lastRow="0" w:firstColumn="0" w:lastColumn="0" w:oddVBand="0" w:evenVBand="0" w:oddHBand="0" w:evenHBand="0" w:firstRowFirstColumn="0" w:firstRowLastColumn="0" w:lastRowFirstColumn="0" w:lastRowLastColumn="0"/>
+            </w:pPr>
+            <w:r>
+              <w:t>Busta paga(1,1)</w:t>
             </w:r>
           </w:p>
         </w:tc>
@@ -6623,26 +6235,16 @@
               <w:cnfStyle w:val="000000100000" w:firstRow="0" w:lastRow="0" w:firstColumn="0" w:lastColumn="0" w:oddVBand="0" w:evenVBand="0" w:oddHBand="1" w:evenHBand="0" w:firstRowFirstColumn="0" w:firstRowLastColumn="0" w:lastRowFirstColumn="0" w:lastRowLastColumn="0"/>
             </w:pPr>
             <w:r>
-              <w:t>Segreteria(</w:t>
-            </w:r>
-            <w:proofErr w:type="gramStart"/>
-            <w:r>
-              <w:t>0,N</w:t>
-            </w:r>
-            <w:proofErr w:type="gramEnd"/>
-            <w:r>
-              <w:t>),</w:t>
-            </w:r>
-          </w:p>
-          <w:p>
-            <w:pPr>
-              <w:cnfStyle w:val="000000100000" w:firstRow="0" w:lastRow="0" w:firstColumn="0" w:lastColumn="0" w:oddVBand="0" w:evenVBand="0" w:oddHBand="1" w:evenHBand="0" w:firstRowFirstColumn="0" w:firstRowLastColumn="0" w:lastRowFirstColumn="0" w:lastRowLastColumn="0"/>
-            </w:pPr>
-            <w:proofErr w:type="gramStart"/>
+              <w:t>Segreteria(0,N),</w:t>
+            </w:r>
+          </w:p>
+          <w:p>
+            <w:pPr>
+              <w:cnfStyle w:val="000000100000" w:firstRow="0" w:lastRow="0" w:firstColumn="0" w:lastColumn="0" w:oddVBand="0" w:evenVBand="0" w:oddHBand="1" w:evenHBand="0" w:firstRowFirstColumn="0" w:firstRowLastColumn="0" w:lastRowFirstColumn="0" w:lastRowLastColumn="0"/>
+            </w:pPr>
             <w:r>
               <w:t>Abbonamento(</w:t>
             </w:r>
-            <w:proofErr w:type="gramEnd"/>
             <w:r>
               <w:t>1</w:t>
             </w:r>
@@ -6699,26 +6301,16 @@
               <w:cnfStyle w:val="000000000000" w:firstRow="0" w:lastRow="0" w:firstColumn="0" w:lastColumn="0" w:oddVBand="0" w:evenVBand="0" w:oddHBand="0" w:evenHBand="0" w:firstRowFirstColumn="0" w:firstRowLastColumn="0" w:lastRowFirstColumn="0" w:lastRowLastColumn="0"/>
             </w:pPr>
             <w:r>
-              <w:t>Segreteria(</w:t>
-            </w:r>
-            <w:proofErr w:type="gramStart"/>
-            <w:r>
-              <w:t>0,N</w:t>
-            </w:r>
-            <w:proofErr w:type="gramEnd"/>
-            <w:r>
-              <w:t>),</w:t>
-            </w:r>
-          </w:p>
-          <w:p>
-            <w:pPr>
-              <w:cnfStyle w:val="000000000000" w:firstRow="0" w:lastRow="0" w:firstColumn="0" w:lastColumn="0" w:oddVBand="0" w:evenVBand="0" w:oddHBand="0" w:evenHBand="0" w:firstRowFirstColumn="0" w:firstRowLastColumn="0" w:lastRowFirstColumn="0" w:lastRowLastColumn="0"/>
-            </w:pPr>
-            <w:proofErr w:type="gramStart"/>
+              <w:t>Segreteria(0,N),</w:t>
+            </w:r>
+          </w:p>
+          <w:p>
+            <w:pPr>
+              <w:cnfStyle w:val="000000000000" w:firstRow="0" w:lastRow="0" w:firstColumn="0" w:lastColumn="0" w:oddVBand="0" w:evenVBand="0" w:oddHBand="0" w:evenHBand="0" w:firstRowFirstColumn="0" w:firstRowLastColumn="0" w:lastRowFirstColumn="0" w:lastRowLastColumn="0"/>
+            </w:pPr>
             <w:r>
               <w:t>Assicurazione(</w:t>
             </w:r>
-            <w:proofErr w:type="gramEnd"/>
             <w:r>
               <w:t>1</w:t>
             </w:r>
@@ -6778,26 +6370,16 @@
               <w:cnfStyle w:val="000000100000" w:firstRow="0" w:lastRow="0" w:firstColumn="0" w:lastColumn="0" w:oddVBand="0" w:evenVBand="0" w:oddHBand="1" w:evenHBand="0" w:firstRowFirstColumn="0" w:firstRowLastColumn="0" w:lastRowFirstColumn="0" w:lastRowLastColumn="0"/>
             </w:pPr>
             <w:r>
-              <w:t>Segreteria(</w:t>
-            </w:r>
-            <w:proofErr w:type="gramStart"/>
-            <w:r>
-              <w:t>0,N</w:t>
-            </w:r>
-            <w:proofErr w:type="gramEnd"/>
-            <w:r>
-              <w:t>),</w:t>
-            </w:r>
-          </w:p>
-          <w:p>
-            <w:pPr>
-              <w:cnfStyle w:val="000000100000" w:firstRow="0" w:lastRow="0" w:firstColumn="0" w:lastColumn="0" w:oddVBand="0" w:evenVBand="0" w:oddHBand="1" w:evenHBand="0" w:firstRowFirstColumn="0" w:firstRowLastColumn="0" w:lastRowFirstColumn="0" w:lastRowLastColumn="0"/>
-            </w:pPr>
-            <w:proofErr w:type="gramStart"/>
+              <w:t>Segreteria(0,N),</w:t>
+            </w:r>
+          </w:p>
+          <w:p>
+            <w:pPr>
+              <w:cnfStyle w:val="000000100000" w:firstRow="0" w:lastRow="0" w:firstColumn="0" w:lastColumn="0" w:oddVBand="0" w:evenVBand="0" w:oddHBand="1" w:evenHBand="0" w:firstRowFirstColumn="0" w:firstRowLastColumn="0" w:lastRowFirstColumn="0" w:lastRowLastColumn="0"/>
+            </w:pPr>
             <w:r>
               <w:t>Prodotto(</w:t>
             </w:r>
-            <w:proofErr w:type="gramEnd"/>
             <w:r>
               <w:t>1</w:t>
             </w:r>
@@ -6861,32 +6443,19 @@
               <w:lastRenderedPageBreak/>
               <w:t>Segreteria(</w:t>
             </w:r>
-            <w:proofErr w:type="gramStart"/>
             <w:r>
               <w:t>0</w:t>
             </w:r>
             <w:r>
-              <w:t>,N</w:t>
-            </w:r>
-            <w:proofErr w:type="gramEnd"/>
-            <w:r>
-              <w:t>),</w:t>
-            </w:r>
-          </w:p>
-          <w:p>
-            <w:pPr>
-              <w:cnfStyle w:val="000000000000" w:firstRow="0" w:lastRow="0" w:firstColumn="0" w:lastColumn="0" w:oddVBand="0" w:evenVBand="0" w:oddHBand="0" w:evenHBand="0" w:firstRowFirstColumn="0" w:firstRowLastColumn="0" w:lastRowFirstColumn="0" w:lastRowLastColumn="0"/>
-            </w:pPr>
-            <w:r>
-              <w:t xml:space="preserve">Busta </w:t>
-            </w:r>
-            <w:proofErr w:type="gramStart"/>
-            <w:r>
-              <w:t>Paga(</w:t>
-            </w:r>
-            <w:proofErr w:type="gramEnd"/>
-            <w:r>
-              <w:t>1,1)</w:t>
+              <w:t>,N),</w:t>
+            </w:r>
+          </w:p>
+          <w:p>
+            <w:pPr>
+              <w:cnfStyle w:val="000000000000" w:firstRow="0" w:lastRow="0" w:firstColumn="0" w:lastColumn="0" w:oddVBand="0" w:evenVBand="0" w:oddHBand="0" w:evenHBand="0" w:firstRowFirstColumn="0" w:firstRowLastColumn="0" w:lastRowFirstColumn="0" w:lastRowLastColumn="0"/>
+            </w:pPr>
+            <w:r>
+              <w:t>Busta Paga(1,1)</w:t>
             </w:r>
           </w:p>
         </w:tc>
@@ -7000,15 +6569,7 @@
         <w:t>RV3</w:t>
       </w:r>
       <w:r>
-        <w:t xml:space="preserve">: L’ attributo “recapito telefonico” </w:t>
-      </w:r>
-      <w:proofErr w:type="gramStart"/>
-      <w:r>
-        <w:t>dell’ entità</w:t>
-      </w:r>
-      <w:proofErr w:type="gramEnd"/>
-      <w:r>
-        <w:t xml:space="preserve"> istruttore deve rappresentare un numero di telefono valido</w:t>
+        <w:t>: L’ attributo “recapito telefonico” dell’ entità istruttore deve rappresentare un numero di telefono valido</w:t>
       </w:r>
     </w:p>
     <w:p>
@@ -7021,23 +6582,7 @@
         <w:t>RV4</w:t>
       </w:r>
       <w:r>
-        <w:t xml:space="preserve">: L’ attributo composito dati anagrafici deve essere composto 4 </w:t>
-      </w:r>
-      <w:proofErr w:type="spellStart"/>
-      <w:r>
-        <w:t>attibuti</w:t>
-      </w:r>
-      <w:proofErr w:type="spellEnd"/>
-      <w:r>
-        <w:t xml:space="preserve">: nome(stringa), cognome(stringa), data di nascita(data), e codice fiscale(stringa), di cui data di nascita deve </w:t>
-      </w:r>
-      <w:proofErr w:type="spellStart"/>
-      <w:r>
-        <w:t>rappresentere</w:t>
-      </w:r>
-      <w:proofErr w:type="spellEnd"/>
-      <w:r>
-        <w:t xml:space="preserve"> una data valida (vedi RV2)</w:t>
+        <w:t>: L’ attributo composito dati anagrafici deve essere composto 4 attibuti: nome(stringa), cognome(stringa), data di nascita(data), e codice fiscale(stringa), di cui data di nascita deve rappresentere una data valida (vedi RV2)</w:t>
       </w:r>
     </w:p>
     <w:p>
@@ -7081,15 +6626,7 @@
     </w:p>
     <w:p>
       <w:r>
-        <w:t xml:space="preserve">RV8: L’ attributo certificazione appartenente a istruttore deve essere una stringa che spieghi </w:t>
-      </w:r>
-      <w:proofErr w:type="gramStart"/>
-      <w:r>
-        <w:t>l’ abilitazione</w:t>
-      </w:r>
-      <w:proofErr w:type="gramEnd"/>
-      <w:r>
-        <w:t xml:space="preserve"> all’ insegnamento dei vari tipi di corso che l’ istruttore può insegnare, e deve essere coerente con la relazione insegnamento</w:t>
+        <w:t>RV8: L’ attributo certificazione appartenente a istruttore deve essere una stringa che spieghi l’ abilitazione all’ insegnamento dei vari tipi di corso che l’ istruttore può insegnare, e deve essere coerente con la relazione insegnamento</w:t>
       </w:r>
     </w:p>
     <w:p>
@@ -7105,15 +6642,7 @@
         <w:t>RV9</w:t>
       </w:r>
       <w:r>
-        <w:t xml:space="preserve">: L’ attributo “ingressi” </w:t>
-      </w:r>
-      <w:proofErr w:type="gramStart"/>
-      <w:r>
-        <w:t>dell’ entità</w:t>
-      </w:r>
-      <w:proofErr w:type="gramEnd"/>
-      <w:r>
-        <w:t xml:space="preserve"> abbonamento deve essere un intero maggiore di 0.</w:t>
+        <w:t>: L’ attributo “ingressi” dell’ entità abbonamento deve essere un intero maggiore di 0.</w:t>
       </w:r>
     </w:p>
     <w:p>
@@ -7145,15 +6674,7 @@
         <w:t>RV11</w:t>
       </w:r>
       <w:r>
-        <w:t xml:space="preserve">: L’ attributo “anno” </w:t>
-      </w:r>
-      <w:proofErr w:type="gramStart"/>
-      <w:r>
-        <w:t>dell’ entità</w:t>
-      </w:r>
-      <w:proofErr w:type="gramEnd"/>
-      <w:r>
-        <w:t xml:space="preserve"> busta paga deve essere un intero che rappresenta un anno in cui il dipendente ha lavorato per la società</w:t>
+        <w:t>: L’ attributo “anno” dell’ entità busta paga deve essere un intero che rappresenta un anno in cui il dipendente ha lavorato per la società</w:t>
       </w:r>
     </w:p>
     <w:p>
@@ -7169,15 +6690,7 @@
         <w:t>RV12</w:t>
       </w:r>
       <w:r>
-        <w:t xml:space="preserve">: L’ attributo nome </w:t>
-      </w:r>
-      <w:proofErr w:type="gramStart"/>
-      <w:r>
-        <w:t>dell’ entità</w:t>
-      </w:r>
-      <w:proofErr w:type="gramEnd"/>
-      <w:r>
-        <w:t xml:space="preserve"> abbonamento (specializzato) deve essere una stringa che può assumere i valori contenuti nell’ attributo “nome” delle occorrenze dell’ entità “corso” </w:t>
+        <w:t xml:space="preserve">: L’ attributo nome dell’ entità abbonamento (specializzato) deve essere una stringa che può assumere i valori contenuti nell’ attributo “nome” delle occorrenze dell’ entità “corso” </w:t>
       </w:r>
     </w:p>
     <w:p>
@@ -7209,15 +6722,7 @@
         <w:t>RV14</w:t>
       </w:r>
       <w:r>
-        <w:t xml:space="preserve">: L’ attributo “durata” </w:t>
-      </w:r>
-      <w:proofErr w:type="gramStart"/>
-      <w:r>
-        <w:t>dell’ entità</w:t>
-      </w:r>
-      <w:proofErr w:type="gramEnd"/>
-      <w:r>
-        <w:t xml:space="preserve"> abbonamento deve essere una stringa che può assumere i valori: “mensile”, “semestrale” e “annuale”.</w:t>
+        <w:t>: L’ attributo “durata” dell’ entità abbonamento deve essere una stringa che può assumere i valori: “mensile”, “semestrale” e “annuale”.</w:t>
       </w:r>
     </w:p>
     <w:p>
@@ -7233,15 +6738,7 @@
         <w:t>RV15</w:t>
       </w:r>
       <w:r>
-        <w:t xml:space="preserve">: L’ attributo “massimale” </w:t>
-      </w:r>
-      <w:proofErr w:type="gramStart"/>
-      <w:r>
-        <w:t>dell’ entità</w:t>
-      </w:r>
-      <w:proofErr w:type="gramEnd"/>
-      <w:r>
-        <w:t xml:space="preserve"> assicurazione deve rappresentare un numero di euro maggiore di 0</w:t>
+        <w:t>: L’ attributo “massimale” dell’ entità assicurazione deve rappresentare un numero di euro maggiore di 0</w:t>
       </w:r>
     </w:p>
     <w:p>
@@ -7257,15 +6754,7 @@
         <w:t>RV16</w:t>
       </w:r>
       <w:r>
-        <w:t xml:space="preserve">: Gli attributi “Capitale sociale”, “Liquidità </w:t>
-      </w:r>
-      <w:proofErr w:type="gramStart"/>
-      <w:r>
-        <w:t>differite“ e</w:t>
-      </w:r>
-      <w:proofErr w:type="gramEnd"/>
-      <w:r>
-        <w:t xml:space="preserve"> “Liquidità immediate” devono rappresentare somme di denaro maggiori o uguali di </w:t>
+        <w:t xml:space="preserve">: Gli attributi “Capitale sociale”, “Liquidità differite“ e “Liquidità immediate” devono rappresentare somme di denaro maggiori o uguali di </w:t>
       </w:r>
       <w:r>
         <w:rPr>
@@ -7311,15 +6800,7 @@
         <w:t>RV18</w:t>
       </w:r>
       <w:r>
-        <w:t xml:space="preserve">: L’ attributo “tipologia” </w:t>
-      </w:r>
-      <w:proofErr w:type="gramStart"/>
-      <w:r>
-        <w:t>dell’ entità</w:t>
-      </w:r>
-      <w:proofErr w:type="gramEnd"/>
-      <w:r>
-        <w:t xml:space="preserve"> “prodotto” deve essere una stringa che può assumere solo il valori: “scarpette”, “magnesite”, ”casco”, ”corda”, ”imbracatura”, ”moschettone”, “carrucola”, “picchetto”.</w:t>
+        <w:t>: L’ attributo “tipologia” dell’ entità “prodotto” deve essere una stringa che può assumere solo il valori: “scarpette”, “magnesite”, ”casco”, ”corda”, ”imbracatura”, ”moschettone”, “carrucola”, “picchetto”.</w:t>
       </w:r>
     </w:p>
     <w:p>
@@ -9150,13 +8631,8 @@
             <w:pPr>
               <w:cnfStyle w:val="000000100000" w:firstRow="0" w:lastRow="0" w:firstColumn="0" w:lastColumn="0" w:oddVBand="0" w:evenVBand="0" w:oddHBand="1" w:evenHBand="0" w:firstRowFirstColumn="0" w:firstRowLastColumn="0" w:lastRowFirstColumn="0" w:lastRowLastColumn="0"/>
             </w:pPr>
-            <w:proofErr w:type="gramStart"/>
-            <w:r>
-              <w:t>5</w:t>
-            </w:r>
-            <w:proofErr w:type="gramEnd"/>
-            <w:r>
-              <w:t xml:space="preserve"> volte al mese</w:t>
+            <w:r>
+              <w:t>5 volte al mese</w:t>
             </w:r>
           </w:p>
         </w:tc>
@@ -9181,13 +8657,8 @@
             <w:pPr>
               <w:cnfStyle w:val="000000000000" w:firstRow="0" w:lastRow="0" w:firstColumn="0" w:lastColumn="0" w:oddVBand="0" w:evenVBand="0" w:oddHBand="0" w:evenHBand="0" w:firstRowFirstColumn="0" w:firstRowLastColumn="0" w:lastRowFirstColumn="0" w:lastRowLastColumn="0"/>
             </w:pPr>
-            <w:proofErr w:type="gramStart"/>
-            <w:r>
-              <w:t>2</w:t>
-            </w:r>
-            <w:proofErr w:type="gramEnd"/>
-            <w:r>
-              <w:t xml:space="preserve"> volte al mese</w:t>
+            <w:r>
+              <w:t>2 volte al mese</w:t>
             </w:r>
           </w:p>
         </w:tc>
@@ -9215,13 +8686,8 @@
             <w:pPr>
               <w:cnfStyle w:val="000000100000" w:firstRow="0" w:lastRow="0" w:firstColumn="0" w:lastColumn="0" w:oddVBand="0" w:evenVBand="0" w:oddHBand="1" w:evenHBand="0" w:firstRowFirstColumn="0" w:firstRowLastColumn="0" w:lastRowFirstColumn="0" w:lastRowLastColumn="0"/>
             </w:pPr>
-            <w:proofErr w:type="gramStart"/>
-            <w:r>
-              <w:t>3</w:t>
-            </w:r>
-            <w:proofErr w:type="gramEnd"/>
-            <w:r>
-              <w:t xml:space="preserve"> volte a settimana</w:t>
+            <w:r>
+              <w:t>3 volte a settimana</w:t>
             </w:r>
           </w:p>
         </w:tc>
@@ -9246,13 +8712,8 @@
             <w:pPr>
               <w:cnfStyle w:val="000000000000" w:firstRow="0" w:lastRow="0" w:firstColumn="0" w:lastColumn="0" w:oddVBand="0" w:evenVBand="0" w:oddHBand="0" w:evenHBand="0" w:firstRowFirstColumn="0" w:firstRowLastColumn="0" w:lastRowFirstColumn="0" w:lastRowLastColumn="0"/>
             </w:pPr>
-            <w:proofErr w:type="gramStart"/>
-            <w:r>
-              <w:t>4</w:t>
-            </w:r>
-            <w:proofErr w:type="gramEnd"/>
-            <w:r>
-              <w:t xml:space="preserve"> volte a settimana</w:t>
+            <w:r>
+              <w:t>4 volte a settimana</w:t>
             </w:r>
           </w:p>
         </w:tc>
@@ -9280,13 +8741,8 @@
             <w:pPr>
               <w:cnfStyle w:val="000000100000" w:firstRow="0" w:lastRow="0" w:firstColumn="0" w:lastColumn="0" w:oddVBand="0" w:evenVBand="0" w:oddHBand="1" w:evenHBand="0" w:firstRowFirstColumn="0" w:firstRowLastColumn="0" w:lastRowFirstColumn="0" w:lastRowLastColumn="0"/>
             </w:pPr>
-            <w:proofErr w:type="gramStart"/>
-            <w:r>
-              <w:t>5</w:t>
-            </w:r>
-            <w:proofErr w:type="gramEnd"/>
-            <w:r>
-              <w:t xml:space="preserve"> volte al mese</w:t>
+            <w:r>
+              <w:t>5 volte al mese</w:t>
             </w:r>
           </w:p>
         </w:tc>
@@ -9395,13 +8851,8 @@
             <w:pPr>
               <w:cnfStyle w:val="000000100000" w:firstRow="0" w:lastRow="0" w:firstColumn="0" w:lastColumn="0" w:oddVBand="0" w:evenVBand="0" w:oddHBand="1" w:evenHBand="0" w:firstRowFirstColumn="0" w:firstRowLastColumn="0" w:lastRowFirstColumn="0" w:lastRowLastColumn="0"/>
             </w:pPr>
-            <w:proofErr w:type="gramStart"/>
-            <w:r>
-              <w:t>5</w:t>
-            </w:r>
-            <w:proofErr w:type="gramEnd"/>
-            <w:r>
-              <w:t xml:space="preserve"> volte all’anno</w:t>
+            <w:r>
+              <w:t>5 volte all’anno</w:t>
             </w:r>
           </w:p>
         </w:tc>
@@ -9426,13 +8877,8 @@
             <w:pPr>
               <w:cnfStyle w:val="000000000000" w:firstRow="0" w:lastRow="0" w:firstColumn="0" w:lastColumn="0" w:oddVBand="0" w:evenVBand="0" w:oddHBand="0" w:evenHBand="0" w:firstRowFirstColumn="0" w:firstRowLastColumn="0" w:lastRowFirstColumn="0" w:lastRowLastColumn="0"/>
             </w:pPr>
-            <w:proofErr w:type="gramStart"/>
-            <w:r>
-              <w:t>10</w:t>
-            </w:r>
-            <w:proofErr w:type="gramEnd"/>
-            <w:r>
-              <w:t xml:space="preserve"> volte a settimana</w:t>
+            <w:r>
+              <w:t>10 volte a settimana</w:t>
             </w:r>
           </w:p>
         </w:tc>
@@ -9460,13 +8906,8 @@
             <w:pPr>
               <w:cnfStyle w:val="000000100000" w:firstRow="0" w:lastRow="0" w:firstColumn="0" w:lastColumn="0" w:oddVBand="0" w:evenVBand="0" w:oddHBand="1" w:evenHBand="0" w:firstRowFirstColumn="0" w:firstRowLastColumn="0" w:lastRowFirstColumn="0" w:lastRowLastColumn="0"/>
             </w:pPr>
-            <w:proofErr w:type="gramStart"/>
-            <w:r>
-              <w:t>2</w:t>
-            </w:r>
-            <w:proofErr w:type="gramEnd"/>
-            <w:r>
-              <w:t xml:space="preserve"> volte all’anno</w:t>
+            <w:r>
+              <w:t>2 volte all’anno</w:t>
             </w:r>
           </w:p>
         </w:tc>
@@ -9491,13 +8932,8 @@
             <w:pPr>
               <w:cnfStyle w:val="000000000000" w:firstRow="0" w:lastRow="0" w:firstColumn="0" w:lastColumn="0" w:oddVBand="0" w:evenVBand="0" w:oddHBand="0" w:evenHBand="0" w:firstRowFirstColumn="0" w:firstRowLastColumn="0" w:lastRowFirstColumn="0" w:lastRowLastColumn="0"/>
             </w:pPr>
-            <w:proofErr w:type="gramStart"/>
-            <w:r>
-              <w:t>10</w:t>
-            </w:r>
-            <w:proofErr w:type="gramEnd"/>
-            <w:r>
-              <w:t xml:space="preserve"> volte a settimana</w:t>
+            <w:r>
+              <w:t>10 volte a settimana</w:t>
             </w:r>
           </w:p>
         </w:tc>
@@ -9525,13 +8961,8 @@
             <w:pPr>
               <w:cnfStyle w:val="000000100000" w:firstRow="0" w:lastRow="0" w:firstColumn="0" w:lastColumn="0" w:oddVBand="0" w:evenVBand="0" w:oddHBand="1" w:evenHBand="0" w:firstRowFirstColumn="0" w:firstRowLastColumn="0" w:lastRowFirstColumn="0" w:lastRowLastColumn="0"/>
             </w:pPr>
-            <w:proofErr w:type="gramStart"/>
-            <w:r>
-              <w:t>3</w:t>
-            </w:r>
-            <w:proofErr w:type="gramEnd"/>
-            <w:r>
-              <w:t xml:space="preserve"> volte all’anno</w:t>
+            <w:r>
+              <w:t>3 volte all’anno</w:t>
             </w:r>
           </w:p>
         </w:tc>
@@ -9556,13 +8987,8 @@
             <w:pPr>
               <w:cnfStyle w:val="000000000000" w:firstRow="0" w:lastRow="0" w:firstColumn="0" w:lastColumn="0" w:oddVBand="0" w:evenVBand="0" w:oddHBand="0" w:evenHBand="0" w:firstRowFirstColumn="0" w:firstRowLastColumn="0" w:lastRowFirstColumn="0" w:lastRowLastColumn="0"/>
             </w:pPr>
-            <w:proofErr w:type="gramStart"/>
-            <w:r>
-              <w:t>3</w:t>
-            </w:r>
-            <w:proofErr w:type="gramEnd"/>
-            <w:r>
-              <w:t xml:space="preserve"> volte a settimana</w:t>
+            <w:r>
+              <w:t>3 volte a settimana</w:t>
             </w:r>
           </w:p>
         </w:tc>
@@ -9590,13 +9016,8 @@
             <w:pPr>
               <w:cnfStyle w:val="000000100000" w:firstRow="0" w:lastRow="0" w:firstColumn="0" w:lastColumn="0" w:oddVBand="0" w:evenVBand="0" w:oddHBand="1" w:evenHBand="0" w:firstRowFirstColumn="0" w:firstRowLastColumn="0" w:lastRowFirstColumn="0" w:lastRowLastColumn="0"/>
             </w:pPr>
-            <w:proofErr w:type="gramStart"/>
-            <w:r>
-              <w:t>3</w:t>
-            </w:r>
-            <w:proofErr w:type="gramEnd"/>
-            <w:r>
-              <w:t xml:space="preserve"> volte al mese</w:t>
+            <w:r>
+              <w:t>3 volte al mese</w:t>
             </w:r>
           </w:p>
         </w:tc>
@@ -9621,13 +9042,8 @@
             <w:pPr>
               <w:cnfStyle w:val="000000000000" w:firstRow="0" w:lastRow="0" w:firstColumn="0" w:lastColumn="0" w:oddVBand="0" w:evenVBand="0" w:oddHBand="0" w:evenHBand="0" w:firstRowFirstColumn="0" w:firstRowLastColumn="0" w:lastRowFirstColumn="0" w:lastRowLastColumn="0"/>
             </w:pPr>
-            <w:proofErr w:type="gramStart"/>
-            <w:r>
-              <w:t>2</w:t>
-            </w:r>
-            <w:proofErr w:type="gramEnd"/>
-            <w:r>
-              <w:t xml:space="preserve"> volte a settimana</w:t>
+            <w:r>
+              <w:t>2 volte a settimana</w:t>
             </w:r>
           </w:p>
         </w:tc>
@@ -9655,13 +9071,8 @@
             <w:pPr>
               <w:cnfStyle w:val="000000100000" w:firstRow="0" w:lastRow="0" w:firstColumn="0" w:lastColumn="0" w:oddVBand="0" w:evenVBand="0" w:oddHBand="1" w:evenHBand="0" w:firstRowFirstColumn="0" w:firstRowLastColumn="0" w:lastRowFirstColumn="0" w:lastRowLastColumn="0"/>
             </w:pPr>
-            <w:proofErr w:type="gramStart"/>
-            <w:r>
-              <w:t>3</w:t>
-            </w:r>
-            <w:proofErr w:type="gramEnd"/>
-            <w:r>
-              <w:t xml:space="preserve"> volte all’anno</w:t>
+            <w:r>
+              <w:t>3 volte all’anno</w:t>
             </w:r>
           </w:p>
         </w:tc>
@@ -9686,13 +9097,8 @@
             <w:pPr>
               <w:cnfStyle w:val="000000000000" w:firstRow="0" w:lastRow="0" w:firstColumn="0" w:lastColumn="0" w:oddVBand="0" w:evenVBand="0" w:oddHBand="0" w:evenHBand="0" w:firstRowFirstColumn="0" w:firstRowLastColumn="0" w:lastRowFirstColumn="0" w:lastRowLastColumn="0"/>
             </w:pPr>
-            <w:proofErr w:type="gramStart"/>
-            <w:r>
-              <w:t>3</w:t>
-            </w:r>
-            <w:proofErr w:type="gramEnd"/>
-            <w:r>
-              <w:t xml:space="preserve"> volte a settimana</w:t>
+            <w:r>
+              <w:t>3 volte a settimana</w:t>
             </w:r>
           </w:p>
         </w:tc>
@@ -9720,13 +9126,8 @@
             <w:pPr>
               <w:cnfStyle w:val="000000100000" w:firstRow="0" w:lastRow="0" w:firstColumn="0" w:lastColumn="0" w:oddVBand="0" w:evenVBand="0" w:oddHBand="1" w:evenHBand="0" w:firstRowFirstColumn="0" w:firstRowLastColumn="0" w:lastRowFirstColumn="0" w:lastRowLastColumn="0"/>
             </w:pPr>
-            <w:proofErr w:type="gramStart"/>
-            <w:r>
-              <w:t>6</w:t>
-            </w:r>
-            <w:proofErr w:type="gramEnd"/>
-            <w:r>
-              <w:t xml:space="preserve"> volte a settimana</w:t>
+            <w:r>
+              <w:t>6 volte a settimana</w:t>
             </w:r>
           </w:p>
         </w:tc>
@@ -9780,13 +9181,8 @@
             <w:pPr>
               <w:cnfStyle w:val="000000100000" w:firstRow="0" w:lastRow="0" w:firstColumn="0" w:lastColumn="0" w:oddVBand="0" w:evenVBand="0" w:oddHBand="1" w:evenHBand="0" w:firstRowFirstColumn="0" w:firstRowLastColumn="0" w:lastRowFirstColumn="0" w:lastRowLastColumn="0"/>
             </w:pPr>
-            <w:proofErr w:type="gramStart"/>
-            <w:r>
-              <w:t>3</w:t>
-            </w:r>
-            <w:proofErr w:type="gramEnd"/>
-            <w:r>
-              <w:t xml:space="preserve"> volte all’anno</w:t>
+            <w:r>
+              <w:t>3 volte all’anno</w:t>
             </w:r>
           </w:p>
         </w:tc>
@@ -9811,13 +9207,8 @@
             <w:pPr>
               <w:cnfStyle w:val="000000000000" w:firstRow="0" w:lastRow="0" w:firstColumn="0" w:lastColumn="0" w:oddVBand="0" w:evenVBand="0" w:oddHBand="0" w:evenHBand="0" w:firstRowFirstColumn="0" w:firstRowLastColumn="0" w:lastRowFirstColumn="0" w:lastRowLastColumn="0"/>
             </w:pPr>
-            <w:proofErr w:type="gramStart"/>
-            <w:r>
-              <w:t>2</w:t>
-            </w:r>
-            <w:proofErr w:type="gramEnd"/>
-            <w:r>
-              <w:t xml:space="preserve"> volte al mese</w:t>
+            <w:r>
+              <w:t>2 volte al mese</w:t>
             </w:r>
           </w:p>
         </w:tc>
@@ -9845,13 +9236,8 @@
             <w:pPr>
               <w:cnfStyle w:val="000000100000" w:firstRow="0" w:lastRow="0" w:firstColumn="0" w:lastColumn="0" w:oddVBand="0" w:evenVBand="0" w:oddHBand="1" w:evenHBand="0" w:firstRowFirstColumn="0" w:firstRowLastColumn="0" w:lastRowFirstColumn="0" w:lastRowLastColumn="0"/>
             </w:pPr>
-            <w:proofErr w:type="gramStart"/>
-            <w:r>
-              <w:t>2</w:t>
-            </w:r>
-            <w:proofErr w:type="gramEnd"/>
-            <w:r>
-              <w:t xml:space="preserve"> volte all’anno</w:t>
+            <w:r>
+              <w:t>2 volte all’anno</w:t>
             </w:r>
           </w:p>
         </w:tc>
@@ -9876,13 +9262,8 @@
             <w:pPr>
               <w:cnfStyle w:val="000000000000" w:firstRow="0" w:lastRow="0" w:firstColumn="0" w:lastColumn="0" w:oddVBand="0" w:evenVBand="0" w:oddHBand="0" w:evenHBand="0" w:firstRowFirstColumn="0" w:firstRowLastColumn="0" w:lastRowFirstColumn="0" w:lastRowLastColumn="0"/>
             </w:pPr>
-            <w:proofErr w:type="gramStart"/>
-            <w:r>
-              <w:t>2</w:t>
-            </w:r>
-            <w:proofErr w:type="gramEnd"/>
-            <w:r>
-              <w:t xml:space="preserve"> volte al mese</w:t>
+            <w:r>
+              <w:t>2 volte al mese</w:t>
             </w:r>
           </w:p>
         </w:tc>
@@ -9910,13 +9291,8 @@
             <w:pPr>
               <w:cnfStyle w:val="000000100000" w:firstRow="0" w:lastRow="0" w:firstColumn="0" w:lastColumn="0" w:oddVBand="0" w:evenVBand="0" w:oddHBand="1" w:evenHBand="0" w:firstRowFirstColumn="0" w:firstRowLastColumn="0" w:lastRowFirstColumn="0" w:lastRowLastColumn="0"/>
             </w:pPr>
-            <w:proofErr w:type="gramStart"/>
-            <w:r>
-              <w:t>2</w:t>
-            </w:r>
-            <w:proofErr w:type="gramEnd"/>
-            <w:r>
-              <w:t xml:space="preserve"> volte all’anno</w:t>
+            <w:r>
+              <w:t>2 volte all’anno</w:t>
             </w:r>
           </w:p>
         </w:tc>
@@ -9941,13 +9317,8 @@
             <w:pPr>
               <w:cnfStyle w:val="000000000000" w:firstRow="0" w:lastRow="0" w:firstColumn="0" w:lastColumn="0" w:oddVBand="0" w:evenVBand="0" w:oddHBand="0" w:evenHBand="0" w:firstRowFirstColumn="0" w:firstRowLastColumn="0" w:lastRowFirstColumn="0" w:lastRowLastColumn="0"/>
             </w:pPr>
-            <w:proofErr w:type="gramStart"/>
-            <w:r>
-              <w:t>2</w:t>
-            </w:r>
-            <w:proofErr w:type="gramEnd"/>
-            <w:r>
-              <w:t xml:space="preserve"> volte al giorno</w:t>
+            <w:r>
+              <w:t>2 volte al giorno</w:t>
             </w:r>
           </w:p>
         </w:tc>
@@ -10001,13 +9372,8 @@
             <w:pPr>
               <w:cnfStyle w:val="000000000000" w:firstRow="0" w:lastRow="0" w:firstColumn="0" w:lastColumn="0" w:oddVBand="0" w:evenVBand="0" w:oddHBand="0" w:evenHBand="0" w:firstRowFirstColumn="0" w:firstRowLastColumn="0" w:lastRowFirstColumn="0" w:lastRowLastColumn="0"/>
             </w:pPr>
-            <w:proofErr w:type="gramStart"/>
-            <w:r>
-              <w:t>5</w:t>
-            </w:r>
-            <w:proofErr w:type="gramEnd"/>
-            <w:r>
-              <w:t xml:space="preserve"> volte a settimana</w:t>
+            <w:r>
+              <w:t>5 volte a settimana</w:t>
             </w:r>
           </w:p>
         </w:tc>
@@ -10035,13 +9401,8 @@
             <w:pPr>
               <w:cnfStyle w:val="000000100000" w:firstRow="0" w:lastRow="0" w:firstColumn="0" w:lastColumn="0" w:oddVBand="0" w:evenVBand="0" w:oddHBand="1" w:evenHBand="0" w:firstRowFirstColumn="0" w:firstRowLastColumn="0" w:lastRowFirstColumn="0" w:lastRowLastColumn="0"/>
             </w:pPr>
-            <w:proofErr w:type="gramStart"/>
-            <w:r>
-              <w:t>5</w:t>
-            </w:r>
-            <w:proofErr w:type="gramEnd"/>
-            <w:r>
-              <w:t xml:space="preserve"> volte al mese</w:t>
+            <w:r>
+              <w:t>5 volte al mese</w:t>
             </w:r>
           </w:p>
         </w:tc>
@@ -10066,13 +9427,8 @@
             <w:pPr>
               <w:cnfStyle w:val="000000000000" w:firstRow="0" w:lastRow="0" w:firstColumn="0" w:lastColumn="0" w:oddVBand="0" w:evenVBand="0" w:oddHBand="0" w:evenHBand="0" w:firstRowFirstColumn="0" w:firstRowLastColumn="0" w:lastRowFirstColumn="0" w:lastRowLastColumn="0"/>
             </w:pPr>
-            <w:proofErr w:type="gramStart"/>
-            <w:r>
-              <w:t>5</w:t>
-            </w:r>
-            <w:proofErr w:type="gramEnd"/>
-            <w:r>
-              <w:t xml:space="preserve"> volte al mese</w:t>
+            <w:r>
+              <w:t>5 volte al mese</w:t>
             </w:r>
           </w:p>
         </w:tc>
@@ -10100,13 +9456,8 @@
             <w:pPr>
               <w:cnfStyle w:val="000000100000" w:firstRow="0" w:lastRow="0" w:firstColumn="0" w:lastColumn="0" w:oddVBand="0" w:evenVBand="0" w:oddHBand="1" w:evenHBand="0" w:firstRowFirstColumn="0" w:firstRowLastColumn="0" w:lastRowFirstColumn="0" w:lastRowLastColumn="0"/>
             </w:pPr>
-            <w:proofErr w:type="gramStart"/>
-            <w:r>
-              <w:t>10</w:t>
-            </w:r>
-            <w:proofErr w:type="gramEnd"/>
-            <w:r>
-              <w:t xml:space="preserve"> volte al giorno</w:t>
+            <w:r>
+              <w:t>10 volte al giorno</w:t>
             </w:r>
           </w:p>
         </w:tc>
@@ -10131,13 +9482,8 @@
             <w:pPr>
               <w:cnfStyle w:val="000000000000" w:firstRow="0" w:lastRow="0" w:firstColumn="0" w:lastColumn="0" w:oddVBand="0" w:evenVBand="0" w:oddHBand="0" w:evenHBand="0" w:firstRowFirstColumn="0" w:firstRowLastColumn="0" w:lastRowFirstColumn="0" w:lastRowLastColumn="0"/>
             </w:pPr>
-            <w:proofErr w:type="gramStart"/>
-            <w:r>
-              <w:t>10</w:t>
-            </w:r>
-            <w:proofErr w:type="gramEnd"/>
-            <w:r>
-              <w:t xml:space="preserve"> volte al giorno</w:t>
+            <w:r>
+              <w:t>10 volte al giorno</w:t>
             </w:r>
           </w:p>
         </w:tc>
@@ -10165,13 +9511,8 @@
             <w:pPr>
               <w:cnfStyle w:val="000000100000" w:firstRow="0" w:lastRow="0" w:firstColumn="0" w:lastColumn="0" w:oddVBand="0" w:evenVBand="0" w:oddHBand="1" w:evenHBand="0" w:firstRowFirstColumn="0" w:firstRowLastColumn="0" w:lastRowFirstColumn="0" w:lastRowLastColumn="0"/>
             </w:pPr>
-            <w:proofErr w:type="gramStart"/>
-            <w:r>
-              <w:t>2</w:t>
-            </w:r>
-            <w:proofErr w:type="gramEnd"/>
-            <w:r>
-              <w:t xml:space="preserve"> volte al mese</w:t>
+            <w:r>
+              <w:t>2 volte al mese</w:t>
             </w:r>
           </w:p>
         </w:tc>
@@ -10196,13 +9537,8 @@
             <w:pPr>
               <w:cnfStyle w:val="000000000000" w:firstRow="0" w:lastRow="0" w:firstColumn="0" w:lastColumn="0" w:oddVBand="0" w:evenVBand="0" w:oddHBand="0" w:evenHBand="0" w:firstRowFirstColumn="0" w:firstRowLastColumn="0" w:lastRowFirstColumn="0" w:lastRowLastColumn="0"/>
             </w:pPr>
-            <w:proofErr w:type="gramStart"/>
-            <w:r>
-              <w:t>10</w:t>
-            </w:r>
-            <w:proofErr w:type="gramEnd"/>
-            <w:r>
-              <w:t xml:space="preserve"> volte al giorno</w:t>
+            <w:r>
+              <w:t>10 volte al giorno</w:t>
             </w:r>
           </w:p>
         </w:tc>
@@ -10230,13 +9566,8 @@
             <w:pPr>
               <w:cnfStyle w:val="000000100000" w:firstRow="0" w:lastRow="0" w:firstColumn="0" w:lastColumn="0" w:oddVBand="0" w:evenVBand="0" w:oddHBand="1" w:evenHBand="0" w:firstRowFirstColumn="0" w:firstRowLastColumn="0" w:lastRowFirstColumn="0" w:lastRowLastColumn="0"/>
             </w:pPr>
-            <w:proofErr w:type="gramStart"/>
-            <w:r>
-              <w:t>2</w:t>
-            </w:r>
-            <w:proofErr w:type="gramEnd"/>
-            <w:r>
-              <w:t xml:space="preserve"> volte a settimana</w:t>
+            <w:r>
+              <w:t>2 volte a settimana</w:t>
             </w:r>
           </w:p>
         </w:tc>
@@ -10261,13 +9592,8 @@
             <w:pPr>
               <w:cnfStyle w:val="000000000000" w:firstRow="0" w:lastRow="0" w:firstColumn="0" w:lastColumn="0" w:oddVBand="0" w:evenVBand="0" w:oddHBand="0" w:evenHBand="0" w:firstRowFirstColumn="0" w:firstRowLastColumn="0" w:lastRowFirstColumn="0" w:lastRowLastColumn="0"/>
             </w:pPr>
-            <w:proofErr w:type="gramStart"/>
-            <w:r>
-              <w:t>2</w:t>
-            </w:r>
-            <w:proofErr w:type="gramEnd"/>
-            <w:r>
-              <w:t xml:space="preserve"> volte al mese</w:t>
+            <w:r>
+              <w:t>2 volte al mese</w:t>
             </w:r>
           </w:p>
         </w:tc>
@@ -10377,13 +9703,8 @@
             <w:pPr>
               <w:cnfStyle w:val="000000000000" w:firstRow="0" w:lastRow="0" w:firstColumn="0" w:lastColumn="0" w:oddVBand="0" w:evenVBand="0" w:oddHBand="0" w:evenHBand="0" w:firstRowFirstColumn="0" w:firstRowLastColumn="0" w:lastRowFirstColumn="0" w:lastRowLastColumn="0"/>
             </w:pPr>
-            <w:proofErr w:type="gramStart"/>
-            <w:r>
-              <w:t>2</w:t>
-            </w:r>
-            <w:proofErr w:type="gramEnd"/>
-            <w:r>
-              <w:t xml:space="preserve"> volte a settimana</w:t>
+            <w:r>
+              <w:t>2 volte a settimana</w:t>
             </w:r>
           </w:p>
         </w:tc>
@@ -10440,15 +9761,7 @@
     </w:p>
     <w:p>
       <w:r>
-        <w:t xml:space="preserve">Il ricalcolo degli accessi rimanenti avviene in media 2 volte a settimana, ossia ogni volta che </w:t>
-      </w:r>
-      <w:proofErr w:type="gramStart"/>
-      <w:r>
-        <w:t>l’ iscritto</w:t>
-      </w:r>
-      <w:proofErr w:type="gramEnd"/>
-      <w:r>
-        <w:t xml:space="preserve"> effettua un’ accesso;</w:t>
+        <w:t>Il ricalcolo degli accessi rimanenti avviene in media 2 volte a settimana, ossia ogni volta che l’ iscritto effettua un’ accesso;</w:t>
       </w:r>
     </w:p>
     <w:p>
@@ -10929,15 +10242,7 @@
     </w:p>
     <w:p>
       <w:r>
-        <w:t xml:space="preserve">Nota: </w:t>
-      </w:r>
-      <w:proofErr w:type="gramStart"/>
-      <w:r>
-        <w:t>l’ operazione</w:t>
-      </w:r>
-      <w:proofErr w:type="gramEnd"/>
-      <w:r>
-        <w:t xml:space="preserve"> 35 è un operazione che va svolta mediamente 2 volte a settimana per ogni iscritto, ossia facendo riferimento alla tavola dei volumi circa 100 volte l’ anno (nel caso medio in cui esegua 2 accessi a settimana ogni settimana)</w:t>
+        <w:t>Nota: l’ operazione 35 è un operazione che va svolta mediamente 2 volte a settimana per ogni iscritto, ossia facendo riferimento alla tavola dei volumi circa 100 volte l’ anno (nel caso medio in cui esegua 2 accessi a settimana ogni settimana)</w:t>
       </w:r>
     </w:p>
     <w:p>
@@ -11616,15 +10921,7 @@
     </w:p>
     <w:p>
       <w:r>
-        <w:t xml:space="preserve">Si ottiene un fattore di riduzione delle operazioni di circa 21 </w:t>
-      </w:r>
-      <w:proofErr w:type="gramStart"/>
-      <w:r>
-        <w:t>volte, quindi</w:t>
-      </w:r>
-      <w:proofErr w:type="gramEnd"/>
-      <w:r>
-        <w:t xml:space="preserve"> conviene inserire la ridondanza</w:t>
+        <w:t>Si ottiene un fattore di riduzione delle operazioni di circa 21 volte, quindi conviene inserire la ridondanza</w:t>
       </w:r>
       <w:bookmarkEnd w:id="0"/>
     </w:p>
@@ -11735,15 +11032,7 @@
     </w:p>
     <w:p>
       <w:r>
-        <w:t xml:space="preserve">il ricalcolo dei posti disponibili avviene ogni volta che un iscritto si deve prenotare quindi mediamente è </w:t>
-      </w:r>
-      <w:proofErr w:type="gramStart"/>
-      <w:r>
-        <w:t>un operazione</w:t>
-      </w:r>
-      <w:proofErr w:type="gramEnd"/>
-      <w:r>
-        <w:t xml:space="preserve"> che viene svolta una decina di volte al giorno</w:t>
+        <w:t>il ricalcolo dei posti disponibili avviene ogni volta che un iscritto si deve prenotare quindi mediamente è un operazione che viene svolta una decina di volte al giorno</w:t>
       </w:r>
     </w:p>
     <w:tbl>
@@ -13042,29 +12331,7 @@
         <w:rPr>
           <w:color w:val="FF0000"/>
         </w:rPr>
-        <w:t>(</w:t>
-      </w:r>
-      <w:proofErr w:type="spellStart"/>
-      <w:r>
-        <w:rPr>
-          <w:color w:val="FF0000"/>
-        </w:rPr>
-        <w:t>ER_senza_</w:t>
-      </w:r>
-      <w:proofErr w:type="gramStart"/>
-      <w:r>
-        <w:rPr>
-          <w:color w:val="FF0000"/>
-        </w:rPr>
-        <w:t>gerarchie.drawio</w:t>
-      </w:r>
-      <w:proofErr w:type="spellEnd"/>
-      <w:proofErr w:type="gramEnd"/>
-      <w:r>
-        <w:rPr>
-          <w:color w:val="FF0000"/>
-        </w:rPr>
-        <w:t>)</w:t>
+        <w:t>(ER_senza_gerarchie.drawio)</w:t>
       </w:r>
     </w:p>
     <w:p/>
@@ -13076,23 +12343,7 @@
     </w:p>
     <w:p>
       <w:r>
-        <w:t xml:space="preserve">All’interno del nostro diagramma E-R non abbiamo ritenuto necessario effettuare alcuna operazione di partizionamento o di accorpamento di concetti in quanto anche se avessimo effettuato partizionamenti verticali di entità, partizionamenti orizzontali di </w:t>
-      </w:r>
-      <w:proofErr w:type="spellStart"/>
-      <w:r>
-        <w:t>relationship</w:t>
-      </w:r>
-      <w:proofErr w:type="spellEnd"/>
-      <w:r>
-        <w:t xml:space="preserve"> o accorpamenti di entità/</w:t>
-      </w:r>
-      <w:proofErr w:type="spellStart"/>
-      <w:r>
-        <w:t>relationship</w:t>
-      </w:r>
-      <w:proofErr w:type="spellEnd"/>
-      <w:r>
-        <w:t xml:space="preserve"> non avremmo ottenuto nessun miglioramento significativo in termini di efficienza.</w:t>
+        <w:t>All’interno del nostro diagramma E-R non abbiamo ritenuto necessario effettuare alcuna operazione di partizionamento o di accorpamento di concetti in quanto anche se avessimo effettuato partizionamenti verticali di entità, partizionamenti orizzontali di relationship o accorpamenti di entità/relationship non avremmo ottenuto nessun miglioramento significativo in termini di efficienza.</w:t>
       </w:r>
     </w:p>
     <w:p/>
@@ -13111,15 +12362,7 @@
     </w:p>
     <w:p>
       <w:r>
-        <w:t xml:space="preserve">L’unico attributo </w:t>
-      </w:r>
-      <w:proofErr w:type="spellStart"/>
-      <w:r>
-        <w:t>multivalore</w:t>
-      </w:r>
-      <w:proofErr w:type="spellEnd"/>
-      <w:r>
-        <w:t xml:space="preserve"> individuato è il </w:t>
+        <w:t xml:space="preserve">L’unico attributo multivalore individuato è il </w:t>
       </w:r>
       <w:r>
         <w:t>R</w:t>
@@ -13875,29 +13118,7 @@
         <w:rPr>
           <w:color w:val="FF0000"/>
         </w:rPr>
-        <w:t>(</w:t>
-      </w:r>
-      <w:proofErr w:type="spellStart"/>
-      <w:r>
-        <w:rPr>
-          <w:color w:val="FF0000"/>
-        </w:rPr>
-        <w:t>ER_</w:t>
-      </w:r>
-      <w:proofErr w:type="gramStart"/>
-      <w:r>
-        <w:rPr>
-          <w:color w:val="FF0000"/>
-        </w:rPr>
-        <w:t>ristrutturato.drawio</w:t>
-      </w:r>
-      <w:proofErr w:type="spellEnd"/>
-      <w:proofErr w:type="gramEnd"/>
-      <w:r>
-        <w:rPr>
-          <w:color w:val="FF0000"/>
-        </w:rPr>
-        <w:t>)</w:t>
+        <w:t>(ER_ristrutturato.drawio)</w:t>
       </w:r>
     </w:p>
     <w:p/>
@@ -13928,15 +13149,7 @@
     <w:p>
       <w:r>
         <w:lastRenderedPageBreak/>
-        <w:t xml:space="preserve">Il diagramma E-R ristrutturato risulta essere in forma normale di </w:t>
-      </w:r>
-      <w:proofErr w:type="spellStart"/>
-      <w:r>
-        <w:t>Boyce-Codd</w:t>
-      </w:r>
-      <w:proofErr w:type="spellEnd"/>
-      <w:r>
-        <w:t xml:space="preserve"> in quanto rispetta le caratteristiche fondamentali del modello relazionale (1FN) e in essa ogni determinante è una chiave candidata, cioè ogni attributo dal quale dipendono altri attributi può svolgere la funzione di chiave.</w:t>
+        <w:t>Il diagramma E-R ristrutturato risulta essere in forma normale di Boyce-Codd in quanto rispetta le caratteristiche fondamentali del modello relazionale (1FN) e in essa ogni determinante è una chiave candidata, cioè ogni attributo dal quale dipendono altri attributi può svolgere la funzione di chiave.</w:t>
       </w:r>
     </w:p>
     <w:p>
@@ -14569,9 +13782,9 @@
         <w:tblLook w:val="04A0" w:firstRow="1" w:lastRow="0" w:firstColumn="1" w:lastColumn="0" w:noHBand="0" w:noVBand="1"/>
       </w:tblPr>
       <w:tblGrid>
-        <w:gridCol w:w="1623"/>
-        <w:gridCol w:w="5403"/>
-        <w:gridCol w:w="2602"/>
+        <w:gridCol w:w="1459"/>
+        <w:gridCol w:w="4804"/>
+        <w:gridCol w:w="3365"/>
       </w:tblGrid>
       <w:tr>
         <w:tc>
@@ -14624,11 +13837,9 @@
             <w:tcW w:w="6047" w:type="dxa"/>
           </w:tcPr>
           <w:p>
-            <w:proofErr w:type="gramStart"/>
             <w:r>
               <w:t>Iscritto(</w:t>
             </w:r>
-            <w:proofErr w:type="gramEnd"/>
             <w:r>
               <w:rPr>
                 <w:u w:val="single"/>
@@ -14636,15 +13847,7 @@
               <w:t>CF</w:t>
             </w:r>
             <w:r>
-              <w:t xml:space="preserve">, E-mail, Password, Username, </w:t>
-            </w:r>
-            <w:proofErr w:type="spellStart"/>
-            <w:r>
-              <w:t>DataNascita</w:t>
-            </w:r>
-            <w:proofErr w:type="spellEnd"/>
-            <w:r>
-              <w:t>, Cognome, Nome)</w:t>
+              <w:t>, E-mail, Password, Username, DataNascita, Cognome, Nome)</w:t>
             </w:r>
           </w:p>
         </w:tc>
@@ -14671,12 +13874,9 @@
             <w:tcW w:w="6047" w:type="dxa"/>
           </w:tcPr>
           <w:p>
-            <w:proofErr w:type="gramStart"/>
             <w:r>
               <w:t>Accesso(</w:t>
             </w:r>
-            <w:proofErr w:type="spellStart"/>
-            <w:proofErr w:type="gramEnd"/>
             <w:r>
               <w:rPr>
                 <w:u w:val="single"/>
@@ -14692,7 +13892,6 @@
               </w:rPr>
               <w:t>CodSessione</w:t>
             </w:r>
-            <w:proofErr w:type="spellEnd"/>
             <w:r>
               <w:t>)</w:t>
             </w:r>
@@ -14708,19 +13907,9 @@
             </w:r>
           </w:p>
           <w:p>
-            <w:proofErr w:type="spellStart"/>
-            <w:r>
-              <w:t>CodSessione</w:t>
-            </w:r>
-            <w:proofErr w:type="spellEnd"/>
-            <w:r>
-              <w:t>-&gt;</w:t>
-            </w:r>
-            <w:proofErr w:type="spellStart"/>
-            <w:r>
-              <w:t>Sessione.CodSessione</w:t>
-            </w:r>
-            <w:proofErr w:type="spellEnd"/>
+            <w:r>
+              <w:t>CodSessione-&gt;Sessione.CodSessione</w:t>
+            </w:r>
           </w:p>
         </w:tc>
       </w:tr>
@@ -14740,12 +13929,9 @@
             <w:tcW w:w="6047" w:type="dxa"/>
           </w:tcPr>
           <w:p>
-            <w:proofErr w:type="gramStart"/>
             <w:r>
               <w:t>Sessione(</w:t>
             </w:r>
-            <w:proofErr w:type="spellStart"/>
-            <w:proofErr w:type="gramEnd"/>
             <w:r>
               <w:rPr>
                 <w:u w:val="single"/>
@@ -14756,17 +13942,8 @@
               <w:t>,</w:t>
             </w:r>
             <w:r>
-              <w:t>Giorno</w:t>
-            </w:r>
-            <w:proofErr w:type="spellEnd"/>
-            <w:r>
-              <w:t xml:space="preserve">, Mese, Anno, </w:t>
-            </w:r>
-            <w:proofErr w:type="spellStart"/>
-            <w:r>
-              <w:t>OraInizio,OraFine,Capienza,PostiRim</w:t>
-            </w:r>
-            <w:proofErr w:type="spellEnd"/>
+              <w:t>Giorno, Mese, Anno, OraInizio,OraFine,Capienza,PostiRim</w:t>
+            </w:r>
             <w:r>
               <w:t>)</w:t>
             </w:r>
@@ -14795,11 +13972,9 @@
             <w:tcW w:w="6047" w:type="dxa"/>
           </w:tcPr>
           <w:p>
-            <w:proofErr w:type="gramStart"/>
             <w:r>
               <w:t>Prenotazione(</w:t>
             </w:r>
-            <w:proofErr w:type="gramEnd"/>
             <w:r>
               <w:rPr>
                 <w:u w:val="single"/>
@@ -14816,16 +13991,8 @@
               <w:rPr>
                 <w:u w:val="single"/>
               </w:rPr>
-              <w:t xml:space="preserve">Anno, Giorno, </w:t>
-            </w:r>
-            <w:proofErr w:type="spellStart"/>
-            <w:r>
-              <w:rPr>
-                <w:u w:val="single"/>
-              </w:rPr>
-              <w:t>Mese,Iscritto</w:t>
-            </w:r>
-            <w:proofErr w:type="spellEnd"/>
+              <w:t>Anno, Giorno, Mese,Iscritto</w:t>
+            </w:r>
             <w:r>
               <w:t xml:space="preserve"> </w:t>
             </w:r>
@@ -14844,7 +14011,16 @@
           <w:tcPr>
             <w:tcW w:w="2175" w:type="dxa"/>
           </w:tcPr>
-          <w:p/>
+          <w:p>
+            <w:r>
+              <w:t>Iscritto-&gt;Iscritto.CF,</w:t>
+            </w:r>
+          </w:p>
+          <w:p>
+            <w:r>
+              <w:t>Sessione-&gt;Sessione.CodSessione</w:t>
+            </w:r>
+          </w:p>
         </w:tc>
       </w:tr>
       <w:tr>
@@ -14863,11 +14039,9 @@
             <w:tcW w:w="6047" w:type="dxa"/>
           </w:tcPr>
           <w:p>
-            <w:proofErr w:type="gramStart"/>
             <w:r>
               <w:t>Corso(</w:t>
             </w:r>
-            <w:proofErr w:type="gramEnd"/>
             <w:r>
               <w:rPr>
                 <w:u w:val="single"/>
@@ -14883,11 +14057,9 @@
               </w:rPr>
               <w:t xml:space="preserve"> </w:t>
             </w:r>
-            <w:proofErr w:type="spellStart"/>
             <w:r>
               <w:t>CodIstruttore</w:t>
             </w:r>
-            <w:proofErr w:type="spellEnd"/>
             <w:r>
               <w:rPr>
                 <w:u w:val="single"/>
@@ -14904,19 +14076,9 @@
             <w:tcW w:w="2175" w:type="dxa"/>
           </w:tcPr>
           <w:p>
-            <w:proofErr w:type="spellStart"/>
-            <w:r>
-              <w:t>CodIstruttore</w:t>
-            </w:r>
-            <w:proofErr w:type="spellEnd"/>
-            <w:r>
-              <w:t>-&gt;</w:t>
-            </w:r>
-            <w:proofErr w:type="spellStart"/>
-            <w:r>
-              <w:t>Istruttore.CodIstruttore</w:t>
-            </w:r>
-            <w:proofErr w:type="spellEnd"/>
+            <w:r>
+              <w:t>CodIstruttore-&gt;Istruttore.CodIstruttore</w:t>
+            </w:r>
           </w:p>
         </w:tc>
       </w:tr>
@@ -14936,12 +14098,9 @@
             <w:tcW w:w="6047" w:type="dxa"/>
           </w:tcPr>
           <w:p>
-            <w:proofErr w:type="gramStart"/>
             <w:r>
               <w:t>Afferenza(</w:t>
             </w:r>
-            <w:proofErr w:type="spellStart"/>
-            <w:proofErr w:type="gramEnd"/>
             <w:r>
               <w:rPr>
                 <w:u w:val="single"/>
@@ -14957,7 +14116,6 @@
               </w:rPr>
               <w:t>Corso</w:t>
             </w:r>
-            <w:proofErr w:type="spellEnd"/>
             <w:r>
               <w:t>)</w:t>
             </w:r>
@@ -14968,32 +14126,14 @@
             <w:tcW w:w="2175" w:type="dxa"/>
           </w:tcPr>
           <w:p>
-            <w:proofErr w:type="spellStart"/>
-            <w:r>
-              <w:t>CodSessione</w:t>
-            </w:r>
-            <w:proofErr w:type="spellEnd"/>
-            <w:r>
-              <w:t>-&gt;</w:t>
-            </w:r>
-            <w:proofErr w:type="spellStart"/>
-            <w:r>
-              <w:t>Sessione.CodSessione</w:t>
-            </w:r>
-            <w:proofErr w:type="spellEnd"/>
-            <w:r>
-              <w:t>,</w:t>
-            </w:r>
-          </w:p>
-          <w:p>
-            <w:r>
-              <w:t>Corso-&gt;</w:t>
-            </w:r>
-            <w:proofErr w:type="spellStart"/>
-            <w:r>
-              <w:t>Corso.Nome</w:t>
-            </w:r>
-            <w:proofErr w:type="spellEnd"/>
+            <w:r>
+              <w:t>CodSessione-&gt;Sessione.CodSessione,</w:t>
+            </w:r>
+          </w:p>
+          <w:p>
+            <w:r>
+              <w:t>Corso-&gt;Corso.Nome</w:t>
+            </w:r>
           </w:p>
         </w:tc>
       </w:tr>
@@ -15013,11 +14153,9 @@
             <w:tcW w:w="6047" w:type="dxa"/>
           </w:tcPr>
           <w:p>
-            <w:proofErr w:type="gramStart"/>
             <w:r>
               <w:t>Dipendente(</w:t>
             </w:r>
-            <w:proofErr w:type="gramEnd"/>
             <w:r>
               <w:rPr>
                 <w:u w:val="single"/>
@@ -15025,15 +14163,7 @@
               <w:t>CF</w:t>
             </w:r>
             <w:r>
-              <w:t xml:space="preserve">, Nome, Cognome, </w:t>
-            </w:r>
-            <w:proofErr w:type="spellStart"/>
-            <w:r>
-              <w:t>DataNascita</w:t>
-            </w:r>
-            <w:proofErr w:type="spellEnd"/>
-            <w:r>
-              <w:t>)</w:t>
+              <w:t>, Nome, Cognome, DataNascita)</w:t>
             </w:r>
           </w:p>
         </w:tc>
@@ -15066,12 +14196,9 @@
             <w:tcW w:w="6047" w:type="dxa"/>
           </w:tcPr>
           <w:p>
-            <w:proofErr w:type="gramStart"/>
             <w:r>
               <w:t>Istruttore(</w:t>
             </w:r>
-            <w:proofErr w:type="spellStart"/>
-            <w:proofErr w:type="gramEnd"/>
             <w:r>
               <w:rPr>
                 <w:u w:val="single"/>
@@ -15084,7 +14211,6 @@
               </w:rPr>
               <w:t>odIstruttore</w:t>
             </w:r>
-            <w:proofErr w:type="spellEnd"/>
             <w:r>
               <w:t>, Certificazione)</w:t>
             </w:r>
@@ -15095,13 +14221,8 @@
             <w:tcW w:w="2175" w:type="dxa"/>
           </w:tcPr>
           <w:p>
-            <w:proofErr w:type="spellStart"/>
-            <w:r>
-              <w:t>CodIstruttore</w:t>
-            </w:r>
-            <w:proofErr w:type="spellEnd"/>
-            <w:r>
-              <w:t>-&gt;Dipendente.CF</w:t>
+            <w:r>
+              <w:t>CodIstruttore-&gt;Dipendente.CF</w:t>
             </w:r>
           </w:p>
         </w:tc>
@@ -15112,11 +14233,9 @@
             <w:tcW w:w="1406" w:type="dxa"/>
           </w:tcPr>
           <w:p>
-            <w:proofErr w:type="spellStart"/>
             <w:r>
               <w:t>OrarioDip</w:t>
             </w:r>
-            <w:proofErr w:type="spellEnd"/>
           </w:p>
         </w:tc>
         <w:tc>
@@ -15124,17 +14243,9 @@
             <w:tcW w:w="6047" w:type="dxa"/>
           </w:tcPr>
           <w:p>
-            <w:proofErr w:type="spellStart"/>
-            <w:proofErr w:type="gramStart"/>
-            <w:r>
-              <w:t>OrarioDip</w:t>
-            </w:r>
-            <w:proofErr w:type="spellEnd"/>
-            <w:r>
-              <w:t>(</w:t>
-            </w:r>
-            <w:proofErr w:type="spellStart"/>
-            <w:proofErr w:type="gramEnd"/>
+            <w:r>
+              <w:t>OrarioDip(</w:t>
+            </w:r>
             <w:r>
               <w:rPr>
                 <w:u w:val="single"/>
@@ -15142,11 +14253,7 @@
               <w:t>CodOrario</w:t>
             </w:r>
             <w:r>
-              <w:t>,Giorno,Mese,Anno,OraInizio,OraFine</w:t>
-            </w:r>
-            <w:proofErr w:type="spellEnd"/>
-            <w:r>
-              <w:t>)</w:t>
+              <w:t>,Giorno,Mese,Anno,OraInizio,OraFine)</w:t>
             </w:r>
           </w:p>
         </w:tc>
@@ -15173,12 +14280,9 @@
             <w:tcW w:w="6047" w:type="dxa"/>
           </w:tcPr>
           <w:p>
-            <w:proofErr w:type="gramStart"/>
             <w:r>
               <w:t>Svolgimento(</w:t>
             </w:r>
-            <w:proofErr w:type="spellStart"/>
-            <w:proofErr w:type="gramEnd"/>
             <w:r>
               <w:rPr>
                 <w:u w:val="single"/>
@@ -15194,7 +14298,6 @@
               </w:rPr>
               <w:t>CodOrario</w:t>
             </w:r>
-            <w:proofErr w:type="spellEnd"/>
             <w:r>
               <w:t>)</w:t>
             </w:r>
@@ -15210,20 +14313,9 @@
             </w:r>
           </w:p>
           <w:p>
-            <w:proofErr w:type="spellStart"/>
-            <w:r>
-              <w:lastRenderedPageBreak/>
-              <w:t>CodOrario</w:t>
-            </w:r>
-            <w:proofErr w:type="spellEnd"/>
-            <w:r>
-              <w:t>-&gt;</w:t>
-            </w:r>
-            <w:proofErr w:type="spellStart"/>
-            <w:r>
-              <w:t>OrarioDip.CodOrario</w:t>
-            </w:r>
-            <w:proofErr w:type="spellEnd"/>
+            <w:r>
+              <w:t>CodOrario-&gt;OrarioDip.CodOrario</w:t>
+            </w:r>
           </w:p>
         </w:tc>
       </w:tr>
@@ -15244,19 +14336,15 @@
             <w:tcW w:w="6047" w:type="dxa"/>
           </w:tcPr>
           <w:p>
-            <w:proofErr w:type="gramStart"/>
             <w:r>
               <w:t>Segretario(</w:t>
             </w:r>
-            <w:proofErr w:type="spellStart"/>
-            <w:proofErr w:type="gramEnd"/>
             <w:r>
               <w:rPr>
                 <w:u w:val="single"/>
               </w:rPr>
               <w:t>CodSegretario</w:t>
             </w:r>
-            <w:proofErr w:type="spellEnd"/>
             <w:r>
               <w:t>, E-mail)</w:t>
             </w:r>
@@ -15267,13 +14355,8 @@
             <w:tcW w:w="2175" w:type="dxa"/>
           </w:tcPr>
           <w:p>
-            <w:proofErr w:type="spellStart"/>
-            <w:r>
-              <w:t>CodSegretario</w:t>
-            </w:r>
-            <w:proofErr w:type="spellEnd"/>
-            <w:r>
-              <w:t>-&gt;Segretario.CF</w:t>
+            <w:r>
+              <w:t>CodSegretario-&gt;Segretario.CF</w:t>
             </w:r>
           </w:p>
         </w:tc>
@@ -15294,12 +14377,9 @@
             <w:tcW w:w="6047" w:type="dxa"/>
           </w:tcPr>
           <w:p>
-            <w:proofErr w:type="gramStart"/>
             <w:r>
               <w:t>Telefono(</w:t>
             </w:r>
-            <w:proofErr w:type="spellStart"/>
-            <w:proofErr w:type="gramEnd"/>
             <w:r>
               <w:rPr>
                 <w:u w:val="single"/>
@@ -15315,7 +14395,6 @@
             <w:r>
               <w:t>CF</w:t>
             </w:r>
-            <w:proofErr w:type="spellEnd"/>
             <w:r>
               <w:t>)</w:t>
             </w:r>
@@ -15348,11 +14427,9 @@
             <w:tcW w:w="6047" w:type="dxa"/>
           </w:tcPr>
           <w:p>
-            <w:proofErr w:type="gramStart"/>
             <w:r>
               <w:t>Bilancio(</w:t>
             </w:r>
-            <w:proofErr w:type="gramEnd"/>
             <w:r>
               <w:rPr>
                 <w:u w:val="single"/>
@@ -15362,37 +14439,11 @@
             <w:r>
               <w:t xml:space="preserve">, </w:t>
             </w:r>
-            <w:proofErr w:type="spellStart"/>
             <w:r>
               <w:t>CodSegretario</w:t>
             </w:r>
-            <w:proofErr w:type="spellEnd"/>
-            <w:r>
-              <w:t xml:space="preserve">, </w:t>
-            </w:r>
-            <w:proofErr w:type="spellStart"/>
-            <w:r>
-              <w:t>CapitaleSociale</w:t>
-            </w:r>
-            <w:proofErr w:type="spellEnd"/>
-            <w:r>
-              <w:t xml:space="preserve">, </w:t>
-            </w:r>
-            <w:proofErr w:type="spellStart"/>
-            <w:r>
-              <w:t>LiqImm</w:t>
-            </w:r>
-            <w:proofErr w:type="spellEnd"/>
-            <w:r>
-              <w:t xml:space="preserve">, </w:t>
-            </w:r>
-            <w:proofErr w:type="spellStart"/>
-            <w:r>
-              <w:t>LiqDiff</w:t>
-            </w:r>
-            <w:proofErr w:type="spellEnd"/>
-            <w:r>
-              <w:t>, Immobilizzazioni)</w:t>
+            <w:r>
+              <w:t>, CapitaleSociale, LiqImm, LiqDiff, Immobilizzazioni)</w:t>
             </w:r>
           </w:p>
         </w:tc>
@@ -15401,19 +14452,9 @@
             <w:tcW w:w="2175" w:type="dxa"/>
           </w:tcPr>
           <w:p>
-            <w:proofErr w:type="spellStart"/>
-            <w:r>
-              <w:t>CodSegretario</w:t>
-            </w:r>
-            <w:proofErr w:type="spellEnd"/>
-            <w:r>
-              <w:t>-&gt;</w:t>
-            </w:r>
-            <w:proofErr w:type="spellStart"/>
-            <w:r>
-              <w:t>Segretario.CodSegretario</w:t>
-            </w:r>
-            <w:proofErr w:type="spellEnd"/>
+            <w:r>
+              <w:t>CodSegretario-&gt;Segretario.CodSegretario</w:t>
+            </w:r>
           </w:p>
         </w:tc>
       </w:tr>
@@ -15433,12 +14474,9 @@
             <w:tcW w:w="6047" w:type="dxa"/>
           </w:tcPr>
           <w:p>
-            <w:proofErr w:type="gramStart"/>
             <w:r>
               <w:t>Abbonamento(</w:t>
             </w:r>
-            <w:proofErr w:type="spellStart"/>
-            <w:proofErr w:type="gramEnd"/>
             <w:r>
               <w:rPr>
                 <w:u w:val="single"/>
@@ -15454,17 +14492,8 @@
             <w:r>
               <w:t>CodSegretario</w:t>
             </w:r>
-            <w:proofErr w:type="spellEnd"/>
-            <w:r>
-              <w:t xml:space="preserve">, Durata, Ingressi, Tipo, </w:t>
-            </w:r>
-            <w:proofErr w:type="spellStart"/>
-            <w:r>
-              <w:t>EntrateRimanenti</w:t>
-            </w:r>
-            <w:proofErr w:type="spellEnd"/>
-            <w:r>
-              <w:t>)</w:t>
+            <w:r>
+              <w:t>, Durata, Ingressi, Tipo, EntrateRimanenti)</w:t>
             </w:r>
           </w:p>
         </w:tc>
@@ -15473,13 +14502,11 @@
             <w:tcW w:w="2175" w:type="dxa"/>
           </w:tcPr>
           <w:p>
-            <w:proofErr w:type="spellStart"/>
-            <w:r>
-              <w:t>CodSegretario</w:t>
-            </w:r>
-            <w:proofErr w:type="spellEnd"/>
-            <w:r>
-              <w:t>-&gt;Segraterio.CF</w:t>
+            <w:r>
+              <w:t>CodSegretario-&gt;Segraterio.CF</w:t>
+            </w:r>
+            <w:r>
+              <w:t>,Transazione-&gt;TransazioneAbb.ID</w:t>
             </w:r>
           </w:p>
         </w:tc>
@@ -15500,11 +14527,9 @@
             <w:tcW w:w="6047" w:type="dxa"/>
           </w:tcPr>
           <w:p>
-            <w:proofErr w:type="gramStart"/>
             <w:r>
               <w:t>Assicurazione(</w:t>
             </w:r>
-            <w:proofErr w:type="gramEnd"/>
             <w:r>
               <w:rPr>
                 <w:u w:val="single"/>
@@ -15512,15 +14537,7 @@
               <w:t>Transazione</w:t>
             </w:r>
             <w:r>
-              <w:t xml:space="preserve">, </w:t>
-            </w:r>
-            <w:proofErr w:type="spellStart"/>
-            <w:r>
-              <w:t>CodSegretario</w:t>
-            </w:r>
-            <w:proofErr w:type="spellEnd"/>
-            <w:r>
-              <w:t>, Massimale, Condizione, Giorno, Mese, Anno)</w:t>
+              <w:t>, CodSegretario, Massimale, Condizione, Giorno, Mese, Anno)</w:t>
             </w:r>
           </w:p>
         </w:tc>
@@ -15529,13 +14546,16 @@
             <w:tcW w:w="2175" w:type="dxa"/>
           </w:tcPr>
           <w:p>
-            <w:proofErr w:type="spellStart"/>
-            <w:r>
-              <w:t>CodSegretario</w:t>
-            </w:r>
-            <w:proofErr w:type="spellEnd"/>
-            <w:r>
-              <w:t>-&gt;Segraterio.CF</w:t>
+            <w:r>
+              <w:t>CodSegretario-&gt;Segraterio.CF</w:t>
+            </w:r>
+            <w:r>
+              <w:t>,</w:t>
+            </w:r>
+          </w:p>
+          <w:p>
+            <w:r>
+              <w:t>Transazione-&gt;TransazioneAss.ID</w:t>
             </w:r>
           </w:p>
         </w:tc>
@@ -15556,11 +14576,9 @@
             <w:tcW w:w="6047" w:type="dxa"/>
           </w:tcPr>
           <w:p>
-            <w:proofErr w:type="gramStart"/>
             <w:r>
               <w:t>Prodotto(</w:t>
             </w:r>
-            <w:proofErr w:type="gramEnd"/>
             <w:r>
               <w:rPr>
                 <w:u w:val="single"/>
@@ -15568,15 +14586,7 @@
               <w:t>Nome</w:t>
             </w:r>
             <w:r>
-              <w:t xml:space="preserve">, </w:t>
-            </w:r>
-            <w:proofErr w:type="spellStart"/>
-            <w:r>
-              <w:t>CodSegretario</w:t>
-            </w:r>
-            <w:proofErr w:type="spellEnd"/>
-            <w:r>
-              <w:t>, Tipologia)</w:t>
+              <w:t>, CodSegretario, Tipologia)</w:t>
             </w:r>
           </w:p>
         </w:tc>
@@ -15585,19 +14595,9 @@
             <w:tcW w:w="2175" w:type="dxa"/>
           </w:tcPr>
           <w:p>
-            <w:proofErr w:type="spellStart"/>
-            <w:r>
-              <w:t>CodSegretartio</w:t>
-            </w:r>
-            <w:proofErr w:type="spellEnd"/>
-            <w:r>
-              <w:t>-&gt;</w:t>
-            </w:r>
-            <w:proofErr w:type="spellStart"/>
-            <w:r>
-              <w:t>Segretartio.CodSegretario</w:t>
-            </w:r>
-            <w:proofErr w:type="spellEnd"/>
+            <w:r>
+              <w:t>CodSegretartio-&gt;Segretartio.CodSegretario</w:t>
+            </w:r>
           </w:p>
         </w:tc>
       </w:tr>
@@ -15617,16 +14617,9 @@
             <w:tcW w:w="6047" w:type="dxa"/>
           </w:tcPr>
           <w:p>
-            <w:proofErr w:type="spellStart"/>
-            <w:proofErr w:type="gramStart"/>
-            <w:r>
-              <w:t>EsecuzioneAcq</w:t>
-            </w:r>
-            <w:proofErr w:type="spellEnd"/>
-            <w:r>
-              <w:t>(</w:t>
-            </w:r>
-            <w:proofErr w:type="gramEnd"/>
+            <w:r>
+              <w:t>EsecuzioneAcq(</w:t>
+            </w:r>
             <w:r>
               <w:rPr>
                 <w:u w:val="single"/>
@@ -15643,15 +14636,7 @@
               <w:t>Transazione</w:t>
             </w:r>
             <w:r>
-              <w:t xml:space="preserve">, </w:t>
-            </w:r>
-            <w:proofErr w:type="spellStart"/>
-            <w:r>
-              <w:t>Quantita</w:t>
-            </w:r>
-            <w:proofErr w:type="spellEnd"/>
-            <w:r>
-              <w:t>)</w:t>
+              <w:t>, Quantita)</w:t>
             </w:r>
           </w:p>
         </w:tc>
@@ -15663,6 +14648,9 @@
             <w:r>
               <w:t>Transazione-&gt;TransazioneAcq.ID</w:t>
             </w:r>
+            <w:r>
+              <w:t>,Prodotto-&gt;Prodotto.Nome</w:t>
+            </w:r>
           </w:p>
         </w:tc>
       </w:tr>
@@ -15672,11 +14660,9 @@
             <w:tcW w:w="1406" w:type="dxa"/>
           </w:tcPr>
           <w:p>
-            <w:proofErr w:type="spellStart"/>
             <w:r>
               <w:t>BustaPaga</w:t>
             </w:r>
-            <w:proofErr w:type="spellEnd"/>
           </w:p>
         </w:tc>
         <w:tc>
@@ -15684,17 +14670,9 @@
             <w:tcW w:w="6047" w:type="dxa"/>
           </w:tcPr>
           <w:p>
-            <w:proofErr w:type="spellStart"/>
-            <w:proofErr w:type="gramStart"/>
-            <w:r>
-              <w:t>BustaPaga</w:t>
-            </w:r>
-            <w:proofErr w:type="spellEnd"/>
-            <w:r>
-              <w:t>(</w:t>
-            </w:r>
-            <w:proofErr w:type="spellStart"/>
-            <w:proofErr w:type="gramEnd"/>
+            <w:r>
+              <w:t>BustaPaga(</w:t>
+            </w:r>
             <w:r>
               <w:rPr>
                 <w:u w:val="single"/>
@@ -15705,22 +14683,10 @@
               <w:t>,Dipendente,Transazione,</w:t>
             </w:r>
             <w:r>
-              <w:t>CodSegretario</w:t>
-            </w:r>
-            <w:proofErr w:type="spellEnd"/>
-            <w:r>
-              <w:t xml:space="preserve"> </w:t>
-            </w:r>
-            <w:r>
-              <w:t xml:space="preserve">, </w:t>
-            </w:r>
-            <w:proofErr w:type="spellStart"/>
-            <w:r>
-              <w:t>Mensilita</w:t>
-            </w:r>
-            <w:proofErr w:type="spellEnd"/>
-            <w:r>
-              <w:t>, Anno)</w:t>
+              <w:t xml:space="preserve">CodSegretario </w:t>
+            </w:r>
+            <w:r>
+              <w:t>, Mensilita, Anno)</w:t>
             </w:r>
           </w:p>
         </w:tc>
@@ -15737,19 +14703,12 @@
             </w:r>
           </w:p>
           <w:p>
-            <w:proofErr w:type="spellStart"/>
-            <w:r>
-              <w:t>CodSegretario</w:t>
-            </w:r>
-            <w:proofErr w:type="spellEnd"/>
-            <w:r>
-              <w:t>-&gt;</w:t>
-            </w:r>
-            <w:proofErr w:type="spellStart"/>
-            <w:r>
-              <w:t>Segretartio.CodSegretario</w:t>
-            </w:r>
-            <w:proofErr w:type="spellEnd"/>
+            <w:r>
+              <w:t>CodSegretario-&gt;Segretartio.CodSegretario</w:t>
+            </w:r>
+            <w:r>
+              <w:t>,Transazione-&gt;TransazioneBP.ID</w:t>
+            </w:r>
           </w:p>
         </w:tc>
       </w:tr>
@@ -15769,12 +14728,9 @@
             <w:tcW w:w="6047" w:type="dxa"/>
           </w:tcPr>
           <w:p>
-            <w:proofErr w:type="gramStart"/>
             <w:r>
               <w:t>Transazione(</w:t>
             </w:r>
-            <w:proofErr w:type="spellStart"/>
-            <w:proofErr w:type="gramEnd"/>
             <w:r>
               <w:rPr>
                 <w:u w:val="single"/>
@@ -15782,11 +14738,7 @@
               <w:t>ID</w:t>
             </w:r>
             <w:r>
-              <w:t>,Importo,Giorno,Mese,Anno</w:t>
-            </w:r>
-            <w:proofErr w:type="spellEnd"/>
-            <w:r>
-              <w:t>)</w:t>
+              <w:t>,Importo,Giorno,Mese,Anno)</w:t>
             </w:r>
           </w:p>
         </w:tc>
@@ -15803,11 +14755,9 @@
             <w:tcW w:w="1406" w:type="dxa"/>
           </w:tcPr>
           <w:p>
-            <w:proofErr w:type="spellStart"/>
             <w:r>
               <w:t>TransazioneAbb</w:t>
             </w:r>
-            <w:proofErr w:type="spellEnd"/>
           </w:p>
         </w:tc>
         <w:tc>
@@ -15815,16 +14765,9 @@
             <w:tcW w:w="6047" w:type="dxa"/>
           </w:tcPr>
           <w:p>
-            <w:proofErr w:type="spellStart"/>
-            <w:proofErr w:type="gramStart"/>
-            <w:r>
-              <w:t>TransazioneAbb</w:t>
-            </w:r>
-            <w:proofErr w:type="spellEnd"/>
-            <w:r>
-              <w:t>(</w:t>
-            </w:r>
-            <w:proofErr w:type="gramEnd"/>
+            <w:r>
+              <w:t>TransazioneAbb(</w:t>
+            </w:r>
             <w:r>
               <w:rPr>
                 <w:u w:val="single"/>
@@ -15853,11 +14796,9 @@
             <w:tcW w:w="1406" w:type="dxa"/>
           </w:tcPr>
           <w:p>
-            <w:proofErr w:type="spellStart"/>
             <w:r>
               <w:t>TransazioneAss</w:t>
             </w:r>
-            <w:proofErr w:type="spellEnd"/>
           </w:p>
         </w:tc>
         <w:tc>
@@ -15865,16 +14806,9 @@
             <w:tcW w:w="6047" w:type="dxa"/>
           </w:tcPr>
           <w:p>
-            <w:proofErr w:type="spellStart"/>
-            <w:proofErr w:type="gramStart"/>
-            <w:r>
-              <w:t>TransazioneAss</w:t>
-            </w:r>
-            <w:proofErr w:type="spellEnd"/>
-            <w:r>
-              <w:t>(</w:t>
-            </w:r>
-            <w:proofErr w:type="gramEnd"/>
+            <w:r>
+              <w:t>TransazioneAss(</w:t>
+            </w:r>
             <w:r>
               <w:rPr>
                 <w:u w:val="single"/>
@@ -15903,11 +14837,9 @@
             <w:tcW w:w="1406" w:type="dxa"/>
           </w:tcPr>
           <w:p>
-            <w:proofErr w:type="spellStart"/>
             <w:r>
               <w:t>TransazioneAcq</w:t>
             </w:r>
-            <w:proofErr w:type="spellEnd"/>
           </w:p>
         </w:tc>
         <w:tc>
@@ -15915,16 +14847,9 @@
             <w:tcW w:w="6047" w:type="dxa"/>
           </w:tcPr>
           <w:p>
-            <w:proofErr w:type="spellStart"/>
-            <w:proofErr w:type="gramStart"/>
-            <w:r>
-              <w:t>TransazioneAcq</w:t>
-            </w:r>
-            <w:proofErr w:type="spellEnd"/>
-            <w:r>
-              <w:t>(</w:t>
-            </w:r>
-            <w:proofErr w:type="gramEnd"/>
+            <w:r>
+              <w:t>TransazioneAcq(</w:t>
+            </w:r>
             <w:r>
               <w:rPr>
                 <w:u w:val="single"/>
@@ -15953,11 +14878,9 @@
             <w:tcW w:w="1406" w:type="dxa"/>
           </w:tcPr>
           <w:p>
-            <w:proofErr w:type="spellStart"/>
             <w:r>
               <w:t>TransazioneBP</w:t>
             </w:r>
-            <w:proofErr w:type="spellEnd"/>
           </w:p>
         </w:tc>
         <w:tc>
@@ -15965,16 +14888,9 @@
             <w:tcW w:w="6047" w:type="dxa"/>
           </w:tcPr>
           <w:p>
-            <w:proofErr w:type="spellStart"/>
-            <w:proofErr w:type="gramStart"/>
-            <w:r>
-              <w:t>TransazioneBP</w:t>
-            </w:r>
-            <w:proofErr w:type="spellEnd"/>
-            <w:r>
-              <w:t>(</w:t>
-            </w:r>
-            <w:proofErr w:type="gramEnd"/>
+            <w:r>
+              <w:t>TransazioneBP(</w:t>
+            </w:r>
             <w:r>
               <w:rPr>
                 <w:u w:val="single"/>

</xml_diff>

<commit_message>
cambiato schema logico dimenticanza transazioni
</commit_message>
<xml_diff>
--- a/Relazione_finale.docx
+++ b/Relazione_finale.docx
@@ -32,7 +32,15 @@
     </w:p>
     <w:p>
       <w:r>
-        <w:t>Per garantire l’anonimato, ci rivolgeremo al titolare con l’appellativo di  Sig. X.</w:t>
+        <w:t xml:space="preserve">Per garantire l’anonimato, ci rivolgeremo al titolare con l’appellativo </w:t>
+      </w:r>
+      <w:proofErr w:type="gramStart"/>
+      <w:r>
+        <w:t>di  Sig.</w:t>
+      </w:r>
+      <w:proofErr w:type="gramEnd"/>
+      <w:r>
+        <w:t xml:space="preserve"> X.</w:t>
       </w:r>
     </w:p>
     <w:p>
@@ -224,7 +232,15 @@
     </w:p>
     <w:p>
       <w:r>
-        <w:t>Per garantire l’anonimato, ci rivolgeremo al titolare con l’appellativo di  Sig. Y.</w:t>
+        <w:t xml:space="preserve">Per garantire l’anonimato, ci rivolgeremo al titolare con l’appellativo </w:t>
+      </w:r>
+      <w:proofErr w:type="gramStart"/>
+      <w:r>
+        <w:t>di  Sig.</w:t>
+      </w:r>
+      <w:proofErr w:type="gramEnd"/>
+      <w:r>
+        <w:t xml:space="preserve"> Y.</w:t>
       </w:r>
     </w:p>
     <w:p>
@@ -358,7 +374,15 @@
         <w:t>e di conseguenza stanno aumentando i dati di cui dobbiamo tener traccia</w:t>
       </w:r>
       <w:r>
-        <w:t>. Inoltre, a causa dell’emergenza sanitaria, dobbiamo garantire a tutti gli atleti il pieno rispetto delle norme Covid-19 per potersi allenare in un ambiente sicuro e protetto. Inoltre spesso e volentieri siamo soggetti a controlli da parte delle autorità e risulta quindi fondamentale garantire trasparenza e reperibilità di accesso ai nostri dati.”</w:t>
+        <w:t xml:space="preserve">. Inoltre, a causa dell’emergenza sanitaria, dobbiamo garantire a tutti gli atleti il pieno rispetto delle norme Covid-19 per potersi allenare in un ambiente sicuro e protetto. </w:t>
+      </w:r>
+      <w:proofErr w:type="gramStart"/>
+      <w:r>
+        <w:t>Inoltre</w:t>
+      </w:r>
+      <w:proofErr w:type="gramEnd"/>
+      <w:r>
+        <w:t xml:space="preserve"> spesso e volentieri siamo soggetti a controlli da parte delle autorità e risulta quindi fondamentale garantire trasparenza e reperibilità di accesso ai nostri dati.”</w:t>
       </w:r>
     </w:p>
     <w:p/>
@@ -2762,7 +2786,15 @@
     </w:p>
     <w:p>
       <w:r>
-        <w:t>È importante sottolineare fin da subito che, ovviamente, l’entità Iscritto e l’entità Dipendente sono legate mediante distinte relazioni alla medesima entità Transazione. In seguito ci occuperemo di distinguere ulteriormente le differenti tipologie di transazione che interessano l’iscritto e il dipendente.</w:t>
+        <w:t xml:space="preserve">È importante sottolineare fin da subito che, ovviamente, l’entità Iscritto e l’entità Dipendente sono legate mediante distinte relazioni alla medesima entità Transazione. </w:t>
+      </w:r>
+      <w:proofErr w:type="gramStart"/>
+      <w:r>
+        <w:t>In seguito</w:t>
+      </w:r>
+      <w:proofErr w:type="gramEnd"/>
+      <w:r>
+        <w:t xml:space="preserve"> ci occuperemo di distinguere ulteriormente le differenti tipologie di transazione che interessano l’iscritto e il dipendente.</w:t>
       </w:r>
     </w:p>
     <w:p>
@@ -3200,7 +3232,15 @@
         <w:t xml:space="preserve">(caratterizzato dal capitale sociale, liquidità immediate, liquidità differite, immobilizzazioni e anno di esercizio) </w:t>
       </w:r>
       <w:r>
-        <w:t>della società e di conseguenza dovrà essere in grado di registrare tutti i dati e tutte le transazioni necessarie alla sua compilazione. Inoltre presenterà una E-mail grazie alla quale una terza persona potrà ricevere informazioni riguardanti la società senza necessariamente presentarsi fisicamente all’interno della sede.</w:t>
+        <w:t xml:space="preserve">della società e di conseguenza dovrà essere in grado di registrare tutti i dati e tutte le transazioni necessarie alla sua compilazione. </w:t>
+      </w:r>
+      <w:proofErr w:type="gramStart"/>
+      <w:r>
+        <w:t>Inoltre</w:t>
+      </w:r>
+      <w:proofErr w:type="gramEnd"/>
+      <w:r>
+        <w:t xml:space="preserve"> presenterà una E-mail grazie alla quale una terza persona potrà ricevere informazioni riguardanti la società senza necessariamente presentarsi fisicamente all’interno della sede.</w:t>
       </w:r>
     </w:p>
     <w:p>
@@ -3292,13 +3332,21 @@
     </w:p>
     <w:p>
       <w:r>
-        <w:t xml:space="preserve">La transazione relativa all’abbonamento permette all’iscritto di acquisire un abbonamento caratterizzato da </w:t>
+        <w:t xml:space="preserve">La transazione relativa all’abbonamento permette all’iscritto di acquisire un abbonamento caratterizzato </w:t>
+      </w:r>
+      <w:proofErr w:type="gramStart"/>
+      <w:r>
+        <w:t xml:space="preserve">da </w:t>
       </w:r>
       <w:r>
         <w:t xml:space="preserve"> </w:t>
       </w:r>
       <w:r>
-        <w:t>una durata e dagli ingressi che l’abbonamento mette a disposizione. Le tipologie di abbonamento sono fondamentalmente due: l’abbonamento standard e l’abbonamento specializzato. Il primo permette l’ingresso in palestra per bouldering, il secondo invece sarà caratterizzato da un nome che associa l’abbonamento alla tipologia di corso che permette di seguire, come ad esempio arrampicata su roccia, in falesia, corso di yoga, corso di pilates, corso di potenziamento muscolare ecc.</w:t>
+        <w:t>una</w:t>
+      </w:r>
+      <w:proofErr w:type="gramEnd"/>
+      <w:r>
+        <w:t xml:space="preserve"> durata e dagli ingressi che l’abbonamento mette a disposizione. Le tipologie di abbonamento sono fondamentalmente due: l’abbonamento standard e l’abbonamento specializzato. Il primo permette l’ingresso in palestra per bouldering, il secondo invece sarà caratterizzato da un nome che associa l’abbonamento alla tipologia di corso che permette di seguire, come ad esempio arrampicata su roccia, in falesia, corso di yoga, corso di pilates, corso di potenziamento muscolare ecc.</w:t>
       </w:r>
     </w:p>
     <w:p>
@@ -3321,7 +3369,15 @@
         <w:t xml:space="preserve">La transazione relativa alle buste paga </w:t>
       </w:r>
       <w:r>
-        <w:t>permetterà ad ogni singolo dipendente di riscuotere una certa somma la quale sarà caratterizzata dalla mensilità, dall’anno e da un codice identificativo.</w:t>
+        <w:t xml:space="preserve">permetterà ad ogni singolo dipendente di riscuotere una certa </w:t>
+      </w:r>
+      <w:proofErr w:type="gramStart"/>
+      <w:r>
+        <w:t>somma</w:t>
+      </w:r>
+      <w:proofErr w:type="gramEnd"/>
+      <w:r>
+        <w:t xml:space="preserve"> la quale sarà caratterizzata dalla mensilità, dall’anno e da un codice identificativo.</w:t>
       </w:r>
     </w:p>
     <w:p>
@@ -3927,7 +3983,21 @@
         <w:rPr>
           <w:color w:val="FF0000"/>
         </w:rPr>
-        <w:t>(ER.drawio)</w:t>
+        <w:t>(</w:t>
+      </w:r>
+      <w:proofErr w:type="gramStart"/>
+      <w:r>
+        <w:rPr>
+          <w:color w:val="FF0000"/>
+        </w:rPr>
+        <w:t>ER.drawio</w:t>
+      </w:r>
+      <w:proofErr w:type="gramEnd"/>
+      <w:r>
+        <w:rPr>
+          <w:color w:val="FF0000"/>
+        </w:rPr>
+        <w:t>)</w:t>
       </w:r>
     </w:p>
     <w:p/>
@@ -4235,7 +4305,15 @@
               <w:cnfStyle w:val="000000100000" w:firstRow="0" w:lastRow="0" w:firstColumn="0" w:lastColumn="0" w:oddVBand="0" w:evenVBand="0" w:oddHBand="1" w:evenHBand="0" w:firstRowFirstColumn="0" w:firstRowLastColumn="0" w:lastRowFirstColumn="0" w:lastRowLastColumn="0"/>
             </w:pPr>
             <w:r>
-              <w:t>Dati Anagrafici( nome(stringa), cognome(stringa), data di nascita(data)e Codice Fiscale(stringa)), Credenziali(username e password), e-mail(stringa)</w:t>
+              <w:t xml:space="preserve">Dati </w:t>
+            </w:r>
+            <w:proofErr w:type="gramStart"/>
+            <w:r>
+              <w:t>Anagrafici( nome</w:t>
+            </w:r>
+            <w:proofErr w:type="gramEnd"/>
+            <w:r>
+              <w:t>(stringa), cognome(stringa), data di nascita(data)e Codice Fiscale(stringa)), Credenziali(username e password), e-mail(stringa)</w:t>
             </w:r>
           </w:p>
         </w:tc>
@@ -4248,7 +4326,15 @@
               <w:cnfStyle w:val="000000100000" w:firstRow="0" w:lastRow="0" w:firstColumn="0" w:lastColumn="0" w:oddVBand="0" w:evenVBand="0" w:oddHBand="1" w:evenHBand="0" w:firstRowFirstColumn="0" w:firstRowLastColumn="0" w:lastRowFirstColumn="0" w:lastRowLastColumn="0"/>
             </w:pPr>
             <w:r>
-              <w:t>“password”  non si riferisce alla password in chiaro ma criptata secondo una qualche logica lato client</w:t>
+              <w:t>“</w:t>
+            </w:r>
+            <w:proofErr w:type="gramStart"/>
+            <w:r>
+              <w:t>password”  non</w:t>
+            </w:r>
+            <w:proofErr w:type="gramEnd"/>
+            <w:r>
+              <w:t xml:space="preserve"> si riferisce alla password in chiaro ma criptata secondo una qualche logica lato client</w:t>
             </w:r>
           </w:p>
         </w:tc>
@@ -4325,7 +4411,15 @@
               <w:cnfStyle w:val="000000000000" w:firstRow="0" w:lastRow="0" w:firstColumn="0" w:lastColumn="0" w:oddVBand="0" w:evenVBand="0" w:oddHBand="0" w:evenHBand="0" w:firstRowFirstColumn="0" w:firstRowLastColumn="0" w:lastRowFirstColumn="0" w:lastRowLastColumn="0"/>
             </w:pPr>
             <w:r>
-              <w:t>Data effettuazione si riferisce al giorno in cui l’ utente ha effettato la prenotazione</w:t>
+              <w:t xml:space="preserve">Data effettuazione si riferisce al giorno in cui </w:t>
+            </w:r>
+            <w:proofErr w:type="gramStart"/>
+            <w:r>
+              <w:t>l’ utente</w:t>
+            </w:r>
+            <w:proofErr w:type="gramEnd"/>
+            <w:r>
+              <w:t xml:space="preserve"> ha effettato la prenotazione</w:t>
             </w:r>
           </w:p>
         </w:tc>
@@ -4340,11 +4434,16 @@
             <w:r>
               <w:t xml:space="preserve">Data </w:t>
             </w:r>
+            <w:proofErr w:type="gramStart"/>
             <w:r>
               <w:t>prenotazione</w:t>
             </w:r>
             <w:r>
-              <w:t>,Codice Fiscale(iscritto)</w:t>
+              <w:t>,Codice</w:t>
+            </w:r>
+            <w:proofErr w:type="gramEnd"/>
+            <w:r>
+              <w:t xml:space="preserve"> Fiscale(iscritto)</w:t>
             </w:r>
           </w:p>
         </w:tc>
@@ -4392,7 +4491,15 @@
               <w:t xml:space="preserve"> sessione</w:t>
             </w:r>
             <w:r>
-              <w:t>(data),ora inizio(numerico),ora fine(numerico)</w:t>
+              <w:t>(data</w:t>
+            </w:r>
+            <w:proofErr w:type="gramStart"/>
+            <w:r>
+              <w:t>),ora</w:t>
+            </w:r>
+            <w:proofErr w:type="gramEnd"/>
+            <w:r>
+              <w:t xml:space="preserve"> inizio(numerico),ora fine(numerico)</w:t>
             </w:r>
             <w:r>
               <w:t>,Capienza massima(numerico),Codice sessione(numerico)</w:t>
@@ -4525,7 +4632,15 @@
               <w:cnfStyle w:val="000000100000" w:firstRow="0" w:lastRow="0" w:firstColumn="0" w:lastColumn="0" w:oddVBand="0" w:evenVBand="0" w:oddHBand="1" w:evenHBand="0" w:firstRowFirstColumn="0" w:firstRowLastColumn="0" w:lastRowFirstColumn="0" w:lastRowLastColumn="0"/>
             </w:pPr>
             <w:r>
-              <w:t>Dati Anagrafici( nome(stringa), cognome(stringa), data di nascita(data)e Codice Fiscale(stringa)), Recapito telefonico(stringa)</w:t>
+              <w:t xml:space="preserve">Dati </w:t>
+            </w:r>
+            <w:proofErr w:type="gramStart"/>
+            <w:r>
+              <w:t>Anagrafici( nome</w:t>
+            </w:r>
+            <w:proofErr w:type="gramEnd"/>
+            <w:r>
+              <w:t>(stringa), cognome(stringa), data di nascita(data)e Codice Fiscale(stringa)), Recapito telefonico(stringa)</w:t>
             </w:r>
           </w:p>
         </w:tc>
@@ -4731,7 +4846,15 @@
               <w:cnfStyle w:val="000000000000" w:firstRow="0" w:lastRow="0" w:firstColumn="0" w:lastColumn="0" w:oddVBand="0" w:evenVBand="0" w:oddHBand="0" w:evenHBand="0" w:firstRowFirstColumn="0" w:firstRowLastColumn="0" w:lastRowFirstColumn="0" w:lastRowLastColumn="0"/>
             </w:pPr>
             <w:r>
-              <w:t>Capitale sociale(numerico), Liquidità immediate(numerico), Liquidità differite, Immobilizzazioni(numerico), Anno(Numerico)</w:t>
+              <w:t xml:space="preserve">Capitale sociale(numerico), Liquidità immediate(numerico), Liquidità differite, Immobilizzazioni(numerico), </w:t>
+            </w:r>
+            <w:proofErr w:type="gramStart"/>
+            <w:r>
+              <w:t>Anno(</w:t>
+            </w:r>
+            <w:proofErr w:type="gramEnd"/>
+            <w:r>
+              <w:t>Numerico)</w:t>
             </w:r>
           </w:p>
           <w:p>
@@ -4865,8 +4988,13 @@
               <w:cnfStyle w:val="000000000000" w:firstRow="0" w:lastRow="0" w:firstColumn="0" w:lastColumn="0" w:oddVBand="0" w:evenVBand="0" w:oddHBand="0" w:evenHBand="0" w:firstRowFirstColumn="0" w:firstRowLastColumn="0" w:lastRowFirstColumn="0" w:lastRowLastColumn="0"/>
             </w:pPr>
             <w:r>
-              <w:t>Spostamento monetario che coinvolge l’ azienda</w:t>
-            </w:r>
+              <w:t xml:space="preserve">Spostamento monetario che coinvolge </w:t>
+            </w:r>
+            <w:proofErr w:type="gramStart"/>
+            <w:r>
+              <w:t>l’ azienda</w:t>
+            </w:r>
+            <w:proofErr w:type="gramEnd"/>
           </w:p>
         </w:tc>
         <w:tc>
@@ -4877,8 +5005,13 @@
             <w:pPr>
               <w:cnfStyle w:val="000000000000" w:firstRow="0" w:lastRow="0" w:firstColumn="0" w:lastColumn="0" w:oddVBand="0" w:evenVBand="0" w:oddHBand="0" w:evenHBand="0" w:firstRowFirstColumn="0" w:firstRowLastColumn="0" w:lastRowFirstColumn="0" w:lastRowLastColumn="0"/>
             </w:pPr>
-            <w:r>
-              <w:t>ID(numerico), importo(numerico), data</w:t>
+            <w:proofErr w:type="gramStart"/>
+            <w:r>
+              <w:t>ID(</w:t>
+            </w:r>
+            <w:proofErr w:type="gramEnd"/>
+            <w:r>
+              <w:t>numerico), importo(numerico), data</w:t>
             </w:r>
             <w:r>
               <w:t xml:space="preserve"> transazione</w:t>
@@ -5134,7 +5267,15 @@
               <w:cnfStyle w:val="000000000000" w:firstRow="0" w:lastRow="0" w:firstColumn="0" w:lastColumn="0" w:oddVBand="0" w:evenVBand="0" w:oddHBand="0" w:evenHBand="0" w:firstRowFirstColumn="0" w:firstRowLastColumn="0" w:lastRowFirstColumn="0" w:lastRowLastColumn="0"/>
             </w:pPr>
             <w:r>
-              <w:t xml:space="preserve">Transazione associata al pagamento unantantum di un assicurazione da parte di un iscritto </w:t>
+              <w:t xml:space="preserve">Transazione associata al pagamento unantantum di </w:t>
+            </w:r>
+            <w:proofErr w:type="gramStart"/>
+            <w:r>
+              <w:t>un assicurazione</w:t>
+            </w:r>
+            <w:proofErr w:type="gramEnd"/>
+            <w:r>
+              <w:t xml:space="preserve"> da parte di un iscritto </w:t>
             </w:r>
           </w:p>
         </w:tc>
@@ -5234,8 +5375,13 @@
             <w:pPr>
               <w:cnfStyle w:val="000000100000" w:firstRow="0" w:lastRow="0" w:firstColumn="0" w:lastColumn="0" w:oddVBand="0" w:evenVBand="0" w:oddHBand="1" w:evenHBand="0" w:firstRowFirstColumn="0" w:firstRowLastColumn="0" w:lastRowFirstColumn="0" w:lastRowLastColumn="0"/>
             </w:pPr>
-            <w:r>
-              <w:t>ID(transazione abbonamento)</w:t>
+            <w:proofErr w:type="gramStart"/>
+            <w:r>
+              <w:t>ID(</w:t>
+            </w:r>
+            <w:proofErr w:type="gramEnd"/>
+            <w:r>
+              <w:t>transazione abbonamento)</w:t>
             </w:r>
             <w:r>
               <w:t>,Tipo</w:t>
@@ -5299,8 +5445,13 @@
             <w:pPr>
               <w:cnfStyle w:val="000000000000" w:firstRow="0" w:lastRow="0" w:firstColumn="0" w:lastColumn="0" w:oddVBand="0" w:evenVBand="0" w:oddHBand="0" w:evenHBand="0" w:firstRowFirstColumn="0" w:firstRowLastColumn="0" w:lastRowFirstColumn="0" w:lastRowLastColumn="0"/>
             </w:pPr>
-            <w:r>
-              <w:t>ID(transazione abbonamento)</w:t>
+            <w:proofErr w:type="gramStart"/>
+            <w:r>
+              <w:t>ID(</w:t>
+            </w:r>
+            <w:proofErr w:type="gramEnd"/>
+            <w:r>
+              <w:t>transazione abbonamento)</w:t>
             </w:r>
           </w:p>
         </w:tc>
@@ -5373,8 +5524,13 @@
             <w:pPr>
               <w:cnfStyle w:val="000000100000" w:firstRow="0" w:lastRow="0" w:firstColumn="0" w:lastColumn="0" w:oddVBand="0" w:evenVBand="0" w:oddHBand="1" w:evenHBand="0" w:firstRowFirstColumn="0" w:firstRowLastColumn="0" w:lastRowFirstColumn="0" w:lastRowLastColumn="0"/>
             </w:pPr>
-            <w:r>
-              <w:t>ID(transazione abbonamento)</w:t>
+            <w:proofErr w:type="gramStart"/>
+            <w:r>
+              <w:t>ID(</w:t>
+            </w:r>
+            <w:proofErr w:type="gramEnd"/>
+            <w:r>
+              <w:t>transazione abbonamento)</w:t>
             </w:r>
           </w:p>
         </w:tc>
@@ -5401,7 +5557,15 @@
               <w:cnfStyle w:val="000000000000" w:firstRow="0" w:lastRow="0" w:firstColumn="0" w:lastColumn="0" w:oddVBand="0" w:evenVBand="0" w:oddHBand="0" w:evenHBand="0" w:firstRowFirstColumn="0" w:firstRowLastColumn="0" w:lastRowFirstColumn="0" w:lastRowLastColumn="0"/>
             </w:pPr>
             <w:r>
-              <w:t>Contratto che tutela l’ iscritto in caso di infortunio durante una sessione di allenamento presso la palestra</w:t>
+              <w:t xml:space="preserve">Contratto che tutela </w:t>
+            </w:r>
+            <w:proofErr w:type="gramStart"/>
+            <w:r>
+              <w:t>l’ iscritto</w:t>
+            </w:r>
+            <w:proofErr w:type="gramEnd"/>
+            <w:r>
+              <w:t xml:space="preserve"> in caso di infortunio durante una sessione di allenamento presso la palestra</w:t>
             </w:r>
           </w:p>
         </w:tc>
@@ -5427,8 +5591,13 @@
               <w:cnfStyle w:val="000000000000" w:firstRow="0" w:lastRow="0" w:firstColumn="0" w:lastColumn="0" w:oddVBand="0" w:evenVBand="0" w:oddHBand="0" w:evenHBand="0" w:firstRowFirstColumn="0" w:firstRowLastColumn="0" w:lastRowFirstColumn="0" w:lastRowLastColumn="0"/>
             </w:pPr>
             <w:r>
-              <w:t>Condizioni è la stringa che contiene il testo del contratto in cui si fa riferimento alle condizioni in cui si applica l’ assicurazione</w:t>
-            </w:r>
+              <w:t xml:space="preserve">Condizioni è la stringa che contiene il testo del contratto in cui si fa riferimento alle condizioni in cui si applica </w:t>
+            </w:r>
+            <w:proofErr w:type="gramStart"/>
+            <w:r>
+              <w:t>l’ assicurazione</w:t>
+            </w:r>
+            <w:proofErr w:type="gramEnd"/>
           </w:p>
         </w:tc>
         <w:tc>
@@ -5439,8 +5608,13 @@
             <w:pPr>
               <w:cnfStyle w:val="000000000000" w:firstRow="0" w:lastRow="0" w:firstColumn="0" w:lastColumn="0" w:oddVBand="0" w:evenVBand="0" w:oddHBand="0" w:evenHBand="0" w:firstRowFirstColumn="0" w:firstRowLastColumn="0" w:lastRowFirstColumn="0" w:lastRowLastColumn="0"/>
             </w:pPr>
-            <w:r>
-              <w:t>ID(transazione assicurazione)</w:t>
+            <w:proofErr w:type="gramStart"/>
+            <w:r>
+              <w:t>ID(</w:t>
+            </w:r>
+            <w:proofErr w:type="gramEnd"/>
+            <w:r>
+              <w:t>transazione assicurazione)</w:t>
             </w:r>
           </w:p>
         </w:tc>
@@ -5469,7 +5643,15 @@
               <w:cnfStyle w:val="000000100000" w:firstRow="0" w:lastRow="0" w:firstColumn="0" w:lastColumn="0" w:oddVBand="0" w:evenVBand="0" w:oddHBand="1" w:evenHBand="0" w:firstRowFirstColumn="0" w:firstRowLastColumn="0" w:lastRowFirstColumn="0" w:lastRowLastColumn="0"/>
             </w:pPr>
             <w:r>
-              <w:t>Strumento per l’ arrampicata venduto dalla società</w:t>
+              <w:t xml:space="preserve">Strumento per </w:t>
+            </w:r>
+            <w:proofErr w:type="gramStart"/>
+            <w:r>
+              <w:t>l’ arrampicata</w:t>
+            </w:r>
+            <w:proofErr w:type="gramEnd"/>
+            <w:r>
+              <w:t xml:space="preserve"> venduto dalla società</w:t>
             </w:r>
           </w:p>
         </w:tc>
@@ -5495,7 +5677,15 @@
               <w:cnfStyle w:val="000000100000" w:firstRow="0" w:lastRow="0" w:firstColumn="0" w:lastColumn="0" w:oddVBand="0" w:evenVBand="0" w:oddHBand="1" w:evenHBand="0" w:firstRowFirstColumn="0" w:firstRowLastColumn="0" w:lastRowFirstColumn="0" w:lastRowLastColumn="0"/>
             </w:pPr>
             <w:r>
-              <w:t>Tipologia è la categoria di prodotti per l’ arrampicata di cui il prodotto fa parte(scarpe, flacone di magnesite…)</w:t>
+              <w:t xml:space="preserve">Tipologia è la categoria di prodotti per </w:t>
+            </w:r>
+            <w:proofErr w:type="gramStart"/>
+            <w:r>
+              <w:t>l’ arrampicata</w:t>
+            </w:r>
+            <w:proofErr w:type="gramEnd"/>
+            <w:r>
+              <w:t xml:space="preserve"> di cui il prodotto fa parte(scarpe, flacone di magnesite…)</w:t>
             </w:r>
           </w:p>
         </w:tc>
@@ -5697,15 +5887,31 @@
               <w:cnfStyle w:val="000000100000" w:firstRow="0" w:lastRow="0" w:firstColumn="0" w:lastColumn="0" w:oddVBand="0" w:evenVBand="0" w:oddHBand="1" w:evenHBand="0" w:firstRowFirstColumn="0" w:firstRowLastColumn="0" w:lastRowFirstColumn="0" w:lastRowLastColumn="0"/>
             </w:pPr>
             <w:r>
-              <w:t>Iscritto(0,N)</w:t>
-            </w:r>
-          </w:p>
-          <w:p>
-            <w:pPr>
-              <w:cnfStyle w:val="000000100000" w:firstRow="0" w:lastRow="0" w:firstColumn="0" w:lastColumn="0" w:oddVBand="0" w:evenVBand="0" w:oddHBand="1" w:evenHBand="0" w:firstRowFirstColumn="0" w:firstRowLastColumn="0" w:lastRowFirstColumn="0" w:lastRowLastColumn="0"/>
-            </w:pPr>
-            <w:r>
-              <w:t>Sessione(0,N)</w:t>
+              <w:t>Iscritto(</w:t>
+            </w:r>
+            <w:proofErr w:type="gramStart"/>
+            <w:r>
+              <w:t>0,N</w:t>
+            </w:r>
+            <w:proofErr w:type="gramEnd"/>
+            <w:r>
+              <w:t>)</w:t>
+            </w:r>
+          </w:p>
+          <w:p>
+            <w:pPr>
+              <w:cnfStyle w:val="000000100000" w:firstRow="0" w:lastRow="0" w:firstColumn="0" w:lastColumn="0" w:oddVBand="0" w:evenVBand="0" w:oddHBand="1" w:evenHBand="0" w:firstRowFirstColumn="0" w:firstRowLastColumn="0" w:lastRowFirstColumn="0" w:lastRowLastColumn="0"/>
+            </w:pPr>
+            <w:r>
+              <w:t>Sessione(</w:t>
+            </w:r>
+            <w:proofErr w:type="gramStart"/>
+            <w:r>
+              <w:t>0,N</w:t>
+            </w:r>
+            <w:proofErr w:type="gramEnd"/>
+            <w:r>
+              <w:t>)</w:t>
             </w:r>
           </w:p>
         </w:tc>
@@ -5757,15 +5963,31 @@
               <w:cnfStyle w:val="000000000000" w:firstRow="0" w:lastRow="0" w:firstColumn="0" w:lastColumn="0" w:oddVBand="0" w:evenVBand="0" w:oddHBand="0" w:evenHBand="0" w:firstRowFirstColumn="0" w:firstRowLastColumn="0" w:lastRowFirstColumn="0" w:lastRowLastColumn="0"/>
             </w:pPr>
             <w:r>
-              <w:t>Sessione(1,N)</w:t>
-            </w:r>
-          </w:p>
-          <w:p>
-            <w:pPr>
-              <w:cnfStyle w:val="000000000000" w:firstRow="0" w:lastRow="0" w:firstColumn="0" w:lastColumn="0" w:oddVBand="0" w:evenVBand="0" w:oddHBand="0" w:evenHBand="0" w:firstRowFirstColumn="0" w:firstRowLastColumn="0" w:lastRowFirstColumn="0" w:lastRowLastColumn="0"/>
-            </w:pPr>
-            <w:r>
-              <w:t>Corso(0,N)</w:t>
+              <w:t>Sessione(</w:t>
+            </w:r>
+            <w:proofErr w:type="gramStart"/>
+            <w:r>
+              <w:t>1,N</w:t>
+            </w:r>
+            <w:proofErr w:type="gramEnd"/>
+            <w:r>
+              <w:t>)</w:t>
+            </w:r>
+          </w:p>
+          <w:p>
+            <w:pPr>
+              <w:cnfStyle w:val="000000000000" w:firstRow="0" w:lastRow="0" w:firstColumn="0" w:lastColumn="0" w:oddVBand="0" w:evenVBand="0" w:oddHBand="0" w:evenHBand="0" w:firstRowFirstColumn="0" w:firstRowLastColumn="0" w:lastRowFirstColumn="0" w:lastRowLastColumn="0"/>
+            </w:pPr>
+            <w:r>
+              <w:t>Corso(</w:t>
+            </w:r>
+            <w:proofErr w:type="gramStart"/>
+            <w:r>
+              <w:t>0,N</w:t>
+            </w:r>
+            <w:proofErr w:type="gramEnd"/>
+            <w:r>
+              <w:t>)</w:t>
             </w:r>
           </w:p>
         </w:tc>
@@ -5819,16 +6041,29 @@
             <w:pPr>
               <w:cnfStyle w:val="000000100000" w:firstRow="0" w:lastRow="0" w:firstColumn="0" w:lastColumn="0" w:oddVBand="0" w:evenVBand="0" w:oddHBand="1" w:evenHBand="0" w:firstRowFirstColumn="0" w:firstRowLastColumn="0" w:lastRowFirstColumn="0" w:lastRowLastColumn="0"/>
             </w:pPr>
-            <w:r>
-              <w:t>Corso(0,1)</w:t>
-            </w:r>
-          </w:p>
-          <w:p>
-            <w:pPr>
-              <w:cnfStyle w:val="000000100000" w:firstRow="0" w:lastRow="0" w:firstColumn="0" w:lastColumn="0" w:oddVBand="0" w:evenVBand="0" w:oddHBand="1" w:evenHBand="0" w:firstRowFirstColumn="0" w:firstRowLastColumn="0" w:lastRowFirstColumn="0" w:lastRowLastColumn="0"/>
-            </w:pPr>
-            <w:r>
-              <w:t>Istruttore(0,N)</w:t>
+            <w:proofErr w:type="gramStart"/>
+            <w:r>
+              <w:t>Corso(</w:t>
+            </w:r>
+            <w:proofErr w:type="gramEnd"/>
+            <w:r>
+              <w:t>0,1)</w:t>
+            </w:r>
+          </w:p>
+          <w:p>
+            <w:pPr>
+              <w:cnfStyle w:val="000000100000" w:firstRow="0" w:lastRow="0" w:firstColumn="0" w:lastColumn="0" w:oddVBand="0" w:evenVBand="0" w:oddHBand="1" w:evenHBand="0" w:firstRowFirstColumn="0" w:firstRowLastColumn="0" w:lastRowFirstColumn="0" w:lastRowLastColumn="0"/>
+            </w:pPr>
+            <w:r>
+              <w:t>Istruttore(</w:t>
+            </w:r>
+            <w:proofErr w:type="gramStart"/>
+            <w:r>
+              <w:t>0,N</w:t>
+            </w:r>
+            <w:proofErr w:type="gramEnd"/>
+            <w:r>
+              <w:t>)</w:t>
             </w:r>
           </w:p>
         </w:tc>
@@ -5879,16 +6114,29 @@
             <w:pPr>
               <w:cnfStyle w:val="000000000000" w:firstRow="0" w:lastRow="0" w:firstColumn="0" w:lastColumn="0" w:oddVBand="0" w:evenVBand="0" w:oddHBand="0" w:evenHBand="0" w:firstRowFirstColumn="0" w:firstRowLastColumn="0" w:lastRowFirstColumn="0" w:lastRowLastColumn="0"/>
             </w:pPr>
-            <w:r>
-              <w:t>Prenotazione(0,1)</w:t>
-            </w:r>
-          </w:p>
-          <w:p>
-            <w:pPr>
-              <w:cnfStyle w:val="000000000000" w:firstRow="0" w:lastRow="0" w:firstColumn="0" w:lastColumn="0" w:oddVBand="0" w:evenVBand="0" w:oddHBand="0" w:evenHBand="0" w:firstRowFirstColumn="0" w:firstRowLastColumn="0" w:lastRowFirstColumn="0" w:lastRowLastColumn="0"/>
-            </w:pPr>
-            <w:r>
-              <w:t>Sessione(0,N)</w:t>
+            <w:proofErr w:type="gramStart"/>
+            <w:r>
+              <w:t>Prenotazione(</w:t>
+            </w:r>
+            <w:proofErr w:type="gramEnd"/>
+            <w:r>
+              <w:t>0,1)</w:t>
+            </w:r>
+          </w:p>
+          <w:p>
+            <w:pPr>
+              <w:cnfStyle w:val="000000000000" w:firstRow="0" w:lastRow="0" w:firstColumn="0" w:lastColumn="0" w:oddVBand="0" w:evenVBand="0" w:oddHBand="0" w:evenHBand="0" w:firstRowFirstColumn="0" w:firstRowLastColumn="0" w:lastRowFirstColumn="0" w:lastRowLastColumn="0"/>
+            </w:pPr>
+            <w:r>
+              <w:t>Sessione(</w:t>
+            </w:r>
+            <w:proofErr w:type="gramStart"/>
+            <w:r>
+              <w:t>0,N</w:t>
+            </w:r>
+            <w:proofErr w:type="gramEnd"/>
+            <w:r>
+              <w:t>)</w:t>
             </w:r>
           </w:p>
         </w:tc>
@@ -5944,16 +6192,26 @@
               <w:cnfStyle w:val="000000100000" w:firstRow="0" w:lastRow="0" w:firstColumn="0" w:lastColumn="0" w:oddVBand="0" w:evenVBand="0" w:oddHBand="1" w:evenHBand="0" w:firstRowFirstColumn="0" w:firstRowLastColumn="0" w:lastRowFirstColumn="0" w:lastRowLastColumn="0"/>
             </w:pPr>
             <w:r>
-              <w:t>Iscritto(0,N)</w:t>
-            </w:r>
-          </w:p>
-          <w:p>
-            <w:pPr>
-              <w:cnfStyle w:val="000000100000" w:firstRow="0" w:lastRow="0" w:firstColumn="0" w:lastColumn="0" w:oddVBand="0" w:evenVBand="0" w:oddHBand="1" w:evenHBand="0" w:firstRowFirstColumn="0" w:firstRowLastColumn="0" w:lastRowFirstColumn="0" w:lastRowLastColumn="0"/>
-            </w:pPr>
+              <w:t>Iscritto(</w:t>
+            </w:r>
+            <w:proofErr w:type="gramStart"/>
+            <w:r>
+              <w:t>0,N</w:t>
+            </w:r>
+            <w:proofErr w:type="gramEnd"/>
+            <w:r>
+              <w:t>)</w:t>
+            </w:r>
+          </w:p>
+          <w:p>
+            <w:pPr>
+              <w:cnfStyle w:val="000000100000" w:firstRow="0" w:lastRow="0" w:firstColumn="0" w:lastColumn="0" w:oddVBand="0" w:evenVBand="0" w:oddHBand="1" w:evenHBand="0" w:firstRowFirstColumn="0" w:firstRowLastColumn="0" w:lastRowFirstColumn="0" w:lastRowLastColumn="0"/>
+            </w:pPr>
+            <w:proofErr w:type="gramStart"/>
             <w:r>
               <w:t>Prenotazione(</w:t>
             </w:r>
+            <w:proofErr w:type="gramEnd"/>
             <w:r>
               <w:t>1</w:t>
             </w:r>
@@ -5997,7 +6255,15 @@
               <w:cnfStyle w:val="000000000000" w:firstRow="0" w:lastRow="0" w:firstColumn="0" w:lastColumn="0" w:oddVBand="0" w:evenVBand="0" w:oddHBand="0" w:evenHBand="0" w:firstRowFirstColumn="0" w:firstRowLastColumn="0" w:lastRowFirstColumn="0" w:lastRowLastColumn="0"/>
             </w:pPr>
             <w:r>
-              <w:t>Associa i turni di lavoro(orario dipendente) ai dipendenti che devono svolgerli</w:t>
+              <w:t xml:space="preserve">Associa i turni di </w:t>
+            </w:r>
+            <w:proofErr w:type="gramStart"/>
+            <w:r>
+              <w:t>lavoro(</w:t>
+            </w:r>
+            <w:proofErr w:type="gramEnd"/>
+            <w:r>
+              <w:t>orario dipendente) ai dipendenti che devono svolgerli</w:t>
             </w:r>
           </w:p>
         </w:tc>
@@ -6012,11 +6278,16 @@
             <w:r>
               <w:t>Dipendente(</w:t>
             </w:r>
+            <w:proofErr w:type="gramStart"/>
             <w:r>
               <w:t>0</w:t>
             </w:r>
             <w:r>
-              <w:t>,N)</w:t>
+              <w:t>,N</w:t>
+            </w:r>
+            <w:proofErr w:type="gramEnd"/>
+            <w:r>
+              <w:t>)</w:t>
             </w:r>
           </w:p>
           <w:p>
@@ -6026,11 +6297,16 @@
             <w:r>
               <w:t>Orario Dipendente(</w:t>
             </w:r>
+            <w:proofErr w:type="gramStart"/>
             <w:r>
               <w:t>1</w:t>
             </w:r>
             <w:r>
-              <w:t>,N)</w:t>
+              <w:t>,N</w:t>
+            </w:r>
+            <w:proofErr w:type="gramEnd"/>
+            <w:r>
+              <w:t>)</w:t>
             </w:r>
           </w:p>
         </w:tc>
@@ -6088,15 +6364,31 @@
               <w:cnfStyle w:val="000000100000" w:firstRow="0" w:lastRow="0" w:firstColumn="0" w:lastColumn="0" w:oddVBand="0" w:evenVBand="0" w:oddHBand="1" w:evenHBand="0" w:firstRowFirstColumn="0" w:firstRowLastColumn="0" w:lastRowFirstColumn="0" w:lastRowLastColumn="0"/>
             </w:pPr>
             <w:r>
-              <w:t>Iscritto(0,N),</w:t>
-            </w:r>
-          </w:p>
-          <w:p>
-            <w:pPr>
-              <w:cnfStyle w:val="000000100000" w:firstRow="0" w:lastRow="0" w:firstColumn="0" w:lastColumn="0" w:oddVBand="0" w:evenVBand="0" w:oddHBand="1" w:evenHBand="0" w:firstRowFirstColumn="0" w:firstRowLastColumn="0" w:lastRowFirstColumn="0" w:lastRowLastColumn="0"/>
-            </w:pPr>
-            <w:r>
-              <w:t>Transazione abbonamento(1,1)</w:t>
+              <w:t>Iscritto(</w:t>
+            </w:r>
+            <w:proofErr w:type="gramStart"/>
+            <w:r>
+              <w:t>0,N</w:t>
+            </w:r>
+            <w:proofErr w:type="gramEnd"/>
+            <w:r>
+              <w:t>),</w:t>
+            </w:r>
+          </w:p>
+          <w:p>
+            <w:pPr>
+              <w:cnfStyle w:val="000000100000" w:firstRow="0" w:lastRow="0" w:firstColumn="0" w:lastColumn="0" w:oddVBand="0" w:evenVBand="0" w:oddHBand="1" w:evenHBand="0" w:firstRowFirstColumn="0" w:firstRowLastColumn="0" w:lastRowFirstColumn="0" w:lastRowLastColumn="0"/>
+            </w:pPr>
+            <w:r>
+              <w:t xml:space="preserve">Transazione </w:t>
+            </w:r>
+            <w:proofErr w:type="gramStart"/>
+            <w:r>
+              <w:t>abbonamento(</w:t>
+            </w:r>
+            <w:proofErr w:type="gramEnd"/>
+            <w:r>
+              <w:t>1,1)</w:t>
             </w:r>
           </w:p>
         </w:tc>
@@ -6148,15 +6440,31 @@
               <w:cnfStyle w:val="000000000000" w:firstRow="0" w:lastRow="0" w:firstColumn="0" w:lastColumn="0" w:oddVBand="0" w:evenVBand="0" w:oddHBand="0" w:evenHBand="0" w:firstRowFirstColumn="0" w:firstRowLastColumn="0" w:lastRowFirstColumn="0" w:lastRowLastColumn="0"/>
             </w:pPr>
             <w:r>
-              <w:t>Iscritto(0,N),</w:t>
-            </w:r>
-          </w:p>
-          <w:p>
-            <w:pPr>
-              <w:cnfStyle w:val="000000000000" w:firstRow="0" w:lastRow="0" w:firstColumn="0" w:lastColumn="0" w:oddVBand="0" w:evenVBand="0" w:oddHBand="0" w:evenHBand="0" w:firstRowFirstColumn="0" w:firstRowLastColumn="0" w:lastRowFirstColumn="0" w:lastRowLastColumn="0"/>
-            </w:pPr>
-            <w:r>
-              <w:t>Transazione assicurazione(1,1)</w:t>
+              <w:t>Iscritto(</w:t>
+            </w:r>
+            <w:proofErr w:type="gramStart"/>
+            <w:r>
+              <w:t>0,N</w:t>
+            </w:r>
+            <w:proofErr w:type="gramEnd"/>
+            <w:r>
+              <w:t>),</w:t>
+            </w:r>
+          </w:p>
+          <w:p>
+            <w:pPr>
+              <w:cnfStyle w:val="000000000000" w:firstRow="0" w:lastRow="0" w:firstColumn="0" w:lastColumn="0" w:oddVBand="0" w:evenVBand="0" w:oddHBand="0" w:evenHBand="0" w:firstRowFirstColumn="0" w:firstRowLastColumn="0" w:lastRowFirstColumn="0" w:lastRowLastColumn="0"/>
+            </w:pPr>
+            <w:r>
+              <w:t xml:space="preserve">Transazione </w:t>
+            </w:r>
+            <w:proofErr w:type="gramStart"/>
+            <w:r>
+              <w:t>assicurazione(</w:t>
+            </w:r>
+            <w:proofErr w:type="gramEnd"/>
+            <w:r>
+              <w:t>1,1)</w:t>
             </w:r>
           </w:p>
         </w:tc>
@@ -6211,15 +6519,31 @@
               <w:cnfStyle w:val="000000100000" w:firstRow="0" w:lastRow="0" w:firstColumn="0" w:lastColumn="0" w:oddVBand="0" w:evenVBand="0" w:oddHBand="1" w:evenHBand="0" w:firstRowFirstColumn="0" w:firstRowLastColumn="0" w:lastRowFirstColumn="0" w:lastRowLastColumn="0"/>
             </w:pPr>
             <w:r>
-              <w:t>Iscritto(0,N),</w:t>
-            </w:r>
-          </w:p>
-          <w:p>
-            <w:pPr>
-              <w:cnfStyle w:val="000000100000" w:firstRow="0" w:lastRow="0" w:firstColumn="0" w:lastColumn="0" w:oddVBand="0" w:evenVBand="0" w:oddHBand="1" w:evenHBand="0" w:firstRowFirstColumn="0" w:firstRowLastColumn="0" w:lastRowFirstColumn="0" w:lastRowLastColumn="0"/>
-            </w:pPr>
-            <w:r>
-              <w:t>Transazione acquisto(1,1)</w:t>
+              <w:t>Iscritto(</w:t>
+            </w:r>
+            <w:proofErr w:type="gramStart"/>
+            <w:r>
+              <w:t>0,N</w:t>
+            </w:r>
+            <w:proofErr w:type="gramEnd"/>
+            <w:r>
+              <w:t>),</w:t>
+            </w:r>
+          </w:p>
+          <w:p>
+            <w:pPr>
+              <w:cnfStyle w:val="000000100000" w:firstRow="0" w:lastRow="0" w:firstColumn="0" w:lastColumn="0" w:oddVBand="0" w:evenVBand="0" w:oddHBand="1" w:evenHBand="0" w:firstRowFirstColumn="0" w:firstRowLastColumn="0" w:lastRowFirstColumn="0" w:lastRowLastColumn="0"/>
+            </w:pPr>
+            <w:r>
+              <w:t xml:space="preserve">Transazione </w:t>
+            </w:r>
+            <w:proofErr w:type="gramStart"/>
+            <w:r>
+              <w:t>acquisto(</w:t>
+            </w:r>
+            <w:proofErr w:type="gramEnd"/>
+            <w:r>
+              <w:t>1,1)</w:t>
             </w:r>
           </w:p>
         </w:tc>
@@ -6271,15 +6595,28 @@
               <w:cnfStyle w:val="000000000000" w:firstRow="0" w:lastRow="0" w:firstColumn="0" w:lastColumn="0" w:oddVBand="0" w:evenVBand="0" w:oddHBand="0" w:evenHBand="0" w:firstRowFirstColumn="0" w:firstRowLastColumn="0" w:lastRowFirstColumn="0" w:lastRowLastColumn="0"/>
             </w:pPr>
             <w:r>
-              <w:t>Transazione abbonamento(1,N),</w:t>
-            </w:r>
-          </w:p>
-          <w:p>
-            <w:pPr>
-              <w:cnfStyle w:val="000000000000" w:firstRow="0" w:lastRow="0" w:firstColumn="0" w:lastColumn="0" w:oddVBand="0" w:evenVBand="0" w:oddHBand="0" w:evenHBand="0" w:firstRowFirstColumn="0" w:firstRowLastColumn="0" w:lastRowFirstColumn="0" w:lastRowLastColumn="0"/>
-            </w:pPr>
-            <w:r>
-              <w:t>Abbonamento(1,1)</w:t>
+              <w:t>Transazione abbonamento(</w:t>
+            </w:r>
+            <w:proofErr w:type="gramStart"/>
+            <w:r>
+              <w:t>1,N</w:t>
+            </w:r>
+            <w:proofErr w:type="gramEnd"/>
+            <w:r>
+              <w:t>),</w:t>
+            </w:r>
+          </w:p>
+          <w:p>
+            <w:pPr>
+              <w:cnfStyle w:val="000000000000" w:firstRow="0" w:lastRow="0" w:firstColumn="0" w:lastColumn="0" w:oddVBand="0" w:evenVBand="0" w:oddHBand="0" w:evenHBand="0" w:firstRowFirstColumn="0" w:firstRowLastColumn="0" w:lastRowFirstColumn="0" w:lastRowLastColumn="0"/>
+            </w:pPr>
+            <w:proofErr w:type="gramStart"/>
+            <w:r>
+              <w:t>Abbonamento(</w:t>
+            </w:r>
+            <w:proofErr w:type="gramEnd"/>
+            <w:r>
+              <w:t>1,1)</w:t>
             </w:r>
           </w:p>
         </w:tc>
@@ -6334,15 +6671,28 @@
               <w:cnfStyle w:val="000000100000" w:firstRow="0" w:lastRow="0" w:firstColumn="0" w:lastColumn="0" w:oddVBand="0" w:evenVBand="0" w:oddHBand="1" w:evenHBand="0" w:firstRowFirstColumn="0" w:firstRowLastColumn="0" w:lastRowFirstColumn="0" w:lastRowLastColumn="0"/>
             </w:pPr>
             <w:r>
-              <w:t>Transazione assicurazione(1,1),</w:t>
-            </w:r>
-          </w:p>
-          <w:p>
-            <w:pPr>
-              <w:cnfStyle w:val="000000100000" w:firstRow="0" w:lastRow="0" w:firstColumn="0" w:lastColumn="0" w:oddVBand="0" w:evenVBand="0" w:oddHBand="1" w:evenHBand="0" w:firstRowFirstColumn="0" w:firstRowLastColumn="0" w:lastRowFirstColumn="0" w:lastRowLastColumn="0"/>
-            </w:pPr>
-            <w:r>
-              <w:t>Assicurazione(1,1)</w:t>
+              <w:t xml:space="preserve">Transazione </w:t>
+            </w:r>
+            <w:proofErr w:type="gramStart"/>
+            <w:r>
+              <w:t>assicurazione(</w:t>
+            </w:r>
+            <w:proofErr w:type="gramEnd"/>
+            <w:r>
+              <w:t>1,1),</w:t>
+            </w:r>
+          </w:p>
+          <w:p>
+            <w:pPr>
+              <w:cnfStyle w:val="000000100000" w:firstRow="0" w:lastRow="0" w:firstColumn="0" w:lastColumn="0" w:oddVBand="0" w:evenVBand="0" w:oddHBand="1" w:evenHBand="0" w:firstRowFirstColumn="0" w:firstRowLastColumn="0" w:lastRowFirstColumn="0" w:lastRowLastColumn="0"/>
+            </w:pPr>
+            <w:proofErr w:type="gramStart"/>
+            <w:r>
+              <w:t>Assicurazione(</w:t>
+            </w:r>
+            <w:proofErr w:type="gramEnd"/>
+            <w:r>
+              <w:t>1,1)</w:t>
             </w:r>
           </w:p>
         </w:tc>
@@ -6394,7 +6744,15 @@
               <w:cnfStyle w:val="000000000000" w:firstRow="0" w:lastRow="0" w:firstColumn="0" w:lastColumn="0" w:oddVBand="0" w:evenVBand="0" w:oddHBand="0" w:evenHBand="0" w:firstRowFirstColumn="0" w:firstRowLastColumn="0" w:lastRowFirstColumn="0" w:lastRowLastColumn="0"/>
             </w:pPr>
             <w:r>
-              <w:t>Transazione acquisto(1,N),</w:t>
+              <w:t>Transazione acquisto(</w:t>
+            </w:r>
+            <w:proofErr w:type="gramStart"/>
+            <w:r>
+              <w:t>1,N</w:t>
+            </w:r>
+            <w:proofErr w:type="gramEnd"/>
+            <w:r>
+              <w:t>),</w:t>
             </w:r>
           </w:p>
           <w:p>
@@ -6404,6 +6762,7 @@
             <w:r>
               <w:t>Prodotto(</w:t>
             </w:r>
+            <w:proofErr w:type="gramStart"/>
             <w:r>
               <w:t>0</w:t>
             </w:r>
@@ -6413,6 +6772,7 @@
             <w:r>
               <w:t>N</w:t>
             </w:r>
+            <w:proofErr w:type="gramEnd"/>
             <w:r>
               <w:t>)</w:t>
             </w:r>
@@ -6469,15 +6829,31 @@
               <w:cnfStyle w:val="000000100000" w:firstRow="0" w:lastRow="0" w:firstColumn="0" w:lastColumn="0" w:oddVBand="0" w:evenVBand="0" w:oddHBand="1" w:evenHBand="0" w:firstRowFirstColumn="0" w:firstRowLastColumn="0" w:lastRowFirstColumn="0" w:lastRowLastColumn="0"/>
             </w:pPr>
             <w:r>
-              <w:t>Transazione Busta Paga(1,N),</w:t>
-            </w:r>
-          </w:p>
-          <w:p>
-            <w:pPr>
-              <w:cnfStyle w:val="000000100000" w:firstRow="0" w:lastRow="0" w:firstColumn="0" w:lastColumn="0" w:oddVBand="0" w:evenVBand="0" w:oddHBand="1" w:evenHBand="0" w:firstRowFirstColumn="0" w:firstRowLastColumn="0" w:lastRowFirstColumn="0" w:lastRowLastColumn="0"/>
-            </w:pPr>
-            <w:r>
-              <w:t>Busta Paga(1,1)</w:t>
+              <w:t>Transazione Busta Paga(</w:t>
+            </w:r>
+            <w:proofErr w:type="gramStart"/>
+            <w:r>
+              <w:t>1,N</w:t>
+            </w:r>
+            <w:proofErr w:type="gramEnd"/>
+            <w:r>
+              <w:t>),</w:t>
+            </w:r>
+          </w:p>
+          <w:p>
+            <w:pPr>
+              <w:cnfStyle w:val="000000100000" w:firstRow="0" w:lastRow="0" w:firstColumn="0" w:lastColumn="0" w:oddVBand="0" w:evenVBand="0" w:oddHBand="1" w:evenHBand="0" w:firstRowFirstColumn="0" w:firstRowLastColumn="0" w:lastRowFirstColumn="0" w:lastRowLastColumn="0"/>
+            </w:pPr>
+            <w:r>
+              <w:t xml:space="preserve">Busta </w:t>
+            </w:r>
+            <w:proofErr w:type="gramStart"/>
+            <w:r>
+              <w:t>Paga(</w:t>
+            </w:r>
+            <w:proofErr w:type="gramEnd"/>
+            <w:r>
+              <w:t>1,1)</w:t>
             </w:r>
           </w:p>
         </w:tc>
@@ -6531,19 +6907,32 @@
             <w:r>
               <w:t>Dipendente(</w:t>
             </w:r>
+            <w:proofErr w:type="gramStart"/>
             <w:r>
               <w:t>0</w:t>
             </w:r>
             <w:r>
-              <w:t>,N),</w:t>
-            </w:r>
-          </w:p>
-          <w:p>
-            <w:pPr>
-              <w:cnfStyle w:val="000000000000" w:firstRow="0" w:lastRow="0" w:firstColumn="0" w:lastColumn="0" w:oddVBand="0" w:evenVBand="0" w:oddHBand="0" w:evenHBand="0" w:firstRowFirstColumn="0" w:firstRowLastColumn="0" w:lastRowFirstColumn="0" w:lastRowLastColumn="0"/>
-            </w:pPr>
-            <w:r>
-              <w:t>Busta paga(1,1)</w:t>
+              <w:t>,N</w:t>
+            </w:r>
+            <w:proofErr w:type="gramEnd"/>
+            <w:r>
+              <w:t>),</w:t>
+            </w:r>
+          </w:p>
+          <w:p>
+            <w:pPr>
+              <w:cnfStyle w:val="000000000000" w:firstRow="0" w:lastRow="0" w:firstColumn="0" w:lastColumn="0" w:oddVBand="0" w:evenVBand="0" w:oddHBand="0" w:evenHBand="0" w:firstRowFirstColumn="0" w:firstRowLastColumn="0" w:lastRowFirstColumn="0" w:lastRowLastColumn="0"/>
+            </w:pPr>
+            <w:r>
+              <w:t xml:space="preserve">Busta </w:t>
+            </w:r>
+            <w:proofErr w:type="gramStart"/>
+            <w:r>
+              <w:t>paga(</w:t>
+            </w:r>
+            <w:proofErr w:type="gramEnd"/>
+            <w:r>
+              <w:t>1,1)</w:t>
             </w:r>
           </w:p>
         </w:tc>
@@ -6598,16 +6987,26 @@
               <w:cnfStyle w:val="000000100000" w:firstRow="0" w:lastRow="0" w:firstColumn="0" w:lastColumn="0" w:oddVBand="0" w:evenVBand="0" w:oddHBand="1" w:evenHBand="0" w:firstRowFirstColumn="0" w:firstRowLastColumn="0" w:lastRowFirstColumn="0" w:lastRowLastColumn="0"/>
             </w:pPr>
             <w:r>
-              <w:t>Segreteria(0,N),</w:t>
-            </w:r>
-          </w:p>
-          <w:p>
-            <w:pPr>
-              <w:cnfStyle w:val="000000100000" w:firstRow="0" w:lastRow="0" w:firstColumn="0" w:lastColumn="0" w:oddVBand="0" w:evenVBand="0" w:oddHBand="1" w:evenHBand="0" w:firstRowFirstColumn="0" w:firstRowLastColumn="0" w:lastRowFirstColumn="0" w:lastRowLastColumn="0"/>
-            </w:pPr>
+              <w:t>Segreteria(</w:t>
+            </w:r>
+            <w:proofErr w:type="gramStart"/>
+            <w:r>
+              <w:t>0,N</w:t>
+            </w:r>
+            <w:proofErr w:type="gramEnd"/>
+            <w:r>
+              <w:t>),</w:t>
+            </w:r>
+          </w:p>
+          <w:p>
+            <w:pPr>
+              <w:cnfStyle w:val="000000100000" w:firstRow="0" w:lastRow="0" w:firstColumn="0" w:lastColumn="0" w:oddVBand="0" w:evenVBand="0" w:oddHBand="1" w:evenHBand="0" w:firstRowFirstColumn="0" w:firstRowLastColumn="0" w:lastRowFirstColumn="0" w:lastRowLastColumn="0"/>
+            </w:pPr>
+            <w:proofErr w:type="gramStart"/>
             <w:r>
               <w:t>Abbonamento(</w:t>
             </w:r>
+            <w:proofErr w:type="gramEnd"/>
             <w:r>
               <w:t>1</w:t>
             </w:r>
@@ -6664,16 +7063,26 @@
               <w:cnfStyle w:val="000000000000" w:firstRow="0" w:lastRow="0" w:firstColumn="0" w:lastColumn="0" w:oddVBand="0" w:evenVBand="0" w:oddHBand="0" w:evenHBand="0" w:firstRowFirstColumn="0" w:firstRowLastColumn="0" w:lastRowFirstColumn="0" w:lastRowLastColumn="0"/>
             </w:pPr>
             <w:r>
-              <w:t>Segreteria(0,N),</w:t>
-            </w:r>
-          </w:p>
-          <w:p>
-            <w:pPr>
-              <w:cnfStyle w:val="000000000000" w:firstRow="0" w:lastRow="0" w:firstColumn="0" w:lastColumn="0" w:oddVBand="0" w:evenVBand="0" w:oddHBand="0" w:evenHBand="0" w:firstRowFirstColumn="0" w:firstRowLastColumn="0" w:lastRowFirstColumn="0" w:lastRowLastColumn="0"/>
-            </w:pPr>
+              <w:t>Segreteria(</w:t>
+            </w:r>
+            <w:proofErr w:type="gramStart"/>
+            <w:r>
+              <w:t>0,N</w:t>
+            </w:r>
+            <w:proofErr w:type="gramEnd"/>
+            <w:r>
+              <w:t>),</w:t>
+            </w:r>
+          </w:p>
+          <w:p>
+            <w:pPr>
+              <w:cnfStyle w:val="000000000000" w:firstRow="0" w:lastRow="0" w:firstColumn="0" w:lastColumn="0" w:oddVBand="0" w:evenVBand="0" w:oddHBand="0" w:evenHBand="0" w:firstRowFirstColumn="0" w:firstRowLastColumn="0" w:lastRowFirstColumn="0" w:lastRowLastColumn="0"/>
+            </w:pPr>
+            <w:proofErr w:type="gramStart"/>
             <w:r>
               <w:t>Assicurazione(</w:t>
             </w:r>
+            <w:proofErr w:type="gramEnd"/>
             <w:r>
               <w:t>1</w:t>
             </w:r>
@@ -6733,16 +7142,26 @@
               <w:cnfStyle w:val="000000100000" w:firstRow="0" w:lastRow="0" w:firstColumn="0" w:lastColumn="0" w:oddVBand="0" w:evenVBand="0" w:oddHBand="1" w:evenHBand="0" w:firstRowFirstColumn="0" w:firstRowLastColumn="0" w:lastRowFirstColumn="0" w:lastRowLastColumn="0"/>
             </w:pPr>
             <w:r>
-              <w:t>Segreteria(0,N),</w:t>
-            </w:r>
-          </w:p>
-          <w:p>
-            <w:pPr>
-              <w:cnfStyle w:val="000000100000" w:firstRow="0" w:lastRow="0" w:firstColumn="0" w:lastColumn="0" w:oddVBand="0" w:evenVBand="0" w:oddHBand="1" w:evenHBand="0" w:firstRowFirstColumn="0" w:firstRowLastColumn="0" w:lastRowFirstColumn="0" w:lastRowLastColumn="0"/>
-            </w:pPr>
+              <w:t>Segreteria(</w:t>
+            </w:r>
+            <w:proofErr w:type="gramStart"/>
+            <w:r>
+              <w:t>0,N</w:t>
+            </w:r>
+            <w:proofErr w:type="gramEnd"/>
+            <w:r>
+              <w:t>),</w:t>
+            </w:r>
+          </w:p>
+          <w:p>
+            <w:pPr>
+              <w:cnfStyle w:val="000000100000" w:firstRow="0" w:lastRow="0" w:firstColumn="0" w:lastColumn="0" w:oddVBand="0" w:evenVBand="0" w:oddHBand="1" w:evenHBand="0" w:firstRowFirstColumn="0" w:firstRowLastColumn="0" w:lastRowFirstColumn="0" w:lastRowLastColumn="0"/>
+            </w:pPr>
+            <w:proofErr w:type="gramStart"/>
             <w:r>
               <w:t>Prodotto(</w:t>
             </w:r>
+            <w:proofErr w:type="gramEnd"/>
             <w:r>
               <w:t>1</w:t>
             </w:r>
@@ -6806,19 +7225,32 @@
               <w:lastRenderedPageBreak/>
               <w:t>Segreteria(</w:t>
             </w:r>
+            <w:proofErr w:type="gramStart"/>
             <w:r>
               <w:t>0</w:t>
             </w:r>
             <w:r>
-              <w:t>,N),</w:t>
-            </w:r>
-          </w:p>
-          <w:p>
-            <w:pPr>
-              <w:cnfStyle w:val="000000000000" w:firstRow="0" w:lastRow="0" w:firstColumn="0" w:lastColumn="0" w:oddVBand="0" w:evenVBand="0" w:oddHBand="0" w:evenHBand="0" w:firstRowFirstColumn="0" w:firstRowLastColumn="0" w:lastRowFirstColumn="0" w:lastRowLastColumn="0"/>
-            </w:pPr>
-            <w:r>
-              <w:t>Busta Paga(1,1)</w:t>
+              <w:t>,N</w:t>
+            </w:r>
+            <w:proofErr w:type="gramEnd"/>
+            <w:r>
+              <w:t>),</w:t>
+            </w:r>
+          </w:p>
+          <w:p>
+            <w:pPr>
+              <w:cnfStyle w:val="000000000000" w:firstRow="0" w:lastRow="0" w:firstColumn="0" w:lastColumn="0" w:oddVBand="0" w:evenVBand="0" w:oddHBand="0" w:evenHBand="0" w:firstRowFirstColumn="0" w:firstRowLastColumn="0" w:lastRowFirstColumn="0" w:lastRowLastColumn="0"/>
+            </w:pPr>
+            <w:r>
+              <w:t xml:space="preserve">Busta </w:t>
+            </w:r>
+            <w:proofErr w:type="gramStart"/>
+            <w:r>
+              <w:t>Paga(</w:t>
+            </w:r>
+            <w:proofErr w:type="gramEnd"/>
+            <w:r>
+              <w:t>1,1)</w:t>
             </w:r>
           </w:p>
         </w:tc>
@@ -6932,7 +7364,15 @@
         <w:t>RV3</w:t>
       </w:r>
       <w:r>
-        <w:t>: L’ attributo “recapito telefonico” dell’ entità istruttore deve rappresentare un numero di telefono valido</w:t>
+        <w:t xml:space="preserve">: L’ attributo “recapito telefonico” </w:t>
+      </w:r>
+      <w:proofErr w:type="gramStart"/>
+      <w:r>
+        <w:t>dell’ entità</w:t>
+      </w:r>
+      <w:proofErr w:type="gramEnd"/>
+      <w:r>
+        <w:t xml:space="preserve"> istruttore deve rappresentare un numero di telefono valido</w:t>
       </w:r>
     </w:p>
     <w:p>
@@ -6989,7 +7429,15 @@
     </w:p>
     <w:p>
       <w:r>
-        <w:t>RV8: L’ attributo certificazione appartenente a istruttore deve essere una stringa che spieghi l’ abilitazione all’ insegnamento dei vari tipi di corso che l’ istruttore può insegnare, e deve essere coerente con la relazione insegnamento</w:t>
+        <w:t xml:space="preserve">RV8: L’ attributo certificazione appartenente a istruttore deve essere una stringa che spieghi </w:t>
+      </w:r>
+      <w:proofErr w:type="gramStart"/>
+      <w:r>
+        <w:t>l’ abilitazione</w:t>
+      </w:r>
+      <w:proofErr w:type="gramEnd"/>
+      <w:r>
+        <w:t xml:space="preserve"> all’ insegnamento dei vari tipi di corso che l’ istruttore può insegnare, e deve essere coerente con la relazione insegnamento</w:t>
       </w:r>
     </w:p>
     <w:p>
@@ -7005,7 +7453,15 @@
         <w:t>RV9</w:t>
       </w:r>
       <w:r>
-        <w:t>: L’ attributo “ingressi” dell’ entità abbonamento deve essere un intero maggiore di 0.</w:t>
+        <w:t xml:space="preserve">: L’ attributo “ingressi” </w:t>
+      </w:r>
+      <w:proofErr w:type="gramStart"/>
+      <w:r>
+        <w:t>dell’ entità</w:t>
+      </w:r>
+      <w:proofErr w:type="gramEnd"/>
+      <w:r>
+        <w:t xml:space="preserve"> abbonamento deve essere un intero maggiore di 0.</w:t>
       </w:r>
     </w:p>
     <w:p>
@@ -7037,7 +7493,15 @@
         <w:t>RV11</w:t>
       </w:r>
       <w:r>
-        <w:t>: L’ attributo “anno” dell’ entità busta paga deve essere un intero che rappresenta un anno in cui il dipendente ha lavorato per la società</w:t>
+        <w:t xml:space="preserve">: L’ attributo “anno” </w:t>
+      </w:r>
+      <w:proofErr w:type="gramStart"/>
+      <w:r>
+        <w:t>dell’ entità</w:t>
+      </w:r>
+      <w:proofErr w:type="gramEnd"/>
+      <w:r>
+        <w:t xml:space="preserve"> busta paga deve essere un intero che rappresenta un anno in cui il dipendente ha lavorato per la società</w:t>
       </w:r>
     </w:p>
     <w:p>
@@ -7053,7 +7517,15 @@
         <w:t>RV12</w:t>
       </w:r>
       <w:r>
-        <w:t xml:space="preserve">: L’ attributo nome dell’ entità abbonamento (specializzato) deve essere una stringa che può assumere i valori contenuti nell’ attributo “nome” delle occorrenze dell’ entità “corso” </w:t>
+        <w:t xml:space="preserve">: L’ attributo nome </w:t>
+      </w:r>
+      <w:proofErr w:type="gramStart"/>
+      <w:r>
+        <w:t>dell’ entità</w:t>
+      </w:r>
+      <w:proofErr w:type="gramEnd"/>
+      <w:r>
+        <w:t xml:space="preserve"> abbonamento (specializzato) deve essere una stringa che può assumere i valori contenuti nell’ attributo “nome” delle occorrenze dell’ entità “corso” </w:t>
       </w:r>
     </w:p>
     <w:p>
@@ -7085,7 +7557,15 @@
         <w:t>RV14</w:t>
       </w:r>
       <w:r>
-        <w:t>: L’ attributo “durata” dell’ entità abbonamento deve essere una stringa che può assumere i valori: “mensile”, “semestrale” e “annuale”.</w:t>
+        <w:t xml:space="preserve">: L’ attributo “durata” </w:t>
+      </w:r>
+      <w:proofErr w:type="gramStart"/>
+      <w:r>
+        <w:t>dell’ entità</w:t>
+      </w:r>
+      <w:proofErr w:type="gramEnd"/>
+      <w:r>
+        <w:t xml:space="preserve"> abbonamento deve essere una stringa che può assumere i valori: “mensile”, “semestrale” e “annuale”.</w:t>
       </w:r>
     </w:p>
     <w:p>
@@ -7101,7 +7581,15 @@
         <w:t>RV15</w:t>
       </w:r>
       <w:r>
-        <w:t>: L’ attributo “massimale” dell’ entità assicurazione deve rappresentare un numero di euro maggiore di 0</w:t>
+        <w:t xml:space="preserve">: L’ attributo “massimale” </w:t>
+      </w:r>
+      <w:proofErr w:type="gramStart"/>
+      <w:r>
+        <w:t>dell’ entità</w:t>
+      </w:r>
+      <w:proofErr w:type="gramEnd"/>
+      <w:r>
+        <w:t xml:space="preserve"> assicurazione deve rappresentare un numero di euro maggiore di 0</w:t>
       </w:r>
     </w:p>
     <w:p>
@@ -7117,7 +7605,15 @@
         <w:t>RV16</w:t>
       </w:r>
       <w:r>
-        <w:t xml:space="preserve">: Gli attributi “Capitale sociale”, “Liquidità differite“ e “Liquidità immediate” devono rappresentare somme di denaro maggiori o uguali di </w:t>
+        <w:t xml:space="preserve">: Gli attributi “Capitale sociale”, “Liquidità </w:t>
+      </w:r>
+      <w:proofErr w:type="gramStart"/>
+      <w:r>
+        <w:t>differite“ e</w:t>
+      </w:r>
+      <w:proofErr w:type="gramEnd"/>
+      <w:r>
+        <w:t xml:space="preserve"> “Liquidità immediate” devono rappresentare somme di denaro maggiori o uguali di </w:t>
       </w:r>
       <w:r>
         <w:rPr>
@@ -7160,7 +7656,15 @@
         <w:t>RV18</w:t>
       </w:r>
       <w:r>
-        <w:t>: L’ attributo “tipologia” dell’ entità “prodotto” deve essere una stringa che può assumere solo il valori: “scarpette”, “magnesite”, ”casco”, ”corda”, ”imbracatura”, ”moschettone”, “carrucola”, “picchetto”</w:t>
+        <w:t xml:space="preserve">: L’ attributo “tipologia” </w:t>
+      </w:r>
+      <w:proofErr w:type="gramStart"/>
+      <w:r>
+        <w:t>dell’ entità</w:t>
+      </w:r>
+      <w:proofErr w:type="gramEnd"/>
+      <w:r>
+        <w:t xml:space="preserve"> “prodotto” deve essere una stringa che può assumere solo il valori: “scarpette”, “magnesite”, ”casco”, ”corda”, ”imbracatura”, ”moschettone”, “carrucola”, “picchetto”</w:t>
       </w:r>
       <w:r>
         <w:t>, “Magliette”, “Pantaloni”, “Cappelli”</w:t>
@@ -9085,9 +9589,11 @@
       <w:r>
         <w:t xml:space="preserve">: è importante specificare che all’interno dell’analisi dei volumi delle entità e delle relazioni, il volume è fortemente legato allo scorrere del tempo.  Nel nostro caso stiamo ipotizzando un ciclo di vita della nostra base di dati pari a </w:t>
       </w:r>
+      <w:proofErr w:type="gramStart"/>
       <w:r>
         <w:t>5</w:t>
       </w:r>
+      <w:proofErr w:type="gramEnd"/>
       <w:r>
         <w:t xml:space="preserve"> ann</w:t>
       </w:r>
@@ -9172,8 +9678,13 @@
             <w:pPr>
               <w:cnfStyle w:val="000000100000" w:firstRow="0" w:lastRow="0" w:firstColumn="0" w:lastColumn="0" w:oddVBand="0" w:evenVBand="0" w:oddHBand="1" w:evenHBand="0" w:firstRowFirstColumn="0" w:firstRowLastColumn="0" w:lastRowFirstColumn="0" w:lastRowLastColumn="0"/>
             </w:pPr>
-            <w:r>
-              <w:t>5 volte al mese</w:t>
+            <w:proofErr w:type="gramStart"/>
+            <w:r>
+              <w:t>5</w:t>
+            </w:r>
+            <w:proofErr w:type="gramEnd"/>
+            <w:r>
+              <w:t xml:space="preserve"> volte al mese</w:t>
             </w:r>
           </w:p>
         </w:tc>
@@ -9198,8 +9709,13 @@
             <w:pPr>
               <w:cnfStyle w:val="000000000000" w:firstRow="0" w:lastRow="0" w:firstColumn="0" w:lastColumn="0" w:oddVBand="0" w:evenVBand="0" w:oddHBand="0" w:evenHBand="0" w:firstRowFirstColumn="0" w:firstRowLastColumn="0" w:lastRowFirstColumn="0" w:lastRowLastColumn="0"/>
             </w:pPr>
-            <w:r>
-              <w:t>2 volte al mese</w:t>
+            <w:proofErr w:type="gramStart"/>
+            <w:r>
+              <w:t>2</w:t>
+            </w:r>
+            <w:proofErr w:type="gramEnd"/>
+            <w:r>
+              <w:t xml:space="preserve"> volte al mese</w:t>
             </w:r>
           </w:p>
         </w:tc>
@@ -9227,8 +9743,13 @@
             <w:pPr>
               <w:cnfStyle w:val="000000100000" w:firstRow="0" w:lastRow="0" w:firstColumn="0" w:lastColumn="0" w:oddVBand="0" w:evenVBand="0" w:oddHBand="1" w:evenHBand="0" w:firstRowFirstColumn="0" w:firstRowLastColumn="0" w:lastRowFirstColumn="0" w:lastRowLastColumn="0"/>
             </w:pPr>
-            <w:r>
-              <w:t>3 volte a settimana</w:t>
+            <w:proofErr w:type="gramStart"/>
+            <w:r>
+              <w:t>3</w:t>
+            </w:r>
+            <w:proofErr w:type="gramEnd"/>
+            <w:r>
+              <w:t xml:space="preserve"> volte a settimana</w:t>
             </w:r>
           </w:p>
         </w:tc>
@@ -9253,8 +9774,13 @@
             <w:pPr>
               <w:cnfStyle w:val="000000000000" w:firstRow="0" w:lastRow="0" w:firstColumn="0" w:lastColumn="0" w:oddVBand="0" w:evenVBand="0" w:oddHBand="0" w:evenHBand="0" w:firstRowFirstColumn="0" w:firstRowLastColumn="0" w:lastRowFirstColumn="0" w:lastRowLastColumn="0"/>
             </w:pPr>
-            <w:r>
-              <w:t>4 volte a settimana</w:t>
+            <w:proofErr w:type="gramStart"/>
+            <w:r>
+              <w:t>4</w:t>
+            </w:r>
+            <w:proofErr w:type="gramEnd"/>
+            <w:r>
+              <w:t xml:space="preserve"> volte a settimana</w:t>
             </w:r>
           </w:p>
         </w:tc>
@@ -9282,8 +9808,13 @@
             <w:pPr>
               <w:cnfStyle w:val="000000100000" w:firstRow="0" w:lastRow="0" w:firstColumn="0" w:lastColumn="0" w:oddVBand="0" w:evenVBand="0" w:oddHBand="1" w:evenHBand="0" w:firstRowFirstColumn="0" w:firstRowLastColumn="0" w:lastRowFirstColumn="0" w:lastRowLastColumn="0"/>
             </w:pPr>
-            <w:r>
-              <w:t>5 volte al mese</w:t>
+            <w:proofErr w:type="gramStart"/>
+            <w:r>
+              <w:t>5</w:t>
+            </w:r>
+            <w:proofErr w:type="gramEnd"/>
+            <w:r>
+              <w:t xml:space="preserve"> volte al mese</w:t>
             </w:r>
           </w:p>
         </w:tc>
@@ -9392,8 +9923,13 @@
             <w:pPr>
               <w:cnfStyle w:val="000000100000" w:firstRow="0" w:lastRow="0" w:firstColumn="0" w:lastColumn="0" w:oddVBand="0" w:evenVBand="0" w:oddHBand="1" w:evenHBand="0" w:firstRowFirstColumn="0" w:firstRowLastColumn="0" w:lastRowFirstColumn="0" w:lastRowLastColumn="0"/>
             </w:pPr>
-            <w:r>
-              <w:t>5 volte all’anno</w:t>
+            <w:proofErr w:type="gramStart"/>
+            <w:r>
+              <w:t>5</w:t>
+            </w:r>
+            <w:proofErr w:type="gramEnd"/>
+            <w:r>
+              <w:t xml:space="preserve"> volte all’anno</w:t>
             </w:r>
           </w:p>
         </w:tc>
@@ -9418,8 +9954,13 @@
             <w:pPr>
               <w:cnfStyle w:val="000000000000" w:firstRow="0" w:lastRow="0" w:firstColumn="0" w:lastColumn="0" w:oddVBand="0" w:evenVBand="0" w:oddHBand="0" w:evenHBand="0" w:firstRowFirstColumn="0" w:firstRowLastColumn="0" w:lastRowFirstColumn="0" w:lastRowLastColumn="0"/>
             </w:pPr>
-            <w:r>
-              <w:t>10 volte a settimana</w:t>
+            <w:proofErr w:type="gramStart"/>
+            <w:r>
+              <w:t>10</w:t>
+            </w:r>
+            <w:proofErr w:type="gramEnd"/>
+            <w:r>
+              <w:t xml:space="preserve"> volte a settimana</w:t>
             </w:r>
           </w:p>
         </w:tc>
@@ -9447,8 +9988,13 @@
             <w:pPr>
               <w:cnfStyle w:val="000000100000" w:firstRow="0" w:lastRow="0" w:firstColumn="0" w:lastColumn="0" w:oddVBand="0" w:evenVBand="0" w:oddHBand="1" w:evenHBand="0" w:firstRowFirstColumn="0" w:firstRowLastColumn="0" w:lastRowFirstColumn="0" w:lastRowLastColumn="0"/>
             </w:pPr>
-            <w:r>
-              <w:t>2 volte all’anno</w:t>
+            <w:proofErr w:type="gramStart"/>
+            <w:r>
+              <w:t>2</w:t>
+            </w:r>
+            <w:proofErr w:type="gramEnd"/>
+            <w:r>
+              <w:t xml:space="preserve"> volte all’anno</w:t>
             </w:r>
           </w:p>
         </w:tc>
@@ -9473,8 +10019,13 @@
             <w:pPr>
               <w:cnfStyle w:val="000000000000" w:firstRow="0" w:lastRow="0" w:firstColumn="0" w:lastColumn="0" w:oddVBand="0" w:evenVBand="0" w:oddHBand="0" w:evenHBand="0" w:firstRowFirstColumn="0" w:firstRowLastColumn="0" w:lastRowFirstColumn="0" w:lastRowLastColumn="0"/>
             </w:pPr>
-            <w:r>
-              <w:t>10 volte a settimana</w:t>
+            <w:proofErr w:type="gramStart"/>
+            <w:r>
+              <w:t>10</w:t>
+            </w:r>
+            <w:proofErr w:type="gramEnd"/>
+            <w:r>
+              <w:t xml:space="preserve"> volte a settimana</w:t>
             </w:r>
           </w:p>
         </w:tc>
@@ -9502,8 +10053,13 @@
             <w:pPr>
               <w:cnfStyle w:val="000000100000" w:firstRow="0" w:lastRow="0" w:firstColumn="0" w:lastColumn="0" w:oddVBand="0" w:evenVBand="0" w:oddHBand="1" w:evenHBand="0" w:firstRowFirstColumn="0" w:firstRowLastColumn="0" w:lastRowFirstColumn="0" w:lastRowLastColumn="0"/>
             </w:pPr>
-            <w:r>
-              <w:t>3 volte all’anno</w:t>
+            <w:proofErr w:type="gramStart"/>
+            <w:r>
+              <w:t>3</w:t>
+            </w:r>
+            <w:proofErr w:type="gramEnd"/>
+            <w:r>
+              <w:t xml:space="preserve"> volte all’anno</w:t>
             </w:r>
           </w:p>
         </w:tc>
@@ -9528,8 +10084,13 @@
             <w:pPr>
               <w:cnfStyle w:val="000000000000" w:firstRow="0" w:lastRow="0" w:firstColumn="0" w:lastColumn="0" w:oddVBand="0" w:evenVBand="0" w:oddHBand="0" w:evenHBand="0" w:firstRowFirstColumn="0" w:firstRowLastColumn="0" w:lastRowFirstColumn="0" w:lastRowLastColumn="0"/>
             </w:pPr>
-            <w:r>
-              <w:t>3 volte a settimana</w:t>
+            <w:proofErr w:type="gramStart"/>
+            <w:r>
+              <w:t>3</w:t>
+            </w:r>
+            <w:proofErr w:type="gramEnd"/>
+            <w:r>
+              <w:t xml:space="preserve"> volte a settimana</w:t>
             </w:r>
           </w:p>
         </w:tc>
@@ -9557,8 +10118,13 @@
             <w:pPr>
               <w:cnfStyle w:val="000000100000" w:firstRow="0" w:lastRow="0" w:firstColumn="0" w:lastColumn="0" w:oddVBand="0" w:evenVBand="0" w:oddHBand="1" w:evenHBand="0" w:firstRowFirstColumn="0" w:firstRowLastColumn="0" w:lastRowFirstColumn="0" w:lastRowLastColumn="0"/>
             </w:pPr>
-            <w:r>
-              <w:t>3 volte al mese</w:t>
+            <w:proofErr w:type="gramStart"/>
+            <w:r>
+              <w:t>3</w:t>
+            </w:r>
+            <w:proofErr w:type="gramEnd"/>
+            <w:r>
+              <w:t xml:space="preserve"> volte al mese</w:t>
             </w:r>
           </w:p>
         </w:tc>
@@ -9583,8 +10149,13 @@
             <w:pPr>
               <w:cnfStyle w:val="000000000000" w:firstRow="0" w:lastRow="0" w:firstColumn="0" w:lastColumn="0" w:oddVBand="0" w:evenVBand="0" w:oddHBand="0" w:evenHBand="0" w:firstRowFirstColumn="0" w:firstRowLastColumn="0" w:lastRowFirstColumn="0" w:lastRowLastColumn="0"/>
             </w:pPr>
-            <w:r>
-              <w:t>2 volte a settimana</w:t>
+            <w:proofErr w:type="gramStart"/>
+            <w:r>
+              <w:t>2</w:t>
+            </w:r>
+            <w:proofErr w:type="gramEnd"/>
+            <w:r>
+              <w:t xml:space="preserve"> volte a settimana</w:t>
             </w:r>
           </w:p>
         </w:tc>
@@ -9612,8 +10183,13 @@
             <w:pPr>
               <w:cnfStyle w:val="000000100000" w:firstRow="0" w:lastRow="0" w:firstColumn="0" w:lastColumn="0" w:oddVBand="0" w:evenVBand="0" w:oddHBand="1" w:evenHBand="0" w:firstRowFirstColumn="0" w:firstRowLastColumn="0" w:lastRowFirstColumn="0" w:lastRowLastColumn="0"/>
             </w:pPr>
-            <w:r>
-              <w:t>3 volte all’anno</w:t>
+            <w:proofErr w:type="gramStart"/>
+            <w:r>
+              <w:t>3</w:t>
+            </w:r>
+            <w:proofErr w:type="gramEnd"/>
+            <w:r>
+              <w:t xml:space="preserve"> volte all’anno</w:t>
             </w:r>
           </w:p>
         </w:tc>
@@ -9638,8 +10214,13 @@
             <w:pPr>
               <w:cnfStyle w:val="000000000000" w:firstRow="0" w:lastRow="0" w:firstColumn="0" w:lastColumn="0" w:oddVBand="0" w:evenVBand="0" w:oddHBand="0" w:evenHBand="0" w:firstRowFirstColumn="0" w:firstRowLastColumn="0" w:lastRowFirstColumn="0" w:lastRowLastColumn="0"/>
             </w:pPr>
-            <w:r>
-              <w:t>3 volte a settimana</w:t>
+            <w:proofErr w:type="gramStart"/>
+            <w:r>
+              <w:t>3</w:t>
+            </w:r>
+            <w:proofErr w:type="gramEnd"/>
+            <w:r>
+              <w:t xml:space="preserve"> volte a settimana</w:t>
             </w:r>
           </w:p>
         </w:tc>
@@ -9667,8 +10248,13 @@
             <w:pPr>
               <w:cnfStyle w:val="000000100000" w:firstRow="0" w:lastRow="0" w:firstColumn="0" w:lastColumn="0" w:oddVBand="0" w:evenVBand="0" w:oddHBand="1" w:evenHBand="0" w:firstRowFirstColumn="0" w:firstRowLastColumn="0" w:lastRowFirstColumn="0" w:lastRowLastColumn="0"/>
             </w:pPr>
-            <w:r>
-              <w:t>6 volte a settimana</w:t>
+            <w:proofErr w:type="gramStart"/>
+            <w:r>
+              <w:t>6</w:t>
+            </w:r>
+            <w:proofErr w:type="gramEnd"/>
+            <w:r>
+              <w:t xml:space="preserve"> volte a settimana</w:t>
             </w:r>
           </w:p>
         </w:tc>
@@ -9722,8 +10308,13 @@
             <w:pPr>
               <w:cnfStyle w:val="000000100000" w:firstRow="0" w:lastRow="0" w:firstColumn="0" w:lastColumn="0" w:oddVBand="0" w:evenVBand="0" w:oddHBand="1" w:evenHBand="0" w:firstRowFirstColumn="0" w:firstRowLastColumn="0" w:lastRowFirstColumn="0" w:lastRowLastColumn="0"/>
             </w:pPr>
-            <w:r>
-              <w:t>3 volte all’anno</w:t>
+            <w:proofErr w:type="gramStart"/>
+            <w:r>
+              <w:t>3</w:t>
+            </w:r>
+            <w:proofErr w:type="gramEnd"/>
+            <w:r>
+              <w:t xml:space="preserve"> volte all’anno</w:t>
             </w:r>
           </w:p>
         </w:tc>
@@ -9748,8 +10339,13 @@
             <w:pPr>
               <w:cnfStyle w:val="000000000000" w:firstRow="0" w:lastRow="0" w:firstColumn="0" w:lastColumn="0" w:oddVBand="0" w:evenVBand="0" w:oddHBand="0" w:evenHBand="0" w:firstRowFirstColumn="0" w:firstRowLastColumn="0" w:lastRowFirstColumn="0" w:lastRowLastColumn="0"/>
             </w:pPr>
-            <w:r>
-              <w:t>2 volte al mese</w:t>
+            <w:proofErr w:type="gramStart"/>
+            <w:r>
+              <w:t>2</w:t>
+            </w:r>
+            <w:proofErr w:type="gramEnd"/>
+            <w:r>
+              <w:t xml:space="preserve"> volte al mese</w:t>
             </w:r>
           </w:p>
         </w:tc>
@@ -9777,8 +10373,13 @@
             <w:pPr>
               <w:cnfStyle w:val="000000100000" w:firstRow="0" w:lastRow="0" w:firstColumn="0" w:lastColumn="0" w:oddVBand="0" w:evenVBand="0" w:oddHBand="1" w:evenHBand="0" w:firstRowFirstColumn="0" w:firstRowLastColumn="0" w:lastRowFirstColumn="0" w:lastRowLastColumn="0"/>
             </w:pPr>
-            <w:r>
-              <w:t>2 volte all’anno</w:t>
+            <w:proofErr w:type="gramStart"/>
+            <w:r>
+              <w:t>2</w:t>
+            </w:r>
+            <w:proofErr w:type="gramEnd"/>
+            <w:r>
+              <w:t xml:space="preserve"> volte all’anno</w:t>
             </w:r>
           </w:p>
         </w:tc>
@@ -9803,8 +10404,13 @@
             <w:pPr>
               <w:cnfStyle w:val="000000000000" w:firstRow="0" w:lastRow="0" w:firstColumn="0" w:lastColumn="0" w:oddVBand="0" w:evenVBand="0" w:oddHBand="0" w:evenHBand="0" w:firstRowFirstColumn="0" w:firstRowLastColumn="0" w:lastRowFirstColumn="0" w:lastRowLastColumn="0"/>
             </w:pPr>
-            <w:r>
-              <w:t>2 volte al mese</w:t>
+            <w:proofErr w:type="gramStart"/>
+            <w:r>
+              <w:t>2</w:t>
+            </w:r>
+            <w:proofErr w:type="gramEnd"/>
+            <w:r>
+              <w:t xml:space="preserve"> volte al mese</w:t>
             </w:r>
           </w:p>
         </w:tc>
@@ -9832,8 +10438,13 @@
             <w:pPr>
               <w:cnfStyle w:val="000000100000" w:firstRow="0" w:lastRow="0" w:firstColumn="0" w:lastColumn="0" w:oddVBand="0" w:evenVBand="0" w:oddHBand="1" w:evenHBand="0" w:firstRowFirstColumn="0" w:firstRowLastColumn="0" w:lastRowFirstColumn="0" w:lastRowLastColumn="0"/>
             </w:pPr>
-            <w:r>
-              <w:t>2 volte all’anno</w:t>
+            <w:proofErr w:type="gramStart"/>
+            <w:r>
+              <w:t>2</w:t>
+            </w:r>
+            <w:proofErr w:type="gramEnd"/>
+            <w:r>
+              <w:t xml:space="preserve"> volte all’anno</w:t>
             </w:r>
           </w:p>
         </w:tc>
@@ -9858,8 +10469,13 @@
             <w:pPr>
               <w:cnfStyle w:val="000000000000" w:firstRow="0" w:lastRow="0" w:firstColumn="0" w:lastColumn="0" w:oddVBand="0" w:evenVBand="0" w:oddHBand="0" w:evenHBand="0" w:firstRowFirstColumn="0" w:firstRowLastColumn="0" w:lastRowFirstColumn="0" w:lastRowLastColumn="0"/>
             </w:pPr>
-            <w:r>
-              <w:t>2 volte al giorno</w:t>
+            <w:proofErr w:type="gramStart"/>
+            <w:r>
+              <w:t>2</w:t>
+            </w:r>
+            <w:proofErr w:type="gramEnd"/>
+            <w:r>
+              <w:t xml:space="preserve"> volte al giorno</w:t>
             </w:r>
           </w:p>
         </w:tc>
@@ -9913,8 +10529,13 @@
             <w:pPr>
               <w:cnfStyle w:val="000000000000" w:firstRow="0" w:lastRow="0" w:firstColumn="0" w:lastColumn="0" w:oddVBand="0" w:evenVBand="0" w:oddHBand="0" w:evenHBand="0" w:firstRowFirstColumn="0" w:firstRowLastColumn="0" w:lastRowFirstColumn="0" w:lastRowLastColumn="0"/>
             </w:pPr>
-            <w:r>
-              <w:t>5 volte a settimana</w:t>
+            <w:proofErr w:type="gramStart"/>
+            <w:r>
+              <w:t>5</w:t>
+            </w:r>
+            <w:proofErr w:type="gramEnd"/>
+            <w:r>
+              <w:t xml:space="preserve"> volte a settimana</w:t>
             </w:r>
           </w:p>
         </w:tc>
@@ -9942,8 +10563,13 @@
             <w:pPr>
               <w:cnfStyle w:val="000000100000" w:firstRow="0" w:lastRow="0" w:firstColumn="0" w:lastColumn="0" w:oddVBand="0" w:evenVBand="0" w:oddHBand="1" w:evenHBand="0" w:firstRowFirstColumn="0" w:firstRowLastColumn="0" w:lastRowFirstColumn="0" w:lastRowLastColumn="0"/>
             </w:pPr>
-            <w:r>
-              <w:t>5 volte al mese</w:t>
+            <w:proofErr w:type="gramStart"/>
+            <w:r>
+              <w:t>5</w:t>
+            </w:r>
+            <w:proofErr w:type="gramEnd"/>
+            <w:r>
+              <w:t xml:space="preserve"> volte al mese</w:t>
             </w:r>
           </w:p>
         </w:tc>
@@ -9968,8 +10594,13 @@
             <w:pPr>
               <w:cnfStyle w:val="000000000000" w:firstRow="0" w:lastRow="0" w:firstColumn="0" w:lastColumn="0" w:oddVBand="0" w:evenVBand="0" w:oddHBand="0" w:evenHBand="0" w:firstRowFirstColumn="0" w:firstRowLastColumn="0" w:lastRowFirstColumn="0" w:lastRowLastColumn="0"/>
             </w:pPr>
-            <w:r>
-              <w:t>5 volte al mese</w:t>
+            <w:proofErr w:type="gramStart"/>
+            <w:r>
+              <w:t>5</w:t>
+            </w:r>
+            <w:proofErr w:type="gramEnd"/>
+            <w:r>
+              <w:t xml:space="preserve"> volte al mese</w:t>
             </w:r>
           </w:p>
         </w:tc>
@@ -9997,8 +10628,13 @@
             <w:pPr>
               <w:cnfStyle w:val="000000100000" w:firstRow="0" w:lastRow="0" w:firstColumn="0" w:lastColumn="0" w:oddVBand="0" w:evenVBand="0" w:oddHBand="1" w:evenHBand="0" w:firstRowFirstColumn="0" w:firstRowLastColumn="0" w:lastRowFirstColumn="0" w:lastRowLastColumn="0"/>
             </w:pPr>
-            <w:r>
-              <w:t>10 volte al giorno</w:t>
+            <w:proofErr w:type="gramStart"/>
+            <w:r>
+              <w:t>10</w:t>
+            </w:r>
+            <w:proofErr w:type="gramEnd"/>
+            <w:r>
+              <w:t xml:space="preserve"> volte al giorno</w:t>
             </w:r>
           </w:p>
         </w:tc>
@@ -10023,8 +10659,13 @@
             <w:pPr>
               <w:cnfStyle w:val="000000000000" w:firstRow="0" w:lastRow="0" w:firstColumn="0" w:lastColumn="0" w:oddVBand="0" w:evenVBand="0" w:oddHBand="0" w:evenHBand="0" w:firstRowFirstColumn="0" w:firstRowLastColumn="0" w:lastRowFirstColumn="0" w:lastRowLastColumn="0"/>
             </w:pPr>
-            <w:r>
-              <w:t>10 volte al giorno</w:t>
+            <w:proofErr w:type="gramStart"/>
+            <w:r>
+              <w:t>10</w:t>
+            </w:r>
+            <w:proofErr w:type="gramEnd"/>
+            <w:r>
+              <w:t xml:space="preserve"> volte al giorno</w:t>
             </w:r>
           </w:p>
         </w:tc>
@@ -10052,8 +10693,13 @@
             <w:pPr>
               <w:cnfStyle w:val="000000100000" w:firstRow="0" w:lastRow="0" w:firstColumn="0" w:lastColumn="0" w:oddVBand="0" w:evenVBand="0" w:oddHBand="1" w:evenHBand="0" w:firstRowFirstColumn="0" w:firstRowLastColumn="0" w:lastRowFirstColumn="0" w:lastRowLastColumn="0"/>
             </w:pPr>
-            <w:r>
-              <w:t>2 volte al mese</w:t>
+            <w:proofErr w:type="gramStart"/>
+            <w:r>
+              <w:t>2</w:t>
+            </w:r>
+            <w:proofErr w:type="gramEnd"/>
+            <w:r>
+              <w:t xml:space="preserve"> volte al mese</w:t>
             </w:r>
           </w:p>
         </w:tc>
@@ -10078,8 +10724,13 @@
             <w:pPr>
               <w:cnfStyle w:val="000000000000" w:firstRow="0" w:lastRow="0" w:firstColumn="0" w:lastColumn="0" w:oddVBand="0" w:evenVBand="0" w:oddHBand="0" w:evenHBand="0" w:firstRowFirstColumn="0" w:firstRowLastColumn="0" w:lastRowFirstColumn="0" w:lastRowLastColumn="0"/>
             </w:pPr>
-            <w:r>
-              <w:t>10 volte al giorno</w:t>
+            <w:proofErr w:type="gramStart"/>
+            <w:r>
+              <w:t>10</w:t>
+            </w:r>
+            <w:proofErr w:type="gramEnd"/>
+            <w:r>
+              <w:t xml:space="preserve"> volte al giorno</w:t>
             </w:r>
           </w:p>
         </w:tc>
@@ -10107,8 +10758,13 @@
             <w:pPr>
               <w:cnfStyle w:val="000000100000" w:firstRow="0" w:lastRow="0" w:firstColumn="0" w:lastColumn="0" w:oddVBand="0" w:evenVBand="0" w:oddHBand="1" w:evenHBand="0" w:firstRowFirstColumn="0" w:firstRowLastColumn="0" w:lastRowFirstColumn="0" w:lastRowLastColumn="0"/>
             </w:pPr>
-            <w:r>
-              <w:t>2 volte a settimana</w:t>
+            <w:proofErr w:type="gramStart"/>
+            <w:r>
+              <w:t>2</w:t>
+            </w:r>
+            <w:proofErr w:type="gramEnd"/>
+            <w:r>
+              <w:t xml:space="preserve"> volte a settimana</w:t>
             </w:r>
           </w:p>
         </w:tc>
@@ -10133,8 +10789,13 @@
             <w:pPr>
               <w:cnfStyle w:val="000000000000" w:firstRow="0" w:lastRow="0" w:firstColumn="0" w:lastColumn="0" w:oddVBand="0" w:evenVBand="0" w:oddHBand="0" w:evenHBand="0" w:firstRowFirstColumn="0" w:firstRowLastColumn="0" w:lastRowFirstColumn="0" w:lastRowLastColumn="0"/>
             </w:pPr>
-            <w:r>
-              <w:t>2 volte al mese</w:t>
+            <w:proofErr w:type="gramStart"/>
+            <w:r>
+              <w:t>2</w:t>
+            </w:r>
+            <w:proofErr w:type="gramEnd"/>
+            <w:r>
+              <w:t xml:space="preserve"> volte al mese</w:t>
             </w:r>
           </w:p>
         </w:tc>
@@ -10243,8 +10904,13 @@
             <w:pPr>
               <w:cnfStyle w:val="000000000000" w:firstRow="0" w:lastRow="0" w:firstColumn="0" w:lastColumn="0" w:oddVBand="0" w:evenVBand="0" w:oddHBand="0" w:evenHBand="0" w:firstRowFirstColumn="0" w:firstRowLastColumn="0" w:lastRowFirstColumn="0" w:lastRowLastColumn="0"/>
             </w:pPr>
-            <w:r>
-              <w:t>2 volte a settimana</w:t>
+            <w:proofErr w:type="gramStart"/>
+            <w:r>
+              <w:t>2</w:t>
+            </w:r>
+            <w:proofErr w:type="gramEnd"/>
+            <w:r>
+              <w:t xml:space="preserve"> volte a settimana</w:t>
             </w:r>
           </w:p>
         </w:tc>
@@ -10304,7 +10970,15 @@
     </w:p>
     <w:p>
       <w:r>
-        <w:t>Il ricalcolo degli accessi rimanenti avviene in media 2 volte a settimana, ossia ogni volta che l’ iscritto effettua un’ accesso;</w:t>
+        <w:t xml:space="preserve">Il ricalcolo degli accessi rimanenti avviene in media 2 volte a settimana, ossia ogni volta che </w:t>
+      </w:r>
+      <w:proofErr w:type="gramStart"/>
+      <w:r>
+        <w:t>l’ iscritto</w:t>
+      </w:r>
+      <w:proofErr w:type="gramEnd"/>
+      <w:r>
+        <w:t xml:space="preserve"> effettua un’ accesso;</w:t>
       </w:r>
     </w:p>
     <w:tbl>
@@ -11095,7 +11769,15 @@
     </w:p>
     <w:p>
       <w:r>
-        <w:t xml:space="preserve">Nota: l’ operazione 35 è un operazione che va svolta mediamente 2 volte a settimana per ogni iscritto, ossia facendo riferimento alla tavola dei volumi circa </w:t>
+        <w:t xml:space="preserve">Nota: </w:t>
+      </w:r>
+      <w:proofErr w:type="gramStart"/>
+      <w:r>
+        <w:t>l’ operazione</w:t>
+      </w:r>
+      <w:proofErr w:type="gramEnd"/>
+      <w:r>
+        <w:t xml:space="preserve"> 35 è un operazione che va svolta mediamente 2 volte a settimana per ogni iscritto, ossia facendo riferimento alla tavola dei volumi circa </w:t>
       </w:r>
       <w:r>
         <w:t>5</w:t>
@@ -12025,7 +12707,15 @@
     </w:p>
     <w:p>
       <w:r>
-        <w:t>Si tenga conto dunque che nelle successive rappresentazioni del nostro diagramma entità-relazione, l’entità Abbonamento sarà identificata come descritto precedentemente.</w:t>
+        <w:t xml:space="preserve">Si tenga </w:t>
+      </w:r>
+      <w:proofErr w:type="gramStart"/>
+      <w:r>
+        <w:t>conto dunque</w:t>
+      </w:r>
+      <w:proofErr w:type="gramEnd"/>
+      <w:r>
+        <w:t xml:space="preserve"> che nelle successive rappresentazioni del nostro diagramma entità-relazione, l’entità Abbonamento sarà identificata come descritto precedentemente.</w:t>
       </w:r>
     </w:p>
     <w:p>
@@ -12090,7 +12780,15 @@
     </w:p>
     <w:p>
       <w:r>
-        <w:t>il ricalcolo dei posti disponibili avviene ogni volta che un iscritto si deve prenotare quindi mediamente è un operazione che viene svolta una decina di volte al giorno</w:t>
+        <w:t xml:space="preserve">il ricalcolo dei posti disponibili avviene ogni volta che un iscritto si deve prenotare quindi mediamente è </w:t>
+      </w:r>
+      <w:proofErr w:type="gramStart"/>
+      <w:r>
+        <w:t>un operazione</w:t>
+      </w:r>
+      <w:proofErr w:type="gramEnd"/>
+      <w:r>
+        <w:t xml:space="preserve"> che viene svolta una decina di volte al giorno</w:t>
       </w:r>
     </w:p>
     <w:tbl>
@@ -12422,7 +13120,15 @@
     </w:p>
     <w:p>
       <w:r>
-        <w:t>ma viene eseguita su tutte le sessioni registrate che hanno una data non passata, le sessioni di allenamento vengono inserite di settimana in settimana e sono circa 6 per settimana</w:t>
+        <w:t xml:space="preserve">ma viene eseguita su tutte le sessioni registrate che hanno una data non passata, le sessioni di allenamento vengono inserite di settimana in settimana e sono circa </w:t>
+      </w:r>
+      <w:proofErr w:type="gramStart"/>
+      <w:r>
+        <w:t>6</w:t>
+      </w:r>
+      <w:proofErr w:type="gramEnd"/>
+      <w:r>
+        <w:t xml:space="preserve"> per settimana</w:t>
       </w:r>
       <w:r>
         <w:t>.</w:t>
@@ -13704,9 +14410,11 @@
       <w:r>
         <w:t xml:space="preserve">Si ottiene un fattore di riduzione delle operazioni di circa </w:t>
       </w:r>
+      <w:proofErr w:type="gramStart"/>
       <w:r>
         <w:t>4</w:t>
       </w:r>
+      <w:proofErr w:type="gramEnd"/>
       <w:r>
         <w:t xml:space="preserve"> volte, quindi conviene inserire la ridondanza.</w:t>
       </w:r>
@@ -13870,13 +14578,27 @@
         <w:rPr>
           <w:color w:val="FF0000"/>
         </w:rPr>
-        <w:t>_senza_gerarchie</w:t>
-      </w:r>
+        <w:t>_senza_</w:t>
+      </w:r>
+      <w:proofErr w:type="gramStart"/>
       <w:r>
         <w:rPr>
           <w:color w:val="FF0000"/>
         </w:rPr>
-        <w:t>.drawio)</w:t>
+        <w:t>gerarchie</w:t>
+      </w:r>
+      <w:r>
+        <w:rPr>
+          <w:color w:val="FF0000"/>
+        </w:rPr>
+        <w:t>.drawio</w:t>
+      </w:r>
+      <w:proofErr w:type="gramEnd"/>
+      <w:r>
+        <w:rPr>
+          <w:color w:val="FF0000"/>
+        </w:rPr>
+        <w:t>)</w:t>
       </w:r>
     </w:p>
     <w:p/>
@@ -14512,9 +15234,11 @@
             <w:pPr>
               <w:cnfStyle w:val="000000000000" w:firstRow="0" w:lastRow="0" w:firstColumn="0" w:lastColumn="0" w:oddVBand="0" w:evenVBand="0" w:oddHBand="0" w:evenHBand="0" w:firstRowFirstColumn="0" w:firstRowLastColumn="0" w:lastRowFirstColumn="0" w:lastRowLastColumn="0"/>
             </w:pPr>
+            <w:proofErr w:type="gramStart"/>
             <w:r>
               <w:t>Transazione,Tipo</w:t>
             </w:r>
+            <w:proofErr w:type="gramEnd"/>
           </w:p>
         </w:tc>
       </w:tr>
@@ -14673,13 +15397,27 @@
         <w:rPr>
           <w:color w:val="FF0000"/>
         </w:rPr>
-        <w:t>_ristruttrato</w:t>
-      </w:r>
+        <w:t>_</w:t>
+      </w:r>
+      <w:proofErr w:type="gramStart"/>
       <w:r>
         <w:rPr>
           <w:color w:val="FF0000"/>
         </w:rPr>
-        <w:t>.drawio)</w:t>
+        <w:t>ristruttrato</w:t>
+      </w:r>
+      <w:r>
+        <w:rPr>
+          <w:color w:val="FF0000"/>
+        </w:rPr>
+        <w:t>.drawio</w:t>
+      </w:r>
+      <w:proofErr w:type="gramEnd"/>
+      <w:r>
+        <w:rPr>
+          <w:color w:val="FF0000"/>
+        </w:rPr>
+        <w:t>)</w:t>
       </w:r>
     </w:p>
     <w:p/>
@@ -15450,6 +16188,7 @@
                 <w:szCs w:val="20"/>
               </w:rPr>
             </w:pPr>
+            <w:proofErr w:type="gramStart"/>
             <w:r>
               <w:rPr>
                 <w:sz w:val="20"/>
@@ -15457,6 +16196,7 @@
               </w:rPr>
               <w:t>Iscritto(</w:t>
             </w:r>
+            <w:proofErr w:type="gramEnd"/>
             <w:r>
               <w:rPr>
                 <w:sz w:val="20"/>
@@ -15540,6 +16280,7 @@
                 <w:szCs w:val="20"/>
               </w:rPr>
             </w:pPr>
+            <w:proofErr w:type="gramStart"/>
             <w:r>
               <w:rPr>
                 <w:sz w:val="20"/>
@@ -15547,6 +16288,7 @@
               </w:rPr>
               <w:t>Accesso(</w:t>
             </w:r>
+            <w:proofErr w:type="gramEnd"/>
             <w:r>
               <w:rPr>
                 <w:sz w:val="20"/>
@@ -15655,6 +16397,7 @@
                 <w:szCs w:val="20"/>
               </w:rPr>
             </w:pPr>
+            <w:proofErr w:type="gramStart"/>
             <w:r>
               <w:rPr>
                 <w:sz w:val="20"/>
@@ -15662,6 +16405,7 @@
               </w:rPr>
               <w:t>Sessione(</w:t>
             </w:r>
+            <w:proofErr w:type="gramEnd"/>
             <w:r>
               <w:rPr>
                 <w:sz w:val="20"/>
@@ -15745,6 +16489,7 @@
                 <w:szCs w:val="20"/>
               </w:rPr>
             </w:pPr>
+            <w:proofErr w:type="gramStart"/>
             <w:r>
               <w:rPr>
                 <w:sz w:val="20"/>
@@ -15752,6 +16497,7 @@
               </w:rPr>
               <w:t>Prenotazione(</w:t>
             </w:r>
+            <w:proofErr w:type="gramEnd"/>
             <w:r>
               <w:rPr>
                 <w:sz w:val="20"/>
@@ -15883,6 +16629,7 @@
                 <w:szCs w:val="20"/>
               </w:rPr>
             </w:pPr>
+            <w:proofErr w:type="gramStart"/>
             <w:r>
               <w:rPr>
                 <w:sz w:val="20"/>
@@ -15890,6 +16637,7 @@
               </w:rPr>
               <w:t>Corso(</w:t>
             </w:r>
+            <w:proofErr w:type="gramEnd"/>
             <w:r>
               <w:rPr>
                 <w:sz w:val="20"/>
@@ -15996,6 +16744,7 @@
                 <w:szCs w:val="20"/>
               </w:rPr>
             </w:pPr>
+            <w:proofErr w:type="gramStart"/>
             <w:r>
               <w:rPr>
                 <w:sz w:val="20"/>
@@ -16003,6 +16752,7 @@
               </w:rPr>
               <w:t>Afferenza(</w:t>
             </w:r>
+            <w:proofErr w:type="gramEnd"/>
             <w:r>
               <w:rPr>
                 <w:sz w:val="20"/>
@@ -16111,6 +16861,7 @@
                 <w:szCs w:val="20"/>
               </w:rPr>
             </w:pPr>
+            <w:proofErr w:type="gramStart"/>
             <w:r>
               <w:rPr>
                 <w:sz w:val="20"/>
@@ -16118,6 +16869,7 @@
               </w:rPr>
               <w:t>Dipendente(</w:t>
             </w:r>
+            <w:proofErr w:type="gramEnd"/>
             <w:r>
               <w:rPr>
                 <w:sz w:val="20"/>
@@ -16188,6 +16940,7 @@
                 <w:szCs w:val="20"/>
               </w:rPr>
             </w:pPr>
+            <w:proofErr w:type="gramStart"/>
             <w:r>
               <w:rPr>
                 <w:sz w:val="20"/>
@@ -16195,6 +16948,7 @@
               </w:rPr>
               <w:t>Istruttore(</w:t>
             </w:r>
+            <w:proofErr w:type="gramEnd"/>
             <w:r>
               <w:rPr>
                 <w:sz w:val="20"/>
@@ -16272,6 +17026,7 @@
                 <w:szCs w:val="20"/>
               </w:rPr>
             </w:pPr>
+            <w:proofErr w:type="gramStart"/>
             <w:r>
               <w:rPr>
                 <w:sz w:val="20"/>
@@ -16279,6 +17034,7 @@
               </w:rPr>
               <w:t>OrarioDip(</w:t>
             </w:r>
+            <w:proofErr w:type="gramEnd"/>
             <w:r>
               <w:rPr>
                 <w:sz w:val="20"/>
@@ -16362,6 +17118,7 @@
                 <w:szCs w:val="20"/>
               </w:rPr>
             </w:pPr>
+            <w:proofErr w:type="gramStart"/>
             <w:r>
               <w:rPr>
                 <w:sz w:val="20"/>
@@ -16369,6 +17126,7 @@
               </w:rPr>
               <w:t>Svolgimento(</w:t>
             </w:r>
+            <w:proofErr w:type="gramEnd"/>
             <w:r>
               <w:rPr>
                 <w:sz w:val="20"/>
@@ -16477,6 +17235,7 @@
                 <w:szCs w:val="20"/>
               </w:rPr>
             </w:pPr>
+            <w:proofErr w:type="gramStart"/>
             <w:r>
               <w:rPr>
                 <w:sz w:val="20"/>
@@ -16484,6 +17243,7 @@
               </w:rPr>
               <w:t>Segretario(</w:t>
             </w:r>
+            <w:proofErr w:type="gramEnd"/>
             <w:r>
               <w:rPr>
                 <w:sz w:val="20"/>
@@ -16560,6 +17320,7 @@
                 <w:szCs w:val="20"/>
               </w:rPr>
             </w:pPr>
+            <w:proofErr w:type="gramStart"/>
             <w:r>
               <w:rPr>
                 <w:sz w:val="20"/>
@@ -16567,6 +17328,7 @@
               </w:rPr>
               <w:t>Telefono(</w:t>
             </w:r>
+            <w:proofErr w:type="gramEnd"/>
             <w:r>
               <w:rPr>
                 <w:sz w:val="20"/>
@@ -16644,6 +17406,7 @@
                 <w:szCs w:val="20"/>
               </w:rPr>
             </w:pPr>
+            <w:proofErr w:type="gramStart"/>
             <w:r>
               <w:rPr>
                 <w:sz w:val="20"/>
@@ -16651,6 +17414,7 @@
               </w:rPr>
               <w:t>Bilancio(</w:t>
             </w:r>
+            <w:proofErr w:type="gramEnd"/>
             <w:r>
               <w:rPr>
                 <w:sz w:val="20"/>
@@ -16741,6 +17505,7 @@
                 <w:szCs w:val="20"/>
               </w:rPr>
             </w:pPr>
+            <w:proofErr w:type="gramStart"/>
             <w:r>
               <w:rPr>
                 <w:sz w:val="20"/>
@@ -16748,6 +17513,7 @@
               </w:rPr>
               <w:t>Abbonamento(</w:t>
             </w:r>
+            <w:proofErr w:type="gramEnd"/>
             <w:r>
               <w:rPr>
                 <w:sz w:val="20"/>
@@ -16906,6 +17672,7 @@
                 <w:szCs w:val="20"/>
               </w:rPr>
             </w:pPr>
+            <w:proofErr w:type="gramStart"/>
             <w:r>
               <w:rPr>
                 <w:sz w:val="20"/>
@@ -16913,6 +17680,7 @@
               </w:rPr>
               <w:t>Assicurazione(</w:t>
             </w:r>
+            <w:proofErr w:type="gramEnd"/>
             <w:r>
               <w:rPr>
                 <w:sz w:val="20"/>
@@ -17054,6 +17822,7 @@
                 <w:szCs w:val="20"/>
               </w:rPr>
             </w:pPr>
+            <w:proofErr w:type="gramStart"/>
             <w:r>
               <w:rPr>
                 <w:sz w:val="20"/>
@@ -17061,6 +17830,7 @@
               </w:rPr>
               <w:t>Prodotto(</w:t>
             </w:r>
+            <w:proofErr w:type="gramEnd"/>
             <w:r>
               <w:rPr>
                 <w:sz w:val="20"/>
@@ -17145,6 +17915,7 @@
                 <w:szCs w:val="20"/>
               </w:rPr>
             </w:pPr>
+            <w:proofErr w:type="gramStart"/>
             <w:r>
               <w:rPr>
                 <w:sz w:val="20"/>
@@ -17152,6 +17923,7 @@
               </w:rPr>
               <w:t>EsecuzioneAcq(</w:t>
             </w:r>
+            <w:proofErr w:type="gramEnd"/>
             <w:r>
               <w:rPr>
                 <w:sz w:val="20"/>
@@ -17266,6 +18038,7 @@
                 <w:szCs w:val="20"/>
               </w:rPr>
             </w:pPr>
+            <w:proofErr w:type="gramStart"/>
             <w:r>
               <w:rPr>
                 <w:sz w:val="20"/>
@@ -17273,6 +18046,7 @@
               </w:rPr>
               <w:t>BustaPaga(</w:t>
             </w:r>
+            <w:proofErr w:type="gramEnd"/>
             <w:r>
               <w:rPr>
                 <w:sz w:val="20"/>
@@ -17344,14 +18118,30 @@
                 <w:sz w:val="20"/>
                 <w:szCs w:val="20"/>
               </w:rPr>
-              <w:t>CodSegretario-&gt;Segretario.CodSegretario</w:t>
-            </w:r>
-            <w:r>
-              <w:rPr>
-                <w:sz w:val="20"/>
-                <w:szCs w:val="20"/>
-              </w:rPr>
-              <w:t>,Transazione-&gt;TransazioneBP.ID</w:t>
+              <w:t>CodSegretario-</w:t>
+            </w:r>
+            <w:proofErr w:type="gramStart"/>
+            <w:r>
+              <w:rPr>
+                <w:sz w:val="20"/>
+                <w:szCs w:val="20"/>
+              </w:rPr>
+              <w:t>&gt;Segretario.CodSegretario</w:t>
+            </w:r>
+            <w:r>
+              <w:rPr>
+                <w:sz w:val="20"/>
+                <w:szCs w:val="20"/>
+              </w:rPr>
+              <w:t>,Transazione</w:t>
+            </w:r>
+            <w:proofErr w:type="gramEnd"/>
+            <w:r>
+              <w:rPr>
+                <w:sz w:val="20"/>
+                <w:szCs w:val="20"/>
+              </w:rPr>
+              <w:t>-&gt;TransazioneBP.ID</w:t>
             </w:r>
           </w:p>
         </w:tc>
@@ -17394,6 +18184,7 @@
                 <w:szCs w:val="20"/>
               </w:rPr>
             </w:pPr>
+            <w:proofErr w:type="gramStart"/>
             <w:r>
               <w:rPr>
                 <w:sz w:val="20"/>
@@ -17401,6 +18192,7 @@
               </w:rPr>
               <w:t>Transazione(</w:t>
             </w:r>
+            <w:proofErr w:type="gramEnd"/>
             <w:r>
               <w:rPr>
                 <w:sz w:val="20"/>
@@ -17484,6 +18276,7 @@
                 <w:szCs w:val="20"/>
               </w:rPr>
             </w:pPr>
+            <w:proofErr w:type="gramStart"/>
             <w:r>
               <w:rPr>
                 <w:sz w:val="20"/>
@@ -17491,6 +18284,7 @@
               </w:rPr>
               <w:t>TransazioneAbb(</w:t>
             </w:r>
+            <w:proofErr w:type="gramEnd"/>
             <w:r>
               <w:rPr>
                 <w:sz w:val="20"/>
@@ -17503,6 +18297,14 @@
               <w:rPr>
                 <w:sz w:val="20"/>
                 <w:szCs w:val="20"/>
+                <w:u w:val="single"/>
+              </w:rPr>
+              <w:t>,Iscritto</w:t>
+            </w:r>
+            <w:r>
+              <w:rPr>
+                <w:sz w:val="20"/>
+                <w:szCs w:val="20"/>
               </w:rPr>
               <w:t>)</w:t>
             </w:r>
@@ -17526,6 +18328,29 @@
                 <w:szCs w:val="20"/>
               </w:rPr>
               <w:t>ID-&gt;Transazione.ID</w:t>
+            </w:r>
+            <w:r>
+              <w:rPr>
+                <w:sz w:val="20"/>
+                <w:szCs w:val="20"/>
+              </w:rPr>
+              <w:t>,</w:t>
+            </w:r>
+          </w:p>
+          <w:p>
+            <w:pPr>
+              <w:cnfStyle w:val="000000000000" w:firstRow="0" w:lastRow="0" w:firstColumn="0" w:lastColumn="0" w:oddVBand="0" w:evenVBand="0" w:oddHBand="0" w:evenHBand="0" w:firstRowFirstColumn="0" w:firstRowLastColumn="0" w:lastRowFirstColumn="0" w:lastRowLastColumn="0"/>
+              <w:rPr>
+                <w:sz w:val="20"/>
+                <w:szCs w:val="20"/>
+              </w:rPr>
+            </w:pPr>
+            <w:r>
+              <w:rPr>
+                <w:sz w:val="20"/>
+                <w:szCs w:val="20"/>
+              </w:rPr>
+              <w:t>Iscritto-&gt;Iscritto.CF</w:t>
             </w:r>
           </w:p>
         </w:tc>
@@ -17568,6 +18393,7 @@
                 <w:szCs w:val="20"/>
               </w:rPr>
             </w:pPr>
+            <w:proofErr w:type="gramStart"/>
             <w:r>
               <w:rPr>
                 <w:sz w:val="20"/>
@@ -17575,6 +18401,7 @@
               </w:rPr>
               <w:t>TransazioneAss(</w:t>
             </w:r>
+            <w:proofErr w:type="gramEnd"/>
             <w:r>
               <w:rPr>
                 <w:sz w:val="20"/>
@@ -17587,6 +18414,14 @@
               <w:rPr>
                 <w:sz w:val="20"/>
                 <w:szCs w:val="20"/>
+                <w:u w:val="single"/>
+              </w:rPr>
+              <w:t>,Iscritto</w:t>
+            </w:r>
+            <w:r>
+              <w:rPr>
+                <w:sz w:val="20"/>
+                <w:szCs w:val="20"/>
               </w:rPr>
               <w:t>)</w:t>
             </w:r>
@@ -17610,6 +18445,29 @@
                 <w:szCs w:val="20"/>
               </w:rPr>
               <w:t>ID-&gt;Transazione.ID</w:t>
+            </w:r>
+            <w:r>
+              <w:rPr>
+                <w:sz w:val="20"/>
+                <w:szCs w:val="20"/>
+              </w:rPr>
+              <w:t>,</w:t>
+            </w:r>
+          </w:p>
+          <w:p>
+            <w:pPr>
+              <w:cnfStyle w:val="000000100000" w:firstRow="0" w:lastRow="0" w:firstColumn="0" w:lastColumn="0" w:oddVBand="0" w:evenVBand="0" w:oddHBand="1" w:evenHBand="0" w:firstRowFirstColumn="0" w:firstRowLastColumn="0" w:lastRowFirstColumn="0" w:lastRowLastColumn="0"/>
+              <w:rPr>
+                <w:sz w:val="20"/>
+                <w:szCs w:val="20"/>
+              </w:rPr>
+            </w:pPr>
+            <w:r>
+              <w:rPr>
+                <w:sz w:val="20"/>
+                <w:szCs w:val="20"/>
+              </w:rPr>
+              <w:t>Iscritto-&gt;Iscritto.CF</w:t>
             </w:r>
           </w:p>
         </w:tc>
@@ -17651,6 +18509,7 @@
                 <w:szCs w:val="20"/>
               </w:rPr>
             </w:pPr>
+            <w:proofErr w:type="gramStart"/>
             <w:r>
               <w:rPr>
                 <w:sz w:val="20"/>
@@ -17658,6 +18517,7 @@
               </w:rPr>
               <w:t>TransazioneAcq(</w:t>
             </w:r>
+            <w:proofErr w:type="gramEnd"/>
             <w:r>
               <w:rPr>
                 <w:sz w:val="20"/>
@@ -17670,6 +18530,14 @@
               <w:rPr>
                 <w:sz w:val="20"/>
                 <w:szCs w:val="20"/>
+                <w:u w:val="single"/>
+              </w:rPr>
+              <w:t>,Iscritto</w:t>
+            </w:r>
+            <w:r>
+              <w:rPr>
+                <w:sz w:val="20"/>
+                <w:szCs w:val="20"/>
               </w:rPr>
               <w:t>)</w:t>
             </w:r>
@@ -17693,6 +18561,29 @@
                 <w:szCs w:val="20"/>
               </w:rPr>
               <w:t>ID-&gt;Transazione.ID</w:t>
+            </w:r>
+            <w:r>
+              <w:rPr>
+                <w:sz w:val="20"/>
+                <w:szCs w:val="20"/>
+              </w:rPr>
+              <w:t>,</w:t>
+            </w:r>
+          </w:p>
+          <w:p>
+            <w:pPr>
+              <w:cnfStyle w:val="000000000000" w:firstRow="0" w:lastRow="0" w:firstColumn="0" w:lastColumn="0" w:oddVBand="0" w:evenVBand="0" w:oddHBand="0" w:evenHBand="0" w:firstRowFirstColumn="0" w:firstRowLastColumn="0" w:lastRowFirstColumn="0" w:lastRowLastColumn="0"/>
+              <w:rPr>
+                <w:sz w:val="20"/>
+                <w:szCs w:val="20"/>
+              </w:rPr>
+            </w:pPr>
+            <w:r>
+              <w:rPr>
+                <w:sz w:val="20"/>
+                <w:szCs w:val="20"/>
+              </w:rPr>
+              <w:t>Iscritto-&gt;Iscritto.CF</w:t>
             </w:r>
           </w:p>
         </w:tc>
@@ -17735,6 +18626,7 @@
                 <w:szCs w:val="20"/>
               </w:rPr>
             </w:pPr>
+            <w:proofErr w:type="gramStart"/>
             <w:r>
               <w:rPr>
                 <w:sz w:val="20"/>
@@ -17742,6 +18634,7 @@
               </w:rPr>
               <w:t>TransazioneBP(</w:t>
             </w:r>
+            <w:proofErr w:type="gramEnd"/>
             <w:r>
               <w:rPr>
                 <w:sz w:val="20"/>
@@ -17790,7 +18683,6 @@
     <w:p/>
     <w:p>
       <w:r>
-        <w:lastRenderedPageBreak/>
         <w:t>CODIFICA DELLE OPERAZIONI E SCREENSHOT</w:t>
       </w:r>
     </w:p>
@@ -17801,7 +18693,15 @@
     </w:p>
     <w:p>
       <w:r>
-        <w:t>Insert into Iscritto(CF, Email, Password, Username, DataNasc</w:t>
+        <w:t xml:space="preserve">Insert into </w:t>
+      </w:r>
+      <w:proofErr w:type="gramStart"/>
+      <w:r>
+        <w:t>Iscritto(</w:t>
+      </w:r>
+      <w:proofErr w:type="gramEnd"/>
+      <w:r>
+        <w:t>CF, Email, Password, Username, DataNasc</w:t>
       </w:r>
       <w:r>
         <w:t>ita, Cognome, Nome)</w:t>
@@ -17811,6 +18711,7 @@
       <w:r>
         <w:tab/>
       </w:r>
+      <w:proofErr w:type="gramStart"/>
       <w:r>
         <w:rPr>
           <w:u w:val="single"/>
@@ -17824,7 +18725,11 @@
         <w:t>alues</w:t>
       </w:r>
       <w:r>
-        <w:t>(…);</w:t>
+        <w:t>(</w:t>
+      </w:r>
+      <w:proofErr w:type="gramEnd"/>
+      <w:r>
+        <w:t>…);</w:t>
       </w:r>
     </w:p>
     <w:p>
@@ -17834,13 +18739,28 @@
     </w:p>
     <w:p>
       <w:r>
-        <w:t>Insert into Prodotti(Nome, CodSegretario, Tipologia)</w:t>
+        <w:t xml:space="preserve">Insert into </w:t>
+      </w:r>
+      <w:proofErr w:type="gramStart"/>
+      <w:r>
+        <w:t>Prodotti(</w:t>
+      </w:r>
+      <w:proofErr w:type="gramEnd"/>
+      <w:r>
+        <w:t>Nome, CodSegretario, Tipologia)</w:t>
       </w:r>
     </w:p>
     <w:p>
       <w:r>
         <w:tab/>
-        <w:t>Values(…);</w:t>
+      </w:r>
+      <w:proofErr w:type="gramStart"/>
+      <w:r>
+        <w:t>Values(</w:t>
+      </w:r>
+      <w:proofErr w:type="gramEnd"/>
+      <w:r>
+        <w:t>…);</w:t>
       </w:r>
     </w:p>
     <w:p>
@@ -17850,13 +18770,28 @@
     </w:p>
     <w:p>
       <w:r>
-        <w:t>Insert into TransazioneAbb(ID)</w:t>
+        <w:t xml:space="preserve">Insert into </w:t>
+      </w:r>
+      <w:proofErr w:type="gramStart"/>
+      <w:r>
+        <w:t>TransazioneAbb(</w:t>
+      </w:r>
+      <w:proofErr w:type="gramEnd"/>
+      <w:r>
+        <w:t>ID)</w:t>
       </w:r>
     </w:p>
     <w:p>
       <w:r>
         <w:tab/>
-        <w:t>Values(…);</w:t>
+      </w:r>
+      <w:proofErr w:type="gramStart"/>
+      <w:r>
+        <w:t>Values(</w:t>
+      </w:r>
+      <w:proofErr w:type="gramEnd"/>
+      <w:r>
+        <w:t>…);</w:t>
       </w:r>
     </w:p>
     <w:p>
@@ -17874,7 +18809,14 @@
         <w:rPr>
           <w:lang w:val="en-GB"/>
         </w:rPr>
-        <w:t>Insert into Transazione</w:t>
+        <w:t xml:space="preserve">Insert into </w:t>
+      </w:r>
+      <w:proofErr w:type="gramStart"/>
+      <w:r>
+        <w:rPr>
+          <w:lang w:val="en-GB"/>
+        </w:rPr>
+        <w:t>Transazione</w:t>
       </w:r>
       <w:r>
         <w:rPr>
@@ -17886,7 +18828,14 @@
         <w:rPr>
           <w:lang w:val="en-GB"/>
         </w:rPr>
-        <w:t>(ID)</w:t>
+        <w:t>(</w:t>
+      </w:r>
+      <w:proofErr w:type="gramEnd"/>
+      <w:r>
+        <w:rPr>
+          <w:lang w:val="en-GB"/>
+        </w:rPr>
+        <w:t>ID)</w:t>
       </w:r>
     </w:p>
     <w:p>
@@ -17900,25 +18849,45 @@
           <w:lang w:val="en-GB"/>
         </w:rPr>
         <w:tab/>
-        <w:t>Values(…);</w:t>
-      </w:r>
-    </w:p>
-    <w:p>
-      <w:r>
-        <w:t>5. Inserimento transazione assicurazione (in media 5 volte al mese)</w:t>
-      </w:r>
-    </w:p>
-    <w:p>
-      <w:pPr>
+      </w:r>
+      <w:proofErr w:type="gramStart"/>
+      <w:r>
         <w:rPr>
           <w:lang w:val="en-GB"/>
         </w:rPr>
-      </w:pPr>
+        <w:t>Values(</w:t>
+      </w:r>
+      <w:proofErr w:type="gramEnd"/>
       <w:r>
         <w:rPr>
           <w:lang w:val="en-GB"/>
         </w:rPr>
-        <w:t>Insert into TransazioneA</w:t>
+        <w:t>…);</w:t>
+      </w:r>
+    </w:p>
+    <w:p>
+      <w:r>
+        <w:t>5. Inserimento transazione assicurazione (in media 5 volte al mese)</w:t>
+      </w:r>
+    </w:p>
+    <w:p>
+      <w:pPr>
+        <w:rPr>
+          <w:lang w:val="en-GB"/>
+        </w:rPr>
+      </w:pPr>
+      <w:r>
+        <w:rPr>
+          <w:lang w:val="en-GB"/>
+        </w:rPr>
+        <w:t xml:space="preserve">Insert into </w:t>
+      </w:r>
+      <w:proofErr w:type="gramStart"/>
+      <w:r>
+        <w:rPr>
+          <w:lang w:val="en-GB"/>
+        </w:rPr>
+        <w:t>TransazioneA</w:t>
       </w:r>
       <w:r>
         <w:rPr>
@@ -17930,7 +18899,14 @@
         <w:rPr>
           <w:lang w:val="en-GB"/>
         </w:rPr>
-        <w:t>(ID)</w:t>
+        <w:t>(</w:t>
+      </w:r>
+      <w:proofErr w:type="gramEnd"/>
+      <w:r>
+        <w:rPr>
+          <w:lang w:val="en-GB"/>
+        </w:rPr>
+        <w:t>ID)</w:t>
       </w:r>
     </w:p>
     <w:p>
@@ -17944,25 +18920,45 @@
           <w:lang w:val="en-GB"/>
         </w:rPr>
         <w:tab/>
-        <w:t>Values(…);</w:t>
-      </w:r>
-    </w:p>
-    <w:p>
-      <w:r>
-        <w:t>6. Inserimento transazione busta paga (in media 15 volte al mese)</w:t>
-      </w:r>
-    </w:p>
-    <w:p>
-      <w:pPr>
+      </w:r>
+      <w:proofErr w:type="gramStart"/>
+      <w:r>
         <w:rPr>
           <w:lang w:val="en-GB"/>
         </w:rPr>
-      </w:pPr>
+        <w:t>Values(</w:t>
+      </w:r>
+      <w:proofErr w:type="gramEnd"/>
       <w:r>
         <w:rPr>
           <w:lang w:val="en-GB"/>
         </w:rPr>
-        <w:t>Insert into Transazione</w:t>
+        <w:t>…);</w:t>
+      </w:r>
+    </w:p>
+    <w:p>
+      <w:r>
+        <w:t>6. Inserimento transazione busta paga (in media 15 volte al mese)</w:t>
+      </w:r>
+    </w:p>
+    <w:p>
+      <w:pPr>
+        <w:rPr>
+          <w:lang w:val="en-GB"/>
+        </w:rPr>
+      </w:pPr>
+      <w:r>
+        <w:rPr>
+          <w:lang w:val="en-GB"/>
+        </w:rPr>
+        <w:t xml:space="preserve">Insert into </w:t>
+      </w:r>
+      <w:proofErr w:type="gramStart"/>
+      <w:r>
+        <w:rPr>
+          <w:lang w:val="en-GB"/>
+        </w:rPr>
+        <w:t>Transazione</w:t>
       </w:r>
       <w:r>
         <w:rPr>
@@ -17974,7 +18970,14 @@
         <w:rPr>
           <w:lang w:val="en-GB"/>
         </w:rPr>
-        <w:t>(ID)</w:t>
+        <w:t>(</w:t>
+      </w:r>
+      <w:proofErr w:type="gramEnd"/>
+      <w:r>
+        <w:rPr>
+          <w:lang w:val="en-GB"/>
+        </w:rPr>
+        <w:t>ID)</w:t>
       </w:r>
     </w:p>
     <w:p>
@@ -17988,7 +18991,20 @@
           <w:lang w:val="en-GB"/>
         </w:rPr>
         <w:tab/>
-        <w:t>Values(…);</w:t>
+      </w:r>
+      <w:proofErr w:type="gramStart"/>
+      <w:r>
+        <w:rPr>
+          <w:lang w:val="en-GB"/>
+        </w:rPr>
+        <w:t>Values(</w:t>
+      </w:r>
+      <w:proofErr w:type="gramEnd"/>
+      <w:r>
+        <w:rPr>
+          <w:lang w:val="en-GB"/>
+        </w:rPr>
+        <w:t>…);</w:t>
       </w:r>
     </w:p>
     <w:p>
@@ -18004,7 +19020,14 @@
     <w:p>
       <w:r>
         <w:tab/>
-        <w:t>Values(…);</w:t>
+      </w:r>
+      <w:proofErr w:type="gramStart"/>
+      <w:r>
+        <w:t>Values(</w:t>
+      </w:r>
+      <w:proofErr w:type="gramEnd"/>
+      <w:r>
+        <w:t>…);</w:t>
       </w:r>
     </w:p>
     <w:p>
@@ -18044,8 +19067,13 @@
         </w:rPr>
         <w:tab/>
       </w:r>
-      <w:r>
-        <w:t>Values(…);</w:t>
+      <w:proofErr w:type="gramStart"/>
+      <w:r>
+        <w:t>Values(</w:t>
+      </w:r>
+      <w:proofErr w:type="gramEnd"/>
+      <w:r>
+        <w:t>…);</w:t>
       </w:r>
     </w:p>
     <w:p>
@@ -18061,7 +19089,14 @@
     <w:p>
       <w:r>
         <w:tab/>
-        <w:t>Values(…);</w:t>
+      </w:r>
+      <w:proofErr w:type="gramStart"/>
+      <w:r>
+        <w:t>Values(</w:t>
+      </w:r>
+      <w:proofErr w:type="gramEnd"/>
+      <w:r>
+        <w:t>…);</w:t>
       </w:r>
     </w:p>
     <w:p>
@@ -18074,7 +19109,6 @@
     <w:p/>
     <w:p>
       <w:r>
-        <w:lastRenderedPageBreak/>
         <w:t>11. Inserimento nuovo dipendente (in media 2 volte l’anno)</w:t>
       </w:r>
     </w:p>
@@ -18086,7 +19120,14 @@
     <w:p>
       <w:r>
         <w:tab/>
-        <w:t>Values(…);</w:t>
+      </w:r>
+      <w:proofErr w:type="gramStart"/>
+      <w:r>
+        <w:t>Values(</w:t>
+      </w:r>
+      <w:proofErr w:type="gramEnd"/>
+      <w:r>
+        <w:t>…);</w:t>
       </w:r>
     </w:p>
     <w:p>
@@ -18097,29 +19138,66 @@
     <w:p>
       <w:r>
         <w:tab/>
-        <w:t>Values(…);</w:t>
-      </w:r>
-    </w:p>
-    <w:p>
-      <w:r>
-        <w:t>Insert into Istruttore(CodIstruttore, CodCertificazione)</w:t>
+      </w:r>
+      <w:proofErr w:type="gramStart"/>
+      <w:r>
+        <w:t>Values(</w:t>
+      </w:r>
+      <w:proofErr w:type="gramEnd"/>
+      <w:r>
+        <w:t>…);</w:t>
+      </w:r>
+    </w:p>
+    <w:p>
+      <w:r>
+        <w:t xml:space="preserve">Insert into </w:t>
+      </w:r>
+      <w:proofErr w:type="gramStart"/>
+      <w:r>
+        <w:t>Istruttore(</w:t>
+      </w:r>
+      <w:proofErr w:type="gramEnd"/>
+      <w:r>
+        <w:t>CodIstruttore, CodCertificazione)</w:t>
       </w:r>
     </w:p>
     <w:p>
       <w:r>
         <w:tab/>
-        <w:t>Values(…);</w:t>
-      </w:r>
-    </w:p>
-    <w:p>
-      <w:r>
-        <w:t>Insert into Segretario(CodSegretario, Email)</w:t>
+      </w:r>
+      <w:proofErr w:type="gramStart"/>
+      <w:r>
+        <w:t>Values(</w:t>
+      </w:r>
+      <w:proofErr w:type="gramEnd"/>
+      <w:r>
+        <w:t>…);</w:t>
+      </w:r>
+    </w:p>
+    <w:p>
+      <w:r>
+        <w:t xml:space="preserve">Insert into </w:t>
+      </w:r>
+      <w:proofErr w:type="gramStart"/>
+      <w:r>
+        <w:t>Segretario(</w:t>
+      </w:r>
+      <w:proofErr w:type="gramEnd"/>
+      <w:r>
+        <w:t>CodSegretario, Email)</w:t>
       </w:r>
     </w:p>
     <w:p>
       <w:r>
         <w:tab/>
-        <w:t>Values(…);</w:t>
+      </w:r>
+      <w:proofErr w:type="gramStart"/>
+      <w:r>
+        <w:t>Values(</w:t>
+      </w:r>
+      <w:proofErr w:type="gramEnd"/>
+      <w:r>
+        <w:t>…);</w:t>
       </w:r>
     </w:p>
     <w:p>
@@ -18129,7 +19207,15 @@
     </w:p>
     <w:p>
       <w:r>
-        <w:t>Insert into Sessione(CodSessione, OraInizio, OraFine, Capienza, PostiRim, DataSessione)</w:t>
+        <w:t xml:space="preserve">Insert into </w:t>
+      </w:r>
+      <w:proofErr w:type="gramStart"/>
+      <w:r>
+        <w:t>Sessione(</w:t>
+      </w:r>
+      <w:proofErr w:type="gramEnd"/>
+      <w:r>
+        <w:t>CodSessione, OraInizio, OraFine, Capienza, PostiRim, DataSessione)</w:t>
       </w:r>
     </w:p>
     <w:p>
@@ -18140,7 +19226,14 @@
       </w:pPr>
       <w:r>
         <w:tab/>
-        <w:t>Values(…)</w:t>
+      </w:r>
+      <w:proofErr w:type="gramStart"/>
+      <w:r>
+        <w:t>Values(</w:t>
+      </w:r>
+      <w:proofErr w:type="gramEnd"/>
+      <w:r>
+        <w:t>…)</w:t>
       </w:r>
       <w:r>
         <w:t>;</w:t>
@@ -18153,13 +19246,28 @@
     </w:p>
     <w:p>
       <w:r>
-        <w:t>Insert into Corso(Nome, CodIstruttore, Luogo)</w:t>
+        <w:t xml:space="preserve">Insert into </w:t>
+      </w:r>
+      <w:proofErr w:type="gramStart"/>
+      <w:r>
+        <w:t>Corso(</w:t>
+      </w:r>
+      <w:proofErr w:type="gramEnd"/>
+      <w:r>
+        <w:t>Nome, CodIstruttore, Luogo)</w:t>
       </w:r>
     </w:p>
     <w:p>
       <w:r>
         <w:tab/>
-        <w:t>Values(…);</w:t>
+      </w:r>
+      <w:proofErr w:type="gramStart"/>
+      <w:r>
+        <w:t>Values(</w:t>
+      </w:r>
+      <w:proofErr w:type="gramEnd"/>
+      <w:r>
+        <w:t>…);</w:t>
       </w:r>
     </w:p>
     <w:p/>
@@ -18742,7 +19850,7 @@
   <w:style w:type="paragraph" w:default="1" w:styleId="Normale">
     <w:name w:val="Normal"/>
     <w:qFormat/>
-    <w:rsid w:val="00160211"/>
+    <w:rsid w:val="002520E7"/>
   </w:style>
   <w:style w:type="character" w:default="1" w:styleId="Carpredefinitoparagrafo">
     <w:name w:val="Default Paragraph Font"/>

</xml_diff>

<commit_message>
cambiata chiave primaria Prenotazione
</commit_message>
<xml_diff>
--- a/Relazione_finale.docx
+++ b/Relazione_finale.docx
@@ -32,7 +32,15 @@
     </w:p>
     <w:p>
       <w:r>
-        <w:t>Per garantire l’anonimato, ci rivolgeremo al titolare con l’appellativo di  Sig. X.</w:t>
+        <w:t xml:space="preserve">Per garantire l’anonimato, ci rivolgeremo al titolare con l’appellativo </w:t>
+      </w:r>
+      <w:proofErr w:type="gramStart"/>
+      <w:r>
+        <w:t>di  Sig.</w:t>
+      </w:r>
+      <w:proofErr w:type="gramEnd"/>
+      <w:r>
+        <w:t xml:space="preserve"> X.</w:t>
       </w:r>
     </w:p>
     <w:p>
@@ -224,7 +232,15 @@
     </w:p>
     <w:p>
       <w:r>
-        <w:t>Per garantire l’anonimato, ci rivolgeremo al titolare con l’appellativo di  Sig. Y.</w:t>
+        <w:t xml:space="preserve">Per garantire l’anonimato, ci rivolgeremo al titolare con l’appellativo </w:t>
+      </w:r>
+      <w:proofErr w:type="gramStart"/>
+      <w:r>
+        <w:t>di  Sig.</w:t>
+      </w:r>
+      <w:proofErr w:type="gramEnd"/>
+      <w:r>
+        <w:t xml:space="preserve"> Y.</w:t>
       </w:r>
     </w:p>
     <w:p>
@@ -358,7 +374,15 @@
         <w:t>e di conseguenza stanno aumentando i dati di cui dobbiamo tener traccia</w:t>
       </w:r>
       <w:r>
-        <w:t>. Inoltre, a causa dell’emergenza sanitaria, dobbiamo garantire a tutti gli atleti il pieno rispetto delle norme Covid-19 per potersi allenare in un ambiente sicuro e protetto. Inoltre spesso e volentieri siamo soggetti a controlli da parte delle autorità e risulta quindi fondamentale garantire trasparenza e reperibilità di accesso ai nostri dati.”</w:t>
+        <w:t xml:space="preserve">. Inoltre, a causa dell’emergenza sanitaria, dobbiamo garantire a tutti gli atleti il pieno rispetto delle norme Covid-19 per potersi allenare in un ambiente sicuro e protetto. </w:t>
+      </w:r>
+      <w:proofErr w:type="gramStart"/>
+      <w:r>
+        <w:t>Inoltre</w:t>
+      </w:r>
+      <w:proofErr w:type="gramEnd"/>
+      <w:r>
+        <w:t xml:space="preserve"> spesso e volentieri siamo soggetti a controlli da parte delle autorità e risulta quindi fondamentale garantire trasparenza e reperibilità di accesso ai nostri dati.”</w:t>
       </w:r>
     </w:p>
     <w:p/>
@@ -2762,7 +2786,15 @@
     </w:p>
     <w:p>
       <w:r>
-        <w:t>È importante sottolineare fin da subito che, ovviamente, l’entità Iscritto e l’entità Dipendente sono legate mediante distinte relazioni alla medesima entità Transazione. In seguito ci occuperemo di distinguere ulteriormente le differenti tipologie di transazione che interessano l’iscritto e il dipendente.</w:t>
+        <w:t xml:space="preserve">È importante sottolineare fin da subito che, ovviamente, l’entità Iscritto e l’entità Dipendente sono legate mediante distinte relazioni alla medesima entità Transazione. </w:t>
+      </w:r>
+      <w:proofErr w:type="gramStart"/>
+      <w:r>
+        <w:t>In seguito</w:t>
+      </w:r>
+      <w:proofErr w:type="gramEnd"/>
+      <w:r>
+        <w:t xml:space="preserve"> ci occuperemo di distinguere ulteriormente le differenti tipologie di transazione che interessano l’iscritto e il dipendente.</w:t>
       </w:r>
     </w:p>
     <w:p>
@@ -3200,7 +3232,15 @@
         <w:t xml:space="preserve">(caratterizzato dal capitale sociale, liquidità immediate, liquidità differite, immobilizzazioni e anno di esercizio) </w:t>
       </w:r>
       <w:r>
-        <w:t>della società e di conseguenza dovrà essere in grado di registrare tutti i dati e tutte le transazioni necessarie alla sua compilazione. Inoltre presenterà una E-mail grazie alla quale una terza persona potrà ricevere informazioni riguardanti la società senza necessariamente presentarsi fisicamente all’interno della sede.</w:t>
+        <w:t xml:space="preserve">della società e di conseguenza dovrà essere in grado di registrare tutti i dati e tutte le transazioni necessarie alla sua compilazione. </w:t>
+      </w:r>
+      <w:proofErr w:type="gramStart"/>
+      <w:r>
+        <w:t>Inoltre</w:t>
+      </w:r>
+      <w:proofErr w:type="gramEnd"/>
+      <w:r>
+        <w:t xml:space="preserve"> presenterà una E-mail grazie alla quale una terza persona potrà ricevere informazioni riguardanti la società senza necessariamente presentarsi fisicamente all’interno della sede.</w:t>
       </w:r>
     </w:p>
     <w:p>
@@ -3290,7 +3330,15 @@
         <w:t>i avvenuta (giorno, mese, anno)</w:t>
       </w:r>
       <w:r>
-        <w:t xml:space="preserve">, l’ora di avvenuta (ora,minuto,secondo) </w:t>
+        <w:t>, l’ora di avvenuta (</w:t>
+      </w:r>
+      <w:proofErr w:type="gramStart"/>
+      <w:r>
+        <w:t>ora,minuto</w:t>
+      </w:r>
+      <w:proofErr w:type="gramEnd"/>
+      <w:r>
+        <w:t xml:space="preserve">,secondo) </w:t>
       </w:r>
       <w:r>
         <w:t>e un ID identificativo. La società Ancona Rock Climb presenta quattro differenti tipologie di transazione: transazione relativa all’abbonamento, transazione relativa all’assicurazione sportiva, transazione relativa alla vendita di attrezzatura sportiva e transazioni relative alle buste paga dei dipendenti.</w:t>
@@ -3298,13 +3346,21 @@
     </w:p>
     <w:p>
       <w:r>
-        <w:t xml:space="preserve">La transazione relativa all’abbonamento permette all’iscritto di acquisire un abbonamento caratterizzato da </w:t>
+        <w:t xml:space="preserve">La transazione relativa all’abbonamento permette all’iscritto di acquisire un abbonamento caratterizzato </w:t>
+      </w:r>
+      <w:proofErr w:type="gramStart"/>
+      <w:r>
+        <w:t xml:space="preserve">da </w:t>
       </w:r>
       <w:r>
         <w:t xml:space="preserve"> </w:t>
       </w:r>
       <w:r>
-        <w:t>una durata e dagli ingressi che l’abbonamento mette a disposizione. Le tipologie di abbonamento sono fondamentalmente due: l’abbonamento standard e l’abbonamento specializzato. Il primo permette l’ingresso in palestra per bouldering, il secondo invece sarà caratterizzato da un nome che associa l’abbonamento alla tipologia di corso che permette di seguire, come ad esempio arrampicata su roccia, in falesia, corso di yoga, corso di pilates, corso di potenziamento muscolare ecc.</w:t>
+        <w:t>una</w:t>
+      </w:r>
+      <w:proofErr w:type="gramEnd"/>
+      <w:r>
+        <w:t xml:space="preserve"> durata e dagli ingressi che l’abbonamento mette a disposizione. Le tipologie di abbonamento sono fondamentalmente due: l’abbonamento standard e l’abbonamento specializzato. Il primo permette l’ingresso in palestra per bouldering, il secondo invece sarà caratterizzato da un nome che associa l’abbonamento alla tipologia di corso che permette di seguire, come ad esempio arrampicata su roccia, in falesia, corso di yoga, corso di pilates, corso di potenziamento muscolare ecc.</w:t>
       </w:r>
     </w:p>
     <w:p>
@@ -3327,11 +3383,22 @@
         <w:t xml:space="preserve">La transazione relativa alle buste paga </w:t>
       </w:r>
       <w:r>
-        <w:t>permetterà ad ogni singolo dipendente di riscuotere una certa somma la quale sarà caratterizzata dalla mensilità, dall’anno e da un codice identificativo.</w:t>
-      </w:r>
-    </w:p>
-    <w:p>
-      <w:r>
+        <w:t xml:space="preserve">permetterà ad ogni singolo dipendente di riscuotere una certa </w:t>
+      </w:r>
+      <w:proofErr w:type="gramStart"/>
+      <w:r>
+        <w:t>somma</w:t>
+      </w:r>
+      <w:proofErr w:type="gramEnd"/>
+      <w:r>
+        <w:t xml:space="preserve"> la quale sarà caratterizzata dalla mensilità, dall’anno e da un codice identificativo.</w:t>
+      </w:r>
+    </w:p>
+    <w:p>
+      <w:r>
+        <w:rPr>
+          <w:noProof/>
+        </w:rPr>
         <w:drawing>
           <wp:anchor distT="0" distB="0" distL="114300" distR="114300" simplePos="0" relativeHeight="251689984" behindDoc="1" locked="0" layoutInCell="1" allowOverlap="1" wp14:anchorId="0AC6B985" wp14:editId="0C20782E">
             <wp:simplePos x="0" y="0"/>
@@ -3930,7 +3997,21 @@
         <w:rPr>
           <w:color w:val="FF0000"/>
         </w:rPr>
-        <w:t>(ER.drawio)</w:t>
+        <w:t>(</w:t>
+      </w:r>
+      <w:proofErr w:type="gramStart"/>
+      <w:r>
+        <w:rPr>
+          <w:color w:val="FF0000"/>
+        </w:rPr>
+        <w:t>ER.drawio</w:t>
+      </w:r>
+      <w:proofErr w:type="gramEnd"/>
+      <w:r>
+        <w:rPr>
+          <w:color w:val="FF0000"/>
+        </w:rPr>
+        <w:t>)</w:t>
       </w:r>
     </w:p>
     <w:p/>
@@ -4143,7 +4224,7 @@
         <w:gridCol w:w="1828"/>
         <w:gridCol w:w="2746"/>
         <w:gridCol w:w="1417"/>
-        <w:gridCol w:w="2541"/>
+        <w:gridCol w:w="2555"/>
       </w:tblGrid>
       <w:tr>
         <w:trPr>
@@ -4238,7 +4319,15 @@
               <w:cnfStyle w:val="000000100000" w:firstRow="0" w:lastRow="0" w:firstColumn="0" w:lastColumn="0" w:oddVBand="0" w:evenVBand="0" w:oddHBand="1" w:evenHBand="0" w:firstRowFirstColumn="0" w:firstRowLastColumn="0" w:lastRowFirstColumn="0" w:lastRowLastColumn="0"/>
             </w:pPr>
             <w:r>
-              <w:t>Dati Anagrafici( nome(stringa), cognome(stringa), data di nascita(data)e Codice Fiscale(stringa)), Credenziali(username e password), e-mail(stringa)</w:t>
+              <w:t xml:space="preserve">Dati </w:t>
+            </w:r>
+            <w:proofErr w:type="gramStart"/>
+            <w:r>
+              <w:t>Anagrafici( nome</w:t>
+            </w:r>
+            <w:proofErr w:type="gramEnd"/>
+            <w:r>
+              <w:t>(stringa), cognome(stringa), data di nascita(data)e Codice Fiscale(stringa)), Credenziali(username e password), e-mail(stringa)</w:t>
             </w:r>
           </w:p>
         </w:tc>
@@ -4251,7 +4340,15 @@
               <w:cnfStyle w:val="000000100000" w:firstRow="0" w:lastRow="0" w:firstColumn="0" w:lastColumn="0" w:oddVBand="0" w:evenVBand="0" w:oddHBand="1" w:evenHBand="0" w:firstRowFirstColumn="0" w:firstRowLastColumn="0" w:lastRowFirstColumn="0" w:lastRowLastColumn="0"/>
             </w:pPr>
             <w:r>
-              <w:t>“password”  non si riferisce alla password in chiaro ma criptata secondo una qualche logica lato client</w:t>
+              <w:t>“</w:t>
+            </w:r>
+            <w:proofErr w:type="gramStart"/>
+            <w:r>
+              <w:t>password”  non</w:t>
+            </w:r>
+            <w:proofErr w:type="gramEnd"/>
+            <w:r>
+              <w:t xml:space="preserve"> si riferisce alla password in chiaro ma criptata secondo una qualche logica lato client</w:t>
             </w:r>
           </w:p>
         </w:tc>
@@ -4328,7 +4425,15 @@
               <w:cnfStyle w:val="000000000000" w:firstRow="0" w:lastRow="0" w:firstColumn="0" w:lastColumn="0" w:oddVBand="0" w:evenVBand="0" w:oddHBand="0" w:evenHBand="0" w:firstRowFirstColumn="0" w:firstRowLastColumn="0" w:lastRowFirstColumn="0" w:lastRowLastColumn="0"/>
             </w:pPr>
             <w:r>
-              <w:t>Data effettuazione si riferisce al giorno in cui l’ utente ha effettato la prenotazione</w:t>
+              <w:t xml:space="preserve">Data effettuazione si riferisce al giorno in cui </w:t>
+            </w:r>
+            <w:proofErr w:type="gramStart"/>
+            <w:r>
+              <w:t>l’ utente</w:t>
+            </w:r>
+            <w:proofErr w:type="gramEnd"/>
+            <w:r>
+              <w:t xml:space="preserve"> ha effettato la prenotazione</w:t>
             </w:r>
           </w:p>
         </w:tc>
@@ -4341,10 +4446,15 @@
               <w:cnfStyle w:val="000000000000" w:firstRow="0" w:lastRow="0" w:firstColumn="0" w:lastColumn="0" w:oddVBand="0" w:evenVBand="0" w:oddHBand="0" w:evenHBand="0" w:firstRowFirstColumn="0" w:firstRowLastColumn="0" w:lastRowFirstColumn="0" w:lastRowLastColumn="0"/>
             </w:pPr>
             <w:r>
-              <w:t xml:space="preserve">Data </w:t>
-            </w:r>
-            <w:r>
-              <w:t>prenotazione</w:t>
+              <w:t xml:space="preserve">Codice </w:t>
+            </w:r>
+            <w:proofErr w:type="gramStart"/>
+            <w:r>
+              <w:t>Sessione(</w:t>
+            </w:r>
+            <w:proofErr w:type="gramEnd"/>
+            <w:r>
+              <w:t>Sessione)</w:t>
             </w:r>
             <w:r>
               <w:t>,Codice Fiscale(iscritto)</w:t>
@@ -4395,7 +4505,15 @@
               <w:t xml:space="preserve"> sessione</w:t>
             </w:r>
             <w:r>
-              <w:t>(data),ora inizio(numerico),ora fine(numerico)</w:t>
+              <w:t>(data</w:t>
+            </w:r>
+            <w:proofErr w:type="gramStart"/>
+            <w:r>
+              <w:t>),ora</w:t>
+            </w:r>
+            <w:proofErr w:type="gramEnd"/>
+            <w:r>
+              <w:t xml:space="preserve"> inizio(numerico),ora fine(numerico)</w:t>
             </w:r>
             <w:r>
               <w:t>,Capienza massima(numerico),Codice sessione(numerico)</w:t>
@@ -4528,7 +4646,15 @@
               <w:cnfStyle w:val="000000100000" w:firstRow="0" w:lastRow="0" w:firstColumn="0" w:lastColumn="0" w:oddVBand="0" w:evenVBand="0" w:oddHBand="1" w:evenHBand="0" w:firstRowFirstColumn="0" w:firstRowLastColumn="0" w:lastRowFirstColumn="0" w:lastRowLastColumn="0"/>
             </w:pPr>
             <w:r>
-              <w:t>Dati Anagrafici( nome(stringa), cognome(stringa), data di nascita(data)e Codice Fiscale(stringa)), Recapito telefonico(stringa)</w:t>
+              <w:t xml:space="preserve">Dati </w:t>
+            </w:r>
+            <w:proofErr w:type="gramStart"/>
+            <w:r>
+              <w:t>Anagrafici( nome</w:t>
+            </w:r>
+            <w:proofErr w:type="gramEnd"/>
+            <w:r>
+              <w:t>(stringa), cognome(stringa), data di nascita(data)e Codice Fiscale(stringa)), Recapito telefonico(stringa)</w:t>
             </w:r>
           </w:p>
         </w:tc>
@@ -4734,7 +4860,15 @@
               <w:cnfStyle w:val="000000000000" w:firstRow="0" w:lastRow="0" w:firstColumn="0" w:lastColumn="0" w:oddVBand="0" w:evenVBand="0" w:oddHBand="0" w:evenHBand="0" w:firstRowFirstColumn="0" w:firstRowLastColumn="0" w:lastRowFirstColumn="0" w:lastRowLastColumn="0"/>
             </w:pPr>
             <w:r>
-              <w:t>Capitale sociale(numerico), Liquidità immediate(numerico), Liquidità differite, Immobilizzazioni(numerico), Anno(Numerico)</w:t>
+              <w:t xml:space="preserve">Capitale sociale(numerico), Liquidità immediate(numerico), Liquidità differite, Immobilizzazioni(numerico), </w:t>
+            </w:r>
+            <w:proofErr w:type="gramStart"/>
+            <w:r>
+              <w:t>Anno(</w:t>
+            </w:r>
+            <w:proofErr w:type="gramEnd"/>
+            <w:r>
+              <w:t>Numerico)</w:t>
             </w:r>
           </w:p>
           <w:p>
@@ -4868,8 +5002,13 @@
               <w:cnfStyle w:val="000000000000" w:firstRow="0" w:lastRow="0" w:firstColumn="0" w:lastColumn="0" w:oddVBand="0" w:evenVBand="0" w:oddHBand="0" w:evenHBand="0" w:firstRowFirstColumn="0" w:firstRowLastColumn="0" w:lastRowFirstColumn="0" w:lastRowLastColumn="0"/>
             </w:pPr>
             <w:r>
-              <w:t>Spostamento monetario che coinvolge l’ azienda</w:t>
-            </w:r>
+              <w:t xml:space="preserve">Spostamento monetario che coinvolge </w:t>
+            </w:r>
+            <w:proofErr w:type="gramStart"/>
+            <w:r>
+              <w:t>l’ azienda</w:t>
+            </w:r>
+            <w:proofErr w:type="gramEnd"/>
           </w:p>
         </w:tc>
         <w:tc>
@@ -4883,8 +5022,13 @@
                 <w:u w:val="single"/>
               </w:rPr>
             </w:pPr>
-            <w:r>
-              <w:t>ID(numerico), importo(numerico), data</w:t>
+            <w:proofErr w:type="gramStart"/>
+            <w:r>
+              <w:t>ID(</w:t>
+            </w:r>
+            <w:proofErr w:type="gramEnd"/>
+            <w:r>
+              <w:t>numerico), importo(numerico), data</w:t>
             </w:r>
             <w:r>
               <w:t xml:space="preserve"> transazione</w:t>
@@ -5161,7 +5305,15 @@
               <w:cnfStyle w:val="000000000000" w:firstRow="0" w:lastRow="0" w:firstColumn="0" w:lastColumn="0" w:oddVBand="0" w:evenVBand="0" w:oddHBand="0" w:evenHBand="0" w:firstRowFirstColumn="0" w:firstRowLastColumn="0" w:lastRowFirstColumn="0" w:lastRowLastColumn="0"/>
             </w:pPr>
             <w:r>
-              <w:t xml:space="preserve">Transazione associata al pagamento unantantum di un assicurazione da parte di un iscritto </w:t>
+              <w:t xml:space="preserve">Transazione associata al pagamento unantantum di </w:t>
+            </w:r>
+            <w:proofErr w:type="gramStart"/>
+            <w:r>
+              <w:t>un assicurazione</w:t>
+            </w:r>
+            <w:proofErr w:type="gramEnd"/>
+            <w:r>
+              <w:t xml:space="preserve"> da parte di un iscritto </w:t>
             </w:r>
           </w:p>
         </w:tc>
@@ -5261,8 +5413,13 @@
             <w:pPr>
               <w:cnfStyle w:val="000000100000" w:firstRow="0" w:lastRow="0" w:firstColumn="0" w:lastColumn="0" w:oddVBand="0" w:evenVBand="0" w:oddHBand="1" w:evenHBand="0" w:firstRowFirstColumn="0" w:firstRowLastColumn="0" w:lastRowFirstColumn="0" w:lastRowLastColumn="0"/>
             </w:pPr>
-            <w:r>
-              <w:t>ID(transazione abbonamento)</w:t>
+            <w:proofErr w:type="gramStart"/>
+            <w:r>
+              <w:t>ID(</w:t>
+            </w:r>
+            <w:proofErr w:type="gramEnd"/>
+            <w:r>
+              <w:t>transazione abbonamento)</w:t>
             </w:r>
             <w:r>
               <w:t>,Tipo</w:t>
@@ -5326,8 +5483,13 @@
             <w:pPr>
               <w:cnfStyle w:val="000000000000" w:firstRow="0" w:lastRow="0" w:firstColumn="0" w:lastColumn="0" w:oddVBand="0" w:evenVBand="0" w:oddHBand="0" w:evenHBand="0" w:firstRowFirstColumn="0" w:firstRowLastColumn="0" w:lastRowFirstColumn="0" w:lastRowLastColumn="0"/>
             </w:pPr>
-            <w:r>
-              <w:t>ID(transazione abbonamento)</w:t>
+            <w:proofErr w:type="gramStart"/>
+            <w:r>
+              <w:t>ID(</w:t>
+            </w:r>
+            <w:proofErr w:type="gramEnd"/>
+            <w:r>
+              <w:t>transazione abbonamento)</w:t>
             </w:r>
           </w:p>
         </w:tc>
@@ -5400,8 +5562,13 @@
             <w:pPr>
               <w:cnfStyle w:val="000000100000" w:firstRow="0" w:lastRow="0" w:firstColumn="0" w:lastColumn="0" w:oddVBand="0" w:evenVBand="0" w:oddHBand="1" w:evenHBand="0" w:firstRowFirstColumn="0" w:firstRowLastColumn="0" w:lastRowFirstColumn="0" w:lastRowLastColumn="0"/>
             </w:pPr>
-            <w:r>
-              <w:t>ID(transazione abbonamento)</w:t>
+            <w:proofErr w:type="gramStart"/>
+            <w:r>
+              <w:t>ID(</w:t>
+            </w:r>
+            <w:proofErr w:type="gramEnd"/>
+            <w:r>
+              <w:t>transazione abbonamento)</w:t>
             </w:r>
           </w:p>
         </w:tc>
@@ -5428,7 +5595,15 @@
               <w:cnfStyle w:val="000000000000" w:firstRow="0" w:lastRow="0" w:firstColumn="0" w:lastColumn="0" w:oddVBand="0" w:evenVBand="0" w:oddHBand="0" w:evenHBand="0" w:firstRowFirstColumn="0" w:firstRowLastColumn="0" w:lastRowFirstColumn="0" w:lastRowLastColumn="0"/>
             </w:pPr>
             <w:r>
-              <w:t>Contratto che tutela l’ iscritto in caso di infortunio durante una sessione di allenamento presso la palestra</w:t>
+              <w:t xml:space="preserve">Contratto che tutela </w:t>
+            </w:r>
+            <w:proofErr w:type="gramStart"/>
+            <w:r>
+              <w:t>l’ iscritto</w:t>
+            </w:r>
+            <w:proofErr w:type="gramEnd"/>
+            <w:r>
+              <w:t xml:space="preserve"> in caso di infortunio durante una sessione di allenamento presso la palestra</w:t>
             </w:r>
           </w:p>
         </w:tc>
@@ -5454,8 +5629,13 @@
               <w:cnfStyle w:val="000000000000" w:firstRow="0" w:lastRow="0" w:firstColumn="0" w:lastColumn="0" w:oddVBand="0" w:evenVBand="0" w:oddHBand="0" w:evenHBand="0" w:firstRowFirstColumn="0" w:firstRowLastColumn="0" w:lastRowFirstColumn="0" w:lastRowLastColumn="0"/>
             </w:pPr>
             <w:r>
-              <w:t>Condizioni è la stringa che contiene il testo del contratto in cui si fa riferimento alle condizioni in cui si applica l’ assicurazione</w:t>
-            </w:r>
+              <w:t xml:space="preserve">Condizioni è la stringa che contiene il testo del contratto in cui si fa riferimento alle condizioni in cui si applica </w:t>
+            </w:r>
+            <w:proofErr w:type="gramStart"/>
+            <w:r>
+              <w:t>l’ assicurazione</w:t>
+            </w:r>
+            <w:proofErr w:type="gramEnd"/>
           </w:p>
         </w:tc>
         <w:tc>
@@ -5466,8 +5646,13 @@
             <w:pPr>
               <w:cnfStyle w:val="000000000000" w:firstRow="0" w:lastRow="0" w:firstColumn="0" w:lastColumn="0" w:oddVBand="0" w:evenVBand="0" w:oddHBand="0" w:evenHBand="0" w:firstRowFirstColumn="0" w:firstRowLastColumn="0" w:lastRowFirstColumn="0" w:lastRowLastColumn="0"/>
             </w:pPr>
-            <w:r>
-              <w:t>ID(transazione assicurazione)</w:t>
+            <w:proofErr w:type="gramStart"/>
+            <w:r>
+              <w:t>ID(</w:t>
+            </w:r>
+            <w:proofErr w:type="gramEnd"/>
+            <w:r>
+              <w:t>transazione assicurazione)</w:t>
             </w:r>
           </w:p>
         </w:tc>
@@ -5496,7 +5681,15 @@
               <w:cnfStyle w:val="000000100000" w:firstRow="0" w:lastRow="0" w:firstColumn="0" w:lastColumn="0" w:oddVBand="0" w:evenVBand="0" w:oddHBand="1" w:evenHBand="0" w:firstRowFirstColumn="0" w:firstRowLastColumn="0" w:lastRowFirstColumn="0" w:lastRowLastColumn="0"/>
             </w:pPr>
             <w:r>
-              <w:t>Strumento per l’ arrampicata venduto dalla società</w:t>
+              <w:t xml:space="preserve">Strumento per </w:t>
+            </w:r>
+            <w:proofErr w:type="gramStart"/>
+            <w:r>
+              <w:t>l’ arrampicata</w:t>
+            </w:r>
+            <w:proofErr w:type="gramEnd"/>
+            <w:r>
+              <w:t xml:space="preserve"> venduto dalla società</w:t>
             </w:r>
           </w:p>
         </w:tc>
@@ -5522,7 +5715,15 @@
               <w:cnfStyle w:val="000000100000" w:firstRow="0" w:lastRow="0" w:firstColumn="0" w:lastColumn="0" w:oddVBand="0" w:evenVBand="0" w:oddHBand="1" w:evenHBand="0" w:firstRowFirstColumn="0" w:firstRowLastColumn="0" w:lastRowFirstColumn="0" w:lastRowLastColumn="0"/>
             </w:pPr>
             <w:r>
-              <w:t>Tipologia è la categoria di prodotti per l’ arrampicata di cui il prodotto fa parte(scarpe, flacone di magnesite…)</w:t>
+              <w:t xml:space="preserve">Tipologia è la categoria di prodotti per </w:t>
+            </w:r>
+            <w:proofErr w:type="gramStart"/>
+            <w:r>
+              <w:t>l’ arrampicata</w:t>
+            </w:r>
+            <w:proofErr w:type="gramEnd"/>
+            <w:r>
+              <w:t xml:space="preserve"> di cui il prodotto fa parte(scarpe, flacone di magnesite…)</w:t>
             </w:r>
           </w:p>
         </w:tc>
@@ -5724,15 +5925,31 @@
               <w:cnfStyle w:val="000000100000" w:firstRow="0" w:lastRow="0" w:firstColumn="0" w:lastColumn="0" w:oddVBand="0" w:evenVBand="0" w:oddHBand="1" w:evenHBand="0" w:firstRowFirstColumn="0" w:firstRowLastColumn="0" w:lastRowFirstColumn="0" w:lastRowLastColumn="0"/>
             </w:pPr>
             <w:r>
-              <w:t>Iscritto(0,N)</w:t>
-            </w:r>
-          </w:p>
-          <w:p>
-            <w:pPr>
-              <w:cnfStyle w:val="000000100000" w:firstRow="0" w:lastRow="0" w:firstColumn="0" w:lastColumn="0" w:oddVBand="0" w:evenVBand="0" w:oddHBand="1" w:evenHBand="0" w:firstRowFirstColumn="0" w:firstRowLastColumn="0" w:lastRowFirstColumn="0" w:lastRowLastColumn="0"/>
-            </w:pPr>
-            <w:r>
-              <w:t>Sessione(0,N)</w:t>
+              <w:t>Iscritto(</w:t>
+            </w:r>
+            <w:proofErr w:type="gramStart"/>
+            <w:r>
+              <w:t>0,N</w:t>
+            </w:r>
+            <w:proofErr w:type="gramEnd"/>
+            <w:r>
+              <w:t>)</w:t>
+            </w:r>
+          </w:p>
+          <w:p>
+            <w:pPr>
+              <w:cnfStyle w:val="000000100000" w:firstRow="0" w:lastRow="0" w:firstColumn="0" w:lastColumn="0" w:oddVBand="0" w:evenVBand="0" w:oddHBand="1" w:evenHBand="0" w:firstRowFirstColumn="0" w:firstRowLastColumn="0" w:lastRowFirstColumn="0" w:lastRowLastColumn="0"/>
+            </w:pPr>
+            <w:r>
+              <w:t>Sessione(</w:t>
+            </w:r>
+            <w:proofErr w:type="gramStart"/>
+            <w:r>
+              <w:t>0,N</w:t>
+            </w:r>
+            <w:proofErr w:type="gramEnd"/>
+            <w:r>
+              <w:t>)</w:t>
             </w:r>
           </w:p>
         </w:tc>
@@ -5784,15 +6001,31 @@
               <w:cnfStyle w:val="000000000000" w:firstRow="0" w:lastRow="0" w:firstColumn="0" w:lastColumn="0" w:oddVBand="0" w:evenVBand="0" w:oddHBand="0" w:evenHBand="0" w:firstRowFirstColumn="0" w:firstRowLastColumn="0" w:lastRowFirstColumn="0" w:lastRowLastColumn="0"/>
             </w:pPr>
             <w:r>
-              <w:t>Sessione(1,N)</w:t>
-            </w:r>
-          </w:p>
-          <w:p>
-            <w:pPr>
-              <w:cnfStyle w:val="000000000000" w:firstRow="0" w:lastRow="0" w:firstColumn="0" w:lastColumn="0" w:oddVBand="0" w:evenVBand="0" w:oddHBand="0" w:evenHBand="0" w:firstRowFirstColumn="0" w:firstRowLastColumn="0" w:lastRowFirstColumn="0" w:lastRowLastColumn="0"/>
-            </w:pPr>
-            <w:r>
-              <w:t>Corso(0,N)</w:t>
+              <w:t>Sessione(</w:t>
+            </w:r>
+            <w:proofErr w:type="gramStart"/>
+            <w:r>
+              <w:t>1,N</w:t>
+            </w:r>
+            <w:proofErr w:type="gramEnd"/>
+            <w:r>
+              <w:t>)</w:t>
+            </w:r>
+          </w:p>
+          <w:p>
+            <w:pPr>
+              <w:cnfStyle w:val="000000000000" w:firstRow="0" w:lastRow="0" w:firstColumn="0" w:lastColumn="0" w:oddVBand="0" w:evenVBand="0" w:oddHBand="0" w:evenHBand="0" w:firstRowFirstColumn="0" w:firstRowLastColumn="0" w:lastRowFirstColumn="0" w:lastRowLastColumn="0"/>
+            </w:pPr>
+            <w:r>
+              <w:t>Corso(</w:t>
+            </w:r>
+            <w:proofErr w:type="gramStart"/>
+            <w:r>
+              <w:t>0,N</w:t>
+            </w:r>
+            <w:proofErr w:type="gramEnd"/>
+            <w:r>
+              <w:t>)</w:t>
             </w:r>
           </w:p>
         </w:tc>
@@ -5846,16 +6079,29 @@
             <w:pPr>
               <w:cnfStyle w:val="000000100000" w:firstRow="0" w:lastRow="0" w:firstColumn="0" w:lastColumn="0" w:oddVBand="0" w:evenVBand="0" w:oddHBand="1" w:evenHBand="0" w:firstRowFirstColumn="0" w:firstRowLastColumn="0" w:lastRowFirstColumn="0" w:lastRowLastColumn="0"/>
             </w:pPr>
-            <w:r>
-              <w:t>Corso(0,1)</w:t>
-            </w:r>
-          </w:p>
-          <w:p>
-            <w:pPr>
-              <w:cnfStyle w:val="000000100000" w:firstRow="0" w:lastRow="0" w:firstColumn="0" w:lastColumn="0" w:oddVBand="0" w:evenVBand="0" w:oddHBand="1" w:evenHBand="0" w:firstRowFirstColumn="0" w:firstRowLastColumn="0" w:lastRowFirstColumn="0" w:lastRowLastColumn="0"/>
-            </w:pPr>
-            <w:r>
-              <w:t>Istruttore(0,N)</w:t>
+            <w:proofErr w:type="gramStart"/>
+            <w:r>
+              <w:t>Corso(</w:t>
+            </w:r>
+            <w:proofErr w:type="gramEnd"/>
+            <w:r>
+              <w:t>0,1)</w:t>
+            </w:r>
+          </w:p>
+          <w:p>
+            <w:pPr>
+              <w:cnfStyle w:val="000000100000" w:firstRow="0" w:lastRow="0" w:firstColumn="0" w:lastColumn="0" w:oddVBand="0" w:evenVBand="0" w:oddHBand="1" w:evenHBand="0" w:firstRowFirstColumn="0" w:firstRowLastColumn="0" w:lastRowFirstColumn="0" w:lastRowLastColumn="0"/>
+            </w:pPr>
+            <w:r>
+              <w:t>Istruttore(</w:t>
+            </w:r>
+            <w:proofErr w:type="gramStart"/>
+            <w:r>
+              <w:t>0,N</w:t>
+            </w:r>
+            <w:proofErr w:type="gramEnd"/>
+            <w:r>
+              <w:t>)</w:t>
             </w:r>
           </w:p>
         </w:tc>
@@ -5906,16 +6152,29 @@
             <w:pPr>
               <w:cnfStyle w:val="000000000000" w:firstRow="0" w:lastRow="0" w:firstColumn="0" w:lastColumn="0" w:oddVBand="0" w:evenVBand="0" w:oddHBand="0" w:evenHBand="0" w:firstRowFirstColumn="0" w:firstRowLastColumn="0" w:lastRowFirstColumn="0" w:lastRowLastColumn="0"/>
             </w:pPr>
-            <w:r>
-              <w:t>Prenotazione(0,1)</w:t>
-            </w:r>
-          </w:p>
-          <w:p>
-            <w:pPr>
-              <w:cnfStyle w:val="000000000000" w:firstRow="0" w:lastRow="0" w:firstColumn="0" w:lastColumn="0" w:oddVBand="0" w:evenVBand="0" w:oddHBand="0" w:evenHBand="0" w:firstRowFirstColumn="0" w:firstRowLastColumn="0" w:lastRowFirstColumn="0" w:lastRowLastColumn="0"/>
-            </w:pPr>
-            <w:r>
-              <w:t>Sessione(0,N)</w:t>
+            <w:proofErr w:type="gramStart"/>
+            <w:r>
+              <w:t>Prenotazione(</w:t>
+            </w:r>
+            <w:proofErr w:type="gramEnd"/>
+            <w:r>
+              <w:t>0,1)</w:t>
+            </w:r>
+          </w:p>
+          <w:p>
+            <w:pPr>
+              <w:cnfStyle w:val="000000000000" w:firstRow="0" w:lastRow="0" w:firstColumn="0" w:lastColumn="0" w:oddVBand="0" w:evenVBand="0" w:oddHBand="0" w:evenHBand="0" w:firstRowFirstColumn="0" w:firstRowLastColumn="0" w:lastRowFirstColumn="0" w:lastRowLastColumn="0"/>
+            </w:pPr>
+            <w:r>
+              <w:t>Sessione(</w:t>
+            </w:r>
+            <w:proofErr w:type="gramStart"/>
+            <w:r>
+              <w:t>0,N</w:t>
+            </w:r>
+            <w:proofErr w:type="gramEnd"/>
+            <w:r>
+              <w:t>)</w:t>
             </w:r>
           </w:p>
         </w:tc>
@@ -5971,16 +6230,26 @@
               <w:cnfStyle w:val="000000100000" w:firstRow="0" w:lastRow="0" w:firstColumn="0" w:lastColumn="0" w:oddVBand="0" w:evenVBand="0" w:oddHBand="1" w:evenHBand="0" w:firstRowFirstColumn="0" w:firstRowLastColumn="0" w:lastRowFirstColumn="0" w:lastRowLastColumn="0"/>
             </w:pPr>
             <w:r>
-              <w:t>Iscritto(0,N)</w:t>
-            </w:r>
-          </w:p>
-          <w:p>
-            <w:pPr>
-              <w:cnfStyle w:val="000000100000" w:firstRow="0" w:lastRow="0" w:firstColumn="0" w:lastColumn="0" w:oddVBand="0" w:evenVBand="0" w:oddHBand="1" w:evenHBand="0" w:firstRowFirstColumn="0" w:firstRowLastColumn="0" w:lastRowFirstColumn="0" w:lastRowLastColumn="0"/>
-            </w:pPr>
+              <w:t>Iscritto(</w:t>
+            </w:r>
+            <w:proofErr w:type="gramStart"/>
+            <w:r>
+              <w:t>0,N</w:t>
+            </w:r>
+            <w:proofErr w:type="gramEnd"/>
+            <w:r>
+              <w:t>)</w:t>
+            </w:r>
+          </w:p>
+          <w:p>
+            <w:pPr>
+              <w:cnfStyle w:val="000000100000" w:firstRow="0" w:lastRow="0" w:firstColumn="0" w:lastColumn="0" w:oddVBand="0" w:evenVBand="0" w:oddHBand="1" w:evenHBand="0" w:firstRowFirstColumn="0" w:firstRowLastColumn="0" w:lastRowFirstColumn="0" w:lastRowLastColumn="0"/>
+            </w:pPr>
+            <w:proofErr w:type="gramStart"/>
             <w:r>
               <w:t>Prenotazione(</w:t>
             </w:r>
+            <w:proofErr w:type="gramEnd"/>
             <w:r>
               <w:t>1</w:t>
             </w:r>
@@ -6024,7 +6293,15 @@
               <w:cnfStyle w:val="000000000000" w:firstRow="0" w:lastRow="0" w:firstColumn="0" w:lastColumn="0" w:oddVBand="0" w:evenVBand="0" w:oddHBand="0" w:evenHBand="0" w:firstRowFirstColumn="0" w:firstRowLastColumn="0" w:lastRowFirstColumn="0" w:lastRowLastColumn="0"/>
             </w:pPr>
             <w:r>
-              <w:t>Associa i turni di lavoro(orario dipendente) ai dipendenti che devono svolgerli</w:t>
+              <w:t xml:space="preserve">Associa i turni di </w:t>
+            </w:r>
+            <w:proofErr w:type="gramStart"/>
+            <w:r>
+              <w:t>lavoro(</w:t>
+            </w:r>
+            <w:proofErr w:type="gramEnd"/>
+            <w:r>
+              <w:t>orario dipendente) ai dipendenti che devono svolgerli</w:t>
             </w:r>
           </w:p>
         </w:tc>
@@ -6039,11 +6316,16 @@
             <w:r>
               <w:t>Dipendente(</w:t>
             </w:r>
+            <w:proofErr w:type="gramStart"/>
             <w:r>
               <w:t>0</w:t>
             </w:r>
             <w:r>
-              <w:t>,N)</w:t>
+              <w:t>,N</w:t>
+            </w:r>
+            <w:proofErr w:type="gramEnd"/>
+            <w:r>
+              <w:t>)</w:t>
             </w:r>
           </w:p>
           <w:p>
@@ -6053,11 +6335,16 @@
             <w:r>
               <w:t>Orario Dipendente(</w:t>
             </w:r>
+            <w:proofErr w:type="gramStart"/>
             <w:r>
               <w:t>1</w:t>
             </w:r>
             <w:r>
-              <w:t>,N)</w:t>
+              <w:t>,N</w:t>
+            </w:r>
+            <w:proofErr w:type="gramEnd"/>
+            <w:r>
+              <w:t>)</w:t>
             </w:r>
           </w:p>
         </w:tc>
@@ -6115,15 +6402,31 @@
               <w:cnfStyle w:val="000000100000" w:firstRow="0" w:lastRow="0" w:firstColumn="0" w:lastColumn="0" w:oddVBand="0" w:evenVBand="0" w:oddHBand="1" w:evenHBand="0" w:firstRowFirstColumn="0" w:firstRowLastColumn="0" w:lastRowFirstColumn="0" w:lastRowLastColumn="0"/>
             </w:pPr>
             <w:r>
-              <w:t>Iscritto(0,N),</w:t>
-            </w:r>
-          </w:p>
-          <w:p>
-            <w:pPr>
-              <w:cnfStyle w:val="000000100000" w:firstRow="0" w:lastRow="0" w:firstColumn="0" w:lastColumn="0" w:oddVBand="0" w:evenVBand="0" w:oddHBand="1" w:evenHBand="0" w:firstRowFirstColumn="0" w:firstRowLastColumn="0" w:lastRowFirstColumn="0" w:lastRowLastColumn="0"/>
-            </w:pPr>
-            <w:r>
-              <w:t>Transazione abbonamento(1,1)</w:t>
+              <w:t>Iscritto(</w:t>
+            </w:r>
+            <w:proofErr w:type="gramStart"/>
+            <w:r>
+              <w:t>0,N</w:t>
+            </w:r>
+            <w:proofErr w:type="gramEnd"/>
+            <w:r>
+              <w:t>),</w:t>
+            </w:r>
+          </w:p>
+          <w:p>
+            <w:pPr>
+              <w:cnfStyle w:val="000000100000" w:firstRow="0" w:lastRow="0" w:firstColumn="0" w:lastColumn="0" w:oddVBand="0" w:evenVBand="0" w:oddHBand="1" w:evenHBand="0" w:firstRowFirstColumn="0" w:firstRowLastColumn="0" w:lastRowFirstColumn="0" w:lastRowLastColumn="0"/>
+            </w:pPr>
+            <w:r>
+              <w:t xml:space="preserve">Transazione </w:t>
+            </w:r>
+            <w:proofErr w:type="gramStart"/>
+            <w:r>
+              <w:t>abbonamento(</w:t>
+            </w:r>
+            <w:proofErr w:type="gramEnd"/>
+            <w:r>
+              <w:t>1,1)</w:t>
             </w:r>
           </w:p>
         </w:tc>
@@ -6175,15 +6478,31 @@
               <w:cnfStyle w:val="000000000000" w:firstRow="0" w:lastRow="0" w:firstColumn="0" w:lastColumn="0" w:oddVBand="0" w:evenVBand="0" w:oddHBand="0" w:evenHBand="0" w:firstRowFirstColumn="0" w:firstRowLastColumn="0" w:lastRowFirstColumn="0" w:lastRowLastColumn="0"/>
             </w:pPr>
             <w:r>
-              <w:t>Iscritto(0,N),</w:t>
-            </w:r>
-          </w:p>
-          <w:p>
-            <w:pPr>
-              <w:cnfStyle w:val="000000000000" w:firstRow="0" w:lastRow="0" w:firstColumn="0" w:lastColumn="0" w:oddVBand="0" w:evenVBand="0" w:oddHBand="0" w:evenHBand="0" w:firstRowFirstColumn="0" w:firstRowLastColumn="0" w:lastRowFirstColumn="0" w:lastRowLastColumn="0"/>
-            </w:pPr>
-            <w:r>
-              <w:t>Transazione assicurazione(1,1)</w:t>
+              <w:t>Iscritto(</w:t>
+            </w:r>
+            <w:proofErr w:type="gramStart"/>
+            <w:r>
+              <w:t>0,N</w:t>
+            </w:r>
+            <w:proofErr w:type="gramEnd"/>
+            <w:r>
+              <w:t>),</w:t>
+            </w:r>
+          </w:p>
+          <w:p>
+            <w:pPr>
+              <w:cnfStyle w:val="000000000000" w:firstRow="0" w:lastRow="0" w:firstColumn="0" w:lastColumn="0" w:oddVBand="0" w:evenVBand="0" w:oddHBand="0" w:evenHBand="0" w:firstRowFirstColumn="0" w:firstRowLastColumn="0" w:lastRowFirstColumn="0" w:lastRowLastColumn="0"/>
+            </w:pPr>
+            <w:r>
+              <w:t xml:space="preserve">Transazione </w:t>
+            </w:r>
+            <w:proofErr w:type="gramStart"/>
+            <w:r>
+              <w:t>assicurazione(</w:t>
+            </w:r>
+            <w:proofErr w:type="gramEnd"/>
+            <w:r>
+              <w:t>1,1)</w:t>
             </w:r>
           </w:p>
         </w:tc>
@@ -6238,15 +6557,31 @@
               <w:cnfStyle w:val="000000100000" w:firstRow="0" w:lastRow="0" w:firstColumn="0" w:lastColumn="0" w:oddVBand="0" w:evenVBand="0" w:oddHBand="1" w:evenHBand="0" w:firstRowFirstColumn="0" w:firstRowLastColumn="0" w:lastRowFirstColumn="0" w:lastRowLastColumn="0"/>
             </w:pPr>
             <w:r>
-              <w:t>Iscritto(0,N),</w:t>
-            </w:r>
-          </w:p>
-          <w:p>
-            <w:pPr>
-              <w:cnfStyle w:val="000000100000" w:firstRow="0" w:lastRow="0" w:firstColumn="0" w:lastColumn="0" w:oddVBand="0" w:evenVBand="0" w:oddHBand="1" w:evenHBand="0" w:firstRowFirstColumn="0" w:firstRowLastColumn="0" w:lastRowFirstColumn="0" w:lastRowLastColumn="0"/>
-            </w:pPr>
-            <w:r>
-              <w:t>Transazione acquisto(1,1)</w:t>
+              <w:t>Iscritto(</w:t>
+            </w:r>
+            <w:proofErr w:type="gramStart"/>
+            <w:r>
+              <w:t>0,N</w:t>
+            </w:r>
+            <w:proofErr w:type="gramEnd"/>
+            <w:r>
+              <w:t>),</w:t>
+            </w:r>
+          </w:p>
+          <w:p>
+            <w:pPr>
+              <w:cnfStyle w:val="000000100000" w:firstRow="0" w:lastRow="0" w:firstColumn="0" w:lastColumn="0" w:oddVBand="0" w:evenVBand="0" w:oddHBand="1" w:evenHBand="0" w:firstRowFirstColumn="0" w:firstRowLastColumn="0" w:lastRowFirstColumn="0" w:lastRowLastColumn="0"/>
+            </w:pPr>
+            <w:r>
+              <w:t xml:space="preserve">Transazione </w:t>
+            </w:r>
+            <w:proofErr w:type="gramStart"/>
+            <w:r>
+              <w:t>acquisto(</w:t>
+            </w:r>
+            <w:proofErr w:type="gramEnd"/>
+            <w:r>
+              <w:t>1,1)</w:t>
             </w:r>
           </w:p>
         </w:tc>
@@ -6298,15 +6633,28 @@
               <w:cnfStyle w:val="000000000000" w:firstRow="0" w:lastRow="0" w:firstColumn="0" w:lastColumn="0" w:oddVBand="0" w:evenVBand="0" w:oddHBand="0" w:evenHBand="0" w:firstRowFirstColumn="0" w:firstRowLastColumn="0" w:lastRowFirstColumn="0" w:lastRowLastColumn="0"/>
             </w:pPr>
             <w:r>
-              <w:t>Transazione abbonamento(1,N),</w:t>
-            </w:r>
-          </w:p>
-          <w:p>
-            <w:pPr>
-              <w:cnfStyle w:val="000000000000" w:firstRow="0" w:lastRow="0" w:firstColumn="0" w:lastColumn="0" w:oddVBand="0" w:evenVBand="0" w:oddHBand="0" w:evenHBand="0" w:firstRowFirstColumn="0" w:firstRowLastColumn="0" w:lastRowFirstColumn="0" w:lastRowLastColumn="0"/>
-            </w:pPr>
-            <w:r>
-              <w:t>Abbonamento(1,1)</w:t>
+              <w:t>Transazione abbonamento(</w:t>
+            </w:r>
+            <w:proofErr w:type="gramStart"/>
+            <w:r>
+              <w:t>1,N</w:t>
+            </w:r>
+            <w:proofErr w:type="gramEnd"/>
+            <w:r>
+              <w:t>),</w:t>
+            </w:r>
+          </w:p>
+          <w:p>
+            <w:pPr>
+              <w:cnfStyle w:val="000000000000" w:firstRow="0" w:lastRow="0" w:firstColumn="0" w:lastColumn="0" w:oddVBand="0" w:evenVBand="0" w:oddHBand="0" w:evenHBand="0" w:firstRowFirstColumn="0" w:firstRowLastColumn="0" w:lastRowFirstColumn="0" w:lastRowLastColumn="0"/>
+            </w:pPr>
+            <w:proofErr w:type="gramStart"/>
+            <w:r>
+              <w:t>Abbonamento(</w:t>
+            </w:r>
+            <w:proofErr w:type="gramEnd"/>
+            <w:r>
+              <w:t>1,1)</w:t>
             </w:r>
           </w:p>
         </w:tc>
@@ -6361,15 +6709,28 @@
               <w:cnfStyle w:val="000000100000" w:firstRow="0" w:lastRow="0" w:firstColumn="0" w:lastColumn="0" w:oddVBand="0" w:evenVBand="0" w:oddHBand="1" w:evenHBand="0" w:firstRowFirstColumn="0" w:firstRowLastColumn="0" w:lastRowFirstColumn="0" w:lastRowLastColumn="0"/>
             </w:pPr>
             <w:r>
-              <w:t>Transazione assicurazione(1,1),</w:t>
-            </w:r>
-          </w:p>
-          <w:p>
-            <w:pPr>
-              <w:cnfStyle w:val="000000100000" w:firstRow="0" w:lastRow="0" w:firstColumn="0" w:lastColumn="0" w:oddVBand="0" w:evenVBand="0" w:oddHBand="1" w:evenHBand="0" w:firstRowFirstColumn="0" w:firstRowLastColumn="0" w:lastRowFirstColumn="0" w:lastRowLastColumn="0"/>
-            </w:pPr>
-            <w:r>
-              <w:t>Assicurazione(1,1)</w:t>
+              <w:t xml:space="preserve">Transazione </w:t>
+            </w:r>
+            <w:proofErr w:type="gramStart"/>
+            <w:r>
+              <w:t>assicurazione(</w:t>
+            </w:r>
+            <w:proofErr w:type="gramEnd"/>
+            <w:r>
+              <w:t>1,1),</w:t>
+            </w:r>
+          </w:p>
+          <w:p>
+            <w:pPr>
+              <w:cnfStyle w:val="000000100000" w:firstRow="0" w:lastRow="0" w:firstColumn="0" w:lastColumn="0" w:oddVBand="0" w:evenVBand="0" w:oddHBand="1" w:evenHBand="0" w:firstRowFirstColumn="0" w:firstRowLastColumn="0" w:lastRowFirstColumn="0" w:lastRowLastColumn="0"/>
+            </w:pPr>
+            <w:proofErr w:type="gramStart"/>
+            <w:r>
+              <w:t>Assicurazione(</w:t>
+            </w:r>
+            <w:proofErr w:type="gramEnd"/>
+            <w:r>
+              <w:t>1,1)</w:t>
             </w:r>
           </w:p>
         </w:tc>
@@ -6421,7 +6782,15 @@
               <w:cnfStyle w:val="000000000000" w:firstRow="0" w:lastRow="0" w:firstColumn="0" w:lastColumn="0" w:oddVBand="0" w:evenVBand="0" w:oddHBand="0" w:evenHBand="0" w:firstRowFirstColumn="0" w:firstRowLastColumn="0" w:lastRowFirstColumn="0" w:lastRowLastColumn="0"/>
             </w:pPr>
             <w:r>
-              <w:t>Transazione acquisto(1,N),</w:t>
+              <w:t>Transazione acquisto(</w:t>
+            </w:r>
+            <w:proofErr w:type="gramStart"/>
+            <w:r>
+              <w:t>1,N</w:t>
+            </w:r>
+            <w:proofErr w:type="gramEnd"/>
+            <w:r>
+              <w:t>),</w:t>
             </w:r>
           </w:p>
           <w:p>
@@ -6431,6 +6800,7 @@
             <w:r>
               <w:t>Prodotto(</w:t>
             </w:r>
+            <w:proofErr w:type="gramStart"/>
             <w:r>
               <w:t>0</w:t>
             </w:r>
@@ -6440,6 +6810,7 @@
             <w:r>
               <w:t>N</w:t>
             </w:r>
+            <w:proofErr w:type="gramEnd"/>
             <w:r>
               <w:t>)</w:t>
             </w:r>
@@ -6496,15 +6867,31 @@
               <w:cnfStyle w:val="000000100000" w:firstRow="0" w:lastRow="0" w:firstColumn="0" w:lastColumn="0" w:oddVBand="0" w:evenVBand="0" w:oddHBand="1" w:evenHBand="0" w:firstRowFirstColumn="0" w:firstRowLastColumn="0" w:lastRowFirstColumn="0" w:lastRowLastColumn="0"/>
             </w:pPr>
             <w:r>
-              <w:t>Transazione Busta Paga(1,N),</w:t>
-            </w:r>
-          </w:p>
-          <w:p>
-            <w:pPr>
-              <w:cnfStyle w:val="000000100000" w:firstRow="0" w:lastRow="0" w:firstColumn="0" w:lastColumn="0" w:oddVBand="0" w:evenVBand="0" w:oddHBand="1" w:evenHBand="0" w:firstRowFirstColumn="0" w:firstRowLastColumn="0" w:lastRowFirstColumn="0" w:lastRowLastColumn="0"/>
-            </w:pPr>
-            <w:r>
-              <w:t>Busta Paga(1,1)</w:t>
+              <w:t>Transazione Busta Paga(</w:t>
+            </w:r>
+            <w:proofErr w:type="gramStart"/>
+            <w:r>
+              <w:t>1,N</w:t>
+            </w:r>
+            <w:proofErr w:type="gramEnd"/>
+            <w:r>
+              <w:t>),</w:t>
+            </w:r>
+          </w:p>
+          <w:p>
+            <w:pPr>
+              <w:cnfStyle w:val="000000100000" w:firstRow="0" w:lastRow="0" w:firstColumn="0" w:lastColumn="0" w:oddVBand="0" w:evenVBand="0" w:oddHBand="1" w:evenHBand="0" w:firstRowFirstColumn="0" w:firstRowLastColumn="0" w:lastRowFirstColumn="0" w:lastRowLastColumn="0"/>
+            </w:pPr>
+            <w:r>
+              <w:t xml:space="preserve">Busta </w:t>
+            </w:r>
+            <w:proofErr w:type="gramStart"/>
+            <w:r>
+              <w:t>Paga(</w:t>
+            </w:r>
+            <w:proofErr w:type="gramEnd"/>
+            <w:r>
+              <w:t>1,1)</w:t>
             </w:r>
           </w:p>
         </w:tc>
@@ -6558,19 +6945,32 @@
             <w:r>
               <w:t>Dipendente(</w:t>
             </w:r>
+            <w:proofErr w:type="gramStart"/>
             <w:r>
               <w:t>0</w:t>
             </w:r>
             <w:r>
-              <w:t>,N),</w:t>
-            </w:r>
-          </w:p>
-          <w:p>
-            <w:pPr>
-              <w:cnfStyle w:val="000000000000" w:firstRow="0" w:lastRow="0" w:firstColumn="0" w:lastColumn="0" w:oddVBand="0" w:evenVBand="0" w:oddHBand="0" w:evenHBand="0" w:firstRowFirstColumn="0" w:firstRowLastColumn="0" w:lastRowFirstColumn="0" w:lastRowLastColumn="0"/>
-            </w:pPr>
-            <w:r>
-              <w:t>Busta paga(1,1)</w:t>
+              <w:t>,N</w:t>
+            </w:r>
+            <w:proofErr w:type="gramEnd"/>
+            <w:r>
+              <w:t>),</w:t>
+            </w:r>
+          </w:p>
+          <w:p>
+            <w:pPr>
+              <w:cnfStyle w:val="000000000000" w:firstRow="0" w:lastRow="0" w:firstColumn="0" w:lastColumn="0" w:oddVBand="0" w:evenVBand="0" w:oddHBand="0" w:evenHBand="0" w:firstRowFirstColumn="0" w:firstRowLastColumn="0" w:lastRowFirstColumn="0" w:lastRowLastColumn="0"/>
+            </w:pPr>
+            <w:r>
+              <w:t xml:space="preserve">Busta </w:t>
+            </w:r>
+            <w:proofErr w:type="gramStart"/>
+            <w:r>
+              <w:t>paga(</w:t>
+            </w:r>
+            <w:proofErr w:type="gramEnd"/>
+            <w:r>
+              <w:t>1,1)</w:t>
             </w:r>
           </w:p>
         </w:tc>
@@ -6625,16 +7025,26 @@
               <w:cnfStyle w:val="000000100000" w:firstRow="0" w:lastRow="0" w:firstColumn="0" w:lastColumn="0" w:oddVBand="0" w:evenVBand="0" w:oddHBand="1" w:evenHBand="0" w:firstRowFirstColumn="0" w:firstRowLastColumn="0" w:lastRowFirstColumn="0" w:lastRowLastColumn="0"/>
             </w:pPr>
             <w:r>
-              <w:t>Segreteria(0,N),</w:t>
-            </w:r>
-          </w:p>
-          <w:p>
-            <w:pPr>
-              <w:cnfStyle w:val="000000100000" w:firstRow="0" w:lastRow="0" w:firstColumn="0" w:lastColumn="0" w:oddVBand="0" w:evenVBand="0" w:oddHBand="1" w:evenHBand="0" w:firstRowFirstColumn="0" w:firstRowLastColumn="0" w:lastRowFirstColumn="0" w:lastRowLastColumn="0"/>
-            </w:pPr>
+              <w:t>Segreteria(</w:t>
+            </w:r>
+            <w:proofErr w:type="gramStart"/>
+            <w:r>
+              <w:t>0,N</w:t>
+            </w:r>
+            <w:proofErr w:type="gramEnd"/>
+            <w:r>
+              <w:t>),</w:t>
+            </w:r>
+          </w:p>
+          <w:p>
+            <w:pPr>
+              <w:cnfStyle w:val="000000100000" w:firstRow="0" w:lastRow="0" w:firstColumn="0" w:lastColumn="0" w:oddVBand="0" w:evenVBand="0" w:oddHBand="1" w:evenHBand="0" w:firstRowFirstColumn="0" w:firstRowLastColumn="0" w:lastRowFirstColumn="0" w:lastRowLastColumn="0"/>
+            </w:pPr>
+            <w:proofErr w:type="gramStart"/>
             <w:r>
               <w:t>Abbonamento(</w:t>
             </w:r>
+            <w:proofErr w:type="gramEnd"/>
             <w:r>
               <w:t>1</w:t>
             </w:r>
@@ -6691,16 +7101,26 @@
               <w:cnfStyle w:val="000000000000" w:firstRow="0" w:lastRow="0" w:firstColumn="0" w:lastColumn="0" w:oddVBand="0" w:evenVBand="0" w:oddHBand="0" w:evenHBand="0" w:firstRowFirstColumn="0" w:firstRowLastColumn="0" w:lastRowFirstColumn="0" w:lastRowLastColumn="0"/>
             </w:pPr>
             <w:r>
-              <w:t>Segreteria(0,N),</w:t>
-            </w:r>
-          </w:p>
-          <w:p>
-            <w:pPr>
-              <w:cnfStyle w:val="000000000000" w:firstRow="0" w:lastRow="0" w:firstColumn="0" w:lastColumn="0" w:oddVBand="0" w:evenVBand="0" w:oddHBand="0" w:evenHBand="0" w:firstRowFirstColumn="0" w:firstRowLastColumn="0" w:lastRowFirstColumn="0" w:lastRowLastColumn="0"/>
-            </w:pPr>
+              <w:t>Segreteria(</w:t>
+            </w:r>
+            <w:proofErr w:type="gramStart"/>
+            <w:r>
+              <w:t>0,N</w:t>
+            </w:r>
+            <w:proofErr w:type="gramEnd"/>
+            <w:r>
+              <w:t>),</w:t>
+            </w:r>
+          </w:p>
+          <w:p>
+            <w:pPr>
+              <w:cnfStyle w:val="000000000000" w:firstRow="0" w:lastRow="0" w:firstColumn="0" w:lastColumn="0" w:oddVBand="0" w:evenVBand="0" w:oddHBand="0" w:evenHBand="0" w:firstRowFirstColumn="0" w:firstRowLastColumn="0" w:lastRowFirstColumn="0" w:lastRowLastColumn="0"/>
+            </w:pPr>
+            <w:proofErr w:type="gramStart"/>
             <w:r>
               <w:t>Assicurazione(</w:t>
             </w:r>
+            <w:proofErr w:type="gramEnd"/>
             <w:r>
               <w:t>1</w:t>
             </w:r>
@@ -6760,16 +7180,26 @@
               <w:cnfStyle w:val="000000100000" w:firstRow="0" w:lastRow="0" w:firstColumn="0" w:lastColumn="0" w:oddVBand="0" w:evenVBand="0" w:oddHBand="1" w:evenHBand="0" w:firstRowFirstColumn="0" w:firstRowLastColumn="0" w:lastRowFirstColumn="0" w:lastRowLastColumn="0"/>
             </w:pPr>
             <w:r>
-              <w:t>Segreteria(0,N),</w:t>
-            </w:r>
-          </w:p>
-          <w:p>
-            <w:pPr>
-              <w:cnfStyle w:val="000000100000" w:firstRow="0" w:lastRow="0" w:firstColumn="0" w:lastColumn="0" w:oddVBand="0" w:evenVBand="0" w:oddHBand="1" w:evenHBand="0" w:firstRowFirstColumn="0" w:firstRowLastColumn="0" w:lastRowFirstColumn="0" w:lastRowLastColumn="0"/>
-            </w:pPr>
+              <w:t>Segreteria(</w:t>
+            </w:r>
+            <w:proofErr w:type="gramStart"/>
+            <w:r>
+              <w:t>0,N</w:t>
+            </w:r>
+            <w:proofErr w:type="gramEnd"/>
+            <w:r>
+              <w:t>),</w:t>
+            </w:r>
+          </w:p>
+          <w:p>
+            <w:pPr>
+              <w:cnfStyle w:val="000000100000" w:firstRow="0" w:lastRow="0" w:firstColumn="0" w:lastColumn="0" w:oddVBand="0" w:evenVBand="0" w:oddHBand="1" w:evenHBand="0" w:firstRowFirstColumn="0" w:firstRowLastColumn="0" w:lastRowFirstColumn="0" w:lastRowLastColumn="0"/>
+            </w:pPr>
+            <w:proofErr w:type="gramStart"/>
             <w:r>
               <w:t>Prodotto(</w:t>
             </w:r>
+            <w:proofErr w:type="gramEnd"/>
             <w:r>
               <w:t>1</w:t>
             </w:r>
@@ -6833,19 +7263,32 @@
               <w:lastRenderedPageBreak/>
               <w:t>Segreteria(</w:t>
             </w:r>
+            <w:proofErr w:type="gramStart"/>
             <w:r>
               <w:t>0</w:t>
             </w:r>
             <w:r>
-              <w:t>,N),</w:t>
-            </w:r>
-          </w:p>
-          <w:p>
-            <w:pPr>
-              <w:cnfStyle w:val="000000000000" w:firstRow="0" w:lastRow="0" w:firstColumn="0" w:lastColumn="0" w:oddVBand="0" w:evenVBand="0" w:oddHBand="0" w:evenHBand="0" w:firstRowFirstColumn="0" w:firstRowLastColumn="0" w:lastRowFirstColumn="0" w:lastRowLastColumn="0"/>
-            </w:pPr>
-            <w:r>
-              <w:t>Busta Paga(1,1)</w:t>
+              <w:t>,N</w:t>
+            </w:r>
+            <w:proofErr w:type="gramEnd"/>
+            <w:r>
+              <w:t>),</w:t>
+            </w:r>
+          </w:p>
+          <w:p>
+            <w:pPr>
+              <w:cnfStyle w:val="000000000000" w:firstRow="0" w:lastRow="0" w:firstColumn="0" w:lastColumn="0" w:oddVBand="0" w:evenVBand="0" w:oddHBand="0" w:evenHBand="0" w:firstRowFirstColumn="0" w:firstRowLastColumn="0" w:lastRowFirstColumn="0" w:lastRowLastColumn="0"/>
+            </w:pPr>
+            <w:r>
+              <w:t xml:space="preserve">Busta </w:t>
+            </w:r>
+            <w:proofErr w:type="gramStart"/>
+            <w:r>
+              <w:t>Paga(</w:t>
+            </w:r>
+            <w:proofErr w:type="gramEnd"/>
+            <w:r>
+              <w:t>1,1)</w:t>
             </w:r>
           </w:p>
         </w:tc>
@@ -6959,7 +7402,15 @@
         <w:t>RV3</w:t>
       </w:r>
       <w:r>
-        <w:t>: L’ attributo “recapito telefonico” dell’ entità istruttore deve rappresentare un numero di telefono valido</w:t>
+        <w:t xml:space="preserve">: L’ attributo “recapito telefonico” </w:t>
+      </w:r>
+      <w:proofErr w:type="gramStart"/>
+      <w:r>
+        <w:t>dell’ entità</w:t>
+      </w:r>
+      <w:proofErr w:type="gramEnd"/>
+      <w:r>
+        <w:t xml:space="preserve"> istruttore deve rappresentare un numero di telefono valido</w:t>
       </w:r>
     </w:p>
     <w:p>
@@ -7016,7 +7467,15 @@
     </w:p>
     <w:p>
       <w:r>
-        <w:t>RV8: L’ attributo certificazione appartenente a istruttore deve essere una stringa che spieghi l’ abilitazione all’ insegnamento dei vari tipi di corso che l’ istruttore può insegnare, e deve essere coerente con la relazione insegnamento</w:t>
+        <w:t xml:space="preserve">RV8: L’ attributo certificazione appartenente a istruttore deve essere una stringa che spieghi </w:t>
+      </w:r>
+      <w:proofErr w:type="gramStart"/>
+      <w:r>
+        <w:t>l’ abilitazione</w:t>
+      </w:r>
+      <w:proofErr w:type="gramEnd"/>
+      <w:r>
+        <w:t xml:space="preserve"> all’ insegnamento dei vari tipi di corso che l’ istruttore può insegnare, e deve essere coerente con la relazione insegnamento</w:t>
       </w:r>
     </w:p>
     <w:p>
@@ -7032,7 +7491,15 @@
         <w:t>RV9</w:t>
       </w:r>
       <w:r>
-        <w:t>: L’ attributo “ingressi” dell’ entità abbonamento deve essere un intero maggiore di 0.</w:t>
+        <w:t xml:space="preserve">: L’ attributo “ingressi” </w:t>
+      </w:r>
+      <w:proofErr w:type="gramStart"/>
+      <w:r>
+        <w:t>dell’ entità</w:t>
+      </w:r>
+      <w:proofErr w:type="gramEnd"/>
+      <w:r>
+        <w:t xml:space="preserve"> abbonamento deve essere un intero maggiore di 0.</w:t>
       </w:r>
     </w:p>
     <w:p>
@@ -7064,7 +7531,15 @@
         <w:t>RV11</w:t>
       </w:r>
       <w:r>
-        <w:t>: L’ attributo “anno” dell’ entità busta paga deve essere un intero che rappresenta un anno in cui il dipendente ha lavorato per la società</w:t>
+        <w:t xml:space="preserve">: L’ attributo “anno” </w:t>
+      </w:r>
+      <w:proofErr w:type="gramStart"/>
+      <w:r>
+        <w:t>dell’ entità</w:t>
+      </w:r>
+      <w:proofErr w:type="gramEnd"/>
+      <w:r>
+        <w:t xml:space="preserve"> busta paga deve essere un intero che rappresenta un anno in cui il dipendente ha lavorato per la società</w:t>
       </w:r>
     </w:p>
     <w:p>
@@ -7080,7 +7555,15 @@
         <w:t>RV12</w:t>
       </w:r>
       <w:r>
-        <w:t xml:space="preserve">: L’ attributo nome dell’ entità abbonamento (specializzato) deve essere una stringa che può assumere i valori contenuti nell’ attributo “nome” delle occorrenze dell’ entità “corso” </w:t>
+        <w:t xml:space="preserve">: L’ attributo nome </w:t>
+      </w:r>
+      <w:proofErr w:type="gramStart"/>
+      <w:r>
+        <w:t>dell’ entità</w:t>
+      </w:r>
+      <w:proofErr w:type="gramEnd"/>
+      <w:r>
+        <w:t xml:space="preserve"> abbonamento (specializzato) deve essere una stringa che può assumere i valori contenuti nell’ attributo “nome” delle occorrenze dell’ entità “corso” </w:t>
       </w:r>
     </w:p>
     <w:p>
@@ -7112,7 +7595,15 @@
         <w:t>RV14</w:t>
       </w:r>
       <w:r>
-        <w:t>: L’ attributo “durata” dell’ entità abbonamento deve essere una stringa che può assumere i valori: “mensile”, “semestrale” e “annuale”.</w:t>
+        <w:t xml:space="preserve">: L’ attributo “durata” </w:t>
+      </w:r>
+      <w:proofErr w:type="gramStart"/>
+      <w:r>
+        <w:t>dell’ entità</w:t>
+      </w:r>
+      <w:proofErr w:type="gramEnd"/>
+      <w:r>
+        <w:t xml:space="preserve"> abbonamento deve essere una stringa che può assumere i valori: “mensile”, “semestrale” e “annuale”.</w:t>
       </w:r>
     </w:p>
     <w:p>
@@ -7128,7 +7619,15 @@
         <w:t>RV15</w:t>
       </w:r>
       <w:r>
-        <w:t>: L’ attributo “massimale” dell’ entità assicurazione deve rappresentare un numero di euro maggiore di 0</w:t>
+        <w:t xml:space="preserve">: L’ attributo “massimale” </w:t>
+      </w:r>
+      <w:proofErr w:type="gramStart"/>
+      <w:r>
+        <w:t>dell’ entità</w:t>
+      </w:r>
+      <w:proofErr w:type="gramEnd"/>
+      <w:r>
+        <w:t xml:space="preserve"> assicurazione deve rappresentare un numero di euro maggiore di 0</w:t>
       </w:r>
     </w:p>
     <w:p>
@@ -7144,7 +7643,15 @@
         <w:t>RV16</w:t>
       </w:r>
       <w:r>
-        <w:t xml:space="preserve">: Gli attributi “Capitale sociale”, “Liquidità differite“ e “Liquidità immediate” devono rappresentare somme di denaro maggiori o uguali di </w:t>
+        <w:t xml:space="preserve">: Gli attributi “Capitale sociale”, “Liquidità </w:t>
+      </w:r>
+      <w:proofErr w:type="gramStart"/>
+      <w:r>
+        <w:t>differite“ e</w:t>
+      </w:r>
+      <w:proofErr w:type="gramEnd"/>
+      <w:r>
+        <w:t xml:space="preserve"> “Liquidità immediate” devono rappresentare somme di denaro maggiori o uguali di </w:t>
       </w:r>
       <w:r>
         <w:rPr>
@@ -7187,7 +7694,15 @@
         <w:t>RV18</w:t>
       </w:r>
       <w:r>
-        <w:t>: L’ attributo “tipologia” dell’ entità “prodotto” deve essere una stringa che può assumere solo il valori: “scarpette”, “magnesite”, ”casco”, ”corda”, ”imbracatura”, ”moschettone”, “carrucola”, “picchetto”</w:t>
+        <w:t xml:space="preserve">: L’ attributo “tipologia” </w:t>
+      </w:r>
+      <w:proofErr w:type="gramStart"/>
+      <w:r>
+        <w:t>dell’ entità</w:t>
+      </w:r>
+      <w:proofErr w:type="gramEnd"/>
+      <w:r>
+        <w:t xml:space="preserve"> “prodotto” deve essere una stringa che può assumere solo il valori: “scarpette”, “magnesite”, ”casco”, ”corda”, ”imbracatura”, ”moschettone”, “carrucola”, “picchetto”</w:t>
       </w:r>
       <w:r>
         <w:t>, “Magliette”, “Pantaloni”, “Cappelli”</w:t>
@@ -9112,9 +9627,11 @@
       <w:r>
         <w:t xml:space="preserve">: è importante specificare che all’interno dell’analisi dei volumi delle entità e delle relazioni, il volume è fortemente legato allo scorrere del tempo.  Nel nostro caso stiamo ipotizzando un ciclo di vita della nostra base di dati pari a </w:t>
       </w:r>
+      <w:proofErr w:type="gramStart"/>
       <w:r>
         <w:t>5</w:t>
       </w:r>
+      <w:proofErr w:type="gramEnd"/>
       <w:r>
         <w:t xml:space="preserve"> ann</w:t>
       </w:r>
@@ -9199,8 +9716,13 @@
             <w:pPr>
               <w:cnfStyle w:val="000000100000" w:firstRow="0" w:lastRow="0" w:firstColumn="0" w:lastColumn="0" w:oddVBand="0" w:evenVBand="0" w:oddHBand="1" w:evenHBand="0" w:firstRowFirstColumn="0" w:firstRowLastColumn="0" w:lastRowFirstColumn="0" w:lastRowLastColumn="0"/>
             </w:pPr>
-            <w:r>
-              <w:t>5 volte al mese</w:t>
+            <w:proofErr w:type="gramStart"/>
+            <w:r>
+              <w:t>5</w:t>
+            </w:r>
+            <w:proofErr w:type="gramEnd"/>
+            <w:r>
+              <w:t xml:space="preserve"> volte al mese</w:t>
             </w:r>
           </w:p>
         </w:tc>
@@ -9225,8 +9747,13 @@
             <w:pPr>
               <w:cnfStyle w:val="000000000000" w:firstRow="0" w:lastRow="0" w:firstColumn="0" w:lastColumn="0" w:oddVBand="0" w:evenVBand="0" w:oddHBand="0" w:evenHBand="0" w:firstRowFirstColumn="0" w:firstRowLastColumn="0" w:lastRowFirstColumn="0" w:lastRowLastColumn="0"/>
             </w:pPr>
-            <w:r>
-              <w:t>2 volte al mese</w:t>
+            <w:proofErr w:type="gramStart"/>
+            <w:r>
+              <w:t>2</w:t>
+            </w:r>
+            <w:proofErr w:type="gramEnd"/>
+            <w:r>
+              <w:t xml:space="preserve"> volte al mese</w:t>
             </w:r>
           </w:p>
         </w:tc>
@@ -9254,8 +9781,13 @@
             <w:pPr>
               <w:cnfStyle w:val="000000100000" w:firstRow="0" w:lastRow="0" w:firstColumn="0" w:lastColumn="0" w:oddVBand="0" w:evenVBand="0" w:oddHBand="1" w:evenHBand="0" w:firstRowFirstColumn="0" w:firstRowLastColumn="0" w:lastRowFirstColumn="0" w:lastRowLastColumn="0"/>
             </w:pPr>
-            <w:r>
-              <w:t>3 volte a settimana</w:t>
+            <w:proofErr w:type="gramStart"/>
+            <w:r>
+              <w:t>3</w:t>
+            </w:r>
+            <w:proofErr w:type="gramEnd"/>
+            <w:r>
+              <w:t xml:space="preserve"> volte a settimana</w:t>
             </w:r>
           </w:p>
         </w:tc>
@@ -9280,8 +9812,13 @@
             <w:pPr>
               <w:cnfStyle w:val="000000000000" w:firstRow="0" w:lastRow="0" w:firstColumn="0" w:lastColumn="0" w:oddVBand="0" w:evenVBand="0" w:oddHBand="0" w:evenHBand="0" w:firstRowFirstColumn="0" w:firstRowLastColumn="0" w:lastRowFirstColumn="0" w:lastRowLastColumn="0"/>
             </w:pPr>
-            <w:r>
-              <w:t>4 volte a settimana</w:t>
+            <w:proofErr w:type="gramStart"/>
+            <w:r>
+              <w:t>4</w:t>
+            </w:r>
+            <w:proofErr w:type="gramEnd"/>
+            <w:r>
+              <w:t xml:space="preserve"> volte a settimana</w:t>
             </w:r>
           </w:p>
         </w:tc>
@@ -9309,8 +9846,13 @@
             <w:pPr>
               <w:cnfStyle w:val="000000100000" w:firstRow="0" w:lastRow="0" w:firstColumn="0" w:lastColumn="0" w:oddVBand="0" w:evenVBand="0" w:oddHBand="1" w:evenHBand="0" w:firstRowFirstColumn="0" w:firstRowLastColumn="0" w:lastRowFirstColumn="0" w:lastRowLastColumn="0"/>
             </w:pPr>
-            <w:r>
-              <w:t>5 volte al mese</w:t>
+            <w:proofErr w:type="gramStart"/>
+            <w:r>
+              <w:t>5</w:t>
+            </w:r>
+            <w:proofErr w:type="gramEnd"/>
+            <w:r>
+              <w:t xml:space="preserve"> volte al mese</w:t>
             </w:r>
           </w:p>
         </w:tc>
@@ -9419,8 +9961,13 @@
             <w:pPr>
               <w:cnfStyle w:val="000000100000" w:firstRow="0" w:lastRow="0" w:firstColumn="0" w:lastColumn="0" w:oddVBand="0" w:evenVBand="0" w:oddHBand="1" w:evenHBand="0" w:firstRowFirstColumn="0" w:firstRowLastColumn="0" w:lastRowFirstColumn="0" w:lastRowLastColumn="0"/>
             </w:pPr>
-            <w:r>
-              <w:t>5 volte all’anno</w:t>
+            <w:proofErr w:type="gramStart"/>
+            <w:r>
+              <w:t>5</w:t>
+            </w:r>
+            <w:proofErr w:type="gramEnd"/>
+            <w:r>
+              <w:t xml:space="preserve"> volte all’anno</w:t>
             </w:r>
           </w:p>
         </w:tc>
@@ -9445,8 +9992,13 @@
             <w:pPr>
               <w:cnfStyle w:val="000000000000" w:firstRow="0" w:lastRow="0" w:firstColumn="0" w:lastColumn="0" w:oddVBand="0" w:evenVBand="0" w:oddHBand="0" w:evenHBand="0" w:firstRowFirstColumn="0" w:firstRowLastColumn="0" w:lastRowFirstColumn="0" w:lastRowLastColumn="0"/>
             </w:pPr>
-            <w:r>
-              <w:t>10 volte a settimana</w:t>
+            <w:proofErr w:type="gramStart"/>
+            <w:r>
+              <w:t>10</w:t>
+            </w:r>
+            <w:proofErr w:type="gramEnd"/>
+            <w:r>
+              <w:t xml:space="preserve"> volte a settimana</w:t>
             </w:r>
           </w:p>
         </w:tc>
@@ -9474,8 +10026,13 @@
             <w:pPr>
               <w:cnfStyle w:val="000000100000" w:firstRow="0" w:lastRow="0" w:firstColumn="0" w:lastColumn="0" w:oddVBand="0" w:evenVBand="0" w:oddHBand="1" w:evenHBand="0" w:firstRowFirstColumn="0" w:firstRowLastColumn="0" w:lastRowFirstColumn="0" w:lastRowLastColumn="0"/>
             </w:pPr>
-            <w:r>
-              <w:t>2 volte all’anno</w:t>
+            <w:proofErr w:type="gramStart"/>
+            <w:r>
+              <w:t>2</w:t>
+            </w:r>
+            <w:proofErr w:type="gramEnd"/>
+            <w:r>
+              <w:t xml:space="preserve"> volte all’anno</w:t>
             </w:r>
           </w:p>
         </w:tc>
@@ -9500,8 +10057,13 @@
             <w:pPr>
               <w:cnfStyle w:val="000000000000" w:firstRow="0" w:lastRow="0" w:firstColumn="0" w:lastColumn="0" w:oddVBand="0" w:evenVBand="0" w:oddHBand="0" w:evenHBand="0" w:firstRowFirstColumn="0" w:firstRowLastColumn="0" w:lastRowFirstColumn="0" w:lastRowLastColumn="0"/>
             </w:pPr>
-            <w:r>
-              <w:t>10 volte a settimana</w:t>
+            <w:proofErr w:type="gramStart"/>
+            <w:r>
+              <w:t>10</w:t>
+            </w:r>
+            <w:proofErr w:type="gramEnd"/>
+            <w:r>
+              <w:t xml:space="preserve"> volte a settimana</w:t>
             </w:r>
           </w:p>
         </w:tc>
@@ -9529,8 +10091,13 @@
             <w:pPr>
               <w:cnfStyle w:val="000000100000" w:firstRow="0" w:lastRow="0" w:firstColumn="0" w:lastColumn="0" w:oddVBand="0" w:evenVBand="0" w:oddHBand="1" w:evenHBand="0" w:firstRowFirstColumn="0" w:firstRowLastColumn="0" w:lastRowFirstColumn="0" w:lastRowLastColumn="0"/>
             </w:pPr>
-            <w:r>
-              <w:t>3 volte all’anno</w:t>
+            <w:proofErr w:type="gramStart"/>
+            <w:r>
+              <w:t>3</w:t>
+            </w:r>
+            <w:proofErr w:type="gramEnd"/>
+            <w:r>
+              <w:t xml:space="preserve"> volte all’anno</w:t>
             </w:r>
           </w:p>
         </w:tc>
@@ -9555,8 +10122,13 @@
             <w:pPr>
               <w:cnfStyle w:val="000000000000" w:firstRow="0" w:lastRow="0" w:firstColumn="0" w:lastColumn="0" w:oddVBand="0" w:evenVBand="0" w:oddHBand="0" w:evenHBand="0" w:firstRowFirstColumn="0" w:firstRowLastColumn="0" w:lastRowFirstColumn="0" w:lastRowLastColumn="0"/>
             </w:pPr>
-            <w:r>
-              <w:t>3 volte a settimana</w:t>
+            <w:proofErr w:type="gramStart"/>
+            <w:r>
+              <w:t>3</w:t>
+            </w:r>
+            <w:proofErr w:type="gramEnd"/>
+            <w:r>
+              <w:t xml:space="preserve"> volte a settimana</w:t>
             </w:r>
           </w:p>
         </w:tc>
@@ -9584,8 +10156,13 @@
             <w:pPr>
               <w:cnfStyle w:val="000000100000" w:firstRow="0" w:lastRow="0" w:firstColumn="0" w:lastColumn="0" w:oddVBand="0" w:evenVBand="0" w:oddHBand="1" w:evenHBand="0" w:firstRowFirstColumn="0" w:firstRowLastColumn="0" w:lastRowFirstColumn="0" w:lastRowLastColumn="0"/>
             </w:pPr>
-            <w:r>
-              <w:t>3 volte al mese</w:t>
+            <w:proofErr w:type="gramStart"/>
+            <w:r>
+              <w:t>3</w:t>
+            </w:r>
+            <w:proofErr w:type="gramEnd"/>
+            <w:r>
+              <w:t xml:space="preserve"> volte al mese</w:t>
             </w:r>
           </w:p>
         </w:tc>
@@ -9610,8 +10187,13 @@
             <w:pPr>
               <w:cnfStyle w:val="000000000000" w:firstRow="0" w:lastRow="0" w:firstColumn="0" w:lastColumn="0" w:oddVBand="0" w:evenVBand="0" w:oddHBand="0" w:evenHBand="0" w:firstRowFirstColumn="0" w:firstRowLastColumn="0" w:lastRowFirstColumn="0" w:lastRowLastColumn="0"/>
             </w:pPr>
-            <w:r>
-              <w:t>2 volte a settimana</w:t>
+            <w:proofErr w:type="gramStart"/>
+            <w:r>
+              <w:t>2</w:t>
+            </w:r>
+            <w:proofErr w:type="gramEnd"/>
+            <w:r>
+              <w:t xml:space="preserve"> volte a settimana</w:t>
             </w:r>
           </w:p>
         </w:tc>
@@ -9639,8 +10221,13 @@
             <w:pPr>
               <w:cnfStyle w:val="000000100000" w:firstRow="0" w:lastRow="0" w:firstColumn="0" w:lastColumn="0" w:oddVBand="0" w:evenVBand="0" w:oddHBand="1" w:evenHBand="0" w:firstRowFirstColumn="0" w:firstRowLastColumn="0" w:lastRowFirstColumn="0" w:lastRowLastColumn="0"/>
             </w:pPr>
-            <w:r>
-              <w:t>3 volte all’anno</w:t>
+            <w:proofErr w:type="gramStart"/>
+            <w:r>
+              <w:t>3</w:t>
+            </w:r>
+            <w:proofErr w:type="gramEnd"/>
+            <w:r>
+              <w:t xml:space="preserve"> volte all’anno</w:t>
             </w:r>
           </w:p>
         </w:tc>
@@ -9665,8 +10252,13 @@
             <w:pPr>
               <w:cnfStyle w:val="000000000000" w:firstRow="0" w:lastRow="0" w:firstColumn="0" w:lastColumn="0" w:oddVBand="0" w:evenVBand="0" w:oddHBand="0" w:evenHBand="0" w:firstRowFirstColumn="0" w:firstRowLastColumn="0" w:lastRowFirstColumn="0" w:lastRowLastColumn="0"/>
             </w:pPr>
-            <w:r>
-              <w:t>3 volte a settimana</w:t>
+            <w:proofErr w:type="gramStart"/>
+            <w:r>
+              <w:t>3</w:t>
+            </w:r>
+            <w:proofErr w:type="gramEnd"/>
+            <w:r>
+              <w:t xml:space="preserve"> volte a settimana</w:t>
             </w:r>
           </w:p>
         </w:tc>
@@ -9694,8 +10286,13 @@
             <w:pPr>
               <w:cnfStyle w:val="000000100000" w:firstRow="0" w:lastRow="0" w:firstColumn="0" w:lastColumn="0" w:oddVBand="0" w:evenVBand="0" w:oddHBand="1" w:evenHBand="0" w:firstRowFirstColumn="0" w:firstRowLastColumn="0" w:lastRowFirstColumn="0" w:lastRowLastColumn="0"/>
             </w:pPr>
-            <w:r>
-              <w:t>6 volte a settimana</w:t>
+            <w:proofErr w:type="gramStart"/>
+            <w:r>
+              <w:t>6</w:t>
+            </w:r>
+            <w:proofErr w:type="gramEnd"/>
+            <w:r>
+              <w:t xml:space="preserve"> volte a settimana</w:t>
             </w:r>
           </w:p>
         </w:tc>
@@ -9749,8 +10346,13 @@
             <w:pPr>
               <w:cnfStyle w:val="000000100000" w:firstRow="0" w:lastRow="0" w:firstColumn="0" w:lastColumn="0" w:oddVBand="0" w:evenVBand="0" w:oddHBand="1" w:evenHBand="0" w:firstRowFirstColumn="0" w:firstRowLastColumn="0" w:lastRowFirstColumn="0" w:lastRowLastColumn="0"/>
             </w:pPr>
-            <w:r>
-              <w:t>3 volte all’anno</w:t>
+            <w:proofErr w:type="gramStart"/>
+            <w:r>
+              <w:t>3</w:t>
+            </w:r>
+            <w:proofErr w:type="gramEnd"/>
+            <w:r>
+              <w:t xml:space="preserve"> volte all’anno</w:t>
             </w:r>
           </w:p>
         </w:tc>
@@ -9775,8 +10377,13 @@
             <w:pPr>
               <w:cnfStyle w:val="000000000000" w:firstRow="0" w:lastRow="0" w:firstColumn="0" w:lastColumn="0" w:oddVBand="0" w:evenVBand="0" w:oddHBand="0" w:evenHBand="0" w:firstRowFirstColumn="0" w:firstRowLastColumn="0" w:lastRowFirstColumn="0" w:lastRowLastColumn="0"/>
             </w:pPr>
-            <w:r>
-              <w:t>2 volte al mese</w:t>
+            <w:proofErr w:type="gramStart"/>
+            <w:r>
+              <w:t>2</w:t>
+            </w:r>
+            <w:proofErr w:type="gramEnd"/>
+            <w:r>
+              <w:t xml:space="preserve"> volte al mese</w:t>
             </w:r>
           </w:p>
         </w:tc>
@@ -9804,8 +10411,13 @@
             <w:pPr>
               <w:cnfStyle w:val="000000100000" w:firstRow="0" w:lastRow="0" w:firstColumn="0" w:lastColumn="0" w:oddVBand="0" w:evenVBand="0" w:oddHBand="1" w:evenHBand="0" w:firstRowFirstColumn="0" w:firstRowLastColumn="0" w:lastRowFirstColumn="0" w:lastRowLastColumn="0"/>
             </w:pPr>
-            <w:r>
-              <w:t>2 volte all’anno</w:t>
+            <w:proofErr w:type="gramStart"/>
+            <w:r>
+              <w:t>2</w:t>
+            </w:r>
+            <w:proofErr w:type="gramEnd"/>
+            <w:r>
+              <w:t xml:space="preserve"> volte all’anno</w:t>
             </w:r>
           </w:p>
         </w:tc>
@@ -9830,8 +10442,13 @@
             <w:pPr>
               <w:cnfStyle w:val="000000000000" w:firstRow="0" w:lastRow="0" w:firstColumn="0" w:lastColumn="0" w:oddVBand="0" w:evenVBand="0" w:oddHBand="0" w:evenHBand="0" w:firstRowFirstColumn="0" w:firstRowLastColumn="0" w:lastRowFirstColumn="0" w:lastRowLastColumn="0"/>
             </w:pPr>
-            <w:r>
-              <w:t>2 volte al mese</w:t>
+            <w:proofErr w:type="gramStart"/>
+            <w:r>
+              <w:t>2</w:t>
+            </w:r>
+            <w:proofErr w:type="gramEnd"/>
+            <w:r>
+              <w:t xml:space="preserve"> volte al mese</w:t>
             </w:r>
           </w:p>
         </w:tc>
@@ -9859,8 +10476,13 @@
             <w:pPr>
               <w:cnfStyle w:val="000000100000" w:firstRow="0" w:lastRow="0" w:firstColumn="0" w:lastColumn="0" w:oddVBand="0" w:evenVBand="0" w:oddHBand="1" w:evenHBand="0" w:firstRowFirstColumn="0" w:firstRowLastColumn="0" w:lastRowFirstColumn="0" w:lastRowLastColumn="0"/>
             </w:pPr>
-            <w:r>
-              <w:t>2 volte all’anno</w:t>
+            <w:proofErr w:type="gramStart"/>
+            <w:r>
+              <w:t>2</w:t>
+            </w:r>
+            <w:proofErr w:type="gramEnd"/>
+            <w:r>
+              <w:t xml:space="preserve"> volte all’anno</w:t>
             </w:r>
           </w:p>
         </w:tc>
@@ -9885,8 +10507,13 @@
             <w:pPr>
               <w:cnfStyle w:val="000000000000" w:firstRow="0" w:lastRow="0" w:firstColumn="0" w:lastColumn="0" w:oddVBand="0" w:evenVBand="0" w:oddHBand="0" w:evenHBand="0" w:firstRowFirstColumn="0" w:firstRowLastColumn="0" w:lastRowFirstColumn="0" w:lastRowLastColumn="0"/>
             </w:pPr>
-            <w:r>
-              <w:t>2 volte al giorno</w:t>
+            <w:proofErr w:type="gramStart"/>
+            <w:r>
+              <w:t>2</w:t>
+            </w:r>
+            <w:proofErr w:type="gramEnd"/>
+            <w:r>
+              <w:t xml:space="preserve"> volte al giorno</w:t>
             </w:r>
           </w:p>
         </w:tc>
@@ -9940,8 +10567,13 @@
             <w:pPr>
               <w:cnfStyle w:val="000000000000" w:firstRow="0" w:lastRow="0" w:firstColumn="0" w:lastColumn="0" w:oddVBand="0" w:evenVBand="0" w:oddHBand="0" w:evenHBand="0" w:firstRowFirstColumn="0" w:firstRowLastColumn="0" w:lastRowFirstColumn="0" w:lastRowLastColumn="0"/>
             </w:pPr>
-            <w:r>
-              <w:t>5 volte a settimana</w:t>
+            <w:proofErr w:type="gramStart"/>
+            <w:r>
+              <w:t>5</w:t>
+            </w:r>
+            <w:proofErr w:type="gramEnd"/>
+            <w:r>
+              <w:t xml:space="preserve"> volte a settimana</w:t>
             </w:r>
           </w:p>
         </w:tc>
@@ -9969,8 +10601,13 @@
             <w:pPr>
               <w:cnfStyle w:val="000000100000" w:firstRow="0" w:lastRow="0" w:firstColumn="0" w:lastColumn="0" w:oddVBand="0" w:evenVBand="0" w:oddHBand="1" w:evenHBand="0" w:firstRowFirstColumn="0" w:firstRowLastColumn="0" w:lastRowFirstColumn="0" w:lastRowLastColumn="0"/>
             </w:pPr>
-            <w:r>
-              <w:t>5 volte al mese</w:t>
+            <w:proofErr w:type="gramStart"/>
+            <w:r>
+              <w:t>5</w:t>
+            </w:r>
+            <w:proofErr w:type="gramEnd"/>
+            <w:r>
+              <w:t xml:space="preserve"> volte al mese</w:t>
             </w:r>
           </w:p>
         </w:tc>
@@ -9995,8 +10632,13 @@
             <w:pPr>
               <w:cnfStyle w:val="000000000000" w:firstRow="0" w:lastRow="0" w:firstColumn="0" w:lastColumn="0" w:oddVBand="0" w:evenVBand="0" w:oddHBand="0" w:evenHBand="0" w:firstRowFirstColumn="0" w:firstRowLastColumn="0" w:lastRowFirstColumn="0" w:lastRowLastColumn="0"/>
             </w:pPr>
-            <w:r>
-              <w:t>5 volte al mese</w:t>
+            <w:proofErr w:type="gramStart"/>
+            <w:r>
+              <w:t>5</w:t>
+            </w:r>
+            <w:proofErr w:type="gramEnd"/>
+            <w:r>
+              <w:t xml:space="preserve"> volte al mese</w:t>
             </w:r>
           </w:p>
         </w:tc>
@@ -10024,8 +10666,13 @@
             <w:pPr>
               <w:cnfStyle w:val="000000100000" w:firstRow="0" w:lastRow="0" w:firstColumn="0" w:lastColumn="0" w:oddVBand="0" w:evenVBand="0" w:oddHBand="1" w:evenHBand="0" w:firstRowFirstColumn="0" w:firstRowLastColumn="0" w:lastRowFirstColumn="0" w:lastRowLastColumn="0"/>
             </w:pPr>
-            <w:r>
-              <w:t>10 volte al giorno</w:t>
+            <w:proofErr w:type="gramStart"/>
+            <w:r>
+              <w:t>10</w:t>
+            </w:r>
+            <w:proofErr w:type="gramEnd"/>
+            <w:r>
+              <w:t xml:space="preserve"> volte al giorno</w:t>
             </w:r>
           </w:p>
         </w:tc>
@@ -10050,8 +10697,13 @@
             <w:pPr>
               <w:cnfStyle w:val="000000000000" w:firstRow="0" w:lastRow="0" w:firstColumn="0" w:lastColumn="0" w:oddVBand="0" w:evenVBand="0" w:oddHBand="0" w:evenHBand="0" w:firstRowFirstColumn="0" w:firstRowLastColumn="0" w:lastRowFirstColumn="0" w:lastRowLastColumn="0"/>
             </w:pPr>
-            <w:r>
-              <w:t>10 volte al giorno</w:t>
+            <w:proofErr w:type="gramStart"/>
+            <w:r>
+              <w:t>10</w:t>
+            </w:r>
+            <w:proofErr w:type="gramEnd"/>
+            <w:r>
+              <w:t xml:space="preserve"> volte al giorno</w:t>
             </w:r>
           </w:p>
         </w:tc>
@@ -10079,8 +10731,13 @@
             <w:pPr>
               <w:cnfStyle w:val="000000100000" w:firstRow="0" w:lastRow="0" w:firstColumn="0" w:lastColumn="0" w:oddVBand="0" w:evenVBand="0" w:oddHBand="1" w:evenHBand="0" w:firstRowFirstColumn="0" w:firstRowLastColumn="0" w:lastRowFirstColumn="0" w:lastRowLastColumn="0"/>
             </w:pPr>
-            <w:r>
-              <w:t>2 volte al mese</w:t>
+            <w:proofErr w:type="gramStart"/>
+            <w:r>
+              <w:t>2</w:t>
+            </w:r>
+            <w:proofErr w:type="gramEnd"/>
+            <w:r>
+              <w:t xml:space="preserve"> volte al mese</w:t>
             </w:r>
           </w:p>
         </w:tc>
@@ -10105,8 +10762,13 @@
             <w:pPr>
               <w:cnfStyle w:val="000000000000" w:firstRow="0" w:lastRow="0" w:firstColumn="0" w:lastColumn="0" w:oddVBand="0" w:evenVBand="0" w:oddHBand="0" w:evenHBand="0" w:firstRowFirstColumn="0" w:firstRowLastColumn="0" w:lastRowFirstColumn="0" w:lastRowLastColumn="0"/>
             </w:pPr>
-            <w:r>
-              <w:t>10 volte al giorno</w:t>
+            <w:proofErr w:type="gramStart"/>
+            <w:r>
+              <w:t>10</w:t>
+            </w:r>
+            <w:proofErr w:type="gramEnd"/>
+            <w:r>
+              <w:t xml:space="preserve"> volte al giorno</w:t>
             </w:r>
           </w:p>
         </w:tc>
@@ -10134,8 +10796,13 @@
             <w:pPr>
               <w:cnfStyle w:val="000000100000" w:firstRow="0" w:lastRow="0" w:firstColumn="0" w:lastColumn="0" w:oddVBand="0" w:evenVBand="0" w:oddHBand="1" w:evenHBand="0" w:firstRowFirstColumn="0" w:firstRowLastColumn="0" w:lastRowFirstColumn="0" w:lastRowLastColumn="0"/>
             </w:pPr>
-            <w:r>
-              <w:t>2 volte a settimana</w:t>
+            <w:proofErr w:type="gramStart"/>
+            <w:r>
+              <w:t>2</w:t>
+            </w:r>
+            <w:proofErr w:type="gramEnd"/>
+            <w:r>
+              <w:t xml:space="preserve"> volte a settimana</w:t>
             </w:r>
           </w:p>
         </w:tc>
@@ -10160,8 +10827,13 @@
             <w:pPr>
               <w:cnfStyle w:val="000000000000" w:firstRow="0" w:lastRow="0" w:firstColumn="0" w:lastColumn="0" w:oddVBand="0" w:evenVBand="0" w:oddHBand="0" w:evenHBand="0" w:firstRowFirstColumn="0" w:firstRowLastColumn="0" w:lastRowFirstColumn="0" w:lastRowLastColumn="0"/>
             </w:pPr>
-            <w:r>
-              <w:t>2 volte al mese</w:t>
+            <w:proofErr w:type="gramStart"/>
+            <w:r>
+              <w:t>2</w:t>
+            </w:r>
+            <w:proofErr w:type="gramEnd"/>
+            <w:r>
+              <w:t xml:space="preserve"> volte al mese</w:t>
             </w:r>
           </w:p>
         </w:tc>
@@ -10270,8 +10942,13 @@
             <w:pPr>
               <w:cnfStyle w:val="000000000000" w:firstRow="0" w:lastRow="0" w:firstColumn="0" w:lastColumn="0" w:oddVBand="0" w:evenVBand="0" w:oddHBand="0" w:evenHBand="0" w:firstRowFirstColumn="0" w:firstRowLastColumn="0" w:lastRowFirstColumn="0" w:lastRowLastColumn="0"/>
             </w:pPr>
-            <w:r>
-              <w:t>2 volte a settimana</w:t>
+            <w:proofErr w:type="gramStart"/>
+            <w:r>
+              <w:t>2</w:t>
+            </w:r>
+            <w:proofErr w:type="gramEnd"/>
+            <w:r>
+              <w:t xml:space="preserve"> volte a settimana</w:t>
             </w:r>
           </w:p>
         </w:tc>
@@ -10331,7 +11008,15 @@
     </w:p>
     <w:p>
       <w:r>
-        <w:t>Il ricalcolo degli accessi rimanenti avviene in media 2 volte a settimana, ossia ogni volta che l’ iscritto effettua un’ accesso;</w:t>
+        <w:t xml:space="preserve">Il ricalcolo degli accessi rimanenti avviene in media 2 volte a settimana, ossia ogni volta che </w:t>
+      </w:r>
+      <w:proofErr w:type="gramStart"/>
+      <w:r>
+        <w:t>l’ iscritto</w:t>
+      </w:r>
+      <w:proofErr w:type="gramEnd"/>
+      <w:r>
+        <w:t xml:space="preserve"> effettua un’ accesso;</w:t>
       </w:r>
     </w:p>
     <w:tbl>
@@ -11122,7 +11807,15 @@
     </w:p>
     <w:p>
       <w:r>
-        <w:t xml:space="preserve">Nota: l’ operazione 35 è un operazione che va svolta mediamente 2 volte a settimana per ogni iscritto, ossia facendo riferimento alla tavola dei volumi circa </w:t>
+        <w:t xml:space="preserve">Nota: </w:t>
+      </w:r>
+      <w:proofErr w:type="gramStart"/>
+      <w:r>
+        <w:t>l’ operazione</w:t>
+      </w:r>
+      <w:proofErr w:type="gramEnd"/>
+      <w:r>
+        <w:t xml:space="preserve"> 35 è un operazione che va svolta mediamente 2 volte a settimana per ogni iscritto, ossia facendo riferimento alla tavola dei volumi circa </w:t>
       </w:r>
       <w:r>
         <w:t>5</w:t>
@@ -12052,7 +12745,15 @@
     </w:p>
     <w:p>
       <w:r>
-        <w:t>Si tenga conto dunque che nelle successive rappresentazioni del nostro diagramma entità-relazione, l’entità Abbonamento sarà identificata come descritto precedentemente.</w:t>
+        <w:t xml:space="preserve">Si tenga </w:t>
+      </w:r>
+      <w:proofErr w:type="gramStart"/>
+      <w:r>
+        <w:t>conto dunque</w:t>
+      </w:r>
+      <w:proofErr w:type="gramEnd"/>
+      <w:r>
+        <w:t xml:space="preserve"> che nelle successive rappresentazioni del nostro diagramma entità-relazione, l’entità Abbonamento sarà identificata come descritto precedentemente.</w:t>
       </w:r>
     </w:p>
     <w:p>
@@ -12117,7 +12818,15 @@
     </w:p>
     <w:p>
       <w:r>
-        <w:t>il ricalcolo dei posti disponibili avviene ogni volta che un iscritto si deve prenotare quindi mediamente è un operazione che viene svolta una decina di volte al giorno</w:t>
+        <w:t xml:space="preserve">il ricalcolo dei posti disponibili avviene ogni volta che un iscritto si deve prenotare quindi mediamente è </w:t>
+      </w:r>
+      <w:proofErr w:type="gramStart"/>
+      <w:r>
+        <w:t>un operazione</w:t>
+      </w:r>
+      <w:proofErr w:type="gramEnd"/>
+      <w:r>
+        <w:t xml:space="preserve"> che viene svolta una decina di volte al giorno</w:t>
       </w:r>
     </w:p>
     <w:tbl>
@@ -12449,7 +13158,15 @@
     </w:p>
     <w:p>
       <w:r>
-        <w:t>ma viene eseguita su tutte le sessioni registrate che hanno una data non passata, le sessioni di allenamento vengono inserite di settimana in settimana e sono circa 6 per settimana</w:t>
+        <w:t xml:space="preserve">ma viene eseguita su tutte le sessioni registrate che hanno una data non passata, le sessioni di allenamento vengono inserite di settimana in settimana e sono circa </w:t>
+      </w:r>
+      <w:proofErr w:type="gramStart"/>
+      <w:r>
+        <w:t>6</w:t>
+      </w:r>
+      <w:proofErr w:type="gramEnd"/>
+      <w:r>
+        <w:t xml:space="preserve"> per settimana</w:t>
       </w:r>
       <w:r>
         <w:t>.</w:t>
@@ -13731,9 +14448,11 @@
       <w:r>
         <w:t xml:space="preserve">Si ottiene un fattore di riduzione delle operazioni di circa </w:t>
       </w:r>
+      <w:proofErr w:type="gramStart"/>
       <w:r>
         <w:t>4</w:t>
       </w:r>
+      <w:proofErr w:type="gramEnd"/>
       <w:r>
         <w:t xml:space="preserve"> volte, quindi conviene inserire la ridondanza.</w:t>
       </w:r>
@@ -13897,13 +14616,27 @@
         <w:rPr>
           <w:color w:val="FF0000"/>
         </w:rPr>
-        <w:t>_senza_gerarchie</w:t>
-      </w:r>
+        <w:t>_senza_</w:t>
+      </w:r>
+      <w:proofErr w:type="gramStart"/>
       <w:r>
         <w:rPr>
           <w:color w:val="FF0000"/>
         </w:rPr>
-        <w:t>.drawio)</w:t>
+        <w:t>gerarchie</w:t>
+      </w:r>
+      <w:r>
+        <w:rPr>
+          <w:color w:val="FF0000"/>
+        </w:rPr>
+        <w:t>.drawio</w:t>
+      </w:r>
+      <w:proofErr w:type="gramEnd"/>
+      <w:r>
+        <w:rPr>
+          <w:color w:val="FF0000"/>
+        </w:rPr>
+        <w:t>)</w:t>
       </w:r>
     </w:p>
     <w:p/>
@@ -14539,9 +15272,11 @@
             <w:pPr>
               <w:cnfStyle w:val="000000000000" w:firstRow="0" w:lastRow="0" w:firstColumn="0" w:lastColumn="0" w:oddVBand="0" w:evenVBand="0" w:oddHBand="0" w:evenHBand="0" w:firstRowFirstColumn="0" w:firstRowLastColumn="0" w:lastRowFirstColumn="0" w:lastRowLastColumn="0"/>
             </w:pPr>
+            <w:proofErr w:type="gramStart"/>
             <w:r>
               <w:t>Transazione,Tipo</w:t>
             </w:r>
+            <w:proofErr w:type="gramEnd"/>
           </w:p>
         </w:tc>
       </w:tr>
@@ -14700,13 +15435,27 @@
         <w:rPr>
           <w:color w:val="FF0000"/>
         </w:rPr>
-        <w:t>_ristruttrato</w:t>
-      </w:r>
+        <w:t>_</w:t>
+      </w:r>
+      <w:proofErr w:type="gramStart"/>
       <w:r>
         <w:rPr>
           <w:color w:val="FF0000"/>
         </w:rPr>
-        <w:t>.drawio)</w:t>
+        <w:t>ristruttrato</w:t>
+      </w:r>
+      <w:r>
+        <w:rPr>
+          <w:color w:val="FF0000"/>
+        </w:rPr>
+        <w:t>.drawio</w:t>
+      </w:r>
+      <w:proofErr w:type="gramEnd"/>
+      <w:r>
+        <w:rPr>
+          <w:color w:val="FF0000"/>
+        </w:rPr>
+        <w:t>)</w:t>
       </w:r>
     </w:p>
     <w:p/>
@@ -15477,6 +16226,7 @@
                 <w:szCs w:val="20"/>
               </w:rPr>
             </w:pPr>
+            <w:proofErr w:type="gramStart"/>
             <w:r>
               <w:rPr>
                 <w:sz w:val="20"/>
@@ -15484,6 +16234,7 @@
               </w:rPr>
               <w:t>Iscritto(</w:t>
             </w:r>
+            <w:proofErr w:type="gramEnd"/>
             <w:r>
               <w:rPr>
                 <w:sz w:val="20"/>
@@ -15567,6 +16318,7 @@
                 <w:szCs w:val="20"/>
               </w:rPr>
             </w:pPr>
+            <w:proofErr w:type="gramStart"/>
             <w:r>
               <w:rPr>
                 <w:sz w:val="20"/>
@@ -15574,6 +16326,7 @@
               </w:rPr>
               <w:t>Accesso(</w:t>
             </w:r>
+            <w:proofErr w:type="gramEnd"/>
             <w:r>
               <w:rPr>
                 <w:sz w:val="20"/>
@@ -15682,6 +16435,7 @@
                 <w:szCs w:val="20"/>
               </w:rPr>
             </w:pPr>
+            <w:proofErr w:type="gramStart"/>
             <w:r>
               <w:rPr>
                 <w:sz w:val="20"/>
@@ -15689,6 +16443,7 @@
               </w:rPr>
               <w:t>Sessione(</w:t>
             </w:r>
+            <w:proofErr w:type="gramEnd"/>
             <w:r>
               <w:rPr>
                 <w:sz w:val="20"/>
@@ -15772,6 +16527,7 @@
                 <w:szCs w:val="20"/>
               </w:rPr>
             </w:pPr>
+            <w:proofErr w:type="gramStart"/>
             <w:r>
               <w:rPr>
                 <w:sz w:val="20"/>
@@ -15779,13 +16535,21 @@
               </w:rPr>
               <w:t>Prenotazione(</w:t>
             </w:r>
+            <w:proofErr w:type="gramEnd"/>
+            <w:r>
+              <w:rPr>
+                <w:sz w:val="20"/>
+                <w:szCs w:val="20"/>
+              </w:rPr>
+              <w:t>DataPrenotazione</w:t>
+            </w:r>
             <w:r>
               <w:rPr>
                 <w:sz w:val="20"/>
                 <w:szCs w:val="20"/>
                 <w:u w:val="single"/>
               </w:rPr>
-              <w:t>DataPrenotazione</w:t>
+              <w:t>,</w:t>
             </w:r>
             <w:r>
               <w:rPr>
@@ -15793,7 +16557,7 @@
                 <w:szCs w:val="20"/>
                 <w:u w:val="single"/>
               </w:rPr>
-              <w:t>,</w:t>
+              <w:t xml:space="preserve"> </w:t>
             </w:r>
             <w:r>
               <w:rPr>
@@ -15801,6 +16565,14 @@
                 <w:szCs w:val="20"/>
                 <w:u w:val="single"/>
               </w:rPr>
+              <w:t>Iscritto,</w:t>
+            </w:r>
+            <w:r>
+              <w:rPr>
+                <w:sz w:val="20"/>
+                <w:szCs w:val="20"/>
+                <w:u w:val="single"/>
+              </w:rPr>
               <w:t xml:space="preserve"> </w:t>
             </w:r>
             <w:r>
@@ -15809,28 +16581,14 @@
                 <w:szCs w:val="20"/>
                 <w:u w:val="single"/>
               </w:rPr>
-              <w:t>Iscritto</w:t>
-            </w:r>
-            <w:r>
-              <w:rPr>
-                <w:sz w:val="20"/>
-                <w:szCs w:val="20"/>
-              </w:rPr>
-              <w:t>,</w:t>
-            </w:r>
-            <w:r>
-              <w:rPr>
-                <w:sz w:val="20"/>
-                <w:szCs w:val="20"/>
-              </w:rPr>
-              <w:t xml:space="preserve"> </w:t>
-            </w:r>
-            <w:r>
-              <w:rPr>
-                <w:sz w:val="20"/>
-                <w:szCs w:val="20"/>
-              </w:rPr>
-              <w:t>Sessione)</w:t>
+              <w:t>Sessione</w:t>
+            </w:r>
+            <w:r>
+              <w:rPr>
+                <w:sz w:val="20"/>
+                <w:szCs w:val="20"/>
+              </w:rPr>
+              <w:t>)</w:t>
             </w:r>
           </w:p>
         </w:tc>
@@ -15910,6 +16668,7 @@
                 <w:szCs w:val="20"/>
               </w:rPr>
             </w:pPr>
+            <w:proofErr w:type="gramStart"/>
             <w:r>
               <w:rPr>
                 <w:sz w:val="20"/>
@@ -15917,6 +16676,7 @@
               </w:rPr>
               <w:t>Corso(</w:t>
             </w:r>
+            <w:proofErr w:type="gramEnd"/>
             <w:r>
               <w:rPr>
                 <w:sz w:val="20"/>
@@ -16023,6 +16783,7 @@
                 <w:szCs w:val="20"/>
               </w:rPr>
             </w:pPr>
+            <w:proofErr w:type="gramStart"/>
             <w:r>
               <w:rPr>
                 <w:sz w:val="20"/>
@@ -16030,6 +16791,7 @@
               </w:rPr>
               <w:t>Afferenza(</w:t>
             </w:r>
+            <w:proofErr w:type="gramEnd"/>
             <w:r>
               <w:rPr>
                 <w:sz w:val="20"/>
@@ -16138,6 +16900,7 @@
                 <w:szCs w:val="20"/>
               </w:rPr>
             </w:pPr>
+            <w:proofErr w:type="gramStart"/>
             <w:r>
               <w:rPr>
                 <w:sz w:val="20"/>
@@ -16145,6 +16908,7 @@
               </w:rPr>
               <w:t>Dipendente(</w:t>
             </w:r>
+            <w:proofErr w:type="gramEnd"/>
             <w:r>
               <w:rPr>
                 <w:sz w:val="20"/>
@@ -16215,6 +16979,7 @@
                 <w:szCs w:val="20"/>
               </w:rPr>
             </w:pPr>
+            <w:proofErr w:type="gramStart"/>
             <w:r>
               <w:rPr>
                 <w:sz w:val="20"/>
@@ -16222,6 +16987,7 @@
               </w:rPr>
               <w:t>Istruttore(</w:t>
             </w:r>
+            <w:proofErr w:type="gramEnd"/>
             <w:r>
               <w:rPr>
                 <w:sz w:val="20"/>
@@ -16299,6 +17065,7 @@
                 <w:szCs w:val="20"/>
               </w:rPr>
             </w:pPr>
+            <w:proofErr w:type="gramStart"/>
             <w:r>
               <w:rPr>
                 <w:sz w:val="20"/>
@@ -16306,6 +17073,7 @@
               </w:rPr>
               <w:t>OrarioDip(</w:t>
             </w:r>
+            <w:proofErr w:type="gramEnd"/>
             <w:r>
               <w:rPr>
                 <w:sz w:val="20"/>
@@ -16389,6 +17157,7 @@
                 <w:szCs w:val="20"/>
               </w:rPr>
             </w:pPr>
+            <w:proofErr w:type="gramStart"/>
             <w:r>
               <w:rPr>
                 <w:sz w:val="20"/>
@@ -16396,6 +17165,7 @@
               </w:rPr>
               <w:t>Svolgimento(</w:t>
             </w:r>
+            <w:proofErr w:type="gramEnd"/>
             <w:r>
               <w:rPr>
                 <w:sz w:val="20"/>
@@ -16504,6 +17274,7 @@
                 <w:szCs w:val="20"/>
               </w:rPr>
             </w:pPr>
+            <w:proofErr w:type="gramStart"/>
             <w:r>
               <w:rPr>
                 <w:sz w:val="20"/>
@@ -16511,6 +17282,7 @@
               </w:rPr>
               <w:t>Segretario(</w:t>
             </w:r>
+            <w:proofErr w:type="gramEnd"/>
             <w:r>
               <w:rPr>
                 <w:sz w:val="20"/>
@@ -16587,6 +17359,7 @@
                 <w:szCs w:val="20"/>
               </w:rPr>
             </w:pPr>
+            <w:proofErr w:type="gramStart"/>
             <w:r>
               <w:rPr>
                 <w:sz w:val="20"/>
@@ -16594,6 +17367,7 @@
               </w:rPr>
               <w:t>Telefono(</w:t>
             </w:r>
+            <w:proofErr w:type="gramEnd"/>
             <w:r>
               <w:rPr>
                 <w:sz w:val="20"/>
@@ -16671,6 +17445,7 @@
                 <w:szCs w:val="20"/>
               </w:rPr>
             </w:pPr>
+            <w:proofErr w:type="gramStart"/>
             <w:r>
               <w:rPr>
                 <w:sz w:val="20"/>
@@ -16678,6 +17453,7 @@
               </w:rPr>
               <w:t>Bilancio(</w:t>
             </w:r>
+            <w:proofErr w:type="gramEnd"/>
             <w:r>
               <w:rPr>
                 <w:sz w:val="20"/>
@@ -16768,6 +17544,7 @@
                 <w:szCs w:val="20"/>
               </w:rPr>
             </w:pPr>
+            <w:proofErr w:type="gramStart"/>
             <w:r>
               <w:rPr>
                 <w:sz w:val="20"/>
@@ -16775,6 +17552,7 @@
               </w:rPr>
               <w:t>Abbonamento(</w:t>
             </w:r>
+            <w:proofErr w:type="gramEnd"/>
             <w:r>
               <w:rPr>
                 <w:sz w:val="20"/>
@@ -16933,6 +17711,7 @@
                 <w:szCs w:val="20"/>
               </w:rPr>
             </w:pPr>
+            <w:proofErr w:type="gramStart"/>
             <w:r>
               <w:rPr>
                 <w:sz w:val="20"/>
@@ -16940,6 +17719,7 @@
               </w:rPr>
               <w:t>Assicurazione(</w:t>
             </w:r>
+            <w:proofErr w:type="gramEnd"/>
             <w:r>
               <w:rPr>
                 <w:sz w:val="20"/>
@@ -17081,6 +17861,7 @@
                 <w:szCs w:val="20"/>
               </w:rPr>
             </w:pPr>
+            <w:proofErr w:type="gramStart"/>
             <w:r>
               <w:rPr>
                 <w:sz w:val="20"/>
@@ -17088,6 +17869,7 @@
               </w:rPr>
               <w:t>Prodotto(</w:t>
             </w:r>
+            <w:proofErr w:type="gramEnd"/>
             <w:r>
               <w:rPr>
                 <w:sz w:val="20"/>
@@ -17172,6 +17954,7 @@
                 <w:szCs w:val="20"/>
               </w:rPr>
             </w:pPr>
+            <w:proofErr w:type="gramStart"/>
             <w:r>
               <w:rPr>
                 <w:sz w:val="20"/>
@@ -17179,6 +17962,7 @@
               </w:rPr>
               <w:t>EsecuzioneAcq(</w:t>
             </w:r>
+            <w:proofErr w:type="gramEnd"/>
             <w:r>
               <w:rPr>
                 <w:sz w:val="20"/>
@@ -17293,6 +18077,7 @@
                 <w:szCs w:val="20"/>
               </w:rPr>
             </w:pPr>
+            <w:proofErr w:type="gramStart"/>
             <w:r>
               <w:rPr>
                 <w:sz w:val="20"/>
@@ -17300,6 +18085,7 @@
               </w:rPr>
               <w:t>BustaPaga(</w:t>
             </w:r>
+            <w:proofErr w:type="gramEnd"/>
             <w:r>
               <w:rPr>
                 <w:sz w:val="20"/>
@@ -17371,14 +18157,30 @@
                 <w:sz w:val="20"/>
                 <w:szCs w:val="20"/>
               </w:rPr>
-              <w:t>CodSegretario-&gt;Segretario.CodSegretario</w:t>
-            </w:r>
-            <w:r>
-              <w:rPr>
-                <w:sz w:val="20"/>
-                <w:szCs w:val="20"/>
-              </w:rPr>
-              <w:t>,Transazione-&gt;TransazioneBP.ID</w:t>
+              <w:t>CodSegretario-</w:t>
+            </w:r>
+            <w:proofErr w:type="gramStart"/>
+            <w:r>
+              <w:rPr>
+                <w:sz w:val="20"/>
+                <w:szCs w:val="20"/>
+              </w:rPr>
+              <w:t>&gt;Segretario.CodSegretario</w:t>
+            </w:r>
+            <w:r>
+              <w:rPr>
+                <w:sz w:val="20"/>
+                <w:szCs w:val="20"/>
+              </w:rPr>
+              <w:t>,Transazione</w:t>
+            </w:r>
+            <w:proofErr w:type="gramEnd"/>
+            <w:r>
+              <w:rPr>
+                <w:sz w:val="20"/>
+                <w:szCs w:val="20"/>
+              </w:rPr>
+              <w:t>-&gt;TransazioneBP.ID</w:t>
             </w:r>
           </w:p>
         </w:tc>
@@ -17421,6 +18223,7 @@
                 <w:szCs w:val="20"/>
               </w:rPr>
             </w:pPr>
+            <w:proofErr w:type="gramStart"/>
             <w:r>
               <w:rPr>
                 <w:sz w:val="20"/>
@@ -17428,6 +18231,7 @@
               </w:rPr>
               <w:t>Transazione(</w:t>
             </w:r>
+            <w:proofErr w:type="gramEnd"/>
             <w:r>
               <w:rPr>
                 <w:sz w:val="20"/>
@@ -17518,6 +18322,7 @@
                 <w:szCs w:val="20"/>
               </w:rPr>
             </w:pPr>
+            <w:proofErr w:type="gramStart"/>
             <w:r>
               <w:rPr>
                 <w:sz w:val="20"/>
@@ -17525,6 +18330,7 @@
               </w:rPr>
               <w:t>TransazioneAbb(</w:t>
             </w:r>
+            <w:proofErr w:type="gramEnd"/>
             <w:r>
               <w:rPr>
                 <w:sz w:val="20"/>
@@ -17633,6 +18439,7 @@
                 <w:szCs w:val="20"/>
               </w:rPr>
             </w:pPr>
+            <w:proofErr w:type="gramStart"/>
             <w:r>
               <w:rPr>
                 <w:sz w:val="20"/>
@@ -17640,6 +18447,7 @@
               </w:rPr>
               <w:t>TransazioneAss(</w:t>
             </w:r>
+            <w:proofErr w:type="gramEnd"/>
             <w:r>
               <w:rPr>
                 <w:sz w:val="20"/>
@@ -17747,6 +18555,7 @@
                 <w:szCs w:val="20"/>
               </w:rPr>
             </w:pPr>
+            <w:proofErr w:type="gramStart"/>
             <w:r>
               <w:rPr>
                 <w:sz w:val="20"/>
@@ -17754,6 +18563,7 @@
               </w:rPr>
               <w:t>TransazioneAcq(</w:t>
             </w:r>
+            <w:proofErr w:type="gramEnd"/>
             <w:r>
               <w:rPr>
                 <w:sz w:val="20"/>
@@ -17862,6 +18672,7 @@
                 <w:szCs w:val="20"/>
               </w:rPr>
             </w:pPr>
+            <w:proofErr w:type="gramStart"/>
             <w:r>
               <w:rPr>
                 <w:sz w:val="20"/>
@@ -17869,6 +18680,7 @@
               </w:rPr>
               <w:t>TransazioneBP(</w:t>
             </w:r>
+            <w:proofErr w:type="gramEnd"/>
             <w:r>
               <w:rPr>
                 <w:sz w:val="20"/>
@@ -17927,7 +18739,15 @@
     </w:p>
     <w:p>
       <w:r>
-        <w:t>Insert into Iscritto(CF, Email, Password, Username, DataNasc</w:t>
+        <w:t xml:space="preserve">Insert into </w:t>
+      </w:r>
+      <w:proofErr w:type="gramStart"/>
+      <w:r>
+        <w:t>Iscritto(</w:t>
+      </w:r>
+      <w:proofErr w:type="gramEnd"/>
+      <w:r>
+        <w:t>CF, Email, Password, Username, DataNasc</w:t>
       </w:r>
       <w:r>
         <w:t>ita, Cognome, Nome)</w:t>
@@ -17937,6 +18757,7 @@
       <w:r>
         <w:tab/>
       </w:r>
+      <w:proofErr w:type="gramStart"/>
       <w:r>
         <w:rPr>
           <w:u w:val="single"/>
@@ -17950,7 +18771,11 @@
         <w:t>alues</w:t>
       </w:r>
       <w:r>
-        <w:t>(…);</w:t>
+        <w:t>(</w:t>
+      </w:r>
+      <w:proofErr w:type="gramEnd"/>
+      <w:r>
+        <w:t>…);</w:t>
       </w:r>
     </w:p>
     <w:p>
@@ -17960,13 +18785,28 @@
     </w:p>
     <w:p>
       <w:r>
-        <w:t>Insert into Prodotti(Nome, CodSegretario, Tipologia)</w:t>
+        <w:t xml:space="preserve">Insert into </w:t>
+      </w:r>
+      <w:proofErr w:type="gramStart"/>
+      <w:r>
+        <w:t>Prodotti(</w:t>
+      </w:r>
+      <w:proofErr w:type="gramEnd"/>
+      <w:r>
+        <w:t>Nome, CodSegretario, Tipologia)</w:t>
       </w:r>
     </w:p>
     <w:p>
       <w:r>
         <w:tab/>
-        <w:t>Values(…);</w:t>
+      </w:r>
+      <w:proofErr w:type="gramStart"/>
+      <w:r>
+        <w:t>Values(</w:t>
+      </w:r>
+      <w:proofErr w:type="gramEnd"/>
+      <w:r>
+        <w:t>…);</w:t>
       </w:r>
     </w:p>
     <w:p>
@@ -17984,7 +18824,21 @@
         <w:rPr>
           <w:lang w:val="en-GB"/>
         </w:rPr>
-        <w:t>Insert into TransazioneAbb(ID)</w:t>
+        <w:t xml:space="preserve">Insert into </w:t>
+      </w:r>
+      <w:proofErr w:type="gramStart"/>
+      <w:r>
+        <w:rPr>
+          <w:lang w:val="en-GB"/>
+        </w:rPr>
+        <w:t>TransazioneAbb(</w:t>
+      </w:r>
+      <w:proofErr w:type="gramEnd"/>
+      <w:r>
+        <w:rPr>
+          <w:lang w:val="en-GB"/>
+        </w:rPr>
+        <w:t>ID)</w:t>
       </w:r>
     </w:p>
     <w:p>
@@ -17998,25 +18852,45 @@
           <w:lang w:val="en-GB"/>
         </w:rPr>
         <w:tab/>
-        <w:t>Values(…);</w:t>
-      </w:r>
-    </w:p>
-    <w:p>
-      <w:r>
-        <w:t>4. Inserimento transazione prodotto (in media 4 volte a settimana)</w:t>
-      </w:r>
-    </w:p>
-    <w:p>
-      <w:pPr>
+      </w:r>
+      <w:proofErr w:type="gramStart"/>
+      <w:r>
         <w:rPr>
           <w:lang w:val="en-GB"/>
         </w:rPr>
-      </w:pPr>
+        <w:t>Values(</w:t>
+      </w:r>
+      <w:proofErr w:type="gramEnd"/>
       <w:r>
         <w:rPr>
           <w:lang w:val="en-GB"/>
         </w:rPr>
-        <w:t>Insert into Transazione</w:t>
+        <w:t>…);</w:t>
+      </w:r>
+    </w:p>
+    <w:p>
+      <w:r>
+        <w:t>4. Inserimento transazione prodotto (in media 4 volte a settimana)</w:t>
+      </w:r>
+    </w:p>
+    <w:p>
+      <w:pPr>
+        <w:rPr>
+          <w:lang w:val="en-GB"/>
+        </w:rPr>
+      </w:pPr>
+      <w:r>
+        <w:rPr>
+          <w:lang w:val="en-GB"/>
+        </w:rPr>
+        <w:t xml:space="preserve">Insert into </w:t>
+      </w:r>
+      <w:proofErr w:type="gramStart"/>
+      <w:r>
+        <w:rPr>
+          <w:lang w:val="en-GB"/>
+        </w:rPr>
+        <w:t>Transazione</w:t>
       </w:r>
       <w:r>
         <w:rPr>
@@ -18028,7 +18902,14 @@
         <w:rPr>
           <w:lang w:val="en-GB"/>
         </w:rPr>
-        <w:t>(ID)</w:t>
+        <w:t>(</w:t>
+      </w:r>
+      <w:proofErr w:type="gramEnd"/>
+      <w:r>
+        <w:rPr>
+          <w:lang w:val="en-GB"/>
+        </w:rPr>
+        <w:t>ID)</w:t>
       </w:r>
     </w:p>
     <w:p>
@@ -18042,25 +18923,45 @@
           <w:lang w:val="en-GB"/>
         </w:rPr>
         <w:tab/>
-        <w:t>Values(…);</w:t>
-      </w:r>
-    </w:p>
-    <w:p>
-      <w:r>
-        <w:t>5. Inserimento transazione assicurazione (in media 5 volte al mese)</w:t>
-      </w:r>
-    </w:p>
-    <w:p>
-      <w:pPr>
+      </w:r>
+      <w:proofErr w:type="gramStart"/>
+      <w:r>
         <w:rPr>
           <w:lang w:val="en-GB"/>
         </w:rPr>
-      </w:pPr>
+        <w:t>Values(</w:t>
+      </w:r>
+      <w:proofErr w:type="gramEnd"/>
       <w:r>
         <w:rPr>
           <w:lang w:val="en-GB"/>
         </w:rPr>
-        <w:t>Insert into TransazioneA</w:t>
+        <w:t>…);</w:t>
+      </w:r>
+    </w:p>
+    <w:p>
+      <w:r>
+        <w:t>5. Inserimento transazione assicurazione (in media 5 volte al mese)</w:t>
+      </w:r>
+    </w:p>
+    <w:p>
+      <w:pPr>
+        <w:rPr>
+          <w:lang w:val="en-GB"/>
+        </w:rPr>
+      </w:pPr>
+      <w:r>
+        <w:rPr>
+          <w:lang w:val="en-GB"/>
+        </w:rPr>
+        <w:t xml:space="preserve">Insert into </w:t>
+      </w:r>
+      <w:proofErr w:type="gramStart"/>
+      <w:r>
+        <w:rPr>
+          <w:lang w:val="en-GB"/>
+        </w:rPr>
+        <w:t>TransazioneA</w:t>
       </w:r>
       <w:r>
         <w:rPr>
@@ -18072,7 +18973,14 @@
         <w:rPr>
           <w:lang w:val="en-GB"/>
         </w:rPr>
-        <w:t>(ID)</w:t>
+        <w:t>(</w:t>
+      </w:r>
+      <w:proofErr w:type="gramEnd"/>
+      <w:r>
+        <w:rPr>
+          <w:lang w:val="en-GB"/>
+        </w:rPr>
+        <w:t>ID)</w:t>
       </w:r>
     </w:p>
     <w:p>
@@ -18086,25 +18994,45 @@
           <w:lang w:val="en-GB"/>
         </w:rPr>
         <w:tab/>
-        <w:t>Values(…);</w:t>
-      </w:r>
-    </w:p>
-    <w:p>
-      <w:r>
-        <w:t>6. Inserimento transazione busta paga (in media 15 volte al mese)</w:t>
-      </w:r>
-    </w:p>
-    <w:p>
-      <w:pPr>
+      </w:r>
+      <w:proofErr w:type="gramStart"/>
+      <w:r>
         <w:rPr>
           <w:lang w:val="en-GB"/>
         </w:rPr>
-      </w:pPr>
+        <w:t>Values(</w:t>
+      </w:r>
+      <w:proofErr w:type="gramEnd"/>
       <w:r>
         <w:rPr>
           <w:lang w:val="en-GB"/>
         </w:rPr>
-        <w:t>Insert into Transazione</w:t>
+        <w:t>…);</w:t>
+      </w:r>
+    </w:p>
+    <w:p>
+      <w:r>
+        <w:t>6. Inserimento transazione busta paga (in media 15 volte al mese)</w:t>
+      </w:r>
+    </w:p>
+    <w:p>
+      <w:pPr>
+        <w:rPr>
+          <w:lang w:val="en-GB"/>
+        </w:rPr>
+      </w:pPr>
+      <w:r>
+        <w:rPr>
+          <w:lang w:val="en-GB"/>
+        </w:rPr>
+        <w:t xml:space="preserve">Insert into </w:t>
+      </w:r>
+      <w:proofErr w:type="gramStart"/>
+      <w:r>
+        <w:rPr>
+          <w:lang w:val="en-GB"/>
+        </w:rPr>
+        <w:t>Transazione</w:t>
       </w:r>
       <w:r>
         <w:rPr>
@@ -18116,7 +19044,14 @@
         <w:rPr>
           <w:lang w:val="en-GB"/>
         </w:rPr>
-        <w:t>(ID)</w:t>
+        <w:t>(</w:t>
+      </w:r>
+      <w:proofErr w:type="gramEnd"/>
+      <w:r>
+        <w:rPr>
+          <w:lang w:val="en-GB"/>
+        </w:rPr>
+        <w:t>ID)</w:t>
       </w:r>
     </w:p>
     <w:p>
@@ -18130,94 +19065,134 @@
           <w:lang w:val="en-GB"/>
         </w:rPr>
         <w:tab/>
-        <w:t>Values(…);</w:t>
-      </w:r>
-    </w:p>
-    <w:p>
-      <w:r>
-        <w:t>7. Inserimento nuova prenotazione (in media 60 volte a settimana)</w:t>
-      </w:r>
-    </w:p>
-    <w:p>
-      <w:r>
-        <w:t>Insert into Prenotazione (Iscritto, Sessione, DataPrenotazione)</w:t>
-      </w:r>
-    </w:p>
-    <w:p>
-      <w:r>
-        <w:tab/>
-        <w:t>Values(…);</w:t>
-      </w:r>
-    </w:p>
-    <w:p>
-      <w:r>
-        <w:t>8. Inserimento accesso dell’atleta in palestra (in media 30 volte al giorno)</w:t>
-      </w:r>
-    </w:p>
-    <w:p>
-      <w:r>
-        <w:t xml:space="preserve">Insert into </w:t>
-      </w:r>
-      <w:r>
-        <w:t>Accesso (CF, CodSessione)</w:t>
-      </w:r>
-    </w:p>
-    <w:p>
-      <w:r>
-        <w:tab/>
-      </w:r>
-      <w:r>
-        <w:t>Values(…);</w:t>
-      </w:r>
-    </w:p>
-    <w:p>
-      <w:r>
-        <w:t>9. Inserimento nuovo tipo di abbonamento (in media 5 volte l’anno)</w:t>
-      </w:r>
-    </w:p>
-    <w:p>
-      <w:r>
-        <w:t>Insert into Abbonamento (Transazione, Tipo, CodSegretario, Durata, Ingressi, EntrateRimanenti)</w:t>
-      </w:r>
-    </w:p>
-    <w:p>
-      <w:r>
-        <w:tab/>
-        <w:t>Values(…);</w:t>
-      </w:r>
-    </w:p>
-    <w:p>
-      <w:r>
-        <w:t>10. Inserimento fattura (in media 10 volte a settimana)</w:t>
-      </w:r>
-    </w:p>
-    <w:p/>
-    <w:p/>
-    <w:p/>
-    <w:p>
-      <w:r>
-        <w:t>11. Inserimento nuovo dipendente (in media 2 volte l’anno)</w:t>
-      </w:r>
-    </w:p>
-    <w:p>
-      <w:r>
-        <w:t>Insert into Dipendente (CF, Nome, Cognome, DataNascita)</w:t>
-      </w:r>
-    </w:p>
-    <w:p>
-      <w:pPr>
+      </w:r>
+      <w:proofErr w:type="gramStart"/>
+      <w:r>
         <w:rPr>
           <w:lang w:val="en-GB"/>
         </w:rPr>
-      </w:pPr>
-      <w:r>
-        <w:tab/>
-      </w:r>
+        <w:t>Values(</w:t>
+      </w:r>
+      <w:proofErr w:type="gramEnd"/>
       <w:r>
         <w:rPr>
           <w:lang w:val="en-GB"/>
         </w:rPr>
-        <w:t>Values(…);</w:t>
+        <w:t>…);</w:t>
+      </w:r>
+    </w:p>
+    <w:p>
+      <w:r>
+        <w:t>7. Inserimento nuova prenotazione (in media 60 volte a settimana)</w:t>
+      </w:r>
+    </w:p>
+    <w:p>
+      <w:r>
+        <w:t>Insert into Prenotazione (Iscritto, Sessione, DataPrenotazione)</w:t>
+      </w:r>
+    </w:p>
+    <w:p>
+      <w:r>
+        <w:tab/>
+      </w:r>
+      <w:proofErr w:type="gramStart"/>
+      <w:r>
+        <w:t>Values(</w:t>
+      </w:r>
+      <w:proofErr w:type="gramEnd"/>
+      <w:r>
+        <w:t>…);</w:t>
+      </w:r>
+    </w:p>
+    <w:p>
+      <w:r>
+        <w:t>8. Inserimento accesso dell’atleta in palestra (in media 30 volte al giorno)</w:t>
+      </w:r>
+    </w:p>
+    <w:p>
+      <w:r>
+        <w:t xml:space="preserve">Insert into </w:t>
+      </w:r>
+      <w:r>
+        <w:t>Accesso (CF, CodSessione)</w:t>
+      </w:r>
+    </w:p>
+    <w:p>
+      <w:r>
+        <w:tab/>
+      </w:r>
+      <w:proofErr w:type="gramStart"/>
+      <w:r>
+        <w:t>Values(</w:t>
+      </w:r>
+      <w:proofErr w:type="gramEnd"/>
+      <w:r>
+        <w:t>…);</w:t>
+      </w:r>
+    </w:p>
+    <w:p>
+      <w:r>
+        <w:t>9. Inserimento nuovo tipo di abbonamento (in media 5 volte l’anno)</w:t>
+      </w:r>
+    </w:p>
+    <w:p>
+      <w:r>
+        <w:t>Insert into Abbonamento (Transazione, Tipo, CodSegretario, Durata, Ingressi, EntrateRimanenti)</w:t>
+      </w:r>
+    </w:p>
+    <w:p>
+      <w:r>
+        <w:tab/>
+      </w:r>
+      <w:proofErr w:type="gramStart"/>
+      <w:r>
+        <w:t>Values(</w:t>
+      </w:r>
+      <w:proofErr w:type="gramEnd"/>
+      <w:r>
+        <w:t>…);</w:t>
+      </w:r>
+    </w:p>
+    <w:p>
+      <w:r>
+        <w:t>10. Inserimento fattura (in media 10 volte a settimana)</w:t>
+      </w:r>
+    </w:p>
+    <w:p/>
+    <w:p/>
+    <w:p/>
+    <w:p>
+      <w:r>
+        <w:t>11. Inserimento nuovo dipendente (in media 2 volte l’anno)</w:t>
+      </w:r>
+    </w:p>
+    <w:p>
+      <w:r>
+        <w:t>Insert into Dipendente (CF, Nome, Cognome, DataNascita)</w:t>
+      </w:r>
+    </w:p>
+    <w:p>
+      <w:pPr>
+        <w:rPr>
+          <w:lang w:val="en-GB"/>
+        </w:rPr>
+      </w:pPr>
+      <w:r>
+        <w:tab/>
+      </w:r>
+      <w:proofErr w:type="gramStart"/>
+      <w:r>
+        <w:rPr>
+          <w:lang w:val="en-GB"/>
+        </w:rPr>
+        <w:t>Values(</w:t>
+      </w:r>
+      <w:proofErr w:type="gramEnd"/>
+      <w:r>
+        <w:rPr>
+          <w:lang w:val="en-GB"/>
+        </w:rPr>
+        <w:t>…);</w:t>
       </w:r>
     </w:p>
     <w:p>
@@ -18244,29 +19219,72 @@
           <w:lang w:val="en-GB"/>
         </w:rPr>
         <w:tab/>
-        <w:t>Values(…);</w:t>
-      </w:r>
-    </w:p>
-    <w:p>
-      <w:r>
-        <w:t>Insert into Istruttore(CodIstruttore, CodCertificazione)</w:t>
+      </w:r>
+      <w:proofErr w:type="gramStart"/>
+      <w:r>
+        <w:rPr>
+          <w:lang w:val="en-GB"/>
+        </w:rPr>
+        <w:t>Values(</w:t>
+      </w:r>
+      <w:proofErr w:type="gramEnd"/>
+      <w:r>
+        <w:rPr>
+          <w:lang w:val="en-GB"/>
+        </w:rPr>
+        <w:t>…);</w:t>
+      </w:r>
+    </w:p>
+    <w:p>
+      <w:r>
+        <w:t xml:space="preserve">Insert into </w:t>
+      </w:r>
+      <w:proofErr w:type="gramStart"/>
+      <w:r>
+        <w:t>Istruttore(</w:t>
+      </w:r>
+      <w:proofErr w:type="gramEnd"/>
+      <w:r>
+        <w:t>CodIstruttore, CodCertificazione)</w:t>
       </w:r>
     </w:p>
     <w:p>
       <w:r>
         <w:tab/>
-        <w:t>Values(…);</w:t>
-      </w:r>
-    </w:p>
-    <w:p>
-      <w:r>
-        <w:t>Insert into Segretario(CodSegretario, Email)</w:t>
+      </w:r>
+      <w:proofErr w:type="gramStart"/>
+      <w:r>
+        <w:t>Values(</w:t>
+      </w:r>
+      <w:proofErr w:type="gramEnd"/>
+      <w:r>
+        <w:t>…);</w:t>
+      </w:r>
+    </w:p>
+    <w:p>
+      <w:r>
+        <w:t xml:space="preserve">Insert into </w:t>
+      </w:r>
+      <w:proofErr w:type="gramStart"/>
+      <w:r>
+        <w:t>Segretario(</w:t>
+      </w:r>
+      <w:proofErr w:type="gramEnd"/>
+      <w:r>
+        <w:t>CodSegretario, Email)</w:t>
       </w:r>
     </w:p>
     <w:p>
       <w:r>
         <w:tab/>
-        <w:t>Values(…);</w:t>
+      </w:r>
+      <w:proofErr w:type="gramStart"/>
+      <w:r>
+        <w:t>Values(</w:t>
+      </w:r>
+      <w:proofErr w:type="gramEnd"/>
+      <w:r>
+        <w:t>…);</w:t>
       </w:r>
     </w:p>
     <w:p>
@@ -18276,7 +19294,15 @@
     </w:p>
     <w:p>
       <w:r>
-        <w:t>Insert into Sessione(CodSessione, OraInizio, OraFine, Capienza, PostiRim, DataSessione)</w:t>
+        <w:t xml:space="preserve">Insert into </w:t>
+      </w:r>
+      <w:proofErr w:type="gramStart"/>
+      <w:r>
+        <w:t>Sessione(</w:t>
+      </w:r>
+      <w:proofErr w:type="gramEnd"/>
+      <w:r>
+        <w:t>CodSessione, OraInizio, OraFine, Capienza, PostiRim, DataSessione)</w:t>
       </w:r>
     </w:p>
     <w:p>
@@ -18287,7 +19313,14 @@
       </w:pPr>
       <w:r>
         <w:tab/>
-        <w:t>Values(…)</w:t>
+      </w:r>
+      <w:proofErr w:type="gramStart"/>
+      <w:r>
+        <w:t>Values(</w:t>
+      </w:r>
+      <w:proofErr w:type="gramEnd"/>
+      <w:r>
+        <w:t>…)</w:t>
       </w:r>
       <w:r>
         <w:t>;</w:t>
@@ -18300,13 +19333,28 @@
     </w:p>
     <w:p>
       <w:r>
-        <w:t>Insert into Corso(Nome, CodIstruttore, Luogo)</w:t>
+        <w:t xml:space="preserve">Insert into </w:t>
+      </w:r>
+      <w:proofErr w:type="gramStart"/>
+      <w:r>
+        <w:t>Corso(</w:t>
+      </w:r>
+      <w:proofErr w:type="gramEnd"/>
+      <w:r>
+        <w:t>Nome, CodIstruttore, Luogo)</w:t>
       </w:r>
     </w:p>
     <w:p>
       <w:r>
         <w:tab/>
-        <w:t>Values(…);</w:t>
+      </w:r>
+      <w:proofErr w:type="gramStart"/>
+      <w:r>
+        <w:t>Values(</w:t>
+      </w:r>
+      <w:proofErr w:type="gramEnd"/>
+      <w:r>
+        <w:t>…);</w:t>
       </w:r>
     </w:p>
     <w:p/>

</xml_diff>